<commit_message>
Corrected Fairness calculation method in Document. BTW, there is NO voting mechanism!!!
</commit_message>
<xml_diff>
--- a/TimeTabling/doc/scientific paper.docx
+++ b/TimeTabling/doc/scientific paper.docx
@@ -4,7 +4,7 @@
   <w:body>
     <w:p>
       <w:pPr>
-        <w:pStyle w:val="KeinLeerraum"/>
+        <w:pStyle w:val="NoSpacing"/>
         <w:rPr>
           <w:sz w:val="28"/>
           <w:szCs w:val="28"/>
@@ -14,7 +14,9 @@
       <w:r>
         <w:rPr>
           <w:b/>
+          <w:bCs/>
           <w:i/>
+          <w:iCs/>
           <w:sz w:val="28"/>
           <w:szCs w:val="28"/>
           <w:lang w:val="en-US"/>
@@ -40,7 +42,7 @@
     </w:p>
     <w:p>
       <w:pPr>
-        <w:pStyle w:val="KeinLeerraum"/>
+        <w:pStyle w:val="NoSpacing"/>
         <w:jc w:val="center"/>
         <w:rPr>
           <w:sz w:val="28"/>
@@ -56,7 +58,7 @@
         </w:rPr>
         <w:t xml:space="preserve">Repository: </w:t>
       </w:r>
-      <w:hyperlink r:id="rId8" w:history="1">
+      <w:hyperlink r:id="rId7" w:history="1">
         <w:r>
           <w:rPr>
             <w:rStyle w:val="Hyperlink"/>
@@ -70,7 +72,7 @@
     </w:p>
     <w:p>
       <w:pPr>
-        <w:pStyle w:val="KeinLeerraum"/>
+        <w:pStyle w:val="NoSpacing"/>
         <w:rPr>
           <w:sz w:val="28"/>
           <w:szCs w:val="28"/>
@@ -80,10 +82,11 @@
     </w:p>
     <w:p>
       <w:pPr>
-        <w:pStyle w:val="KeinLeerraum"/>
+        <w:pStyle w:val="NoSpacing"/>
         <w:jc w:val="center"/>
         <w:rPr>
           <w:b/>
+          <w:bCs/>
           <w:sz w:val="28"/>
           <w:szCs w:val="28"/>
           <w:lang w:val="en-US"/>
@@ -92,6 +95,7 @@
       <w:r>
         <w:rPr>
           <w:b/>
+          <w:bCs/>
           <w:sz w:val="28"/>
           <w:szCs w:val="28"/>
           <w:lang w:val="en-US"/>
@@ -101,6 +105,7 @@
       <w:r>
         <w:rPr>
           <w:b/>
+          <w:bCs/>
           <w:sz w:val="28"/>
           <w:szCs w:val="28"/>
           <w:lang w:val="en-US"/>
@@ -110,10 +115,11 @@
     </w:p>
     <w:p>
       <w:pPr>
-        <w:pStyle w:val="KeinLeerraum"/>
+        <w:pStyle w:val="NoSpacing"/>
         <w:jc w:val="center"/>
         <w:rPr>
           <w:b/>
+          <w:bCs/>
           <w:sz w:val="28"/>
           <w:szCs w:val="28"/>
           <w:lang w:val="en-US"/>
@@ -122,7 +128,7 @@
     </w:p>
     <w:p>
       <w:pPr>
-        <w:pStyle w:val="KeinLeerraum"/>
+        <w:pStyle w:val="NoSpacing"/>
         <w:jc w:val="center"/>
         <w:rPr>
           <w:sz w:val="24"/>
@@ -134,65 +140,41 @@
           <w:sz w:val="24"/>
           <w:szCs w:val="24"/>
         </w:rPr>
-        <w:t xml:space="preserve">Frank Borchardt – </w:t>
-      </w:r>
-      <w:r>
-        <w:rPr>
-          <w:sz w:val="24"/>
-          <w:szCs w:val="24"/>
-        </w:rPr>
-        <w:t xml:space="preserve">Steffen Kremer – </w:t>
-      </w:r>
-      <w:r>
-        <w:rPr>
-          <w:sz w:val="24"/>
-          <w:szCs w:val="24"/>
-        </w:rPr>
-        <w:t xml:space="preserve">Roy Pottukalam – Matthias Ruszala – </w:t>
-      </w:r>
-    </w:p>
-    <w:p>
-      <w:pPr>
-        <w:pStyle w:val="KeinLeerraum"/>
+        <w:t xml:space="preserve">Frank Borchardt – Steffen Kremer – Roy Pottukalam – Matthias Ruszala – </w:t>
+      </w:r>
+    </w:p>
+    <w:p>
+      <w:pPr>
+        <w:pStyle w:val="NoSpacing"/>
         <w:jc w:val="center"/>
         <w:rPr>
           <w:sz w:val="24"/>
           <w:szCs w:val="24"/>
-          <w:lang w:val="en-US"/>
-        </w:rPr>
-      </w:pPr>
-      <w:r>
-        <w:rPr>
-          <w:sz w:val="24"/>
-          <w:szCs w:val="24"/>
-          <w:lang w:val="en-US"/>
-        </w:rPr>
-        <w:t>Alexander Weickman</w:t>
-      </w:r>
-      <w:r>
-        <w:rPr>
-          <w:sz w:val="24"/>
-          <w:szCs w:val="24"/>
-          <w:lang w:val="en-US"/>
-        </w:rPr>
-        <w:t>n – Sotiris Zdragkas</w:t>
-      </w:r>
-    </w:p>
-    <w:p>
-      <w:pPr>
-        <w:pStyle w:val="KeinLeerraum"/>
-        <w:rPr>
-          <w:sz w:val="24"/>
-          <w:szCs w:val="24"/>
-          <w:lang w:val="en-US"/>
-        </w:rPr>
-      </w:pPr>
-    </w:p>
-    <w:p>
-      <w:pPr>
-        <w:pStyle w:val="KeinLeerraum"/>
+        </w:rPr>
+      </w:pPr>
+      <w:r>
+        <w:rPr>
+          <w:sz w:val="24"/>
+          <w:szCs w:val="24"/>
+        </w:rPr>
+        <w:t>Alexander Weickmann – Sotiris Zdragkas</w:t>
+      </w:r>
+    </w:p>
+    <w:p>
+      <w:pPr>
+        <w:pStyle w:val="NoSpacing"/>
+        <w:rPr>
+          <w:sz w:val="24"/>
+          <w:szCs w:val="24"/>
+        </w:rPr>
+      </w:pPr>
+    </w:p>
+    <w:p>
+      <w:pPr>
+        <w:pStyle w:val="NoSpacing"/>
         <w:rPr>
           <w:b/>
+          <w:bCs/>
           <w:sz w:val="28"/>
           <w:szCs w:val="28"/>
           <w:u w:val="single"/>
@@ -202,6 +184,7 @@
       <w:r>
         <w:rPr>
           <w:b/>
+          <w:bCs/>
           <w:sz w:val="28"/>
           <w:szCs w:val="28"/>
           <w:u w:val="single"/>
@@ -212,6 +195,7 @@
       <w:r>
         <w:rPr>
           <w:b/>
+          <w:bCs/>
           <w:sz w:val="28"/>
           <w:szCs w:val="28"/>
           <w:u w:val="single"/>
@@ -222,6 +206,7 @@
       <w:r>
         <w:rPr>
           <w:b/>
+          <w:bCs/>
           <w:sz w:val="28"/>
           <w:szCs w:val="28"/>
           <w:u w:val="single"/>
@@ -232,10 +217,11 @@
     </w:p>
     <w:p>
       <w:pPr>
-        <w:pStyle w:val="KeinLeerraum"/>
+        <w:pStyle w:val="NoSpacing"/>
         <w:jc w:val="both"/>
         <w:rPr>
           <w:b/>
+          <w:bCs/>
           <w:sz w:val="24"/>
           <w:szCs w:val="24"/>
           <w:u w:val="single"/>
@@ -245,10 +231,11 @@
     </w:p>
     <w:p>
       <w:pPr>
-        <w:pStyle w:val="KeinLeerraum"/>
+        <w:pStyle w:val="NoSpacing"/>
         <w:jc w:val="both"/>
         <w:rPr>
           <w:b/>
+          <w:bCs/>
           <w:sz w:val="24"/>
           <w:szCs w:val="24"/>
           <w:u w:val="single"/>
@@ -258,6 +245,7 @@
       <w:r>
         <w:rPr>
           <w:b/>
+          <w:bCs/>
           <w:sz w:val="24"/>
           <w:szCs w:val="24"/>
           <w:u w:val="single"/>
@@ -268,6 +256,7 @@
       <w:r>
         <w:rPr>
           <w:b/>
+          <w:bCs/>
           <w:sz w:val="24"/>
           <w:szCs w:val="24"/>
           <w:u w:val="single"/>
@@ -278,7 +267,7 @@
     </w:p>
     <w:p>
       <w:pPr>
-        <w:pStyle w:val="KeinLeerraum"/>
+        <w:pStyle w:val="NoSpacing"/>
         <w:jc w:val="both"/>
         <w:rPr>
           <w:sz w:val="24"/>
@@ -289,20 +278,19 @@
       <w:r>
         <w:rPr>
           <w:noProof/>
-          <w:sz w:val="24"/>
-          <w:szCs w:val="24"/>
-          <w:lang w:eastAsia="de-DE"/>
+          <w:lang w:val="en-US"/>
         </w:rPr>
         <w:pict>
-          <v:group id="_x0000_s1134" style="position:absolute;left:0;text-align:left;margin-left:233.2pt;margin-top:3.8pt;width:267.65pt;height:317.85pt;z-index:251827200" coordorigin="6081,5350" coordsize="5353,6357">
-            <v:group id="_x0000_s1056" style="position:absolute;left:6081;top:6988;width:3058;height:2729" coordorigin="4175,12736" coordsize="3058,2729" o:regroupid="12">
-              <v:rect id="_x0000_s1045" style="position:absolute;left:4176;top:12736;width:3057;height:579">
+          <v:group id="_x0000_s1031" style="position:absolute;left:0;text-align:left;margin-left:233.2pt;margin-top:3.8pt;width:267.65pt;height:317.85pt;z-index:251658240" coordorigin="6081,5350" coordsize="5353,6357">
+            <v:group id="_x0000_s1032" style="position:absolute;left:6081;top:6988;width:3058;height:2729" coordorigin="4175,12736" coordsize="3058,2729" o:regroupid="12">
+              <v:rect id="_x0000_s1033" style="position:absolute;left:4176;top:12736;width:3057;height:579">
                 <v:textbox>
                   <w:txbxContent>
                     <w:p>
                       <w:pPr>
                         <w:rPr>
                           <w:b/>
+                          <w:bCs/>
                           <w:sz w:val="28"/>
                           <w:szCs w:val="28"/>
                           <w:lang w:val="en-US"/>
@@ -311,6 +299,7 @@
                       <w:r>
                         <w:rPr>
                           <w:b/>
+                          <w:bCs/>
                           <w:sz w:val="28"/>
                           <w:szCs w:val="28"/>
                           <w:lang w:val="en-US"/>
@@ -321,7 +310,7 @@
                   </w:txbxContent>
                 </v:textbox>
               </v:rect>
-              <v:rect id="_x0000_s1046" style="position:absolute;left:4176;top:13315;width:1939;height:430">
+              <v:rect id="_x0000_s1034" style="position:absolute;left:4176;top:13315;width:1939;height:430">
                 <v:textbox>
                   <w:txbxContent>
                     <w:p>
@@ -340,7 +329,7 @@
                   </w:txbxContent>
                 </v:textbox>
               </v:rect>
-              <v:rect id="_x0000_s1047" style="position:absolute;left:6115;top:13315;width:1118;height:430">
+              <v:rect id="_x0000_s1035" style="position:absolute;left:6115;top:13315;width:1118;height:430">
                 <v:textbox>
                   <w:txbxContent>
                     <w:p>
@@ -360,7 +349,7 @@
                   </w:txbxContent>
                 </v:textbox>
               </v:rect>
-              <v:rect id="_x0000_s1048" style="position:absolute;left:4175;top:13745;width:1939;height:430">
+              <v:rect id="_x0000_s1036" style="position:absolute;left:4175;top:13745;width:1939;height:430">
                 <v:textbox>
                   <w:txbxContent>
                     <w:p>
@@ -379,7 +368,7 @@
                   </w:txbxContent>
                 </v:textbox>
               </v:rect>
-              <v:rect id="_x0000_s1049" style="position:absolute;left:6114;top:13745;width:1118;height:430">
+              <v:rect id="_x0000_s1037" style="position:absolute;left:6114;top:13745;width:1118;height:430">
                 <v:textbox>
                   <w:txbxContent>
                     <w:p>
@@ -399,8 +388,8 @@
                   </w:txbxContent>
                 </v:textbox>
               </v:rect>
-              <v:rect id="_x0000_s1050" style="position:absolute;left:4175;top:14175;width:1939;height:430">
-                <v:textbox style="mso-next-textbox:#_x0000_s1050">
+              <v:rect id="_x0000_s1038" style="position:absolute;left:4175;top:14175;width:1939;height:430">
+                <v:textbox style="mso-next-textbox:#_x0000_s1038">
                   <w:txbxContent>
                     <w:p>
                       <w:pPr>
@@ -418,8 +407,8 @@
                   </w:txbxContent>
                 </v:textbox>
               </v:rect>
-              <v:rect id="_x0000_s1051" style="position:absolute;left:6114;top:14175;width:1118;height:430">
-                <v:textbox style="mso-next-textbox:#_x0000_s1051">
+              <v:rect id="_x0000_s1039" style="position:absolute;left:6114;top:14175;width:1118;height:430">
+                <v:textbox style="mso-next-textbox:#_x0000_s1039">
                   <w:txbxContent>
                     <w:p>
                       <w:pPr>
@@ -438,7 +427,7 @@
                   </w:txbxContent>
                 </v:textbox>
               </v:rect>
-              <v:rect id="_x0000_s1052" style="position:absolute;left:4175;top:14605;width:1939;height:430">
+              <v:rect id="_x0000_s1040" style="position:absolute;left:4175;top:14605;width:1939;height:430">
                 <v:textbox>
                   <w:txbxContent>
                     <w:p>
@@ -457,15 +446,15 @@
                   </w:txbxContent>
                 </v:textbox>
               </v:rect>
-              <v:rect id="_x0000_s1053" style="position:absolute;left:6114;top:14605;width:1118;height:430">
+              <v:rect id="_x0000_s1041" style="position:absolute;left:6114;top:14605;width:1118;height:430">
                 <v:textbox>
                   <w:txbxContent>
                     <w:p/>
                   </w:txbxContent>
                 </v:textbox>
               </v:rect>
-              <v:rect id="_x0000_s1054" style="position:absolute;left:4175;top:15035;width:1939;height:430">
-                <v:textbox style="mso-next-textbox:#_x0000_s1054">
+              <v:rect id="_x0000_s1042" style="position:absolute;left:4175;top:15035;width:1939;height:430">
+                <v:textbox style="mso-next-textbox:#_x0000_s1042">
                   <w:txbxContent>
                     <w:p>
                       <w:pPr>
@@ -483,8 +472,8 @@
                   </w:txbxContent>
                 </v:textbox>
               </v:rect>
-              <v:rect id="_x0000_s1055" style="position:absolute;left:6114;top:15035;width:1118;height:430">
-                <v:textbox style="mso-next-textbox:#_x0000_s1055">
+              <v:rect id="_x0000_s1043" style="position:absolute;left:6114;top:15035;width:1118;height:430">
+                <v:textbox style="mso-next-textbox:#_x0000_s1043">
                   <w:txbxContent>
                     <w:p>
                       <w:pPr>
@@ -504,13 +493,13 @@
                 </v:textbox>
               </v:rect>
             </v:group>
-            <v:group id="_x0000_s1132" style="position:absolute;left:9190;top:7886;width:2244;height:1577" coordorigin="9190,7886" coordsize="2244,1577">
+            <v:group id="_x0000_s1044" style="position:absolute;left:9190;top:7886;width:2244;height:1577" coordorigin="9190,7886" coordsize="2244,1577">
               <v:shapetype id="_x0000_t202" coordsize="21600,21600" o:spt="202" path="m,l,21600r21600,l21600,xe">
                 <v:stroke joinstyle="miter"/>
                 <v:path gradientshapeok="t" o:connecttype="rect"/>
               </v:shapetype>
-              <v:shape id="_x0000_s1033" type="#_x0000_t202" style="position:absolute;left:9210;top:7886;width:791;height:375;mso-width-relative:margin;mso-height-relative:margin" o:regroupid="13" stroked="f">
-                <v:textbox style="mso-next-textbox:#_x0000_s1033">
+              <v:shape id="_x0000_s1045" type="#_x0000_t202" style="position:absolute;left:9210;top:7886;width:791;height:375" o:regroupid="13" stroked="f">
+                <v:textbox style="mso-next-textbox:#_x0000_s1045">
                   <w:txbxContent>
                     <w:p>
                       <w:pPr>
@@ -532,23 +521,24 @@
                 <v:path arrowok="t" fillok="f" o:connecttype="none"/>
                 <o:lock v:ext="edit" shapetype="t"/>
               </v:shapetype>
-              <v:shape id="_x0000_s1030" type="#_x0000_t32" style="position:absolute;left:9190;top:8233;width:1563;height:0;flip:x" o:connectortype="straight" o:regroupid="13" strokeweight="1pt">
+              <v:shape id="_x0000_s1046" type="#_x0000_t32" style="position:absolute;left:9190;top:8233;width:1563;height:0;flip:x" o:connectortype="straight" o:regroupid="13" strokeweight="1pt">
                 <v:stroke endarrow="block"/>
               </v:shape>
-              <v:shape id="_x0000_s1031" type="#_x0000_t32" style="position:absolute;left:9190;top:8634;width:1563;height:0;flip:x" o:connectortype="straight" o:regroupid="13" strokeweight="1pt">
+              <v:shape id="_x0000_s1047" type="#_x0000_t32" style="position:absolute;left:9190;top:8634;width:1563;height:0;flip:x" o:connectortype="straight" o:regroupid="13" strokeweight="1pt">
                 <v:stroke endarrow="block"/>
               </v:shape>
-              <v:shape id="_x0000_s1032" type="#_x0000_t32" style="position:absolute;left:9190;top:9453;width:1563;height:0;flip:x" o:connectortype="straight" o:regroupid="13" strokeweight="1pt">
+              <v:shape id="_x0000_s1048" type="#_x0000_t32" style="position:absolute;left:9190;top:9453;width:1563;height:0;flip:x" o:connectortype="straight" o:regroupid="13" strokeweight="1pt">
                 <v:stroke endarrow="block"/>
               </v:shape>
-              <v:rect id="_x0000_s1027" style="position:absolute;left:9958;top:8225;width:1476;height:1238;v-text-anchor:middle" o:regroupid="13" fillcolor="#95b3d7 [1940]">
-                <v:textbox style="mso-next-textbox:#_x0000_s1027">
+              <v:rect id="_x0000_s1049" style="position:absolute;left:9958;top:8225;width:1476;height:1238;v-text-anchor:middle" o:regroupid="13" fillcolor="#95b3d7">
+                <v:textbox style="mso-next-textbox:#_x0000_s1049">
                   <w:txbxContent>
                     <w:p>
                       <w:pPr>
                         <w:jc w:val="center"/>
                         <w:rPr>
                           <w:b/>
+                          <w:bCs/>
                           <w:sz w:val="28"/>
                           <w:szCs w:val="28"/>
                         </w:rPr>
@@ -556,6 +546,7 @@
                       <w:r>
                         <w:rPr>
                           <w:b/>
+                          <w:bCs/>
                           <w:sz w:val="28"/>
                           <w:szCs w:val="28"/>
                           <w:lang w:val="en-US"/>
@@ -567,9 +558,9 @@
                 </v:textbox>
               </v:rect>
             </v:group>
-            <v:group id="_x0000_s1133" style="position:absolute;left:6082;top:5350;width:3057;height:1601" coordorigin="6082,5350" coordsize="3057,1601">
-              <v:shape id="_x0000_s1037" type="#_x0000_t202" style="position:absolute;left:6496;top:6431;width:1216;height:485;mso-width-relative:margin;mso-height-relative:margin" o:regroupid="14" stroked="f">
-                <v:textbox style="mso-next-textbox:#_x0000_s1037">
+            <v:group id="_x0000_s1050" style="position:absolute;left:6082;top:5350;width:3057;height:1601" coordorigin="6082,5350" coordsize="3057,1601">
+              <v:shape id="_x0000_s1051" type="#_x0000_t202" style="position:absolute;left:6496;top:6431;width:1216;height:485" o:regroupid="14" stroked="f">
+                <v:textbox style="mso-next-textbox:#_x0000_s1051">
                   <w:txbxContent>
                     <w:p>
                       <w:pPr>
@@ -587,17 +578,18 @@
                   </w:txbxContent>
                 </v:textbox>
               </v:shape>
-              <v:shape id="_x0000_s1036" type="#_x0000_t32" style="position:absolute;left:6610;top:6116;width:0;height:835" o:connectortype="straight" o:regroupid="14" strokeweight="1pt">
+              <v:shape id="_x0000_s1052" type="#_x0000_t32" style="position:absolute;left:6610;top:6116;width:0;height:835" o:connectortype="straight" o:regroupid="14" strokeweight="1pt">
                 <v:stroke endarrow="block"/>
               </v:shape>
-              <v:rect id="_x0000_s1035" style="position:absolute;left:6082;top:5350;width:3057;height:1032;v-text-anchor:middle" o:regroupid="14" fillcolor="#ffc000">
-                <v:textbox style="mso-next-textbox:#_x0000_s1035">
+              <v:rect id="_x0000_s1053" style="position:absolute;left:6082;top:5350;width:3057;height:1032;v-text-anchor:middle" o:regroupid="14" fillcolor="#ffc000">
+                <v:textbox style="mso-next-textbox:#_x0000_s1053">
                   <w:txbxContent>
                     <w:p>
                       <w:pPr>
                         <w:jc w:val="center"/>
                         <w:rPr>
                           <w:b/>
+                          <w:bCs/>
                           <w:sz w:val="28"/>
                           <w:szCs w:val="28"/>
                           <w:lang w:val="en-US"/>
@@ -606,6 +598,7 @@
                       <w:r>
                         <w:rPr>
                           <w:b/>
+                          <w:bCs/>
                           <w:sz w:val="28"/>
                           <w:szCs w:val="28"/>
                           <w:lang w:val="en-US"/>
@@ -617,9 +610,9 @@
                 </v:textbox>
               </v:rect>
             </v:group>
-            <v:group id="_x0000_s1131" style="position:absolute;left:6101;top:9727;width:3057;height:1980" coordorigin="6101,9727" coordsize="3057,1980">
-              <v:shape id="_x0000_s1042" type="#_x0000_t202" style="position:absolute;left:7305;top:10015;width:1513;height:478;mso-width-relative:margin;mso-height-relative:margin" o:regroupid="15" stroked="f">
-                <v:textbox style="mso-next-textbox:#_x0000_s1042">
+            <v:group id="_x0000_s1054" style="position:absolute;left:6101;top:9727;width:3057;height:1980" coordorigin="6101,9727" coordsize="3057,1980">
+              <v:shape id="_x0000_s1055" type="#_x0000_t202" style="position:absolute;left:7305;top:10015;width:1513;height:478" o:regroupid="15" stroked="f">
+                <v:textbox style="mso-next-textbox:#_x0000_s1055">
                   <w:txbxContent>
                     <w:p>
                       <w:pPr>
@@ -637,8 +630,8 @@
                   </w:txbxContent>
                 </v:textbox>
               </v:shape>
-              <v:shape id="_x0000_s1041" type="#_x0000_t202" style="position:absolute;left:6213;top:10015;width:903;height:478;mso-width-relative:margin;mso-height-relative:margin" o:regroupid="15" stroked="f">
-                <v:textbox style="mso-next-textbox:#_x0000_s1041">
+              <v:shape id="_x0000_s1056" type="#_x0000_t202" style="position:absolute;left:6213;top:10015;width:903;height:478" o:regroupid="15" stroked="f">
+                <v:textbox style="mso-next-textbox:#_x0000_s1056">
                   <w:txbxContent>
                     <w:p>
                       <w:pPr>
@@ -656,14 +649,15 @@
                   </w:txbxContent>
                 </v:textbox>
               </v:shape>
-              <v:rect id="_x0000_s1034" style="position:absolute;left:6101;top:10675;width:3057;height:1032;v-text-anchor:middle" o:regroupid="15" fillcolor="#9bbb59 [3206]">
-                <v:textbox style="mso-next-textbox:#_x0000_s1034">
+              <v:rect id="_x0000_s1057" style="position:absolute;left:6101;top:10675;width:3057;height:1032;v-text-anchor:middle" o:regroupid="15" fillcolor="#9bbb59">
+                <v:textbox style="mso-next-textbox:#_x0000_s1057">
                   <w:txbxContent>
                     <w:p>
                       <w:pPr>
                         <w:jc w:val="center"/>
                         <w:rPr>
                           <w:b/>
+                          <w:bCs/>
                           <w:sz w:val="28"/>
                           <w:szCs w:val="28"/>
                           <w:lang w:val="en-US"/>
@@ -672,6 +666,7 @@
                       <w:r>
                         <w:rPr>
                           <w:b/>
+                          <w:bCs/>
                           <w:sz w:val="28"/>
                           <w:szCs w:val="28"/>
                           <w:lang w:val="en-US"/>
@@ -681,6 +676,7 @@
                       <w:r>
                         <w:rPr>
                           <w:b/>
+                          <w:bCs/>
                           <w:sz w:val="28"/>
                           <w:szCs w:val="28"/>
                           <w:lang w:val="en-US"/>
@@ -690,6 +686,7 @@
                       <w:r>
                         <w:rPr>
                           <w:b/>
+                          <w:bCs/>
                           <w:sz w:val="28"/>
                           <w:szCs w:val="28"/>
                           <w:lang w:val="en-US"/>
@@ -700,10 +697,10 @@
                   </w:txbxContent>
                 </v:textbox>
               </v:rect>
-              <v:shape id="_x0000_s1038" type="#_x0000_t32" style="position:absolute;left:6307;top:9727;width:0;height:935" o:connectortype="straight" o:regroupid="15" strokeweight="1pt">
+              <v:shape id="_x0000_s1058" type="#_x0000_t32" style="position:absolute;left:6307;top:9727;width:0;height:935" o:connectortype="straight" o:regroupid="15" strokeweight="1pt">
                 <v:stroke endarrow="block"/>
               </v:shape>
-              <v:shape id="_x0000_s1040" type="#_x0000_t32" style="position:absolute;left:7401;top:9727;width:0;height:935" o:connectortype="straight" o:regroupid="15" strokeweight="1pt">
+              <v:shape id="_x0000_s1059" type="#_x0000_t32" style="position:absolute;left:7401;top:9727;width:0;height:935" o:connectortype="straight" o:regroupid="15" strokeweight="1pt">
                 <v:stroke startarrow="block"/>
               </v:shape>
             </v:group>
@@ -722,6 +719,7 @@
       <w:r>
         <w:rPr>
           <w:i/>
+          <w:iCs/>
           <w:sz w:val="24"/>
           <w:szCs w:val="24"/>
           <w:lang w:val="en-US"/>
@@ -730,12 +728,12 @@
       </w:r>
       <w:r>
         <w:rPr>
-          <w:rStyle w:val="Funotenzeichen"/>
-          <w:sz w:val="24"/>
-          <w:szCs w:val="24"/>
-          <w:lang w:val="en-US"/>
-        </w:rPr>
-        <w:footnoteReference w:id="2"/>
+          <w:rStyle w:val="FootnoteReference"/>
+          <w:sz w:val="24"/>
+          <w:szCs w:val="24"/>
+          <w:lang w:val="en-US"/>
+        </w:rPr>
+        <w:footnoteReference w:id="1"/>
       </w:r>
       <w:r>
         <w:rPr>
@@ -748,7 +746,7 @@
     </w:p>
     <w:p>
       <w:pPr>
-        <w:pStyle w:val="KeinLeerraum"/>
+        <w:pStyle w:val="NoSpacing"/>
         <w:jc w:val="both"/>
         <w:rPr>
           <w:sz w:val="24"/>
@@ -762,28 +760,12 @@
           <w:szCs w:val="24"/>
           <w:lang w:val="en-US"/>
         </w:rPr>
-        <w:t>The generator also brings in new genes into the population</w:t>
-      </w:r>
-      <w:r>
-        <w:rPr>
-          <w:sz w:val="24"/>
-          <w:szCs w:val="24"/>
-          <w:lang w:val="en-US"/>
-        </w:rPr>
-        <w:t xml:space="preserve"> during the evolution-process</w:t>
-      </w:r>
-      <w:r>
-        <w:rPr>
-          <w:sz w:val="24"/>
-          <w:szCs w:val="24"/>
-          <w:lang w:val="en-US"/>
-        </w:rPr>
-        <w:t>.</w:t>
-      </w:r>
-    </w:p>
-    <w:p>
-      <w:pPr>
-        <w:pStyle w:val="KeinLeerraum"/>
+        <w:t>The generator also brings in new genes into the population during the evolution-process.</w:t>
+      </w:r>
+    </w:p>
+    <w:p>
+      <w:pPr>
+        <w:pStyle w:val="NoSpacing"/>
         <w:jc w:val="both"/>
         <w:rPr>
           <w:sz w:val="24"/>
@@ -794,10 +776,11 @@
     </w:p>
     <w:p>
       <w:pPr>
-        <w:pStyle w:val="KeinLeerraum"/>
+        <w:pStyle w:val="NoSpacing"/>
         <w:jc w:val="both"/>
         <w:rPr>
           <w:b/>
+          <w:bCs/>
           <w:sz w:val="24"/>
           <w:szCs w:val="24"/>
           <w:u w:val="single"/>
@@ -807,6 +790,7 @@
       <w:r>
         <w:rPr>
           <w:b/>
+          <w:bCs/>
           <w:sz w:val="24"/>
           <w:szCs w:val="24"/>
           <w:u w:val="single"/>
@@ -817,7 +801,7 @@
     </w:p>
     <w:p>
       <w:pPr>
-        <w:pStyle w:val="KeinLeerraum"/>
+        <w:pStyle w:val="NoSpacing"/>
         <w:jc w:val="both"/>
         <w:rPr>
           <w:sz w:val="24"/>
@@ -836,7 +820,7 @@
     </w:p>
     <w:p>
       <w:pPr>
-        <w:pStyle w:val="KeinLeerraum"/>
+        <w:pStyle w:val="NoSpacing"/>
         <w:jc w:val="both"/>
         <w:rPr>
           <w:sz w:val="24"/>
@@ -847,10 +831,11 @@
     </w:p>
     <w:p>
       <w:pPr>
-        <w:pStyle w:val="KeinLeerraum"/>
+        <w:pStyle w:val="NoSpacing"/>
         <w:jc w:val="both"/>
         <w:rPr>
           <w:b/>
+          <w:bCs/>
           <w:sz w:val="24"/>
           <w:szCs w:val="24"/>
           <w:u w:val="single"/>
@@ -860,6 +845,7 @@
       <w:r>
         <w:rPr>
           <w:b/>
+          <w:bCs/>
           <w:sz w:val="24"/>
           <w:szCs w:val="24"/>
           <w:u w:val="single"/>
@@ -870,7 +856,7 @@
     </w:p>
     <w:p>
       <w:pPr>
-        <w:pStyle w:val="KeinLeerraum"/>
+        <w:pStyle w:val="NoSpacing"/>
         <w:jc w:val="both"/>
         <w:rPr>
           <w:sz w:val="24"/>
@@ -889,7 +875,7 @@
     </w:p>
     <w:p>
       <w:pPr>
-        <w:pStyle w:val="KeinLeerraum"/>
+        <w:pStyle w:val="NoSpacing"/>
         <w:numPr>
           <w:ilvl w:val="0"/>
           <w:numId w:val="1"/>
@@ -912,7 +898,7 @@
     </w:p>
     <w:p>
       <w:pPr>
-        <w:pStyle w:val="KeinLeerraum"/>
+        <w:pStyle w:val="NoSpacing"/>
         <w:numPr>
           <w:ilvl w:val="0"/>
           <w:numId w:val="1"/>
@@ -935,7 +921,7 @@
     </w:p>
     <w:p>
       <w:pPr>
-        <w:pStyle w:val="KeinLeerraum"/>
+        <w:pStyle w:val="NoSpacing"/>
         <w:jc w:val="both"/>
         <w:rPr>
           <w:sz w:val="24"/>
@@ -954,6 +940,7 @@
       <w:r>
         <w:rPr>
           <w:i/>
+          <w:iCs/>
           <w:sz w:val="24"/>
           <w:szCs w:val="24"/>
           <w:lang w:val="en-US"/>
@@ -962,12 +949,12 @@
       </w:r>
       <w:r>
         <w:rPr>
-          <w:rStyle w:val="Funotenzeichen"/>
-          <w:sz w:val="24"/>
-          <w:szCs w:val="24"/>
-          <w:lang w:val="en-US"/>
-        </w:rPr>
-        <w:footnoteReference w:id="3"/>
+          <w:rStyle w:val="FootnoteReference"/>
+          <w:sz w:val="24"/>
+          <w:szCs w:val="24"/>
+          <w:lang w:val="en-US"/>
+        </w:rPr>
+        <w:footnoteReference w:id="2"/>
       </w:r>
       <w:r>
         <w:rPr>
@@ -989,9 +976,10 @@
     </w:p>
     <w:p>
       <w:pPr>
-        <w:pStyle w:val="KeinLeerraum"/>
+        <w:pStyle w:val="NoSpacing"/>
         <w:rPr>
           <w:b/>
+          <w:bCs/>
           <w:sz w:val="28"/>
           <w:szCs w:val="28"/>
           <w:u w:val="single"/>
@@ -1001,6 +989,7 @@
       <w:r>
         <w:rPr>
           <w:b/>
+          <w:bCs/>
           <w:sz w:val="28"/>
           <w:szCs w:val="28"/>
           <w:u w:val="single"/>
@@ -1011,6 +1000,7 @@
       <w:r>
         <w:rPr>
           <w:b/>
+          <w:bCs/>
           <w:sz w:val="28"/>
           <w:szCs w:val="28"/>
           <w:u w:val="single"/>
@@ -1021,6 +1011,7 @@
       <w:r>
         <w:rPr>
           <w:b/>
+          <w:bCs/>
           <w:sz w:val="28"/>
           <w:szCs w:val="28"/>
           <w:u w:val="single"/>
@@ -1031,25 +1022,21 @@
     </w:p>
     <w:p>
       <w:pPr>
-        <w:pStyle w:val="KeinLeerraum"/>
-        <w:rPr>
-          <w:lang w:val="en-US"/>
-        </w:rPr>
-      </w:pPr>
-      <w:r>
-        <w:rPr>
-          <w:b/>
+        <w:pStyle w:val="NoSpacing"/>
+        <w:rPr>
+          <w:lang w:val="en-US"/>
+        </w:rPr>
+      </w:pPr>
+      <w:r>
+        <w:rPr>
           <w:noProof/>
-          <w:sz w:val="28"/>
-          <w:szCs w:val="28"/>
-          <w:u w:val="single"/>
-          <w:lang w:eastAsia="de-DE"/>
+          <w:lang w:val="en-US"/>
         </w:rPr>
         <w:pict>
-          <v:group id="_x0000_s1130" style="position:absolute;margin-left:2.8pt;margin-top:13.6pt;width:190.75pt;height:86pt;z-index:251807744" coordorigin="1926,13035" coordsize="3815,1720">
-            <v:group id="_x0000_s1128" style="position:absolute;left:2879;top:13465;width:1895;height:1290" coordorigin="2879,13465" coordsize="1895,1290">
-              <v:group id="_x0000_s1127" style="position:absolute;left:2879;top:13465;width:1407;height:1290" coordorigin="2879,13465" coordsize="1407,1290">
-                <v:rect id="_x0000_s1105" style="position:absolute;left:2879;top:13465;width:469;height:430">
+          <v:group id="_x0000_s1060" style="position:absolute;margin-left:2.8pt;margin-top:13.6pt;width:190.75pt;height:86pt;z-index:251657216" coordorigin="1926,13035" coordsize="3815,1720">
+            <v:group id="_x0000_s1061" style="position:absolute;left:2879;top:13465;width:1895;height:1290" coordorigin="2879,13465" coordsize="1895,1290">
+              <v:group id="_x0000_s1062" style="position:absolute;left:2879;top:13465;width:1407;height:1290" coordorigin="2879,13465" coordsize="1407,1290">
+                <v:rect id="_x0000_s1063" style="position:absolute;left:2879;top:13465;width:469;height:430">
                   <v:textbox>
                     <w:txbxContent>
                       <w:p>
@@ -1060,7 +1047,7 @@
                     </w:txbxContent>
                   </v:textbox>
                 </v:rect>
-                <v:rect id="_x0000_s1106" style="position:absolute;left:2879;top:13895;width:469;height:430">
+                <v:rect id="_x0000_s1064" style="position:absolute;left:2879;top:13895;width:469;height:430">
                   <v:textbox>
                     <w:txbxContent>
                       <w:p>
@@ -1071,7 +1058,7 @@
                     </w:txbxContent>
                   </v:textbox>
                 </v:rect>
-                <v:rect id="_x0000_s1107" style="position:absolute;left:2879;top:14325;width:469;height:430">
+                <v:rect id="_x0000_s1065" style="position:absolute;left:2879;top:14325;width:469;height:430">
                   <v:textbox>
                     <w:txbxContent>
                       <w:p>
@@ -1082,7 +1069,7 @@
                     </w:txbxContent>
                   </v:textbox>
                 </v:rect>
-                <v:rect id="_x0000_s1108" style="position:absolute;left:3348;top:13465;width:469;height:430">
+                <v:rect id="_x0000_s1066" style="position:absolute;left:3348;top:13465;width:469;height:430">
                   <v:textbox>
                     <w:txbxContent>
                       <w:p>
@@ -1093,7 +1080,7 @@
                     </w:txbxContent>
                   </v:textbox>
                 </v:rect>
-                <v:rect id="_x0000_s1109" style="position:absolute;left:3348;top:13895;width:469;height:430">
+                <v:rect id="_x0000_s1067" style="position:absolute;left:3348;top:13895;width:469;height:430">
                   <v:textbox>
                     <w:txbxContent>
                       <w:p>
@@ -1104,7 +1091,7 @@
                     </w:txbxContent>
                   </v:textbox>
                 </v:rect>
-                <v:rect id="_x0000_s1110" style="position:absolute;left:3348;top:14325;width:469;height:430">
+                <v:rect id="_x0000_s1068" style="position:absolute;left:3348;top:14325;width:469;height:430">
                   <v:textbox>
                     <w:txbxContent>
                       <w:p>
@@ -1115,7 +1102,7 @@
                     </w:txbxContent>
                   </v:textbox>
                 </v:rect>
-                <v:rect id="_x0000_s1111" style="position:absolute;left:3817;top:13465;width:469;height:430">
+                <v:rect id="_x0000_s1069" style="position:absolute;left:3817;top:13465;width:469;height:430">
                   <v:textbox>
                     <w:txbxContent>
                       <w:p>
@@ -1126,7 +1113,7 @@
                     </w:txbxContent>
                   </v:textbox>
                 </v:rect>
-                <v:rect id="_x0000_s1112" style="position:absolute;left:3817;top:13895;width:469;height:430">
+                <v:rect id="_x0000_s1070" style="position:absolute;left:3817;top:13895;width:469;height:430">
                   <v:textbox>
                     <w:txbxContent>
                       <w:p>
@@ -1137,7 +1124,7 @@
                     </w:txbxContent>
                   </v:textbox>
                 </v:rect>
-                <v:rect id="_x0000_s1113" style="position:absolute;left:3817;top:14325;width:469;height:430">
+                <v:rect id="_x0000_s1071" style="position:absolute;left:3817;top:14325;width:469;height:430">
                   <v:textbox>
                     <w:txbxContent>
                       <w:p>
@@ -1149,7 +1136,7 @@
                   </v:textbox>
                 </v:rect>
               </v:group>
-              <v:rect id="_x0000_s1114" style="position:absolute;left:4305;top:13484;width:469;height:430" stroked="f">
+              <v:rect id="_x0000_s1072" style="position:absolute;left:4305;top:13484;width:469;height:430" stroked="f">
                 <v:textbox>
                   <w:txbxContent>
                     <w:p>
@@ -1161,8 +1148,8 @@
                 </v:textbox>
               </v:rect>
             </v:group>
-            <v:group id="_x0000_s1129" style="position:absolute;left:2879;top:13035;width:2862;height:1720" coordorigin="2879,13035" coordsize="2862,1720">
-              <v:rect id="_x0000_s1104" style="position:absolute;left:2879;top:13035;width:2096;height:430">
+            <v:group id="_x0000_s1073" style="position:absolute;left:2879;top:13035;width:2862;height:1720" coordorigin="2879,13035" coordsize="2862,1720">
+              <v:rect id="_x0000_s1074" style="position:absolute;left:2879;top:13035;width:2096;height:430">
                 <v:textbox>
                   <w:txbxContent>
                     <w:p>
@@ -1173,7 +1160,7 @@
                   </w:txbxContent>
                 </v:textbox>
               </v:rect>
-              <v:rect id="_x0000_s1118" style="position:absolute;left:4975;top:13035;width:766;height:430">
+              <v:rect id="_x0000_s1075" style="position:absolute;left:4975;top:13035;width:766;height:430">
                 <v:textbox>
                   <w:txbxContent>
                     <w:p>
@@ -1184,7 +1171,7 @@
                   </w:txbxContent>
                 </v:textbox>
               </v:rect>
-              <v:rect id="_x0000_s1120" style="position:absolute;left:4978;top:13465;width:763;height:430" fillcolor="yellow">
+              <v:rect id="_x0000_s1076" style="position:absolute;left:4978;top:13465;width:763;height:430" fillcolor="yellow">
                 <v:fill opacity=".5"/>
                 <v:textbox>
                   <w:txbxContent>
@@ -1193,11 +1180,13 @@
                         <w:jc w:val="center"/>
                         <w:rPr>
                           <w:b/>
+                          <w:bCs/>
                         </w:rPr>
                       </w:pPr>
                       <w:r>
                         <w:rPr>
                           <w:b/>
+                          <w:bCs/>
                         </w:rPr>
                         <w:t>1</w:t>
                       </w:r>
@@ -1205,7 +1194,7 @@
                   </w:txbxContent>
                 </v:textbox>
               </v:rect>
-              <v:rect id="_x0000_s1121" style="position:absolute;left:4978;top:13892;width:763;height:430" fillcolor="yellow">
+              <v:rect id="_x0000_s1077" style="position:absolute;left:4978;top:13892;width:763;height:430" fillcolor="yellow">
                 <v:fill opacity=".5"/>
                 <v:textbox>
                   <w:txbxContent>
@@ -1214,11 +1203,13 @@
                         <w:jc w:val="center"/>
                         <w:rPr>
                           <w:b/>
+                          <w:bCs/>
                         </w:rPr>
                       </w:pPr>
                       <w:r>
                         <w:rPr>
                           <w:b/>
+                          <w:bCs/>
                         </w:rPr>
                         <w:t>2</w:t>
                       </w:r>
@@ -1226,7 +1217,7 @@
                   </w:txbxContent>
                 </v:textbox>
               </v:rect>
-              <v:rect id="_x0000_s1122" style="position:absolute;left:4975;top:14322;width:766;height:433">
+              <v:rect id="_x0000_s1078" style="position:absolute;left:4975;top:14322;width:766;height:433">
                 <v:textbox>
                   <w:txbxContent>
                     <w:p>
@@ -1241,8 +1232,8 @@
                 </v:textbox>
               </v:rect>
             </v:group>
-            <v:group id="_x0000_s1126" style="position:absolute;left:1926;top:13465;width:953;height:1287" coordorigin="1926,13465" coordsize="953,1287">
-              <v:rect id="_x0000_s1123" style="position:absolute;left:1926;top:13465;width:953;height:427" fillcolor="red">
+            <v:group id="_x0000_s1079" style="position:absolute;left:1926;top:13465;width:953;height:1287" coordorigin="1926,13465" coordsize="953,1287">
+              <v:rect id="_x0000_s1080" style="position:absolute;left:1926;top:13465;width:953;height:427" fillcolor="red">
                 <v:fill opacity="26214f"/>
                 <v:textbox>
                   <w:txbxContent>
@@ -1250,11 +1241,13 @@
                       <w:pPr>
                         <w:rPr>
                           <w:b/>
+                          <w:bCs/>
                         </w:rPr>
                       </w:pPr>
                       <w:r>
                         <w:rPr>
                           <w:b/>
+                          <w:bCs/>
                         </w:rPr>
                         <w:t>Curr1</w:t>
                       </w:r>
@@ -1262,7 +1255,7 @@
                   </w:txbxContent>
                 </v:textbox>
               </v:rect>
-              <v:rect id="_x0000_s1124" style="position:absolute;left:1926;top:13892;width:953;height:430" fillcolor="red">
+              <v:rect id="_x0000_s1081" style="position:absolute;left:1926;top:13892;width:953;height:430" fillcolor="red">
                 <v:fill opacity="26214f"/>
                 <v:textbox>
                   <w:txbxContent>
@@ -1270,11 +1263,13 @@
                       <w:pPr>
                         <w:rPr>
                           <w:b/>
+                          <w:bCs/>
                         </w:rPr>
                       </w:pPr>
                       <w:r>
                         <w:rPr>
                           <w:b/>
+                          <w:bCs/>
                         </w:rPr>
                         <w:t>Curr2</w:t>
                       </w:r>
@@ -1282,7 +1277,7 @@
                   </w:txbxContent>
                 </v:textbox>
               </v:rect>
-              <v:rect id="_x0000_s1125" style="position:absolute;left:1926;top:14322;width:953;height:430" fillcolor="red">
+              <v:rect id="_x0000_s1082" style="position:absolute;left:1926;top:14322;width:953;height:430" fillcolor="red">
                 <v:fill opacity="26214f"/>
                 <v:textbox>
                   <w:txbxContent>
@@ -1290,11 +1285,13 @@
                       <w:pPr>
                         <w:rPr>
                           <w:b/>
+                          <w:bCs/>
                         </w:rPr>
                       </w:pPr>
                       <w:r>
                         <w:rPr>
                           <w:b/>
+                          <w:bCs/>
                         </w:rPr>
                         <w:t>Curr3</w:t>
                       </w:r>
@@ -1310,7 +1307,7 @@
     </w:p>
     <w:p>
       <w:pPr>
-        <w:pStyle w:val="KeinLeerraum"/>
+        <w:pStyle w:val="NoSpacing"/>
         <w:rPr>
           <w:lang w:val="en-US"/>
         </w:rPr>
@@ -1336,6 +1333,7 @@
       <w:r>
         <w:rPr>
           <w:i/>
+          <w:iCs/>
           <w:lang w:val="en-US"/>
         </w:rPr>
         <w:t>“negotiator”</w:t>
@@ -1344,17 +1342,12 @@
         <w:rPr>
           <w:lang w:val="en-US"/>
         </w:rPr>
-        <w:t xml:space="preserve"> (Curr1, Curr2, …)</w:t>
-      </w:r>
-      <w:r>
-        <w:rPr>
-          <w:lang w:val="en-US"/>
-        </w:rPr>
-        <w:t xml:space="preserve"> for each curriculum. Each </w:t>
+        <w:t xml:space="preserve"> (Curr1, Curr2, …) for each curriculum. Each </w:t>
       </w:r>
       <w:r>
         <w:rPr>
           <w:i/>
+          <w:iCs/>
           <w:lang w:val="en-US"/>
         </w:rPr>
         <w:t>“negotiator”</w:t>
@@ -1368,7 +1361,7 @@
     </w:p>
     <w:p>
       <w:pPr>
-        <w:pStyle w:val="KeinLeerraum"/>
+        <w:pStyle w:val="NoSpacing"/>
         <w:rPr>
           <w:lang w:val="en-US"/>
         </w:rPr>
@@ -1382,17 +1375,18 @@
     </w:p>
     <w:p>
       <w:pPr>
-        <w:pStyle w:val="KeinLeerraum"/>
-        <w:rPr>
-          <w:lang w:val="en-US"/>
-        </w:rPr>
-      </w:pPr>
-    </w:p>
-    <w:p>
-      <w:pPr>
-        <w:pStyle w:val="KeinLeerraum"/>
+        <w:pStyle w:val="NoSpacing"/>
+        <w:rPr>
+          <w:lang w:val="en-US"/>
+        </w:rPr>
+      </w:pPr>
+    </w:p>
+    <w:p>
+      <w:pPr>
+        <w:pStyle w:val="NoSpacing"/>
         <w:rPr>
           <w:b/>
+          <w:bCs/>
           <w:sz w:val="28"/>
           <w:szCs w:val="28"/>
           <w:u w:val="single"/>
@@ -1402,6 +1396,7 @@
       <w:r>
         <w:rPr>
           <w:b/>
+          <w:bCs/>
           <w:sz w:val="28"/>
           <w:szCs w:val="28"/>
           <w:u w:val="single"/>
@@ -1420,46 +1415,48 @@
       </w:pPr>
       <w:r>
         <w:rPr>
-          <w:b/>
           <w:noProof/>
-          <w:sz w:val="28"/>
-          <w:szCs w:val="28"/>
-          <w:u w:val="single"/>
-          <w:lang w:val="en-US"/>
-        </w:rPr>
-        <w:lastRenderedPageBreak/>
+          <w:lang w:val="en-US"/>
+        </w:rPr>
         <w:pict>
-          <v:shape id="_x0000_s1136" type="#_x0000_t202" style="position:absolute;margin-left:266.65pt;margin-top:-1.1pt;width:240pt;height:291pt;z-index:251829248;mso-width-relative:margin;mso-height-relative:margin" strokecolor="gray [1629]">
+          <v:shape id="_x0000_s1083" type="#_x0000_t202" style="position:absolute;margin-left:266.65pt;margin-top:-1.1pt;width:240pt;height:308pt;z-index:251659264" strokecolor="gray">
             <v:textbox>
               <w:txbxContent>
                 <w:p>
                   <w:pPr>
-                    <w:pStyle w:val="KeinLeerraum"/>
+                    <w:pStyle w:val="NoSpacing"/>
                     <w:rPr>
                       <w:b/>
+                      <w:bCs/>
                       <w:sz w:val="28"/>
                       <w:szCs w:val="28"/>
                       <w:u w:val="single"/>
+                      <w:lang w:val="en-US"/>
                     </w:rPr>
                   </w:pPr>
                   <w:r>
                     <w:rPr>
                       <w:b/>
+                      <w:bCs/>
                       <w:sz w:val="28"/>
                       <w:szCs w:val="28"/>
                       <w:u w:val="single"/>
+                      <w:lang w:val="en-US"/>
                     </w:rPr>
                     <w:t>Definition of fairness:</w:t>
                   </w:r>
                 </w:p>
                 <w:p>
                   <w:pPr>
-                    <w:pStyle w:val="KeinLeerraum"/>
+                    <w:pStyle w:val="NoSpacing"/>
+                    <w:rPr>
+                      <w:lang w:val="en-US"/>
+                    </w:rPr>
                   </w:pPr>
                 </w:p>
                 <w:p>
                   <w:pPr>
-                    <w:pStyle w:val="KeinLeerraum"/>
+                    <w:pStyle w:val="NoSpacing"/>
                     <w:rPr>
                       <w:lang w:val="en-US"/>
                     </w:rPr>
@@ -1479,7 +1476,7 @@
                 </w:p>
                 <w:p>
                   <w:pPr>
-                    <w:pStyle w:val="KeinLeerraum"/>
+                    <w:pStyle w:val="NoSpacing"/>
                     <w:rPr>
                       <w:lang w:val="en-US"/>
                     </w:rPr>
@@ -1493,10 +1490,18 @@
                 </w:p>
                 <w:tbl>
                   <w:tblPr>
-                    <w:tblStyle w:val="Tabellengitternetz"/>
                     <w:tblW w:w="4649" w:type="dxa"/>
+                    <w:tblInd w:w="-106" w:type="dxa"/>
+                    <w:tblBorders>
+                      <w:top w:val="single" w:sz="4" w:space="0" w:color="000000"/>
+                      <w:left w:val="single" w:sz="4" w:space="0" w:color="000000"/>
+                      <w:bottom w:val="single" w:sz="4" w:space="0" w:color="000000"/>
+                      <w:right w:val="single" w:sz="4" w:space="0" w:color="000000"/>
+                      <w:insideH w:val="single" w:sz="4" w:space="0" w:color="000000"/>
+                      <w:insideV w:val="single" w:sz="4" w:space="0" w:color="000000"/>
+                    </w:tblBorders>
                     <w:tblLayout w:type="fixed"/>
-                    <w:tblLook w:val="04A0"/>
+                    <w:tblLook w:val="00A0"/>
                   </w:tblPr>
                   <w:tblGrid>
                     <w:gridCol w:w="1217"/>
@@ -1511,22 +1516,21 @@
                     <w:tc>
                       <w:tcPr>
                         <w:tcW w:w="1217" w:type="dxa"/>
-                        <w:tcBorders>
-                          <w:bottom w:val="single" w:sz="4" w:space="0" w:color="000000" w:themeColor="text1"/>
-                        </w:tcBorders>
                         <w:shd w:val="pct15" w:color="auto" w:fill="auto"/>
                       </w:tcPr>
                       <w:p>
                         <w:pPr>
-                          <w:pStyle w:val="KeinLeerraum"/>
+                          <w:pStyle w:val="NoSpacing"/>
                           <w:rPr>
                             <w:b/>
+                            <w:bCs/>
                             <w:lang w:val="en-US"/>
                           </w:rPr>
                         </w:pPr>
                         <w:r>
                           <w:rPr>
                             <w:b/>
+                            <w:bCs/>
                             <w:lang w:val="en-US"/>
                           </w:rPr>
                           <w:t>Soft constr. Curr1</w:t>
@@ -1536,22 +1540,21 @@
                     <w:tc>
                       <w:tcPr>
                         <w:tcW w:w="1217" w:type="dxa"/>
-                        <w:tcBorders>
-                          <w:bottom w:val="single" w:sz="4" w:space="0" w:color="000000" w:themeColor="text1"/>
-                        </w:tcBorders>
                         <w:shd w:val="pct15" w:color="auto" w:fill="auto"/>
                       </w:tcPr>
                       <w:p>
                         <w:pPr>
-                          <w:pStyle w:val="KeinLeerraum"/>
+                          <w:pStyle w:val="NoSpacing"/>
                           <w:rPr>
                             <w:b/>
+                            <w:bCs/>
                             <w:lang w:val="en-US"/>
                           </w:rPr>
                         </w:pPr>
                         <w:r>
                           <w:rPr>
                             <w:b/>
+                            <w:bCs/>
                             <w:lang w:val="en-US"/>
                           </w:rPr>
                           <w:t>Soft constr. Curr2</w:t>
@@ -1561,23 +1564,22 @@
                     <w:tc>
                       <w:tcPr>
                         <w:tcW w:w="1218" w:type="dxa"/>
-                        <w:tcBorders>
-                          <w:bottom w:val="single" w:sz="4" w:space="0" w:color="000000" w:themeColor="text1"/>
-                        </w:tcBorders>
                         <w:shd w:val="pct15" w:color="auto" w:fill="auto"/>
                       </w:tcPr>
                       <w:p>
                         <w:pPr>
-                          <w:pStyle w:val="KeinLeerraum"/>
+                          <w:pStyle w:val="NoSpacing"/>
                           <w:jc w:val="both"/>
                           <w:rPr>
                             <w:b/>
+                            <w:bCs/>
                             <w:lang w:val="en-US"/>
                           </w:rPr>
                         </w:pPr>
                         <w:r>
                           <w:rPr>
                             <w:b/>
+                            <w:bCs/>
                             <w:lang w:val="en-US"/>
                           </w:rPr>
                           <w:t>Soft constr. Curr3</w:t>
@@ -1587,23 +1589,22 @@
                     <w:tc>
                       <w:tcPr>
                         <w:tcW w:w="997" w:type="dxa"/>
-                        <w:tcBorders>
-                          <w:bottom w:val="single" w:sz="4" w:space="0" w:color="000000" w:themeColor="text1"/>
-                        </w:tcBorders>
                         <w:shd w:val="pct15" w:color="auto" w:fill="auto"/>
                       </w:tcPr>
                       <w:p>
                         <w:pPr>
-                          <w:pStyle w:val="KeinLeerraum"/>
+                          <w:pStyle w:val="NoSpacing"/>
                           <w:jc w:val="both"/>
                           <w:rPr>
                             <w:b/>
+                            <w:bCs/>
                             <w:lang w:val="en-US"/>
                           </w:rPr>
                         </w:pPr>
                         <w:r>
                           <w:rPr>
                             <w:b/>
+                            <w:bCs/>
                             <w:lang w:val="en-US"/>
                           </w:rPr>
                           <w:t>Fairness</w:t>
@@ -1618,14 +1619,11 @@
                     <w:tc>
                       <w:tcPr>
                         <w:tcW w:w="1217" w:type="dxa"/>
-                        <w:tcBorders>
-                          <w:bottom w:val="single" w:sz="4" w:space="0" w:color="000000" w:themeColor="text1"/>
-                        </w:tcBorders>
                         <w:shd w:val="clear" w:color="auto" w:fill="FFC000"/>
                       </w:tcPr>
                       <w:p>
                         <w:pPr>
-                          <w:pStyle w:val="KeinLeerraum"/>
+                          <w:pStyle w:val="NoSpacing"/>
                           <w:rPr>
                             <w:lang w:val="en-US"/>
                           </w:rPr>
@@ -1641,14 +1639,11 @@
                     <w:tc>
                       <w:tcPr>
                         <w:tcW w:w="1217" w:type="dxa"/>
-                        <w:tcBorders>
-                          <w:bottom w:val="single" w:sz="4" w:space="0" w:color="000000" w:themeColor="text1"/>
-                        </w:tcBorders>
                         <w:shd w:val="clear" w:color="auto" w:fill="FFC000"/>
                       </w:tcPr>
                       <w:p>
                         <w:pPr>
-                          <w:pStyle w:val="KeinLeerraum"/>
+                          <w:pStyle w:val="NoSpacing"/>
                           <w:rPr>
                             <w:lang w:val="en-US"/>
                           </w:rPr>
@@ -1664,14 +1659,11 @@
                     <w:tc>
                       <w:tcPr>
                         <w:tcW w:w="1218" w:type="dxa"/>
-                        <w:tcBorders>
-                          <w:bottom w:val="single" w:sz="4" w:space="0" w:color="000000" w:themeColor="text1"/>
-                        </w:tcBorders>
                         <w:shd w:val="clear" w:color="auto" w:fill="FFC000"/>
                       </w:tcPr>
                       <w:p>
                         <w:pPr>
-                          <w:pStyle w:val="KeinLeerraum"/>
+                          <w:pStyle w:val="NoSpacing"/>
                           <w:rPr>
                             <w:lang w:val="en-US"/>
                           </w:rPr>
@@ -1687,14 +1679,10 @@
                     <w:tc>
                       <w:tcPr>
                         <w:tcW w:w="997" w:type="dxa"/>
-                        <w:tcBorders>
-                          <w:bottom w:val="single" w:sz="4" w:space="0" w:color="000000" w:themeColor="text1"/>
-                        </w:tcBorders>
-                        <w:shd w:val="clear" w:color="auto" w:fill="auto"/>
                       </w:tcPr>
                       <w:p>
                         <w:pPr>
-                          <w:pStyle w:val="KeinLeerraum"/>
+                          <w:pStyle w:val="NoSpacing"/>
                           <w:rPr>
                             <w:lang w:val="en-US"/>
                           </w:rPr>
@@ -1719,7 +1707,7 @@
                       </w:tcPr>
                       <w:p>
                         <w:pPr>
-                          <w:pStyle w:val="KeinLeerraum"/>
+                          <w:pStyle w:val="NoSpacing"/>
                           <w:rPr>
                             <w:lang w:val="en-US"/>
                           </w:rPr>
@@ -1739,7 +1727,7 @@
                       </w:tcPr>
                       <w:p>
                         <w:pPr>
-                          <w:pStyle w:val="KeinLeerraum"/>
+                          <w:pStyle w:val="NoSpacing"/>
                           <w:rPr>
                             <w:lang w:val="en-US"/>
                           </w:rPr>
@@ -1759,7 +1747,7 @@
                       </w:tcPr>
                       <w:p>
                         <w:pPr>
-                          <w:pStyle w:val="KeinLeerraum"/>
+                          <w:pStyle w:val="NoSpacing"/>
                           <w:rPr>
                             <w:lang w:val="en-US"/>
                           </w:rPr>
@@ -1775,11 +1763,10 @@
                     <w:tc>
                       <w:tcPr>
                         <w:tcW w:w="997" w:type="dxa"/>
-                        <w:shd w:val="clear" w:color="auto" w:fill="auto"/>
                       </w:tcPr>
                       <w:p>
                         <w:pPr>
-                          <w:pStyle w:val="KeinLeerraum"/>
+                          <w:pStyle w:val="NoSpacing"/>
                           <w:rPr>
                             <w:lang w:val="en-US"/>
                           </w:rPr>
@@ -1788,7 +1775,13 @@
                           <w:rPr>
                             <w:lang w:val="en-US"/>
                           </w:rPr>
-                          <w:t>450</w:t>
+                          <w:t>30</w:t>
+                        </w:r>
+                        <w:r>
+                          <w:rPr>
+                            <w:lang w:val="en-US"/>
+                          </w:rPr>
+                          <w:t>0</w:t>
                         </w:r>
                       </w:p>
                     </w:tc>
@@ -1796,7 +1789,7 @@
                 </w:tbl>
                 <w:p>
                   <w:pPr>
-                    <w:pStyle w:val="KeinLeerraum"/>
+                    <w:pStyle w:val="NoSpacing"/>
                     <w:rPr>
                       <w:lang w:val="en-US"/>
                     </w:rPr>
@@ -1804,7 +1797,7 @@
                 </w:p>
                 <w:p>
                   <w:pPr>
-                    <w:pStyle w:val="KeinLeerraum"/>
+                    <w:pStyle w:val="NoSpacing"/>
                     <w:rPr>
                       <w:lang w:val="en-US"/>
                     </w:rPr>
@@ -1813,18 +1806,12 @@
                     <w:rPr>
                       <w:lang w:val="en-US"/>
                     </w:rPr>
-                    <w:t xml:space="preserve">The fairness points are calculated </w:t>
-                  </w:r>
-                  <w:r>
-                    <w:rPr>
-                      <w:lang w:val="en-US"/>
-                    </w:rPr>
-                    <w:t>based on the absolute difference and the average difference to the other curricula.</w:t>
+                    <w:t>The fairness points are calculated based on the absolute difference of maximum or minimum penalty (whichever creates higher difference) and the average difference to the other curricula.</w:t>
                   </w:r>
                 </w:p>
                 <w:p>
                   <w:pPr>
-                    <w:pStyle w:val="KeinLeerraum"/>
+                    <w:pStyle w:val="NoSpacing"/>
                     <w:rPr>
                       <w:lang w:val="en-US"/>
                     </w:rPr>
@@ -1838,7 +1825,7 @@
                 </w:p>
                 <w:p>
                   <w:pPr>
-                    <w:pStyle w:val="KeinLeerraum"/>
+                    <w:pStyle w:val="NoSpacing"/>
                     <w:rPr>
                       <w:lang w:val="en-US"/>
                     </w:rPr>
@@ -1846,7 +1833,7 @@
                 </w:p>
                 <w:p>
                   <w:pPr>
-                    <w:pStyle w:val="KeinLeerraum"/>
+                    <w:pStyle w:val="NoSpacing"/>
                     <w:rPr>
                       <w:lang w:val="en-US"/>
                     </w:rPr>
@@ -1866,6 +1853,7 @@
       <w:r>
         <w:rPr>
           <w:b/>
+          <w:bCs/>
           <w:sz w:val="28"/>
           <w:szCs w:val="28"/>
           <w:u w:val="single"/>
@@ -1941,26 +1929,24 @@
       <w:r>
         <w:rPr>
           <w:noProof/>
-          <w:sz w:val="24"/>
-          <w:szCs w:val="24"/>
-          <w:lang w:eastAsia="de-DE"/>
+          <w:lang w:val="en-US"/>
         </w:rPr>
         <w:pict>
-          <v:group id="_x0000_s1102" style="position:absolute;margin-left:-46.55pt;margin-top:.6pt;width:288.7pt;height:385.5pt;z-index:251784192" coordorigin="1576,2039" coordsize="5774,7710">
-            <v:group id="_x0000_s1097" style="position:absolute;left:1576;top:6225;width:3532;height:3444" coordorigin="1800,5140" coordsize="3532,3444" o:regroupid="9">
-              <v:shape id="_x0000_s1094" type="#_x0000_t32" style="position:absolute;left:2808;top:7546;width:0;height:476" o:connectortype="straight" strokeweight="2.25pt">
+          <v:group id="_x0000_s1084" style="position:absolute;margin-left:-46.55pt;margin-top:.6pt;width:288.7pt;height:385.5pt;z-index:251656192" coordorigin="1576,2039" coordsize="5774,7710">
+            <v:group id="_x0000_s1085" style="position:absolute;left:1576;top:6225;width:3532;height:3444" coordorigin="1800,5140" coordsize="3532,3444" o:regroupid="9">
+              <v:shape id="_x0000_s1086" type="#_x0000_t32" style="position:absolute;left:2808;top:7546;width:0;height:476" o:connectortype="straight" strokeweight="2.25pt">
                 <v:stroke endarrow="open"/>
               </v:shape>
-              <v:oval id="_x0000_s1068" style="position:absolute;left:2530;top:8079;width:505;height:505" fillcolor="white [3201]" strokecolor="black [3200]" strokeweight="5pt">
+              <v:oval id="_x0000_s1087" style="position:absolute;left:2530;top:8079;width:505;height:505" strokeweight="5pt">
                 <v:stroke linestyle="thickThin"/>
                 <v:shadow color="#868686"/>
               </v:oval>
-              <v:shape id="_x0000_s1084" type="#_x0000_t32" style="position:absolute;left:2808;top:5140;width:2524;height:1;flip:x" o:connectortype="straight" strokeweight="2.25pt"/>
-              <v:shape id="_x0000_s1085" type="#_x0000_t32" style="position:absolute;left:2808;top:5140;width:0;height:1643" o:connectortype="straight" strokeweight="2.25pt">
+              <v:shape id="_x0000_s1088" type="#_x0000_t32" style="position:absolute;left:2808;top:5140;width:2524;height:1;flip:x" o:connectortype="straight" strokeweight="2.25pt"/>
+              <v:shape id="_x0000_s1089" type="#_x0000_t32" style="position:absolute;left:2808;top:5140;width:0;height:1643" o:connectortype="straight" strokeweight="2.25pt">
                 <v:stroke endarrow="open"/>
               </v:shape>
-              <v:roundrect id="_x0000_s1086" style="position:absolute;left:1800;top:6787;width:2012;height:797;v-text-anchor:middle" arcsize="10923f">
-                <v:textbox style="mso-next-textbox:#_x0000_s1086">
+              <v:roundrect id="_x0000_s1090" style="position:absolute;left:1800;top:6787;width:2012;height:797;v-text-anchor:middle" arcsize="10923f">
+                <v:textbox style="mso-next-textbox:#_x0000_s1090">
                   <w:txbxContent>
                     <w:p>
                       <w:pPr>
@@ -1984,25 +1970,25 @@
                 </v:textbox>
               </v:roundrect>
             </v:group>
-            <v:group id="_x0000_s1096" style="position:absolute;left:6921;top:3909;width:429;height:5407" coordorigin="7145,2824" coordsize="429,5407" o:regroupid="9">
-              <v:shape id="_x0000_s1091" type="#_x0000_t32" style="position:absolute;left:7145;top:8230;width:429;height:1;flip:x" o:connectortype="straight" strokeweight="2.25pt"/>
-              <v:shape id="_x0000_s1092" type="#_x0000_t32" style="position:absolute;left:7574;top:2824;width:0;height:5405;flip:y" o:connectortype="straight" strokeweight="2.25pt"/>
-              <v:shape id="_x0000_s1093" type="#_x0000_t32" style="position:absolute;left:7145;top:2824;width:429;height:1;flip:x" o:connectortype="straight" strokeweight="2.25pt">
+            <v:group id="_x0000_s1091" style="position:absolute;left:6921;top:3909;width:429;height:5407" coordorigin="7145,2824" coordsize="429,5407" o:regroupid="9">
+              <v:shape id="_x0000_s1092" type="#_x0000_t32" style="position:absolute;left:7145;top:8230;width:429;height:1;flip:x" o:connectortype="straight" strokeweight="2.25pt"/>
+              <v:shape id="_x0000_s1093" type="#_x0000_t32" style="position:absolute;left:7574;top:2824;width:0;height:5405;flip:y" o:connectortype="straight" strokeweight="2.25pt"/>
+              <v:shape id="_x0000_s1094" type="#_x0000_t32" style="position:absolute;left:7145;top:2824;width:429;height:1;flip:x" o:connectortype="straight" strokeweight="2.25pt">
                 <v:stroke endarrow="open"/>
               </v:shape>
             </v:group>
-            <v:group id="_x0000_s1100" style="position:absolute;left:3854;top:6402;width:3067;height:3347" coordorigin="3854,6402" coordsize="3067,3347">
-              <v:shape id="_x0000_s1077" type="#_x0000_t32" style="position:absolute;left:5385;top:6402;width:0;height:355" o:connectortype="straight" o:regroupid="11" strokeweight="2.25pt">
+            <v:group id="_x0000_s1095" style="position:absolute;left:3854;top:6402;width:3067;height:3347" coordorigin="3854,6402" coordsize="3067,3347">
+              <v:shape id="_x0000_s1096" type="#_x0000_t32" style="position:absolute;left:5385;top:6402;width:0;height:355" o:connectortype="straight" o:regroupid="11" strokeweight="2.25pt">
                 <v:stroke endarrow="open"/>
               </v:shape>
-              <v:shape id="_x0000_s1078" type="#_x0000_t32" style="position:absolute;left:5385;top:7513;width:0;height:355" o:connectortype="straight" o:regroupid="11" strokeweight="2.25pt">
+              <v:shape id="_x0000_s1097" type="#_x0000_t32" style="position:absolute;left:5385;top:7513;width:0;height:355" o:connectortype="straight" o:regroupid="11" strokeweight="2.25pt">
                 <v:stroke endarrow="open"/>
               </v:shape>
-              <v:shape id="_x0000_s1079" type="#_x0000_t32" style="position:absolute;left:5385;top:8589;width:0;height:355" o:connectortype="straight" o:regroupid="11" strokeweight="2.25pt">
+              <v:shape id="_x0000_s1098" type="#_x0000_t32" style="position:absolute;left:5385;top:8589;width:0;height:355" o:connectortype="straight" o:regroupid="11" strokeweight="2.25pt">
                 <v:stroke endarrow="open"/>
               </v:shape>
-              <v:roundrect id="_x0000_s1071" style="position:absolute;left:3854;top:6803;width:3067;height:786;v-text-anchor:middle" arcsize="10923f" o:regroupid="11">
-                <v:textbox style="mso-next-textbox:#_x0000_s1071">
+              <v:roundrect id="_x0000_s1099" style="position:absolute;left:3854;top:6803;width:3067;height:786;v-text-anchor:middle" arcsize="10923f" o:regroupid="11">
+                <v:textbox style="mso-next-textbox:#_x0000_s1099">
                   <w:txbxContent>
                     <w:p>
                       <w:pPr>
@@ -2025,8 +2011,8 @@
                   </w:txbxContent>
                 </v:textbox>
               </v:roundrect>
-              <v:roundrect id="_x0000_s1072" style="position:absolute;left:3854;top:7883;width:3067;height:786;v-text-anchor:middle" arcsize="10923f" o:regroupid="11">
-                <v:textbox style="mso-next-textbox:#_x0000_s1072">
+              <v:roundrect id="_x0000_s1100" style="position:absolute;left:3854;top:7883;width:3067;height:786;v-text-anchor:middle" arcsize="10923f" o:regroupid="11">
+                <v:textbox style="mso-next-textbox:#_x0000_s1100">
                   <w:txbxContent>
                     <w:p>
                       <w:pPr>
@@ -2049,8 +2035,8 @@
                   </w:txbxContent>
                 </v:textbox>
               </v:roundrect>
-              <v:roundrect id="_x0000_s1073" style="position:absolute;left:3854;top:8963;width:3067;height:786;v-text-anchor:middle" arcsize="10923f" o:regroupid="11">
-                <v:textbox style="mso-next-textbox:#_x0000_s1073">
+              <v:roundrect id="_x0000_s1101" style="position:absolute;left:3854;top:8963;width:3067;height:786;v-text-anchor:middle" arcsize="10923f" o:regroupid="11">
+                <v:textbox style="mso-next-textbox:#_x0000_s1101">
                   <w:txbxContent>
                     <w:p>
                       <w:pPr>
@@ -2074,15 +2060,15 @@
                 </v:textbox>
               </v:roundrect>
             </v:group>
-            <v:group id="_x0000_s1101" style="position:absolute;left:2306;top:2039;width:4615;height:4477" coordorigin="2306,2039" coordsize="4615,4477">
-              <v:shape id="_x0000_s1088" type="#_x0000_t32" style="position:absolute;left:2712;top:2430;width:1254;height:0" o:connectortype="straight" o:regroupid="10" strokeweight="2.25pt">
+            <v:group id="_x0000_s1102" style="position:absolute;left:2306;top:2039;width:4615;height:4477" coordorigin="2306,2039" coordsize="4615,4477">
+              <v:shape id="_x0000_s1103" type="#_x0000_t32" style="position:absolute;left:2712;top:2430;width:1254;height:0" o:connectortype="straight" o:regroupid="10" strokeweight="2.25pt">
                 <v:stroke endarrow="open"/>
               </v:shape>
-              <v:oval id="_x0000_s1067" style="position:absolute;left:2306;top:2172;width:505;height:505" o:regroupid="10" fillcolor="black [3200]" strokecolor="#f2f2f2 [3041]" strokeweight="3pt">
-                <v:shadow on="t" type="perspective" color="#7f7f7f [1601]" opacity=".5" offset="1pt" offset2="-1pt"/>
+              <v:oval id="_x0000_s1104" style="position:absolute;left:2306;top:2172;width:505;height:505" o:regroupid="10" fillcolor="black" strokecolor="#f2f2f2" strokeweight="3pt">
+                <v:shadow on="t" type="perspective" color="#7f7f7f" opacity=".5" offset="1pt" offset2="-1pt"/>
               </v:oval>
-              <v:roundrect id="_x0000_s1074" style="position:absolute;left:4029;top:2039;width:2536;height:797;v-text-anchor:middle" arcsize="10923f" o:regroupid="10">
-                <v:textbox style="mso-next-textbox:#_x0000_s1074">
+              <v:roundrect id="_x0000_s1105" style="position:absolute;left:4029;top:2039;width:2536;height:797;v-text-anchor:middle" arcsize="10923f" o:regroupid="10">
+                <v:textbox style="mso-next-textbox:#_x0000_s1105">
                   <w:txbxContent>
                     <w:p>
                       <w:pPr>
@@ -2105,14 +2091,14 @@
                   </w:txbxContent>
                 </v:textbox>
               </v:roundrect>
-              <v:shape id="_x0000_s1087" type="#_x0000_t32" style="position:absolute;left:5385;top:5576;width:0;height:355" o:connectortype="straight" o:regroupid="10" strokeweight="2.25pt">
+              <v:shape id="_x0000_s1106" type="#_x0000_t32" style="position:absolute;left:5385;top:5576;width:0;height:355" o:connectortype="straight" o:regroupid="10" strokeweight="2.25pt">
                 <v:stroke endarrow="open"/>
               </v:shape>
-              <v:shape id="_x0000_s1076" type="#_x0000_t32" style="position:absolute;left:5385;top:4470;width:0;height:355" o:connectortype="straight" o:regroupid="10" strokeweight="2.25pt">
+              <v:shape id="_x0000_s1107" type="#_x0000_t32" style="position:absolute;left:5385;top:4470;width:0;height:355" o:connectortype="straight" o:regroupid="10" strokeweight="2.25pt">
                 <v:stroke endarrow="open"/>
               </v:shape>
-              <v:roundrect id="_x0000_s1069" style="position:absolute;left:3854;top:3248;width:3067;height:1309;v-text-anchor:middle" arcsize="10923f" o:regroupid="10">
-                <v:textbox style="mso-next-textbox:#_x0000_s1069">
+              <v:roundrect id="_x0000_s1108" style="position:absolute;left:3854;top:3248;width:3067;height:1309;v-text-anchor:middle" arcsize="10923f" o:regroupid="10">
+                <v:textbox style="mso-next-textbox:#_x0000_s1108">
                   <w:txbxContent>
                     <w:p>
                       <w:pPr>
@@ -2167,8 +2153,8 @@
                   </w:txbxContent>
                 </v:textbox>
               </v:roundrect>
-              <v:roundrect id="_x0000_s1070" style="position:absolute;left:3854;top:4855;width:3067;height:797;v-text-anchor:middle" arcsize="10923f" o:regroupid="10">
-                <v:textbox style="mso-next-textbox:#_x0000_s1070">
+              <v:roundrect id="_x0000_s1109" style="position:absolute;left:3854;top:4855;width:3067;height:797;v-text-anchor:middle" arcsize="10923f" o:regroupid="10">
+                <v:textbox style="mso-next-textbox:#_x0000_s1109">
                   <w:txbxContent>
                     <w:p>
                       <w:pPr>
@@ -2191,14 +2177,14 @@
                   </w:txbxContent>
                 </v:textbox>
               </v:roundrect>
-              <v:shape id="_x0000_s1089" type="#_x0000_t32" style="position:absolute;left:5328;top:2836;width:0;height:355" o:connectortype="straight" o:regroupid="10" strokeweight="2.25pt">
+              <v:shape id="_x0000_s1110" type="#_x0000_t32" style="position:absolute;left:5328;top:2836;width:0;height:355" o:connectortype="straight" o:regroupid="10" strokeweight="2.25pt">
                 <v:stroke endarrow="open"/>
               </v:shape>
               <v:shapetype id="_x0000_t4" coordsize="21600,21600" o:spt="4" path="m10800,l,10800,10800,21600,21600,10800xe">
                 <v:stroke joinstyle="miter"/>
                 <v:path gradientshapeok="t" o:connecttype="rect" textboxrect="5400,5400,16200,16200"/>
               </v:shapetype>
-              <v:shape id="_x0000_s1080" type="#_x0000_t4" style="position:absolute;left:5108;top:5950;width:566;height:566" o:regroupid="10" strokeweight="1.5pt"/>
+              <v:shape id="_x0000_s1111" type="#_x0000_t4" style="position:absolute;left:5108;top:5950;width:566;height:566" o:regroupid="10" strokeweight="1.5pt"/>
             </v:group>
             <w10:wrap type="square"/>
           </v:group>
@@ -2223,7 +2209,7 @@
     </w:p>
     <w:p>
       <w:pPr>
-        <w:pStyle w:val="KeinLeerraum"/>
+        <w:pStyle w:val="NoSpacing"/>
         <w:rPr>
           <w:sz w:val="24"/>
           <w:szCs w:val="24"/>
@@ -2249,249 +2235,250 @@
     </w:p>
     <w:p>
       <w:pPr>
-        <w:pStyle w:val="KeinLeerraum"/>
-        <w:rPr>
-          <w:sz w:val="24"/>
-          <w:szCs w:val="24"/>
-          <w:lang w:val="en-US"/>
-        </w:rPr>
-      </w:pPr>
-    </w:p>
-    <w:p>
-      <w:pPr>
-        <w:pStyle w:val="KeinLeerraum"/>
-        <w:rPr>
-          <w:sz w:val="24"/>
-          <w:szCs w:val="24"/>
-          <w:lang w:val="en-US"/>
-        </w:rPr>
-      </w:pPr>
-    </w:p>
-    <w:p>
-      <w:pPr>
-        <w:pStyle w:val="KeinLeerraum"/>
-        <w:rPr>
-          <w:sz w:val="24"/>
-          <w:szCs w:val="24"/>
-          <w:lang w:val="en-US"/>
-        </w:rPr>
-      </w:pPr>
-    </w:p>
-    <w:p>
-      <w:pPr>
-        <w:pStyle w:val="KeinLeerraum"/>
-        <w:rPr>
-          <w:sz w:val="24"/>
-          <w:szCs w:val="24"/>
-          <w:lang w:val="en-US"/>
-        </w:rPr>
-      </w:pPr>
-    </w:p>
-    <w:p>
-      <w:pPr>
-        <w:pStyle w:val="KeinLeerraum"/>
-        <w:rPr>
-          <w:sz w:val="24"/>
-          <w:szCs w:val="24"/>
-          <w:lang w:val="en-US"/>
-        </w:rPr>
-      </w:pPr>
-    </w:p>
-    <w:p>
-      <w:pPr>
-        <w:pStyle w:val="KeinLeerraum"/>
-        <w:rPr>
-          <w:sz w:val="24"/>
-          <w:szCs w:val="24"/>
-          <w:lang w:val="en-US"/>
-        </w:rPr>
-      </w:pPr>
-    </w:p>
-    <w:p>
-      <w:pPr>
-        <w:pStyle w:val="KeinLeerraum"/>
-        <w:rPr>
-          <w:sz w:val="24"/>
-          <w:szCs w:val="24"/>
-          <w:lang w:val="en-US"/>
-        </w:rPr>
-      </w:pPr>
-    </w:p>
-    <w:p>
-      <w:pPr>
-        <w:pStyle w:val="KeinLeerraum"/>
-        <w:rPr>
-          <w:sz w:val="24"/>
-          <w:szCs w:val="24"/>
-          <w:lang w:val="en-US"/>
-        </w:rPr>
-      </w:pPr>
-    </w:p>
-    <w:p>
-      <w:pPr>
-        <w:pStyle w:val="KeinLeerraum"/>
-        <w:rPr>
-          <w:sz w:val="24"/>
-          <w:szCs w:val="24"/>
-          <w:lang w:val="en-US"/>
-        </w:rPr>
-      </w:pPr>
-    </w:p>
-    <w:p>
-      <w:pPr>
-        <w:pStyle w:val="KeinLeerraum"/>
-        <w:rPr>
-          <w:sz w:val="24"/>
-          <w:szCs w:val="24"/>
-          <w:lang w:val="en-US"/>
-        </w:rPr>
-      </w:pPr>
-    </w:p>
-    <w:p>
-      <w:pPr>
-        <w:pStyle w:val="KeinLeerraum"/>
-        <w:rPr>
-          <w:sz w:val="24"/>
-          <w:szCs w:val="24"/>
-          <w:lang w:val="en-US"/>
-        </w:rPr>
-      </w:pPr>
-    </w:p>
-    <w:p>
-      <w:pPr>
-        <w:pStyle w:val="KeinLeerraum"/>
-        <w:rPr>
-          <w:sz w:val="24"/>
-          <w:szCs w:val="24"/>
-          <w:lang w:val="en-US"/>
-        </w:rPr>
-      </w:pPr>
-    </w:p>
-    <w:p>
-      <w:pPr>
-        <w:pStyle w:val="KeinLeerraum"/>
-        <w:rPr>
-          <w:sz w:val="24"/>
-          <w:szCs w:val="24"/>
-          <w:lang w:val="en-US"/>
-        </w:rPr>
-      </w:pPr>
-    </w:p>
-    <w:p>
-      <w:pPr>
-        <w:pStyle w:val="KeinLeerraum"/>
-        <w:rPr>
-          <w:sz w:val="24"/>
-          <w:szCs w:val="24"/>
-          <w:lang w:val="en-US"/>
-        </w:rPr>
-      </w:pPr>
-    </w:p>
-    <w:p>
-      <w:pPr>
-        <w:pStyle w:val="KeinLeerraum"/>
-        <w:rPr>
-          <w:sz w:val="24"/>
-          <w:szCs w:val="24"/>
-          <w:lang w:val="en-US"/>
-        </w:rPr>
-      </w:pPr>
-    </w:p>
-    <w:p>
-      <w:pPr>
-        <w:pStyle w:val="KeinLeerraum"/>
-        <w:rPr>
-          <w:sz w:val="24"/>
-          <w:szCs w:val="24"/>
-          <w:lang w:val="en-US"/>
-        </w:rPr>
-      </w:pPr>
-    </w:p>
-    <w:p>
-      <w:pPr>
-        <w:pStyle w:val="KeinLeerraum"/>
-        <w:rPr>
-          <w:sz w:val="24"/>
-          <w:szCs w:val="24"/>
-          <w:lang w:val="en-US"/>
-        </w:rPr>
-      </w:pPr>
-    </w:p>
-    <w:p>
-      <w:pPr>
-        <w:pStyle w:val="KeinLeerraum"/>
-        <w:rPr>
-          <w:sz w:val="24"/>
-          <w:szCs w:val="24"/>
-          <w:lang w:val="en-US"/>
-        </w:rPr>
-      </w:pPr>
-    </w:p>
-    <w:p>
-      <w:pPr>
-        <w:pStyle w:val="KeinLeerraum"/>
-        <w:rPr>
-          <w:sz w:val="24"/>
-          <w:szCs w:val="24"/>
-          <w:lang w:val="en-US"/>
-        </w:rPr>
-      </w:pPr>
-    </w:p>
-    <w:p>
-      <w:pPr>
-        <w:pStyle w:val="KeinLeerraum"/>
-        <w:rPr>
-          <w:sz w:val="24"/>
-          <w:szCs w:val="24"/>
-          <w:lang w:val="en-US"/>
-        </w:rPr>
-      </w:pPr>
-    </w:p>
-    <w:p>
-      <w:pPr>
-        <w:pStyle w:val="KeinLeerraum"/>
-        <w:rPr>
-          <w:sz w:val="24"/>
-          <w:szCs w:val="24"/>
-          <w:lang w:val="en-US"/>
-        </w:rPr>
-      </w:pPr>
-    </w:p>
-    <w:p>
-      <w:pPr>
-        <w:pStyle w:val="KeinLeerraum"/>
-        <w:rPr>
-          <w:sz w:val="24"/>
-          <w:szCs w:val="24"/>
-          <w:lang w:val="en-US"/>
-        </w:rPr>
-      </w:pPr>
-    </w:p>
-    <w:p>
-      <w:pPr>
-        <w:pStyle w:val="KeinLeerraum"/>
-        <w:rPr>
-          <w:sz w:val="24"/>
-          <w:szCs w:val="24"/>
-          <w:lang w:val="en-US"/>
-        </w:rPr>
-      </w:pPr>
-    </w:p>
-    <w:p>
-      <w:pPr>
-        <w:pStyle w:val="KeinLeerraum"/>
-        <w:rPr>
-          <w:sz w:val="24"/>
-          <w:szCs w:val="24"/>
-          <w:lang w:val="en-US"/>
-        </w:rPr>
-      </w:pPr>
-    </w:p>
-    <w:p>
-      <w:pPr>
-        <w:pStyle w:val="KeinLeerraum"/>
+        <w:pStyle w:val="NoSpacing"/>
+        <w:rPr>
+          <w:sz w:val="24"/>
+          <w:szCs w:val="24"/>
+          <w:lang w:val="en-US"/>
+        </w:rPr>
+      </w:pPr>
+    </w:p>
+    <w:p>
+      <w:pPr>
+        <w:pStyle w:val="NoSpacing"/>
+        <w:rPr>
+          <w:sz w:val="24"/>
+          <w:szCs w:val="24"/>
+          <w:lang w:val="en-US"/>
+        </w:rPr>
+      </w:pPr>
+    </w:p>
+    <w:p>
+      <w:pPr>
+        <w:pStyle w:val="NoSpacing"/>
+        <w:rPr>
+          <w:sz w:val="24"/>
+          <w:szCs w:val="24"/>
+          <w:lang w:val="en-US"/>
+        </w:rPr>
+      </w:pPr>
+    </w:p>
+    <w:p>
+      <w:pPr>
+        <w:pStyle w:val="NoSpacing"/>
+        <w:rPr>
+          <w:sz w:val="24"/>
+          <w:szCs w:val="24"/>
+          <w:lang w:val="en-US"/>
+        </w:rPr>
+      </w:pPr>
+    </w:p>
+    <w:p>
+      <w:pPr>
+        <w:pStyle w:val="NoSpacing"/>
+        <w:rPr>
+          <w:sz w:val="24"/>
+          <w:szCs w:val="24"/>
+          <w:lang w:val="en-US"/>
+        </w:rPr>
+      </w:pPr>
+    </w:p>
+    <w:p>
+      <w:pPr>
+        <w:pStyle w:val="NoSpacing"/>
+        <w:rPr>
+          <w:sz w:val="24"/>
+          <w:szCs w:val="24"/>
+          <w:lang w:val="en-US"/>
+        </w:rPr>
+      </w:pPr>
+    </w:p>
+    <w:p>
+      <w:pPr>
+        <w:pStyle w:val="NoSpacing"/>
+        <w:rPr>
+          <w:sz w:val="24"/>
+          <w:szCs w:val="24"/>
+          <w:lang w:val="en-US"/>
+        </w:rPr>
+      </w:pPr>
+    </w:p>
+    <w:p>
+      <w:pPr>
+        <w:pStyle w:val="NoSpacing"/>
+        <w:rPr>
+          <w:sz w:val="24"/>
+          <w:szCs w:val="24"/>
+          <w:lang w:val="en-US"/>
+        </w:rPr>
+      </w:pPr>
+    </w:p>
+    <w:p>
+      <w:pPr>
+        <w:pStyle w:val="NoSpacing"/>
+        <w:rPr>
+          <w:sz w:val="24"/>
+          <w:szCs w:val="24"/>
+          <w:lang w:val="en-US"/>
+        </w:rPr>
+      </w:pPr>
+    </w:p>
+    <w:p>
+      <w:pPr>
+        <w:pStyle w:val="NoSpacing"/>
+        <w:rPr>
+          <w:sz w:val="24"/>
+          <w:szCs w:val="24"/>
+          <w:lang w:val="en-US"/>
+        </w:rPr>
+      </w:pPr>
+    </w:p>
+    <w:p>
+      <w:pPr>
+        <w:pStyle w:val="NoSpacing"/>
+        <w:rPr>
+          <w:sz w:val="24"/>
+          <w:szCs w:val="24"/>
+          <w:lang w:val="en-US"/>
+        </w:rPr>
+      </w:pPr>
+    </w:p>
+    <w:p>
+      <w:pPr>
+        <w:pStyle w:val="NoSpacing"/>
+        <w:rPr>
+          <w:sz w:val="24"/>
+          <w:szCs w:val="24"/>
+          <w:lang w:val="en-US"/>
+        </w:rPr>
+      </w:pPr>
+    </w:p>
+    <w:p>
+      <w:pPr>
+        <w:pStyle w:val="NoSpacing"/>
+        <w:rPr>
+          <w:sz w:val="24"/>
+          <w:szCs w:val="24"/>
+          <w:lang w:val="en-US"/>
+        </w:rPr>
+      </w:pPr>
+    </w:p>
+    <w:p>
+      <w:pPr>
+        <w:pStyle w:val="NoSpacing"/>
+        <w:rPr>
+          <w:sz w:val="24"/>
+          <w:szCs w:val="24"/>
+          <w:lang w:val="en-US"/>
+        </w:rPr>
+      </w:pPr>
+    </w:p>
+    <w:p>
+      <w:pPr>
+        <w:pStyle w:val="NoSpacing"/>
+        <w:rPr>
+          <w:sz w:val="24"/>
+          <w:szCs w:val="24"/>
+          <w:lang w:val="en-US"/>
+        </w:rPr>
+      </w:pPr>
+    </w:p>
+    <w:p>
+      <w:pPr>
+        <w:pStyle w:val="NoSpacing"/>
+        <w:rPr>
+          <w:sz w:val="24"/>
+          <w:szCs w:val="24"/>
+          <w:lang w:val="en-US"/>
+        </w:rPr>
+      </w:pPr>
+    </w:p>
+    <w:p>
+      <w:pPr>
+        <w:pStyle w:val="NoSpacing"/>
+        <w:rPr>
+          <w:sz w:val="24"/>
+          <w:szCs w:val="24"/>
+          <w:lang w:val="en-US"/>
+        </w:rPr>
+      </w:pPr>
+    </w:p>
+    <w:p>
+      <w:pPr>
+        <w:pStyle w:val="NoSpacing"/>
+        <w:rPr>
+          <w:sz w:val="24"/>
+          <w:szCs w:val="24"/>
+          <w:lang w:val="en-US"/>
+        </w:rPr>
+      </w:pPr>
+    </w:p>
+    <w:p>
+      <w:pPr>
+        <w:pStyle w:val="NoSpacing"/>
+        <w:rPr>
+          <w:sz w:val="24"/>
+          <w:szCs w:val="24"/>
+          <w:lang w:val="en-US"/>
+        </w:rPr>
+      </w:pPr>
+    </w:p>
+    <w:p>
+      <w:pPr>
+        <w:pStyle w:val="NoSpacing"/>
+        <w:rPr>
+          <w:sz w:val="24"/>
+          <w:szCs w:val="24"/>
+          <w:lang w:val="en-US"/>
+        </w:rPr>
+      </w:pPr>
+    </w:p>
+    <w:p>
+      <w:pPr>
+        <w:pStyle w:val="NoSpacing"/>
+        <w:rPr>
+          <w:sz w:val="24"/>
+          <w:szCs w:val="24"/>
+          <w:lang w:val="en-US"/>
+        </w:rPr>
+      </w:pPr>
+    </w:p>
+    <w:p>
+      <w:pPr>
+        <w:pStyle w:val="NoSpacing"/>
+        <w:rPr>
+          <w:sz w:val="24"/>
+          <w:szCs w:val="24"/>
+          <w:lang w:val="en-US"/>
+        </w:rPr>
+      </w:pPr>
+    </w:p>
+    <w:p>
+      <w:pPr>
+        <w:pStyle w:val="NoSpacing"/>
+        <w:rPr>
+          <w:sz w:val="24"/>
+          <w:szCs w:val="24"/>
+          <w:lang w:val="en-US"/>
+        </w:rPr>
+      </w:pPr>
+    </w:p>
+    <w:p>
+      <w:pPr>
+        <w:pStyle w:val="NoSpacing"/>
+        <w:rPr>
+          <w:sz w:val="24"/>
+          <w:szCs w:val="24"/>
+          <w:lang w:val="en-US"/>
+        </w:rPr>
+      </w:pPr>
+    </w:p>
+    <w:p>
+      <w:pPr>
+        <w:pStyle w:val="NoSpacing"/>
         <w:rPr>
           <w:b/>
+          <w:bCs/>
           <w:sz w:val="16"/>
           <w:szCs w:val="16"/>
           <w:u w:val="single"/>
@@ -2501,9 +2488,10 @@
     </w:p>
     <w:p>
       <w:pPr>
-        <w:pStyle w:val="KeinLeerraum"/>
+        <w:pStyle w:val="NoSpacing"/>
         <w:rPr>
           <w:b/>
+          <w:bCs/>
           <w:sz w:val="28"/>
           <w:szCs w:val="28"/>
           <w:u w:val="single"/>
@@ -2513,95 +2501,36 @@
       <w:r>
         <w:rPr>
           <w:b/>
+          <w:bCs/>
           <w:sz w:val="28"/>
           <w:szCs w:val="28"/>
           <w:u w:val="single"/>
           <w:lang w:val="en-US"/>
         </w:rPr>
-        <w:t>Measurement</w:t>
-      </w:r>
-      <w:r>
-        <w:rPr>
-          <w:b/>
-          <w:sz w:val="28"/>
-          <w:szCs w:val="28"/>
-          <w:u w:val="single"/>
-          <w:lang w:val="en-US"/>
-        </w:rPr>
-        <w:t>s</w:t>
-      </w:r>
-      <w:r>
-        <w:rPr>
-          <w:b/>
-          <w:sz w:val="28"/>
-          <w:szCs w:val="28"/>
-          <w:u w:val="single"/>
-          <w:lang w:val="en-US"/>
-        </w:rPr>
-        <w:t>:</w:t>
-      </w:r>
-    </w:p>
-    <w:p>
-      <w:pPr>
-        <w:pStyle w:val="KeinLeerraum"/>
-        <w:rPr>
-          <w:sz w:val="24"/>
-          <w:szCs w:val="24"/>
-          <w:lang w:val="en-US"/>
-        </w:rPr>
-      </w:pPr>
-      <w:r>
-        <w:rPr>
-          <w:sz w:val="24"/>
-          <w:szCs w:val="24"/>
-          <w:lang w:val="en-US"/>
-        </w:rPr>
-        <w:t>To represent the quality of our heuristic, here are some significant results of the algorithm</w:t>
-      </w:r>
-      <w:r>
-        <w:rPr>
-          <w:sz w:val="24"/>
-          <w:szCs w:val="24"/>
-          <w:lang w:val="en-US"/>
-        </w:rPr>
-        <w:t xml:space="preserve">. A detailed list with multiple runs </w:t>
-      </w:r>
-      <w:r>
-        <w:rPr>
-          <w:sz w:val="24"/>
-          <w:szCs w:val="24"/>
-          <w:lang w:val="en-US"/>
-        </w:rPr>
-        <w:t>on each instance can be found in the repository (address on top of page1).</w:t>
-      </w:r>
-      <w:r>
-        <w:rPr>
-          <w:sz w:val="24"/>
-          <w:szCs w:val="24"/>
-          <w:lang w:val="en-US"/>
-        </w:rPr>
-        <w:t xml:space="preserve"> Significant values are marked.</w:t>
-      </w:r>
-      <w:r>
-        <w:rPr>
-          <w:sz w:val="24"/>
-          <w:szCs w:val="24"/>
-          <w:lang w:val="en-US"/>
-        </w:rPr>
-        <w:t xml:space="preserve"> In the table of measurements you can see, that (sadly) fair solutions must not have a low penal</w:t>
-      </w:r>
-      <w:r>
-        <w:rPr>
-          <w:sz w:val="24"/>
-          <w:szCs w:val="24"/>
-          <w:lang w:val="en-US"/>
-        </w:rPr>
-        <w:t>ty value :-(</w:t>
-      </w:r>
-    </w:p>
-    <w:p>
-      <w:pPr>
-        <w:pStyle w:val="KeinLeerraum"/>
+        <w:t>Measurements:</w:t>
+      </w:r>
+    </w:p>
+    <w:p>
+      <w:pPr>
+        <w:pStyle w:val="NoSpacing"/>
+        <w:rPr>
+          <w:sz w:val="24"/>
+          <w:szCs w:val="24"/>
+          <w:lang w:val="en-US"/>
+        </w:rPr>
+      </w:pPr>
+      <w:r>
+        <w:rPr>
+          <w:sz w:val="24"/>
+          <w:szCs w:val="24"/>
+          <w:lang w:val="en-US"/>
+        </w:rPr>
+        <w:t>To represent the quality of our heuristic, here are some significant results of the algorithm. A detailed list with multiple runs on each instance can be found in the repository (address on top of page1). Significant values are marked. In the table of measurements you can see, that (sadly) fair solutions do not have a low penalty value :-(</w:t>
+      </w:r>
+    </w:p>
+    <w:p>
+      <w:pPr>
+        <w:pStyle w:val="NoSpacing"/>
         <w:rPr>
           <w:sz w:val="20"/>
           <w:szCs w:val="20"/>
@@ -2611,10 +2540,18 @@
     </w:p>
     <w:tbl>
       <w:tblPr>
-        <w:tblStyle w:val="Tabellengitternetz"/>
         <w:tblW w:w="9932" w:type="dxa"/>
+        <w:tblInd w:w="-106" w:type="dxa"/>
+        <w:tblBorders>
+          <w:top w:val="single" w:sz="4" w:space="0" w:color="000000"/>
+          <w:left w:val="single" w:sz="4" w:space="0" w:color="000000"/>
+          <w:bottom w:val="single" w:sz="4" w:space="0" w:color="000000"/>
+          <w:right w:val="single" w:sz="4" w:space="0" w:color="000000"/>
+          <w:insideH w:val="single" w:sz="4" w:space="0" w:color="000000"/>
+          <w:insideV w:val="single" w:sz="4" w:space="0" w:color="000000"/>
+        </w:tblBorders>
         <w:tblLayout w:type="fixed"/>
-        <w:tblLook w:val="04A0"/>
+        <w:tblLook w:val="00A0"/>
       </w:tblPr>
       <w:tblGrid>
         <w:gridCol w:w="1101"/>
@@ -2634,7 +2571,7 @@
           </w:tcPr>
           <w:p>
             <w:pPr>
-              <w:pStyle w:val="KeinLeerraum"/>
+              <w:pStyle w:val="NoSpacing"/>
               <w:rPr>
                 <w:sz w:val="24"/>
                 <w:szCs w:val="24"/>
@@ -2657,7 +2594,7 @@
           </w:tcPr>
           <w:p>
             <w:pPr>
-              <w:pStyle w:val="KeinLeerraum"/>
+              <w:pStyle w:val="NoSpacing"/>
               <w:rPr>
                 <w:sz w:val="24"/>
                 <w:szCs w:val="24"/>
@@ -2680,7 +2617,7 @@
           </w:tcPr>
           <w:p>
             <w:pPr>
-              <w:pStyle w:val="KeinLeerraum"/>
+              <w:pStyle w:val="NoSpacing"/>
               <w:rPr>
                 <w:sz w:val="24"/>
                 <w:szCs w:val="24"/>
@@ -2693,15 +2630,7 @@
                 <w:szCs w:val="24"/>
                 <w:lang w:val="en-US"/>
               </w:rPr>
-              <w:t>Best solution penal</w:t>
-            </w:r>
-            <w:r>
-              <w:rPr>
-                <w:sz w:val="24"/>
-                <w:szCs w:val="24"/>
-                <w:lang w:val="en-US"/>
-              </w:rPr>
-              <w:t>ty</w:t>
+              <w:t>Best solution penalty</w:t>
             </w:r>
           </w:p>
         </w:tc>
@@ -2711,7 +2640,7 @@
           </w:tcPr>
           <w:p>
             <w:pPr>
-              <w:pStyle w:val="KeinLeerraum"/>
+              <w:pStyle w:val="NoSpacing"/>
               <w:rPr>
                 <w:sz w:val="24"/>
                 <w:szCs w:val="24"/>
@@ -2734,7 +2663,7 @@
           </w:tcPr>
           <w:p>
             <w:pPr>
-              <w:pStyle w:val="KeinLeerraum"/>
+              <w:pStyle w:val="NoSpacing"/>
               <w:rPr>
                 <w:sz w:val="24"/>
                 <w:szCs w:val="24"/>
@@ -2757,7 +2686,7 @@
           </w:tcPr>
           <w:p>
             <w:pPr>
-              <w:pStyle w:val="KeinLeerraum"/>
+              <w:pStyle w:val="NoSpacing"/>
               <w:rPr>
                 <w:sz w:val="24"/>
                 <w:szCs w:val="24"/>
@@ -2785,7 +2714,7 @@
           </w:tcPr>
           <w:p>
             <w:pPr>
-              <w:pStyle w:val="KeinLeerraum"/>
+              <w:pStyle w:val="NoSpacing"/>
               <w:rPr>
                 <w:sz w:val="24"/>
                 <w:szCs w:val="24"/>
@@ -2808,7 +2737,7 @@
           </w:tcPr>
           <w:p>
             <w:pPr>
-              <w:pStyle w:val="KeinLeerraum"/>
+              <w:pStyle w:val="NoSpacing"/>
               <w:rPr>
                 <w:sz w:val="24"/>
                 <w:szCs w:val="24"/>
@@ -2831,7 +2760,7 @@
           </w:tcPr>
           <w:p>
             <w:pPr>
-              <w:pStyle w:val="KeinLeerraum"/>
+              <w:pStyle w:val="NoSpacing"/>
               <w:rPr>
                 <w:sz w:val="24"/>
                 <w:szCs w:val="24"/>
@@ -2854,7 +2783,7 @@
           </w:tcPr>
           <w:p>
             <w:pPr>
-              <w:pStyle w:val="KeinLeerraum"/>
+              <w:pStyle w:val="NoSpacing"/>
               <w:rPr>
                 <w:sz w:val="24"/>
                 <w:szCs w:val="24"/>
@@ -2877,7 +2806,7 @@
           </w:tcPr>
           <w:p>
             <w:pPr>
-              <w:pStyle w:val="KeinLeerraum"/>
+              <w:pStyle w:val="NoSpacing"/>
               <w:rPr>
                 <w:sz w:val="24"/>
                 <w:szCs w:val="24"/>
@@ -2900,7 +2829,7 @@
           </w:tcPr>
           <w:p>
             <w:pPr>
-              <w:pStyle w:val="KeinLeerraum"/>
+              <w:pStyle w:val="NoSpacing"/>
               <w:rPr>
                 <w:sz w:val="24"/>
                 <w:szCs w:val="24"/>
@@ -2928,7 +2857,7 @@
           </w:tcPr>
           <w:p>
             <w:pPr>
-              <w:pStyle w:val="KeinLeerraum"/>
+              <w:pStyle w:val="NoSpacing"/>
               <w:rPr>
                 <w:sz w:val="24"/>
                 <w:szCs w:val="24"/>
@@ -2951,7 +2880,7 @@
           </w:tcPr>
           <w:p>
             <w:pPr>
-              <w:pStyle w:val="KeinLeerraum"/>
+              <w:pStyle w:val="NoSpacing"/>
               <w:rPr>
                 <w:sz w:val="24"/>
                 <w:szCs w:val="24"/>
@@ -2974,7 +2903,7 @@
           </w:tcPr>
           <w:p>
             <w:pPr>
-              <w:pStyle w:val="KeinLeerraum"/>
+              <w:pStyle w:val="NoSpacing"/>
               <w:rPr>
                 <w:sz w:val="24"/>
                 <w:szCs w:val="24"/>
@@ -2997,7 +2926,7 @@
           </w:tcPr>
           <w:p>
             <w:pPr>
-              <w:pStyle w:val="KeinLeerraum"/>
+              <w:pStyle w:val="NoSpacing"/>
               <w:rPr>
                 <w:sz w:val="24"/>
                 <w:szCs w:val="24"/>
@@ -3020,7 +2949,7 @@
           </w:tcPr>
           <w:p>
             <w:pPr>
-              <w:pStyle w:val="KeinLeerraum"/>
+              <w:pStyle w:val="NoSpacing"/>
               <w:rPr>
                 <w:sz w:val="24"/>
                 <w:szCs w:val="24"/>
@@ -3040,13 +2969,10 @@
         <w:tc>
           <w:tcPr>
             <w:tcW w:w="1767" w:type="dxa"/>
-            <w:tcBorders>
-              <w:bottom w:val="single" w:sz="4" w:space="0" w:color="000000" w:themeColor="text1"/>
-            </w:tcBorders>
           </w:tcPr>
           <w:p>
             <w:pPr>
-              <w:pStyle w:val="KeinLeerraum"/>
+              <w:pStyle w:val="NoSpacing"/>
               <w:rPr>
                 <w:sz w:val="24"/>
                 <w:szCs w:val="24"/>
@@ -3074,7 +3000,7 @@
           </w:tcPr>
           <w:p>
             <w:pPr>
-              <w:pStyle w:val="KeinLeerraum"/>
+              <w:pStyle w:val="NoSpacing"/>
               <w:rPr>
                 <w:sz w:val="24"/>
                 <w:szCs w:val="24"/>
@@ -3097,7 +3023,7 @@
           </w:tcPr>
           <w:p>
             <w:pPr>
-              <w:pStyle w:val="KeinLeerraum"/>
+              <w:pStyle w:val="NoSpacing"/>
               <w:rPr>
                 <w:sz w:val="24"/>
                 <w:szCs w:val="24"/>
@@ -3120,7 +3046,7 @@
           </w:tcPr>
           <w:p>
             <w:pPr>
-              <w:pStyle w:val="KeinLeerraum"/>
+              <w:pStyle w:val="NoSpacing"/>
               <w:rPr>
                 <w:sz w:val="24"/>
                 <w:szCs w:val="24"/>
@@ -3143,7 +3069,7 @@
           </w:tcPr>
           <w:p>
             <w:pPr>
-              <w:pStyle w:val="KeinLeerraum"/>
+              <w:pStyle w:val="NoSpacing"/>
               <w:rPr>
                 <w:sz w:val="24"/>
                 <w:szCs w:val="24"/>
@@ -3166,7 +3092,7 @@
           </w:tcPr>
           <w:p>
             <w:pPr>
-              <w:pStyle w:val="KeinLeerraum"/>
+              <w:pStyle w:val="NoSpacing"/>
               <w:rPr>
                 <w:sz w:val="24"/>
                 <w:szCs w:val="24"/>
@@ -3186,11 +3112,10 @@
         <w:tc>
           <w:tcPr>
             <w:tcW w:w="1767" w:type="dxa"/>
-            <w:shd w:val="clear" w:color="auto" w:fill="auto"/>
           </w:tcPr>
           <w:p>
             <w:pPr>
-              <w:pStyle w:val="KeinLeerraum"/>
+              <w:pStyle w:val="NoSpacing"/>
               <w:rPr>
                 <w:sz w:val="24"/>
                 <w:szCs w:val="24"/>
@@ -3218,7 +3143,7 @@
           </w:tcPr>
           <w:p>
             <w:pPr>
-              <w:pStyle w:val="KeinLeerraum"/>
+              <w:pStyle w:val="NoSpacing"/>
               <w:rPr>
                 <w:sz w:val="24"/>
                 <w:szCs w:val="24"/>
@@ -3241,7 +3166,7 @@
           </w:tcPr>
           <w:p>
             <w:pPr>
-              <w:pStyle w:val="KeinLeerraum"/>
+              <w:pStyle w:val="NoSpacing"/>
               <w:rPr>
                 <w:sz w:val="24"/>
                 <w:szCs w:val="24"/>
@@ -3264,7 +3189,7 @@
           </w:tcPr>
           <w:p>
             <w:pPr>
-              <w:pStyle w:val="KeinLeerraum"/>
+              <w:pStyle w:val="NoSpacing"/>
               <w:rPr>
                 <w:sz w:val="24"/>
                 <w:szCs w:val="24"/>
@@ -3287,7 +3212,7 @@
           </w:tcPr>
           <w:p>
             <w:pPr>
-              <w:pStyle w:val="KeinLeerraum"/>
+              <w:pStyle w:val="NoSpacing"/>
               <w:rPr>
                 <w:sz w:val="24"/>
                 <w:szCs w:val="24"/>
@@ -3310,7 +3235,7 @@
           </w:tcPr>
           <w:p>
             <w:pPr>
-              <w:pStyle w:val="KeinLeerraum"/>
+              <w:pStyle w:val="NoSpacing"/>
               <w:rPr>
                 <w:sz w:val="24"/>
                 <w:szCs w:val="24"/>
@@ -3333,7 +3258,7 @@
           </w:tcPr>
           <w:p>
             <w:pPr>
-              <w:pStyle w:val="KeinLeerraum"/>
+              <w:pStyle w:val="NoSpacing"/>
               <w:rPr>
                 <w:sz w:val="24"/>
                 <w:szCs w:val="24"/>
@@ -3361,7 +3286,7 @@
           </w:tcPr>
           <w:p>
             <w:pPr>
-              <w:pStyle w:val="KeinLeerraum"/>
+              <w:pStyle w:val="NoSpacing"/>
               <w:rPr>
                 <w:sz w:val="24"/>
                 <w:szCs w:val="24"/>
@@ -3384,7 +3309,7 @@
           </w:tcPr>
           <w:p>
             <w:pPr>
-              <w:pStyle w:val="KeinLeerraum"/>
+              <w:pStyle w:val="NoSpacing"/>
               <w:rPr>
                 <w:sz w:val="24"/>
                 <w:szCs w:val="24"/>
@@ -3407,7 +3332,7 @@
           </w:tcPr>
           <w:p>
             <w:pPr>
-              <w:pStyle w:val="KeinLeerraum"/>
+              <w:pStyle w:val="NoSpacing"/>
               <w:rPr>
                 <w:sz w:val="24"/>
                 <w:szCs w:val="24"/>
@@ -3430,7 +3355,7 @@
           </w:tcPr>
           <w:p>
             <w:pPr>
-              <w:pStyle w:val="KeinLeerraum"/>
+              <w:pStyle w:val="NoSpacing"/>
               <w:rPr>
                 <w:sz w:val="24"/>
                 <w:szCs w:val="24"/>
@@ -3453,7 +3378,7 @@
           </w:tcPr>
           <w:p>
             <w:pPr>
-              <w:pStyle w:val="KeinLeerraum"/>
+              <w:pStyle w:val="NoSpacing"/>
               <w:rPr>
                 <w:sz w:val="24"/>
                 <w:szCs w:val="24"/>
@@ -3476,7 +3401,7 @@
           </w:tcPr>
           <w:p>
             <w:pPr>
-              <w:pStyle w:val="KeinLeerraum"/>
+              <w:pStyle w:val="NoSpacing"/>
               <w:rPr>
                 <w:sz w:val="24"/>
                 <w:szCs w:val="24"/>
@@ -3504,7 +3429,7 @@
           </w:tcPr>
           <w:p>
             <w:pPr>
-              <w:pStyle w:val="KeinLeerraum"/>
+              <w:pStyle w:val="NoSpacing"/>
               <w:rPr>
                 <w:sz w:val="24"/>
                 <w:szCs w:val="24"/>
@@ -3527,7 +3452,7 @@
           </w:tcPr>
           <w:p>
             <w:pPr>
-              <w:pStyle w:val="KeinLeerraum"/>
+              <w:pStyle w:val="NoSpacing"/>
               <w:rPr>
                 <w:sz w:val="24"/>
                 <w:szCs w:val="24"/>
@@ -3550,7 +3475,7 @@
           </w:tcPr>
           <w:p>
             <w:pPr>
-              <w:pStyle w:val="KeinLeerraum"/>
+              <w:pStyle w:val="NoSpacing"/>
               <w:rPr>
                 <w:sz w:val="24"/>
                 <w:szCs w:val="24"/>
@@ -3573,7 +3498,7 @@
           </w:tcPr>
           <w:p>
             <w:pPr>
-              <w:pStyle w:val="KeinLeerraum"/>
+              <w:pStyle w:val="NoSpacing"/>
               <w:rPr>
                 <w:sz w:val="24"/>
                 <w:szCs w:val="24"/>
@@ -3596,7 +3521,7 @@
           </w:tcPr>
           <w:p>
             <w:pPr>
-              <w:pStyle w:val="KeinLeerraum"/>
+              <w:pStyle w:val="NoSpacing"/>
               <w:rPr>
                 <w:sz w:val="24"/>
                 <w:szCs w:val="24"/>
@@ -3619,7 +3544,7 @@
           </w:tcPr>
           <w:p>
             <w:pPr>
-              <w:pStyle w:val="KeinLeerraum"/>
+              <w:pStyle w:val="NoSpacing"/>
               <w:rPr>
                 <w:sz w:val="24"/>
                 <w:szCs w:val="24"/>
@@ -3640,9 +3565,10 @@
     </w:tbl>
     <w:p>
       <w:pPr>
-        <w:pStyle w:val="KeinLeerraum"/>
+        <w:pStyle w:val="NoSpacing"/>
         <w:rPr>
           <w:b/>
+          <w:bCs/>
           <w:sz w:val="16"/>
           <w:szCs w:val="16"/>
           <w:u w:val="single"/>
@@ -3652,9 +3578,10 @@
     </w:p>
     <w:p>
       <w:pPr>
-        <w:pStyle w:val="KeinLeerraum"/>
+        <w:pStyle w:val="NoSpacing"/>
         <w:rPr>
           <w:b/>
+          <w:bCs/>
           <w:sz w:val="28"/>
           <w:szCs w:val="28"/>
           <w:u w:val="single"/>
@@ -3664,6 +3591,7 @@
       <w:r>
         <w:rPr>
           <w:b/>
+          <w:bCs/>
           <w:sz w:val="28"/>
           <w:szCs w:val="28"/>
           <w:u w:val="single"/>
@@ -3674,58 +3602,42 @@
     </w:p>
     <w:p>
       <w:pPr>
-        <w:pStyle w:val="KeinLeerraum"/>
-        <w:rPr>
-          <w:sz w:val="24"/>
-          <w:szCs w:val="24"/>
-          <w:lang w:val="en-US"/>
-        </w:rPr>
-      </w:pPr>
-      <w:r>
-        <w:rPr>
-          <w:sz w:val="24"/>
-          <w:szCs w:val="24"/>
-          <w:lang w:val="en-US"/>
-        </w:rPr>
-        <w:t>Based on the negotiation approach</w:t>
-      </w:r>
-      <w:r>
-        <w:rPr>
-          <w:sz w:val="24"/>
-          <w:szCs w:val="24"/>
-          <w:lang w:val="en-US"/>
-        </w:rPr>
-        <w:t>, not the best solutions will be used for reproduction, but the fairest solutions.</w:t>
-      </w:r>
-    </w:p>
-    <w:p>
-      <w:pPr>
-        <w:pStyle w:val="KeinLeerraum"/>
-        <w:rPr>
-          <w:sz w:val="24"/>
-          <w:szCs w:val="24"/>
-          <w:lang w:val="en-US"/>
-        </w:rPr>
-      </w:pPr>
-      <w:r>
-        <w:rPr>
-          <w:sz w:val="24"/>
-          <w:szCs w:val="24"/>
-          <w:lang w:val="en-US"/>
-        </w:rPr>
-        <w:t xml:space="preserve">All in all the Algorithm will approximate to the fairest all in all </w:t>
-      </w:r>
-      <w:r>
-        <w:rPr>
-          <w:sz w:val="24"/>
-          <w:szCs w:val="24"/>
-          <w:lang w:val="en-US"/>
-        </w:rPr>
-        <w:t>solution.</w:t>
+        <w:pStyle w:val="NoSpacing"/>
+        <w:rPr>
+          <w:sz w:val="24"/>
+          <w:szCs w:val="24"/>
+          <w:lang w:val="en-US"/>
+        </w:rPr>
+      </w:pPr>
+      <w:r>
+        <w:rPr>
+          <w:sz w:val="24"/>
+          <w:szCs w:val="24"/>
+          <w:lang w:val="en-US"/>
+        </w:rPr>
+        <w:t>Based on the negotiation approach, not the best solutions will be used for reproduction, but the fairest solutions.</w:t>
+      </w:r>
+    </w:p>
+    <w:p>
+      <w:pPr>
+        <w:pStyle w:val="NoSpacing"/>
+        <w:rPr>
+          <w:sz w:val="24"/>
+          <w:szCs w:val="24"/>
+          <w:lang w:val="en-US"/>
+        </w:rPr>
+      </w:pPr>
+      <w:r>
+        <w:rPr>
+          <w:sz w:val="24"/>
+          <w:szCs w:val="24"/>
+          <w:lang w:val="en-US"/>
+        </w:rPr>
+        <w:t>All in all the Algorithm will approximate to the fairest all in all solution.</w:t>
       </w:r>
     </w:p>
     <w:sectPr>
-      <w:footerReference w:type="default" r:id="rId9"/>
+      <w:footerReference w:type="default" r:id="rId8"/>
       <w:pgSz w:w="11906" w:h="16838"/>
       <w:pgMar w:top="1304" w:right="1418" w:bottom="1134" w:left="1418" w:header="709" w:footer="709" w:gutter="0"/>
       <w:cols w:space="708"/>
@@ -3737,20 +3649,20 @@
 
 <file path=word/endnotes.xml><?xml version="1.0" encoding="utf-8"?>
 <w:endnotes xmlns:ve="http://schemas.openxmlformats.org/markup-compatibility/2006" xmlns:o="urn:schemas-microsoft-com:office:office" xmlns:r="http://schemas.openxmlformats.org/officeDocument/2006/relationships" xmlns:m="http://schemas.openxmlformats.org/officeDocument/2006/math" xmlns:v="urn:schemas-microsoft-com:vml" xmlns:wp="http://schemas.openxmlformats.org/drawingml/2006/wordprocessingDrawing" xmlns:w10="urn:schemas-microsoft-com:office:word" xmlns:w="http://schemas.openxmlformats.org/wordprocessingml/2006/main" xmlns:wne="http://schemas.microsoft.com/office/word/2006/wordml">
-  <w:endnote w:type="separator" w:id="0">
-    <w:p>
-      <w:pPr>
-        <w:pStyle w:val="KeinLeerraum"/>
+  <w:endnote w:type="separator" w:id="-1">
+    <w:p>
+      <w:pPr>
+        <w:pStyle w:val="NoSpacing"/>
       </w:pPr>
       <w:r>
         <w:separator/>
       </w:r>
     </w:p>
   </w:endnote>
-  <w:endnote w:type="continuationSeparator" w:id="1">
-    <w:p>
-      <w:pPr>
-        <w:pStyle w:val="KeinLeerraum"/>
+  <w:endnote w:type="continuationSeparator" w:id="0">
+    <w:p>
+      <w:pPr>
+        <w:pStyle w:val="NoSpacing"/>
       </w:pPr>
       <w:r>
         <w:continuationSeparator/>
@@ -3762,106 +3674,95 @@
 
 <file path=word/footer1.xml><?xml version="1.0" encoding="utf-8"?>
 <w:ftr xmlns:ve="http://schemas.openxmlformats.org/markup-compatibility/2006" xmlns:o="urn:schemas-microsoft-com:office:office" xmlns:r="http://schemas.openxmlformats.org/officeDocument/2006/relationships" xmlns:m="http://schemas.openxmlformats.org/officeDocument/2006/math" xmlns:v="urn:schemas-microsoft-com:vml" xmlns:wp="http://schemas.openxmlformats.org/drawingml/2006/wordprocessingDrawing" xmlns:w10="urn:schemas-microsoft-com:office:word" xmlns:w="http://schemas.openxmlformats.org/wordprocessingml/2006/main" xmlns:wne="http://schemas.microsoft.com/office/word/2006/wordml">
-  <w:sdt>
-    <w:sdtPr>
-      <w:id w:val="4522179"/>
-      <w:docPartObj>
-        <w:docPartGallery w:val="Page Numbers (Bottom of Page)"/>
-        <w:docPartUnique/>
-      </w:docPartObj>
-    </w:sdtPr>
-    <w:sdtContent>
-      <w:p>
-        <w:pPr>
-          <w:pStyle w:val="Fuzeile"/>
-          <w:jc w:val="right"/>
-        </w:pPr>
-        <w:r>
-          <w:rPr>
-            <w:noProof/>
-            <w:lang w:eastAsia="zh-TW"/>
-          </w:rPr>
-          <w:pict>
-            <v:group id="_x0000_s3077" style="position:absolute;left:0;text-align:left;margin-left:0;margin-top:0;width:611.15pt;height:15pt;z-index:251660288;mso-width-percent:1000;mso-position-horizontal:center;mso-position-horizontal-relative:page;mso-position-vertical:center;mso-position-vertical-relative:bottom-margin-area;mso-width-percent:1000" coordorigin=",14970" coordsize="12255,300">
-              <v:shapetype id="_x0000_t202" coordsize="21600,21600" o:spt="202" path="m,l,21600r21600,l21600,xe">
-                <v:stroke joinstyle="miter"/>
-                <v:path gradientshapeok="t" o:connecttype="rect"/>
-              </v:shapetype>
-              <v:shape id="_x0000_s3078" type="#_x0000_t202" style="position:absolute;left:10803;top:14982;width:659;height:288" filled="f" stroked="f">
-                <v:textbox style="mso-next-textbox:#_x0000_s3078" inset="0,0,0,0">
-                  <w:txbxContent>
-                    <w:p>
-                      <w:pPr>
-                        <w:jc w:val="center"/>
-                      </w:pPr>
-                      <w:fldSimple w:instr=" PAGE    \* MERGEFORMAT ">
-                        <w:r>
-                          <w:rPr>
-                            <w:noProof/>
-                            <w:color w:val="8C8C8C" w:themeColor="background1" w:themeShade="8C"/>
-                          </w:rPr>
-                          <w:t>2</w:t>
-                        </w:r>
-                      </w:fldSimple>
-                    </w:p>
-                  </w:txbxContent>
-                </v:textbox>
-              </v:shape>
-              <v:group id="_x0000_s3079" style="position:absolute;top:14970;width:12255;height:230;flip:x" coordorigin="-8,14978" coordsize="12255,230">
-                <v:shapetype id="_x0000_t34" coordsize="21600,21600" o:spt="34" o:oned="t" adj="10800" path="m,l@0,0@0,21600,21600,21600e" filled="f">
-                  <v:stroke joinstyle="miter"/>
-                  <v:formulas>
-                    <v:f eqn="val #0"/>
-                  </v:formulas>
-                  <v:path arrowok="t" fillok="f" o:connecttype="none"/>
-                  <v:handles>
-                    <v:h position="#0,center"/>
-                  </v:handles>
-                  <o:lock v:ext="edit" shapetype="t"/>
-                </v:shapetype>
-                <v:shape id="_x0000_s3080" type="#_x0000_t34" style="position:absolute;left:-8;top:14978;width:1260;height:230;flip:y" o:connectortype="elbow" adj=",1024457,257" strokecolor="#a5a5a5 [2092]"/>
-                <v:shape id="_x0000_s3081" type="#_x0000_t34" style="position:absolute;left:1252;top:14978;width:10995;height:230;rotation:180" o:connectortype="elbow" adj="20904,-1024457,-24046" strokecolor="#a5a5a5 [2092]"/>
-              </v:group>
-              <w10:wrap anchorx="page" anchory="page"/>
-            </v:group>
-          </w:pict>
-        </w:r>
-      </w:p>
-    </w:sdtContent>
-  </w:sdt>
+  <w:p>
+    <w:pPr>
+      <w:pStyle w:val="Footer"/>
+      <w:jc w:val="right"/>
+    </w:pPr>
+    <w:r>
+      <w:rPr>
+        <w:noProof/>
+        <w:lang w:val="en-US"/>
+      </w:rPr>
+      <w:pict>
+        <v:group id="_x0000_s2049" style="position:absolute;left:0;text-align:left;margin-left:0;margin-top:806.8pt;width:593.7pt;height:15pt;z-index:251660288;mso-position-horizontal:center;mso-position-horizontal-relative:page;mso-position-vertical-relative:page" coordorigin=",14970" coordsize="12255,300">
+          <v:shapetype id="_x0000_t202" coordsize="21600,21600" o:spt="202" path="m,l,21600r21600,l21600,xe">
+            <v:stroke joinstyle="miter"/>
+            <v:path gradientshapeok="t" o:connecttype="rect"/>
+          </v:shapetype>
+          <v:shape id="_x0000_s2050" type="#_x0000_t202" style="position:absolute;left:10803;top:14982;width:659;height:288" filled="f" stroked="f">
+            <v:textbox style="mso-next-textbox:#_x0000_s2050" inset="0,0,0,0">
+              <w:txbxContent>
+                <w:p>
+                  <w:pPr>
+                    <w:jc w:val="center"/>
+                  </w:pPr>
+                  <w:fldSimple w:instr=" PAGE    \* MERGEFORMAT ">
+                    <w:r>
+                      <w:rPr>
+                        <w:noProof/>
+                        <w:color w:val="8C8C8C"/>
+                      </w:rPr>
+                      <w:t>1</w:t>
+                    </w:r>
+                  </w:fldSimple>
+                </w:p>
+              </w:txbxContent>
+            </v:textbox>
+          </v:shape>
+          <v:group id="_x0000_s2051" style="position:absolute;top:14970;width:12255;height:230;flip:x" coordorigin="-8,14978" coordsize="12255,230">
+            <v:shapetype id="_x0000_t34" coordsize="21600,21600" o:spt="34" o:oned="t" adj="10800" path="m,l@0,0@0,21600,21600,21600e" filled="f">
+              <v:stroke joinstyle="miter"/>
+              <v:formulas>
+                <v:f eqn="val #0"/>
+              </v:formulas>
+              <v:path arrowok="t" fillok="f" o:connecttype="none"/>
+              <v:handles>
+                <v:h position="#0,center"/>
+              </v:handles>
+              <o:lock v:ext="edit" shapetype="t"/>
+            </v:shapetype>
+            <v:shape id="_x0000_s2052" type="#_x0000_t34" style="position:absolute;left:-8;top:14978;width:1260;height:230;flip:y" o:connectortype="elbow" adj=",1024457,257" strokecolor="#a5a5a5"/>
+            <v:shape id="_x0000_s2053" type="#_x0000_t34" style="position:absolute;left:1252;top:14978;width:10995;height:230;rotation:180" o:connectortype="elbow" adj="20904,-1024457,-24046" strokecolor="#a5a5a5"/>
+          </v:group>
+          <w10:wrap anchorx="page" anchory="page"/>
+        </v:group>
+      </w:pict>
+    </w:r>
+  </w:p>
 </w:ftr>
 </file>
 
 <file path=word/footnotes.xml><?xml version="1.0" encoding="utf-8"?>
 <w:footnotes xmlns:ve="http://schemas.openxmlformats.org/markup-compatibility/2006" xmlns:o="urn:schemas-microsoft-com:office:office" xmlns:r="http://schemas.openxmlformats.org/officeDocument/2006/relationships" xmlns:m="http://schemas.openxmlformats.org/officeDocument/2006/math" xmlns:v="urn:schemas-microsoft-com:vml" xmlns:wp="http://schemas.openxmlformats.org/drawingml/2006/wordprocessingDrawing" xmlns:w10="urn:schemas-microsoft-com:office:word" xmlns:w="http://schemas.openxmlformats.org/wordprocessingml/2006/main" xmlns:wne="http://schemas.microsoft.com/office/word/2006/wordml">
-  <w:footnote w:type="separator" w:id="0">
-    <w:p>
-      <w:pPr>
-        <w:pStyle w:val="KeinLeerraum"/>
+  <w:footnote w:type="separator" w:id="-1">
+    <w:p>
+      <w:pPr>
+        <w:pStyle w:val="NoSpacing"/>
       </w:pPr>
       <w:r>
         <w:separator/>
       </w:r>
     </w:p>
   </w:footnote>
-  <w:footnote w:type="continuationSeparator" w:id="1">
-    <w:p>
-      <w:pPr>
-        <w:pStyle w:val="KeinLeerraum"/>
+  <w:footnote w:type="continuationSeparator" w:id="0">
+    <w:p>
+      <w:pPr>
+        <w:pStyle w:val="NoSpacing"/>
       </w:pPr>
       <w:r>
         <w:continuationSeparator/>
       </w:r>
     </w:p>
   </w:footnote>
-  <w:footnote w:id="2">
-    <w:p>
-      <w:pPr>
-        <w:pStyle w:val="Funotentext"/>
-      </w:pPr>
-      <w:r>
-        <w:rPr>
-          <w:rStyle w:val="Funotenzeichen"/>
+  <w:footnote w:id="1">
+    <w:p>
+      <w:pPr>
+        <w:pStyle w:val="FootnoteText"/>
+      </w:pPr>
+      <w:r>
+        <w:rPr>
+          <w:rStyle w:val="FootnoteReference"/>
         </w:rPr>
         <w:footnoteRef/>
       </w:r>
@@ -3878,14 +3779,14 @@
       </w:hyperlink>
     </w:p>
   </w:footnote>
-  <w:footnote w:id="3">
-    <w:p>
-      <w:pPr>
-        <w:pStyle w:val="Funotentext"/>
-      </w:pPr>
-      <w:r>
-        <w:rPr>
-          <w:rStyle w:val="Funotenzeichen"/>
+  <w:footnote w:id="2">
+    <w:p>
+      <w:pPr>
+        <w:pStyle w:val="FootnoteText"/>
+      </w:pPr>
+      <w:r>
+        <w:rPr>
+          <w:rStyle w:val="FootnoteReference"/>
         </w:rPr>
         <w:footnoteRef/>
       </w:r>
@@ -3920,10 +3821,10 @@
         <w:ind w:left="720" w:hanging="360"/>
       </w:pPr>
       <w:rPr>
-        <w:rFonts w:ascii="Symbol" w:hAnsi="Symbol" w:hint="default"/>
+        <w:rFonts w:ascii="Symbol" w:hAnsi="Symbol" w:cs="Symbol" w:hint="default"/>
       </w:rPr>
     </w:lvl>
-    <w:lvl w:ilvl="1" w:tplc="04070003" w:tentative="1">
+    <w:lvl w:ilvl="1" w:tplc="04070003">
       <w:start w:val="1"/>
       <w:numFmt w:val="bullet"/>
       <w:lvlText w:val="o"/>
@@ -3935,7 +3836,7 @@
         <w:rFonts w:ascii="Courier New" w:hAnsi="Courier New" w:cs="Courier New" w:hint="default"/>
       </w:rPr>
     </w:lvl>
-    <w:lvl w:ilvl="2" w:tplc="04070005" w:tentative="1">
+    <w:lvl w:ilvl="2" w:tplc="04070005">
       <w:start w:val="1"/>
       <w:numFmt w:val="bullet"/>
       <w:lvlText w:val=""/>
@@ -3944,10 +3845,10 @@
         <w:ind w:left="2160" w:hanging="360"/>
       </w:pPr>
       <w:rPr>
-        <w:rFonts w:ascii="Wingdings" w:hAnsi="Wingdings" w:hint="default"/>
+        <w:rFonts w:ascii="Wingdings" w:hAnsi="Wingdings" w:cs="Wingdings" w:hint="default"/>
       </w:rPr>
     </w:lvl>
-    <w:lvl w:ilvl="3" w:tplc="04070001" w:tentative="1">
+    <w:lvl w:ilvl="3" w:tplc="04070001">
       <w:start w:val="1"/>
       <w:numFmt w:val="bullet"/>
       <w:lvlText w:val=""/>
@@ -3956,10 +3857,10 @@
         <w:ind w:left="2880" w:hanging="360"/>
       </w:pPr>
       <w:rPr>
-        <w:rFonts w:ascii="Symbol" w:hAnsi="Symbol" w:hint="default"/>
+        <w:rFonts w:ascii="Symbol" w:hAnsi="Symbol" w:cs="Symbol" w:hint="default"/>
       </w:rPr>
     </w:lvl>
-    <w:lvl w:ilvl="4" w:tplc="04070003" w:tentative="1">
+    <w:lvl w:ilvl="4" w:tplc="04070003">
       <w:start w:val="1"/>
       <w:numFmt w:val="bullet"/>
       <w:lvlText w:val="o"/>
@@ -3971,7 +3872,7 @@
         <w:rFonts w:ascii="Courier New" w:hAnsi="Courier New" w:cs="Courier New" w:hint="default"/>
       </w:rPr>
     </w:lvl>
-    <w:lvl w:ilvl="5" w:tplc="04070005" w:tentative="1">
+    <w:lvl w:ilvl="5" w:tplc="04070005">
       <w:start w:val="1"/>
       <w:numFmt w:val="bullet"/>
       <w:lvlText w:val=""/>
@@ -3980,10 +3881,10 @@
         <w:ind w:left="4320" w:hanging="360"/>
       </w:pPr>
       <w:rPr>
-        <w:rFonts w:ascii="Wingdings" w:hAnsi="Wingdings" w:hint="default"/>
+        <w:rFonts w:ascii="Wingdings" w:hAnsi="Wingdings" w:cs="Wingdings" w:hint="default"/>
       </w:rPr>
     </w:lvl>
-    <w:lvl w:ilvl="6" w:tplc="04070001" w:tentative="1">
+    <w:lvl w:ilvl="6" w:tplc="04070001">
       <w:start w:val="1"/>
       <w:numFmt w:val="bullet"/>
       <w:lvlText w:val=""/>
@@ -3992,10 +3893,10 @@
         <w:ind w:left="5040" w:hanging="360"/>
       </w:pPr>
       <w:rPr>
-        <w:rFonts w:ascii="Symbol" w:hAnsi="Symbol" w:hint="default"/>
+        <w:rFonts w:ascii="Symbol" w:hAnsi="Symbol" w:cs="Symbol" w:hint="default"/>
       </w:rPr>
     </w:lvl>
-    <w:lvl w:ilvl="7" w:tplc="04070003" w:tentative="1">
+    <w:lvl w:ilvl="7" w:tplc="04070003">
       <w:start w:val="1"/>
       <w:numFmt w:val="bullet"/>
       <w:lvlText w:val="o"/>
@@ -4007,7 +3908,7 @@
         <w:rFonts w:ascii="Courier New" w:hAnsi="Courier New" w:cs="Courier New" w:hint="default"/>
       </w:rPr>
     </w:lvl>
-    <w:lvl w:ilvl="8" w:tplc="04070005" w:tentative="1">
+    <w:lvl w:ilvl="8" w:tplc="04070005">
       <w:start w:val="1"/>
       <w:numFmt w:val="bullet"/>
       <w:lvlText w:val=""/>
@@ -4016,7 +3917,7 @@
         <w:ind w:left="6480" w:hanging="360"/>
       </w:pPr>
       <w:rPr>
-        <w:rFonts w:ascii="Wingdings" w:hAnsi="Wingdings" w:hint="default"/>
+        <w:rFonts w:ascii="Wingdings" w:hAnsi="Wingdings" w:cs="Wingdings" w:hint="default"/>
       </w:rPr>
     </w:lvl>
   </w:abstractNum>
@@ -4031,45 +3932,41 @@
   <w:docDefaults>
     <w:rPrDefault>
       <w:rPr>
-        <w:rFonts w:asciiTheme="minorHAnsi" w:eastAsiaTheme="minorHAnsi" w:hAnsiTheme="minorHAnsi" w:cstheme="minorBidi"/>
+        <w:rFonts w:ascii="Calibri" w:eastAsia="Calibri" w:hAnsi="Calibri" w:cs="Times New Roman"/>
         <w:sz w:val="22"/>
         <w:szCs w:val="22"/>
-        <w:lang w:val="de-DE" w:eastAsia="en-US" w:bidi="ar-SA"/>
+        <w:lang w:val="en-US" w:eastAsia="en-US" w:bidi="ar-SA"/>
       </w:rPr>
     </w:rPrDefault>
-    <w:pPrDefault>
-      <w:pPr>
-        <w:spacing w:after="200" w:line="276" w:lineRule="auto"/>
-      </w:pPr>
-    </w:pPrDefault>
+    <w:pPrDefault/>
   </w:docDefaults>
   <w:latentStyles w:defLockedState="0" w:defUIPriority="99" w:defSemiHidden="1" w:defUnhideWhenUsed="1" w:defQFormat="0" w:count="267">
-    <w:lsdException w:name="Normal" w:semiHidden="0" w:uiPriority="0" w:unhideWhenUsed="0" w:qFormat="1"/>
-    <w:lsdException w:name="heading 1" w:semiHidden="0" w:uiPriority="9" w:unhideWhenUsed="0" w:qFormat="1"/>
-    <w:lsdException w:name="heading 2" w:uiPriority="9" w:qFormat="1"/>
-    <w:lsdException w:name="heading 3" w:uiPriority="9" w:qFormat="1"/>
-    <w:lsdException w:name="heading 4" w:uiPriority="9" w:qFormat="1"/>
-    <w:lsdException w:name="heading 5" w:uiPriority="9" w:qFormat="1"/>
-    <w:lsdException w:name="heading 6" w:uiPriority="9" w:qFormat="1"/>
-    <w:lsdException w:name="heading 7" w:uiPriority="9" w:qFormat="1"/>
-    <w:lsdException w:name="heading 8" w:uiPriority="9" w:qFormat="1"/>
-    <w:lsdException w:name="heading 9" w:uiPriority="9" w:qFormat="1"/>
-    <w:lsdException w:name="toc 1" w:uiPriority="39"/>
-    <w:lsdException w:name="toc 2" w:uiPriority="39"/>
-    <w:lsdException w:name="toc 3" w:uiPriority="39"/>
-    <w:lsdException w:name="toc 4" w:uiPriority="39"/>
-    <w:lsdException w:name="toc 5" w:uiPriority="39"/>
-    <w:lsdException w:name="toc 6" w:uiPriority="39"/>
-    <w:lsdException w:name="toc 7" w:uiPriority="39"/>
-    <w:lsdException w:name="toc 8" w:uiPriority="39"/>
-    <w:lsdException w:name="toc 9" w:uiPriority="39"/>
-    <w:lsdException w:name="caption" w:uiPriority="35" w:qFormat="1"/>
-    <w:lsdException w:name="Title" w:semiHidden="0" w:uiPriority="10" w:unhideWhenUsed="0" w:qFormat="1"/>
-    <w:lsdException w:name="Default Paragraph Font" w:uiPriority="1"/>
-    <w:lsdException w:name="Subtitle" w:semiHidden="0" w:uiPriority="11" w:unhideWhenUsed="0" w:qFormat="1"/>
-    <w:lsdException w:name="Strong" w:semiHidden="0" w:uiPriority="22" w:unhideWhenUsed="0" w:qFormat="1"/>
-    <w:lsdException w:name="Emphasis" w:semiHidden="0" w:uiPriority="20" w:unhideWhenUsed="0" w:qFormat="1"/>
-    <w:lsdException w:name="Table Grid" w:semiHidden="0" w:uiPriority="59" w:unhideWhenUsed="0"/>
+    <w:lsdException w:name="Normal" w:locked="1" w:semiHidden="0" w:uiPriority="0" w:unhideWhenUsed="0" w:qFormat="1"/>
+    <w:lsdException w:name="heading 1" w:locked="1" w:semiHidden="0" w:uiPriority="0" w:unhideWhenUsed="0" w:qFormat="1"/>
+    <w:lsdException w:name="heading 2" w:locked="1" w:uiPriority="0" w:qFormat="1"/>
+    <w:lsdException w:name="heading 3" w:locked="1" w:uiPriority="0" w:qFormat="1"/>
+    <w:lsdException w:name="heading 4" w:locked="1" w:uiPriority="0" w:qFormat="1"/>
+    <w:lsdException w:name="heading 5" w:locked="1" w:uiPriority="0" w:qFormat="1"/>
+    <w:lsdException w:name="heading 6" w:locked="1" w:uiPriority="0" w:qFormat="1"/>
+    <w:lsdException w:name="heading 7" w:locked="1" w:uiPriority="0" w:qFormat="1"/>
+    <w:lsdException w:name="heading 8" w:locked="1" w:uiPriority="0" w:qFormat="1"/>
+    <w:lsdException w:name="heading 9" w:locked="1" w:uiPriority="0" w:qFormat="1"/>
+    <w:lsdException w:name="toc 1" w:locked="1" w:semiHidden="0" w:uiPriority="0" w:unhideWhenUsed="0"/>
+    <w:lsdException w:name="toc 2" w:locked="1" w:semiHidden="0" w:uiPriority="0" w:unhideWhenUsed="0"/>
+    <w:lsdException w:name="toc 3" w:locked="1" w:semiHidden="0" w:uiPriority="0" w:unhideWhenUsed="0"/>
+    <w:lsdException w:name="toc 4" w:locked="1" w:semiHidden="0" w:uiPriority="0" w:unhideWhenUsed="0"/>
+    <w:lsdException w:name="toc 5" w:locked="1" w:semiHidden="0" w:uiPriority="0" w:unhideWhenUsed="0"/>
+    <w:lsdException w:name="toc 6" w:locked="1" w:semiHidden="0" w:uiPriority="0" w:unhideWhenUsed="0"/>
+    <w:lsdException w:name="toc 7" w:locked="1" w:semiHidden="0" w:uiPriority="0" w:unhideWhenUsed="0"/>
+    <w:lsdException w:name="toc 8" w:locked="1" w:semiHidden="0" w:uiPriority="0" w:unhideWhenUsed="0"/>
+    <w:lsdException w:name="toc 9" w:locked="1" w:semiHidden="0" w:uiPriority="0" w:unhideWhenUsed="0"/>
+    <w:lsdException w:name="caption" w:locked="1" w:uiPriority="0" w:qFormat="1"/>
+    <w:lsdException w:name="Title" w:locked="1" w:semiHidden="0" w:uiPriority="0" w:unhideWhenUsed="0" w:qFormat="1"/>
+    <w:lsdException w:name="Default Paragraph Font" w:locked="1" w:semiHidden="0" w:uiPriority="0" w:unhideWhenUsed="0"/>
+    <w:lsdException w:name="Subtitle" w:locked="1" w:semiHidden="0" w:uiPriority="0" w:unhideWhenUsed="0" w:qFormat="1"/>
+    <w:lsdException w:name="Strong" w:locked="1" w:semiHidden="0" w:uiPriority="0" w:unhideWhenUsed="0" w:qFormat="1"/>
+    <w:lsdException w:name="Emphasis" w:locked="1" w:semiHidden="0" w:uiPriority="0" w:unhideWhenUsed="0" w:qFormat="1"/>
+    <w:lsdException w:name="Table Grid" w:locked="1" w:semiHidden="0" w:uiPriority="0" w:unhideWhenUsed="0"/>
     <w:lsdException w:name="Placeholder Text" w:unhideWhenUsed="0"/>
     <w:lsdException w:name="No Spacing" w:semiHidden="0" w:uiPriority="1" w:unhideWhenUsed="0" w:qFormat="1"/>
     <w:lsdException w:name="Light Shading" w:semiHidden="0" w:uiPriority="60" w:unhideWhenUsed="0"/>
@@ -4182,18 +4079,24 @@
     <w:lsdException w:name="Bibliography" w:uiPriority="37"/>
     <w:lsdException w:name="TOC Heading" w:uiPriority="39" w:qFormat="1"/>
   </w:latentStyles>
-  <w:style w:type="paragraph" w:default="1" w:styleId="Standard">
+  <w:style w:type="paragraph" w:default="1" w:styleId="Normal">
     <w:name w:val="Normal"/>
     <w:qFormat/>
     <w:rsid w:val="00B653D3"/>
+    <w:pPr>
+      <w:spacing w:after="200" w:line="276" w:lineRule="auto"/>
+    </w:pPr>
+    <w:rPr>
+      <w:rFonts w:cs="Calibri"/>
+      <w:lang w:val="de-DE"/>
+    </w:rPr>
   </w:style>
-  <w:style w:type="character" w:default="1" w:styleId="Absatz-Standardschriftart">
+  <w:style w:type="character" w:default="1" w:styleId="DefaultParagraphFont">
     <w:name w:val="Default Paragraph Font"/>
-    <w:uiPriority w:val="1"/>
+    <w:uiPriority w:val="99"/>
     <w:semiHidden/>
-    <w:unhideWhenUsed/>
   </w:style>
-  <w:style w:type="table" w:default="1" w:styleId="NormaleTabelle">
+  <w:style w:type="table" w:default="1" w:styleId="TableNormal">
     <w:name w:val="Normal Table"/>
     <w:uiPriority w:val="99"/>
     <w:semiHidden/>
@@ -4209,38 +4112,40 @@
       </w:tblCellMar>
     </w:tblPr>
   </w:style>
-  <w:style w:type="numbering" w:default="1" w:styleId="KeineListe">
+  <w:style w:type="numbering" w:default="1" w:styleId="NoList">
     <w:name w:val="No List"/>
     <w:uiPriority w:val="99"/>
     <w:semiHidden/>
     <w:unhideWhenUsed/>
   </w:style>
-  <w:style w:type="paragraph" w:styleId="KeinLeerraum">
+  <w:style w:type="paragraph" w:styleId="NoSpacing">
     <w:name w:val="No Spacing"/>
-    <w:uiPriority w:val="1"/>
+    <w:uiPriority w:val="99"/>
     <w:qFormat/>
     <w:rsid w:val="00992771"/>
-    <w:pPr>
-      <w:spacing w:after="0" w:line="240" w:lineRule="auto"/>
-    </w:pPr>
+    <w:rPr>
+      <w:rFonts w:cs="Calibri"/>
+      <w:lang w:val="de-DE"/>
+    </w:rPr>
   </w:style>
-  <w:style w:type="table" w:styleId="Tabellengitternetz">
+  <w:style w:type="table" w:styleId="TableGrid">
     <w:name w:val="Table Grid"/>
-    <w:basedOn w:val="NormaleTabelle"/>
-    <w:uiPriority w:val="59"/>
+    <w:basedOn w:val="TableNormal"/>
+    <w:uiPriority w:val="99"/>
     <w:rsid w:val="005A19D1"/>
-    <w:pPr>
-      <w:spacing w:after="0" w:line="240" w:lineRule="auto"/>
-    </w:pPr>
+    <w:rPr>
+      <w:rFonts w:cs="Calibri"/>
+      <w:sz w:val="20"/>
+      <w:szCs w:val="20"/>
+    </w:rPr>
     <w:tblPr>
-      <w:tblInd w:w="0" w:type="dxa"/>
       <w:tblBorders>
-        <w:top w:val="single" w:sz="4" w:space="0" w:color="000000" w:themeColor="text1"/>
-        <w:left w:val="single" w:sz="4" w:space="0" w:color="000000" w:themeColor="text1"/>
-        <w:bottom w:val="single" w:sz="4" w:space="0" w:color="000000" w:themeColor="text1"/>
-        <w:right w:val="single" w:sz="4" w:space="0" w:color="000000" w:themeColor="text1"/>
-        <w:insideH w:val="single" w:sz="4" w:space="0" w:color="000000" w:themeColor="text1"/>
-        <w:insideV w:val="single" w:sz="4" w:space="0" w:color="000000" w:themeColor="text1"/>
+        <w:top w:val="single" w:sz="4" w:space="0" w:color="000000"/>
+        <w:left w:val="single" w:sz="4" w:space="0" w:color="000000"/>
+        <w:bottom w:val="single" w:sz="4" w:space="0" w:color="000000"/>
+        <w:right w:val="single" w:sz="4" w:space="0" w:color="000000"/>
+        <w:insideH w:val="single" w:sz="4" w:space="0" w:color="000000"/>
+        <w:insideV w:val="single" w:sz="4" w:space="0" w:color="000000"/>
       </w:tblBorders>
       <w:tblCellMar>
         <w:top w:w="0" w:type="dxa"/>
@@ -4250,13 +4155,12 @@
       </w:tblCellMar>
     </w:tblPr>
   </w:style>
-  <w:style w:type="paragraph" w:styleId="Sprechblasentext">
+  <w:style w:type="paragraph" w:styleId="BalloonText">
     <w:name w:val="Balloon Text"/>
-    <w:basedOn w:val="Standard"/>
-    <w:link w:val="SprechblasentextZchn"/>
+    <w:basedOn w:val="Normal"/>
+    <w:link w:val="BalloonTextChar"/>
     <w:uiPriority w:val="99"/>
     <w:semiHidden/>
-    <w:unhideWhenUsed/>
     <w:rsid w:val="005A19D1"/>
     <w:pPr>
       <w:spacing w:after="0" w:line="240" w:lineRule="auto"/>
@@ -4267,12 +4171,13 @@
       <w:szCs w:val="16"/>
     </w:rPr>
   </w:style>
-  <w:style w:type="character" w:customStyle="1" w:styleId="SprechblasentextZchn">
-    <w:name w:val="Sprechblasentext Zchn"/>
-    <w:basedOn w:val="Absatz-Standardschriftart"/>
-    <w:link w:val="Sprechblasentext"/>
+  <w:style w:type="character" w:customStyle="1" w:styleId="BalloonTextChar">
+    <w:name w:val="Balloon Text Char"/>
+    <w:basedOn w:val="DefaultParagraphFont"/>
+    <w:link w:val="BalloonText"/>
     <w:uiPriority w:val="99"/>
     <w:semiHidden/>
+    <w:locked/>
     <w:rsid w:val="005A19D1"/>
     <w:rPr>
       <w:rFonts w:ascii="Tahoma" w:hAnsi="Tahoma" w:cs="Tahoma"/>
@@ -4280,13 +4185,12 @@
       <w:szCs w:val="16"/>
     </w:rPr>
   </w:style>
-  <w:style w:type="paragraph" w:styleId="Kopfzeile">
+  <w:style w:type="paragraph" w:styleId="Header">
     <w:name w:val="header"/>
-    <w:basedOn w:val="Standard"/>
-    <w:link w:val="KopfzeileZchn"/>
+    <w:basedOn w:val="Normal"/>
+    <w:link w:val="HeaderChar"/>
     <w:uiPriority w:val="99"/>
     <w:semiHidden/>
-    <w:unhideWhenUsed/>
     <w:rsid w:val="00DA6A0E"/>
     <w:pPr>
       <w:tabs>
@@ -4296,20 +4200,20 @@
       <w:spacing w:after="0" w:line="240" w:lineRule="auto"/>
     </w:pPr>
   </w:style>
-  <w:style w:type="character" w:customStyle="1" w:styleId="KopfzeileZchn">
-    <w:name w:val="Kopfzeile Zchn"/>
-    <w:basedOn w:val="Absatz-Standardschriftart"/>
-    <w:link w:val="Kopfzeile"/>
+  <w:style w:type="character" w:customStyle="1" w:styleId="HeaderChar">
+    <w:name w:val="Header Char"/>
+    <w:basedOn w:val="DefaultParagraphFont"/>
+    <w:link w:val="Header"/>
     <w:uiPriority w:val="99"/>
     <w:semiHidden/>
+    <w:locked/>
     <w:rsid w:val="00DA6A0E"/>
   </w:style>
-  <w:style w:type="paragraph" w:styleId="Fuzeile">
+  <w:style w:type="paragraph" w:styleId="Footer">
     <w:name w:val="footer"/>
-    <w:basedOn w:val="Standard"/>
-    <w:link w:val="FuzeileZchn"/>
+    <w:basedOn w:val="Normal"/>
+    <w:link w:val="FooterChar"/>
     <w:uiPriority w:val="99"/>
-    <w:unhideWhenUsed/>
     <w:rsid w:val="00DA6A0E"/>
     <w:pPr>
       <w:tabs>
@@ -4319,20 +4223,20 @@
       <w:spacing w:after="0" w:line="240" w:lineRule="auto"/>
     </w:pPr>
   </w:style>
-  <w:style w:type="character" w:customStyle="1" w:styleId="FuzeileZchn">
-    <w:name w:val="Fußzeile Zchn"/>
-    <w:basedOn w:val="Absatz-Standardschriftart"/>
-    <w:link w:val="Fuzeile"/>
+  <w:style w:type="character" w:customStyle="1" w:styleId="FooterChar">
+    <w:name w:val="Footer Char"/>
+    <w:basedOn w:val="DefaultParagraphFont"/>
+    <w:link w:val="Footer"/>
     <w:uiPriority w:val="99"/>
+    <w:locked/>
     <w:rsid w:val="00DA6A0E"/>
   </w:style>
-  <w:style w:type="paragraph" w:styleId="Funotentext">
+  <w:style w:type="paragraph" w:styleId="FootnoteText">
     <w:name w:val="footnote text"/>
-    <w:basedOn w:val="Standard"/>
-    <w:link w:val="FunotentextZchn"/>
+    <w:basedOn w:val="Normal"/>
+    <w:link w:val="FootnoteTextChar"/>
     <w:uiPriority w:val="99"/>
     <w:semiHidden/>
-    <w:unhideWhenUsed/>
     <w:rsid w:val="00BE483F"/>
     <w:pPr>
       <w:spacing w:after="0" w:line="240" w:lineRule="auto"/>
@@ -4342,24 +4246,24 @@
       <w:szCs w:val="20"/>
     </w:rPr>
   </w:style>
-  <w:style w:type="character" w:customStyle="1" w:styleId="FunotentextZchn">
-    <w:name w:val="Fußnotentext Zchn"/>
-    <w:basedOn w:val="Absatz-Standardschriftart"/>
-    <w:link w:val="Funotentext"/>
+  <w:style w:type="character" w:customStyle="1" w:styleId="FootnoteTextChar">
+    <w:name w:val="Footnote Text Char"/>
+    <w:basedOn w:val="DefaultParagraphFont"/>
+    <w:link w:val="FootnoteText"/>
     <w:uiPriority w:val="99"/>
     <w:semiHidden/>
+    <w:locked/>
     <w:rsid w:val="00BE483F"/>
     <w:rPr>
       <w:sz w:val="20"/>
       <w:szCs w:val="20"/>
     </w:rPr>
   </w:style>
-  <w:style w:type="character" w:styleId="Funotenzeichen">
+  <w:style w:type="character" w:styleId="FootnoteReference">
     <w:name w:val="footnote reference"/>
-    <w:basedOn w:val="Absatz-Standardschriftart"/>
+    <w:basedOn w:val="DefaultParagraphFont"/>
     <w:uiPriority w:val="99"/>
     <w:semiHidden/>
-    <w:unhideWhenUsed/>
     <w:rsid w:val="00BE483F"/>
     <w:rPr>
       <w:vertAlign w:val="superscript"/>
@@ -4367,311 +4271,15 @@
   </w:style>
   <w:style w:type="character" w:styleId="Hyperlink">
     <w:name w:val="Hyperlink"/>
-    <w:basedOn w:val="Absatz-Standardschriftart"/>
+    <w:basedOn w:val="DefaultParagraphFont"/>
     <w:uiPriority w:val="99"/>
-    <w:unhideWhenUsed/>
     <w:rsid w:val="00BE483F"/>
     <w:rPr>
-      <w:color w:val="0000FF" w:themeColor="hyperlink"/>
+      <w:color w:val="0000FF"/>
       <w:u w:val="single"/>
     </w:rPr>
   </w:style>
 </w:styles>
-</file>
-
-<file path=word/glossary/document.xml><?xml version="1.0" encoding="utf-8"?>
-<w:glossaryDocument xmlns:ve="http://schemas.openxmlformats.org/markup-compatibility/2006" xmlns:o="urn:schemas-microsoft-com:office:office" xmlns:r="http://schemas.openxmlformats.org/officeDocument/2006/relationships" xmlns:m="http://schemas.openxmlformats.org/officeDocument/2006/math" xmlns:v="urn:schemas-microsoft-com:vml" xmlns:wp="http://schemas.openxmlformats.org/drawingml/2006/wordprocessingDrawing" xmlns:w10="urn:schemas-microsoft-com:office:word" xmlns:w="http://schemas.openxmlformats.org/wordprocessingml/2006/main" xmlns:wne="http://schemas.microsoft.com/office/word/2006/wordml">
-  <w:docParts/>
-</w:glossaryDocument>
-</file>
-
-<file path=word/glossary/fontTable.xml><?xml version="1.0" encoding="utf-8"?>
-<w:fonts xmlns:r="http://schemas.openxmlformats.org/officeDocument/2006/relationships" xmlns:w="http://schemas.openxmlformats.org/wordprocessingml/2006/main">
-  <w:font w:name="Symbol">
-    <w:panose1 w:val="05050102010706020507"/>
-    <w:charset w:val="02"/>
-    <w:family w:val="roman"/>
-    <w:pitch w:val="variable"/>
-    <w:sig w:usb0="00000000" w:usb1="10000000" w:usb2="00000000" w:usb3="00000000" w:csb0="80000000" w:csb1="00000000"/>
-  </w:font>
-  <w:font w:name="Times New Roman">
-    <w:panose1 w:val="02020603050405020304"/>
-    <w:charset w:val="00"/>
-    <w:family w:val="roman"/>
-    <w:pitch w:val="variable"/>
-    <w:sig w:usb0="E0002AFF" w:usb1="C0007841" w:usb2="00000009" w:usb3="00000000" w:csb0="000001FF" w:csb1="00000000"/>
-  </w:font>
-  <w:font w:name="Courier New">
-    <w:panose1 w:val="02070309020205020404"/>
-    <w:charset w:val="00"/>
-    <w:family w:val="modern"/>
-    <w:pitch w:val="fixed"/>
-    <w:sig w:usb0="E0002AFF" w:usb1="C0007843" w:usb2="00000009" w:usb3="00000000" w:csb0="000001FF" w:csb1="00000000"/>
-  </w:font>
-  <w:font w:name="Wingdings">
-    <w:panose1 w:val="05000000000000000000"/>
-    <w:charset w:val="02"/>
-    <w:family w:val="auto"/>
-    <w:pitch w:val="variable"/>
-    <w:sig w:usb0="00000000" w:usb1="10000000" w:usb2="00000000" w:usb3="00000000" w:csb0="80000000" w:csb1="00000000"/>
-  </w:font>
-  <w:font w:name="Calibri">
-    <w:panose1 w:val="020F0502020204030204"/>
-    <w:charset w:val="00"/>
-    <w:family w:val="swiss"/>
-    <w:pitch w:val="variable"/>
-    <w:sig w:usb0="E10002FF" w:usb1="4000ACFF" w:usb2="00000009" w:usb3="00000000" w:csb0="0000019F" w:csb1="00000000"/>
-  </w:font>
-  <w:font w:name="Tahoma">
-    <w:panose1 w:val="020B0604030504040204"/>
-    <w:charset w:val="00"/>
-    <w:family w:val="swiss"/>
-    <w:pitch w:val="variable"/>
-    <w:sig w:usb0="E1002EFF" w:usb1="C000605B" w:usb2="00000029" w:usb3="00000000" w:csb0="000101FF" w:csb1="00000000"/>
-  </w:font>
-  <w:font w:name="Cambria">
-    <w:panose1 w:val="02040503050406030204"/>
-    <w:charset w:val="00"/>
-    <w:family w:val="roman"/>
-    <w:pitch w:val="variable"/>
-    <w:sig w:usb0="A00002EF" w:usb1="4000004B" w:usb2="00000000" w:usb3="00000000" w:csb0="0000019F" w:csb1="00000000"/>
-  </w:font>
-</w:fonts>
-</file>
-
-<file path=word/glossary/settings.xml><?xml version="1.0" encoding="utf-8"?>
-<w:settings xmlns:o="urn:schemas-microsoft-com:office:office" xmlns:r="http://schemas.openxmlformats.org/officeDocument/2006/relationships" xmlns:m="http://schemas.openxmlformats.org/officeDocument/2006/math" xmlns:v="urn:schemas-microsoft-com:vml" xmlns:w10="urn:schemas-microsoft-com:office:word" xmlns:w="http://schemas.openxmlformats.org/wordprocessingml/2006/main" xmlns:sl="http://schemas.openxmlformats.org/schemaLibrary/2006/main">
-  <w:view w:val="normal"/>
-  <w:defaultTabStop w:val="708"/>
-  <w:hyphenationZone w:val="425"/>
-  <w:characterSpacingControl w:val="doNotCompress"/>
-  <w:compat>
-    <w:useFELayout/>
-  </w:compat>
-  <w:rsids>
-    <w:rsidRoot w:val="00E426E4"/>
-    <w:rsid w:val="00135DB2"/>
-    <w:rsid w:val="00E426E4"/>
-  </w:rsids>
-  <m:mathPr>
-    <m:mathFont m:val="Cambria Math"/>
-    <m:brkBin m:val="before"/>
-    <m:brkBinSub m:val="--"/>
-    <m:smallFrac m:val="off"/>
-    <m:dispDef/>
-    <m:lMargin m:val="0"/>
-    <m:rMargin m:val="0"/>
-    <m:defJc m:val="centerGroup"/>
-    <m:wrapIndent m:val="1440"/>
-    <m:intLim m:val="subSup"/>
-    <m:naryLim m:val="undOvr"/>
-  </m:mathPr>
-  <w:themeFontLang w:val="de-DE"/>
-  <w:clrSchemeMapping w:bg1="light1" w:t1="dark1" w:bg2="light2" w:t2="dark2" w:accent1="accent1" w:accent2="accent2" w:accent3="accent3" w:accent4="accent4" w:accent5="accent5" w:accent6="accent6" w:hyperlink="hyperlink" w:followedHyperlink="followedHyperlink"/>
-  <w:decimalSymbol w:val=","/>
-  <w:listSeparator w:val=";"/>
-</w:settings>
-</file>
-
-<file path=word/glossary/styles.xml><?xml version="1.0" encoding="utf-8"?>
-<w:styles xmlns:r="http://schemas.openxmlformats.org/officeDocument/2006/relationships" xmlns:w="http://schemas.openxmlformats.org/wordprocessingml/2006/main">
-  <w:docDefaults>
-    <w:rPrDefault>
-      <w:rPr>
-        <w:rFonts w:asciiTheme="minorHAnsi" w:eastAsiaTheme="minorEastAsia" w:hAnsiTheme="minorHAnsi" w:cstheme="minorBidi"/>
-        <w:sz w:val="22"/>
-        <w:szCs w:val="22"/>
-        <w:lang w:val="de-DE" w:eastAsia="de-DE" w:bidi="ar-SA"/>
-      </w:rPr>
-    </w:rPrDefault>
-    <w:pPrDefault>
-      <w:pPr>
-        <w:spacing w:after="200" w:line="276" w:lineRule="auto"/>
-      </w:pPr>
-    </w:pPrDefault>
-  </w:docDefaults>
-  <w:latentStyles w:defLockedState="0" w:defUIPriority="99" w:defSemiHidden="1" w:defUnhideWhenUsed="1" w:defQFormat="0" w:count="267">
-    <w:lsdException w:name="Normal" w:semiHidden="0" w:uiPriority="0" w:unhideWhenUsed="0" w:qFormat="1"/>
-    <w:lsdException w:name="heading 1" w:semiHidden="0" w:uiPriority="9" w:unhideWhenUsed="0" w:qFormat="1"/>
-    <w:lsdException w:name="heading 2" w:uiPriority="9" w:qFormat="1"/>
-    <w:lsdException w:name="heading 3" w:uiPriority="9" w:qFormat="1"/>
-    <w:lsdException w:name="heading 4" w:uiPriority="9" w:qFormat="1"/>
-    <w:lsdException w:name="heading 5" w:uiPriority="9" w:qFormat="1"/>
-    <w:lsdException w:name="heading 6" w:uiPriority="9" w:qFormat="1"/>
-    <w:lsdException w:name="heading 7" w:uiPriority="9" w:qFormat="1"/>
-    <w:lsdException w:name="heading 8" w:uiPriority="9" w:qFormat="1"/>
-    <w:lsdException w:name="heading 9" w:uiPriority="9" w:qFormat="1"/>
-    <w:lsdException w:name="toc 1" w:uiPriority="39"/>
-    <w:lsdException w:name="toc 2" w:uiPriority="39"/>
-    <w:lsdException w:name="toc 3" w:uiPriority="39"/>
-    <w:lsdException w:name="toc 4" w:uiPriority="39"/>
-    <w:lsdException w:name="toc 5" w:uiPriority="39"/>
-    <w:lsdException w:name="toc 6" w:uiPriority="39"/>
-    <w:lsdException w:name="toc 7" w:uiPriority="39"/>
-    <w:lsdException w:name="toc 8" w:uiPriority="39"/>
-    <w:lsdException w:name="toc 9" w:uiPriority="39"/>
-    <w:lsdException w:name="caption" w:uiPriority="35" w:qFormat="1"/>
-    <w:lsdException w:name="Title" w:semiHidden="0" w:uiPriority="10" w:unhideWhenUsed="0" w:qFormat="1"/>
-    <w:lsdException w:name="Default Paragraph Font" w:uiPriority="1"/>
-    <w:lsdException w:name="Subtitle" w:semiHidden="0" w:uiPriority="11" w:unhideWhenUsed="0" w:qFormat="1"/>
-    <w:lsdException w:name="Strong" w:semiHidden="0" w:uiPriority="22" w:unhideWhenUsed="0" w:qFormat="1"/>
-    <w:lsdException w:name="Emphasis" w:semiHidden="0" w:uiPriority="20" w:unhideWhenUsed="0" w:qFormat="1"/>
-    <w:lsdException w:name="Table Grid" w:semiHidden="0" w:uiPriority="59" w:unhideWhenUsed="0"/>
-    <w:lsdException w:name="Placeholder Text" w:unhideWhenUsed="0"/>
-    <w:lsdException w:name="No Spacing" w:semiHidden="0" w:uiPriority="1" w:unhideWhenUsed="0" w:qFormat="1"/>
-    <w:lsdException w:name="Light Shading" w:semiHidden="0" w:uiPriority="60" w:unhideWhenUsed="0"/>
-    <w:lsdException w:name="Light List" w:semiHidden="0" w:uiPriority="61" w:unhideWhenUsed="0"/>
-    <w:lsdException w:name="Light Grid" w:semiHidden="0" w:uiPriority="62" w:unhideWhenUsed="0"/>
-    <w:lsdException w:name="Medium Shading 1" w:semiHidden="0" w:uiPriority="63" w:unhideWhenUsed="0"/>
-    <w:lsdException w:name="Medium Shading 2" w:semiHidden="0" w:uiPriority="64" w:unhideWhenUsed="0"/>
-    <w:lsdException w:name="Medium List 1" w:semiHidden="0" w:uiPriority="65" w:unhideWhenUsed="0"/>
-    <w:lsdException w:name="Medium List 2" w:semiHidden="0" w:uiPriority="66" w:unhideWhenUsed="0"/>
-    <w:lsdException w:name="Medium Grid 1" w:semiHidden="0" w:uiPriority="67" w:unhideWhenUsed="0"/>
-    <w:lsdException w:name="Medium Grid 2" w:semiHidden="0" w:uiPriority="68" w:unhideWhenUsed="0"/>
-    <w:lsdException w:name="Medium Grid 3" w:semiHidden="0" w:uiPriority="69" w:unhideWhenUsed="0"/>
-    <w:lsdException w:name="Dark List" w:semiHidden="0" w:uiPriority="70" w:unhideWhenUsed="0"/>
-    <w:lsdException w:name="Colorful Shading" w:semiHidden="0" w:uiPriority="71" w:unhideWhenUsed="0"/>
-    <w:lsdException w:name="Colorful List" w:semiHidden="0" w:uiPriority="72" w:unhideWhenUsed="0"/>
-    <w:lsdException w:name="Colorful Grid" w:semiHidden="0" w:uiPriority="73" w:unhideWhenUsed="0"/>
-    <w:lsdException w:name="Light Shading Accent 1" w:semiHidden="0" w:uiPriority="60" w:unhideWhenUsed="0"/>
-    <w:lsdException w:name="Light List Accent 1" w:semiHidden="0" w:uiPriority="61" w:unhideWhenUsed="0"/>
-    <w:lsdException w:name="Light Grid Accent 1" w:semiHidden="0" w:uiPriority="62" w:unhideWhenUsed="0"/>
-    <w:lsdException w:name="Medium Shading 1 Accent 1" w:semiHidden="0" w:uiPriority="63" w:unhideWhenUsed="0"/>
-    <w:lsdException w:name="Medium Shading 2 Accent 1" w:semiHidden="0" w:uiPriority="64" w:unhideWhenUsed="0"/>
-    <w:lsdException w:name="Medium List 1 Accent 1" w:semiHidden="0" w:uiPriority="65" w:unhideWhenUsed="0"/>
-    <w:lsdException w:name="Revision" w:unhideWhenUsed="0"/>
-    <w:lsdException w:name="List Paragraph" w:semiHidden="0" w:uiPriority="34" w:unhideWhenUsed="0" w:qFormat="1"/>
-    <w:lsdException w:name="Quote" w:semiHidden="0" w:uiPriority="29" w:unhideWhenUsed="0" w:qFormat="1"/>
-    <w:lsdException w:name="Intense Quote" w:semiHidden="0" w:uiPriority="30" w:unhideWhenUsed="0" w:qFormat="1"/>
-    <w:lsdException w:name="Medium List 2 Accent 1" w:semiHidden="0" w:uiPriority="66" w:unhideWhenUsed="0"/>
-    <w:lsdException w:name="Medium Grid 1 Accent 1" w:semiHidden="0" w:uiPriority="67" w:unhideWhenUsed="0"/>
-    <w:lsdException w:name="Medium Grid 2 Accent 1" w:semiHidden="0" w:uiPriority="68" w:unhideWhenUsed="0"/>
-    <w:lsdException w:name="Medium Grid 3 Accent 1" w:semiHidden="0" w:uiPriority="69" w:unhideWhenUsed="0"/>
-    <w:lsdException w:name="Dark List Accent 1" w:semiHidden="0" w:uiPriority="70" w:unhideWhenUsed="0"/>
-    <w:lsdException w:name="Colorful Shading Accent 1" w:semiHidden="0" w:uiPriority="71" w:unhideWhenUsed="0"/>
-    <w:lsdException w:name="Colorful List Accent 1" w:semiHidden="0" w:uiPriority="72" w:unhideWhenUsed="0"/>
-    <w:lsdException w:name="Colorful Grid Accent 1" w:semiHidden="0" w:uiPriority="73" w:unhideWhenUsed="0"/>
-    <w:lsdException w:name="Light Shading Accent 2" w:semiHidden="0" w:uiPriority="60" w:unhideWhenUsed="0"/>
-    <w:lsdException w:name="Light List Accent 2" w:semiHidden="0" w:uiPriority="61" w:unhideWhenUsed="0"/>
-    <w:lsdException w:name="Light Grid Accent 2" w:semiHidden="0" w:uiPriority="62" w:unhideWhenUsed="0"/>
-    <w:lsdException w:name="Medium Shading 1 Accent 2" w:semiHidden="0" w:uiPriority="63" w:unhideWhenUsed="0"/>
-    <w:lsdException w:name="Medium Shading 2 Accent 2" w:semiHidden="0" w:uiPriority="64" w:unhideWhenUsed="0"/>
-    <w:lsdException w:name="Medium List 1 Accent 2" w:semiHidden="0" w:uiPriority="65" w:unhideWhenUsed="0"/>
-    <w:lsdException w:name="Medium List 2 Accent 2" w:semiHidden="0" w:uiPriority="66" w:unhideWhenUsed="0"/>
-    <w:lsdException w:name="Medium Grid 1 Accent 2" w:semiHidden="0" w:uiPriority="67" w:unhideWhenUsed="0"/>
-    <w:lsdException w:name="Medium Grid 2 Accent 2" w:semiHidden="0" w:uiPriority="68" w:unhideWhenUsed="0"/>
-    <w:lsdException w:name="Medium Grid 3 Accent 2" w:semiHidden="0" w:uiPriority="69" w:unhideWhenUsed="0"/>
-    <w:lsdException w:name="Dark List Accent 2" w:semiHidden="0" w:uiPriority="70" w:unhideWhenUsed="0"/>
-    <w:lsdException w:name="Colorful Shading Accent 2" w:semiHidden="0" w:uiPriority="71" w:unhideWhenUsed="0"/>
-    <w:lsdException w:name="Colorful List Accent 2" w:semiHidden="0" w:uiPriority="72" w:unhideWhenUsed="0"/>
-    <w:lsdException w:name="Colorful Grid Accent 2" w:semiHidden="0" w:uiPriority="73" w:unhideWhenUsed="0"/>
-    <w:lsdException w:name="Light Shading Accent 3" w:semiHidden="0" w:uiPriority="60" w:unhideWhenUsed="0"/>
-    <w:lsdException w:name="Light List Accent 3" w:semiHidden="0" w:uiPriority="61" w:unhideWhenUsed="0"/>
-    <w:lsdException w:name="Light Grid Accent 3" w:semiHidden="0" w:uiPriority="62" w:unhideWhenUsed="0"/>
-    <w:lsdException w:name="Medium Shading 1 Accent 3" w:semiHidden="0" w:uiPriority="63" w:unhideWhenUsed="0"/>
-    <w:lsdException w:name="Medium Shading 2 Accent 3" w:semiHidden="0" w:uiPriority="64" w:unhideWhenUsed="0"/>
-    <w:lsdException w:name="Medium List 1 Accent 3" w:semiHidden="0" w:uiPriority="65" w:unhideWhenUsed="0"/>
-    <w:lsdException w:name="Medium List 2 Accent 3" w:semiHidden="0" w:uiPriority="66" w:unhideWhenUsed="0"/>
-    <w:lsdException w:name="Medium Grid 1 Accent 3" w:semiHidden="0" w:uiPriority="67" w:unhideWhenUsed="0"/>
-    <w:lsdException w:name="Medium Grid 2 Accent 3" w:semiHidden="0" w:uiPriority="68" w:unhideWhenUsed="0"/>
-    <w:lsdException w:name="Medium Grid 3 Accent 3" w:semiHidden="0" w:uiPriority="69" w:unhideWhenUsed="0"/>
-    <w:lsdException w:name="Dark List Accent 3" w:semiHidden="0" w:uiPriority="70" w:unhideWhenUsed="0"/>
-    <w:lsdException w:name="Colorful Shading Accent 3" w:semiHidden="0" w:uiPriority="71" w:unhideWhenUsed="0"/>
-    <w:lsdException w:name="Colorful List Accent 3" w:semiHidden="0" w:uiPriority="72" w:unhideWhenUsed="0"/>
-    <w:lsdException w:name="Colorful Grid Accent 3" w:semiHidden="0" w:uiPriority="73" w:unhideWhenUsed="0"/>
-    <w:lsdException w:name="Light Shading Accent 4" w:semiHidden="0" w:uiPriority="60" w:unhideWhenUsed="0"/>
-    <w:lsdException w:name="Light List Accent 4" w:semiHidden="0" w:uiPriority="61" w:unhideWhenUsed="0"/>
-    <w:lsdException w:name="Light Grid Accent 4" w:semiHidden="0" w:uiPriority="62" w:unhideWhenUsed="0"/>
-    <w:lsdException w:name="Medium Shading 1 Accent 4" w:semiHidden="0" w:uiPriority="63" w:unhideWhenUsed="0"/>
-    <w:lsdException w:name="Medium Shading 2 Accent 4" w:semiHidden="0" w:uiPriority="64" w:unhideWhenUsed="0"/>
-    <w:lsdException w:name="Medium List 1 Accent 4" w:semiHidden="0" w:uiPriority="65" w:unhideWhenUsed="0"/>
-    <w:lsdException w:name="Medium List 2 Accent 4" w:semiHidden="0" w:uiPriority="66" w:unhideWhenUsed="0"/>
-    <w:lsdException w:name="Medium Grid 1 Accent 4" w:semiHidden="0" w:uiPriority="67" w:unhideWhenUsed="0"/>
-    <w:lsdException w:name="Medium Grid 2 Accent 4" w:semiHidden="0" w:uiPriority="68" w:unhideWhenUsed="0"/>
-    <w:lsdException w:name="Medium Grid 3 Accent 4" w:semiHidden="0" w:uiPriority="69" w:unhideWhenUsed="0"/>
-    <w:lsdException w:name="Dark List Accent 4" w:semiHidden="0" w:uiPriority="70" w:unhideWhenUsed="0"/>
-    <w:lsdException w:name="Colorful Shading Accent 4" w:semiHidden="0" w:uiPriority="71" w:unhideWhenUsed="0"/>
-    <w:lsdException w:name="Colorful List Accent 4" w:semiHidden="0" w:uiPriority="72" w:unhideWhenUsed="0"/>
-    <w:lsdException w:name="Colorful Grid Accent 4" w:semiHidden="0" w:uiPriority="73" w:unhideWhenUsed="0"/>
-    <w:lsdException w:name="Light Shading Accent 5" w:semiHidden="0" w:uiPriority="60" w:unhideWhenUsed="0"/>
-    <w:lsdException w:name="Light List Accent 5" w:semiHidden="0" w:uiPriority="61" w:unhideWhenUsed="0"/>
-    <w:lsdException w:name="Light Grid Accent 5" w:semiHidden="0" w:uiPriority="62" w:unhideWhenUsed="0"/>
-    <w:lsdException w:name="Medium Shading 1 Accent 5" w:semiHidden="0" w:uiPriority="63" w:unhideWhenUsed="0"/>
-    <w:lsdException w:name="Medium Shading 2 Accent 5" w:semiHidden="0" w:uiPriority="64" w:unhideWhenUsed="0"/>
-    <w:lsdException w:name="Medium List 1 Accent 5" w:semiHidden="0" w:uiPriority="65" w:unhideWhenUsed="0"/>
-    <w:lsdException w:name="Medium List 2 Accent 5" w:semiHidden="0" w:uiPriority="66" w:unhideWhenUsed="0"/>
-    <w:lsdException w:name="Medium Grid 1 Accent 5" w:semiHidden="0" w:uiPriority="67" w:unhideWhenUsed="0"/>
-    <w:lsdException w:name="Medium Grid 2 Accent 5" w:semiHidden="0" w:uiPriority="68" w:unhideWhenUsed="0"/>
-    <w:lsdException w:name="Medium Grid 3 Accent 5" w:semiHidden="0" w:uiPriority="69" w:unhideWhenUsed="0"/>
-    <w:lsdException w:name="Dark List Accent 5" w:semiHidden="0" w:uiPriority="70" w:unhideWhenUsed="0"/>
-    <w:lsdException w:name="Colorful Shading Accent 5" w:semiHidden="0" w:uiPriority="71" w:unhideWhenUsed="0"/>
-    <w:lsdException w:name="Colorful List Accent 5" w:semiHidden="0" w:uiPriority="72" w:unhideWhenUsed="0"/>
-    <w:lsdException w:name="Colorful Grid Accent 5" w:semiHidden="0" w:uiPriority="73" w:unhideWhenUsed="0"/>
-    <w:lsdException w:name="Light Shading Accent 6" w:semiHidden="0" w:uiPriority="60" w:unhideWhenUsed="0"/>
-    <w:lsdException w:name="Light List Accent 6" w:semiHidden="0" w:uiPriority="61" w:unhideWhenUsed="0"/>
-    <w:lsdException w:name="Light Grid Accent 6" w:semiHidden="0" w:uiPriority="62" w:unhideWhenUsed="0"/>
-    <w:lsdException w:name="Medium Shading 1 Accent 6" w:semiHidden="0" w:uiPriority="63" w:unhideWhenUsed="0"/>
-    <w:lsdException w:name="Medium Shading 2 Accent 6" w:semiHidden="0" w:uiPriority="64" w:unhideWhenUsed="0"/>
-    <w:lsdException w:name="Medium List 1 Accent 6" w:semiHidden="0" w:uiPriority="65" w:unhideWhenUsed="0"/>
-    <w:lsdException w:name="Medium List 2 Accent 6" w:semiHidden="0" w:uiPriority="66" w:unhideWhenUsed="0"/>
-    <w:lsdException w:name="Medium Grid 1 Accent 6" w:semiHidden="0" w:uiPriority="67" w:unhideWhenUsed="0"/>
-    <w:lsdException w:name="Medium Grid 2 Accent 6" w:semiHidden="0" w:uiPriority="68" w:unhideWhenUsed="0"/>
-    <w:lsdException w:name="Medium Grid 3 Accent 6" w:semiHidden="0" w:uiPriority="69" w:unhideWhenUsed="0"/>
-    <w:lsdException w:name="Dark List Accent 6" w:semiHidden="0" w:uiPriority="70" w:unhideWhenUsed="0"/>
-    <w:lsdException w:name="Colorful Shading Accent 6" w:semiHidden="0" w:uiPriority="71" w:unhideWhenUsed="0"/>
-    <w:lsdException w:name="Colorful List Accent 6" w:semiHidden="0" w:uiPriority="72" w:unhideWhenUsed="0"/>
-    <w:lsdException w:name="Colorful Grid Accent 6" w:semiHidden="0" w:uiPriority="73" w:unhideWhenUsed="0"/>
-    <w:lsdException w:name="Subtle Emphasis" w:semiHidden="0" w:uiPriority="19" w:unhideWhenUsed="0" w:qFormat="1"/>
-    <w:lsdException w:name="Intense Emphasis" w:semiHidden="0" w:uiPriority="21" w:unhideWhenUsed="0" w:qFormat="1"/>
-    <w:lsdException w:name="Subtle Reference" w:semiHidden="0" w:uiPriority="31" w:unhideWhenUsed="0" w:qFormat="1"/>
-    <w:lsdException w:name="Intense Reference" w:semiHidden="0" w:uiPriority="32" w:unhideWhenUsed="0" w:qFormat="1"/>
-    <w:lsdException w:name="Book Title" w:semiHidden="0" w:uiPriority="33" w:unhideWhenUsed="0" w:qFormat="1"/>
-    <w:lsdException w:name="Bibliography" w:uiPriority="37"/>
-    <w:lsdException w:name="TOC Heading" w:uiPriority="39" w:qFormat="1"/>
-  </w:latentStyles>
-  <w:style w:type="paragraph" w:default="1" w:styleId="Standard">
-    <w:name w:val="Normal"/>
-    <w:qFormat/>
-  </w:style>
-  <w:style w:type="character" w:default="1" w:styleId="Absatz-Standardschriftart">
-    <w:name w:val="Default Paragraph Font"/>
-    <w:uiPriority w:val="1"/>
-    <w:semiHidden/>
-    <w:unhideWhenUsed/>
-  </w:style>
-  <w:style w:type="table" w:default="1" w:styleId="NormaleTabelle">
-    <w:name w:val="Normal Table"/>
-    <w:uiPriority w:val="99"/>
-    <w:semiHidden/>
-    <w:unhideWhenUsed/>
-    <w:qFormat/>
-    <w:tblPr>
-      <w:tblInd w:w="0" w:type="dxa"/>
-      <w:tblCellMar>
-        <w:top w:w="0" w:type="dxa"/>
-        <w:left w:w="108" w:type="dxa"/>
-        <w:bottom w:w="0" w:type="dxa"/>
-        <w:right w:w="108" w:type="dxa"/>
-      </w:tblCellMar>
-    </w:tblPr>
-  </w:style>
-  <w:style w:type="numbering" w:default="1" w:styleId="KeineListe">
-    <w:name w:val="No List"/>
-    <w:uiPriority w:val="99"/>
-    <w:semiHidden/>
-    <w:unhideWhenUsed/>
-  </w:style>
-  <w:style w:type="paragraph" w:customStyle="1" w:styleId="1322CA5013D54BDBB78A55A2DD2D64F7">
-    <w:name w:val="1322CA5013D54BDBB78A55A2DD2D64F7"/>
-    <w:rsid w:val="00E426E4"/>
-  </w:style>
-</w:styles>
-</file>
-
-<file path=word/glossary/webSettings.xml><?xml version="1.0" encoding="utf-8"?>
-<w:webSettings xmlns:r="http://schemas.openxmlformats.org/officeDocument/2006/relationships" xmlns:w="http://schemas.openxmlformats.org/wordprocessingml/2006/main">
-  <w:optimizeForBrowser/>
-</w:webSettings>
 </file>
 
 <file path=word/theme/theme1.xml><?xml version="1.0" encoding="utf-8"?>
@@ -4955,16 +4563,4 @@
   <a:objectDefaults/>
   <a:extraClrSchemeLst/>
 </a:theme>
-</file>
-
-<file path=customXml/item1.xml><?xml version="1.0" encoding="utf-8"?>
-<b:Sources xmlns:b="http://schemas.openxmlformats.org/officeDocument/2006/bibliography" xmlns="http://schemas.openxmlformats.org/officeDocument/2006/bibliography" SelectedStyle="\APA.XSL" StyleName="APA"/>
-</file>
-
-<file path=customXml/itemProps1.xml><?xml version="1.0" encoding="utf-8"?>
-<ds:datastoreItem xmlns:ds="http://schemas.openxmlformats.org/officeDocument/2006/customXml" ds:itemID="{C8C29AC6-A56D-4C99-9D0F-D539D1A7D739}">
-  <ds:schemaRefs>
-    <ds:schemaRef ds:uri="http://schemas.openxmlformats.org/officeDocument/2006/bibliography"/>
-  </ds:schemaRefs>
-</ds:datastoreItem>
 </file>
</xml_diff>

<commit_message>
Diagrams of solutions to show their convergency. Scientific paper
</commit_message>
<xml_diff>
--- a/TimeTabling/doc/scientific paper.docx
+++ b/TimeTabling/doc/scientific paper.docx
@@ -4,7 +4,7 @@
   <w:body>
     <w:p>
       <w:pPr>
-        <w:pStyle w:val="NoSpacing"/>
+        <w:pStyle w:val="KeinLeerraum"/>
         <w:rPr>
           <w:sz w:val="28"/>
           <w:szCs w:val="28"/>
@@ -14,9 +14,7 @@
       <w:r>
         <w:rPr>
           <w:b/>
-          <w:bCs/>
           <w:i/>
-          <w:iCs/>
           <w:sz w:val="28"/>
           <w:szCs w:val="28"/>
           <w:lang w:val="en-US"/>
@@ -42,7 +40,7 @@
     </w:p>
     <w:p>
       <w:pPr>
-        <w:pStyle w:val="NoSpacing"/>
+        <w:pStyle w:val="KeinLeerraum"/>
         <w:jc w:val="center"/>
         <w:rPr>
           <w:sz w:val="28"/>
@@ -58,7 +56,7 @@
         </w:rPr>
         <w:t xml:space="preserve">Repository: </w:t>
       </w:r>
-      <w:hyperlink r:id="rId7" w:history="1">
+      <w:hyperlink r:id="rId8" w:history="1">
         <w:r>
           <w:rPr>
             <w:rStyle w:val="Hyperlink"/>
@@ -72,7 +70,7 @@
     </w:p>
     <w:p>
       <w:pPr>
-        <w:pStyle w:val="NoSpacing"/>
+        <w:pStyle w:val="KeinLeerraum"/>
         <w:rPr>
           <w:sz w:val="28"/>
           <w:szCs w:val="28"/>
@@ -82,11 +80,10 @@
     </w:p>
     <w:p>
       <w:pPr>
-        <w:pStyle w:val="NoSpacing"/>
+        <w:pStyle w:val="KeinLeerraum"/>
         <w:jc w:val="center"/>
         <w:rPr>
           <w:b/>
-          <w:bCs/>
           <w:sz w:val="28"/>
           <w:szCs w:val="28"/>
           <w:lang w:val="en-US"/>
@@ -95,7 +92,6 @@
       <w:r>
         <w:rPr>
           <w:b/>
-          <w:bCs/>
           <w:sz w:val="28"/>
           <w:szCs w:val="28"/>
           <w:lang w:val="en-US"/>
@@ -105,7 +101,6 @@
       <w:r>
         <w:rPr>
           <w:b/>
-          <w:bCs/>
           <w:sz w:val="28"/>
           <w:szCs w:val="28"/>
           <w:lang w:val="en-US"/>
@@ -115,11 +110,10 @@
     </w:p>
     <w:p>
       <w:pPr>
-        <w:pStyle w:val="NoSpacing"/>
+        <w:pStyle w:val="KeinLeerraum"/>
         <w:jc w:val="center"/>
         <w:rPr>
           <w:b/>
-          <w:bCs/>
           <w:sz w:val="28"/>
           <w:szCs w:val="28"/>
           <w:lang w:val="en-US"/>
@@ -128,7 +122,7 @@
     </w:p>
     <w:p>
       <w:pPr>
-        <w:pStyle w:val="NoSpacing"/>
+        <w:pStyle w:val="KeinLeerraum"/>
         <w:jc w:val="center"/>
         <w:rPr>
           <w:sz w:val="24"/>
@@ -140,41 +134,65 @@
           <w:sz w:val="24"/>
           <w:szCs w:val="24"/>
         </w:rPr>
-        <w:t xml:space="preserve">Frank Borchardt – Steffen Kremer – Roy Pottukalam – Matthias Ruszala – </w:t>
-      </w:r>
-    </w:p>
-    <w:p>
-      <w:pPr>
-        <w:pStyle w:val="NoSpacing"/>
+        <w:t xml:space="preserve">Frank Borchardt – </w:t>
+      </w:r>
+      <w:r>
+        <w:rPr>
+          <w:sz w:val="24"/>
+          <w:szCs w:val="24"/>
+        </w:rPr>
+        <w:t xml:space="preserve">Steffen Kremer – </w:t>
+      </w:r>
+      <w:r>
+        <w:rPr>
+          <w:sz w:val="24"/>
+          <w:szCs w:val="24"/>
+        </w:rPr>
+        <w:t xml:space="preserve">Roy Pottukalam – Matthias Ruszala – </w:t>
+      </w:r>
+    </w:p>
+    <w:p>
+      <w:pPr>
+        <w:pStyle w:val="KeinLeerraum"/>
         <w:jc w:val="center"/>
         <w:rPr>
           <w:sz w:val="24"/>
           <w:szCs w:val="24"/>
-        </w:rPr>
-      </w:pPr>
-      <w:r>
-        <w:rPr>
-          <w:sz w:val="24"/>
-          <w:szCs w:val="24"/>
-        </w:rPr>
-        <w:t>Alexander Weickmann – Sotiris Zdragkas</w:t>
-      </w:r>
-    </w:p>
-    <w:p>
-      <w:pPr>
-        <w:pStyle w:val="NoSpacing"/>
-        <w:rPr>
-          <w:sz w:val="24"/>
-          <w:szCs w:val="24"/>
-        </w:rPr>
-      </w:pPr>
-    </w:p>
-    <w:p>
-      <w:pPr>
-        <w:pStyle w:val="NoSpacing"/>
+          <w:lang w:val="en-US"/>
+        </w:rPr>
+      </w:pPr>
+      <w:r>
+        <w:rPr>
+          <w:sz w:val="24"/>
+          <w:szCs w:val="24"/>
+          <w:lang w:val="en-US"/>
+        </w:rPr>
+        <w:t>Alexander Weickman</w:t>
+      </w:r>
+      <w:r>
+        <w:rPr>
+          <w:sz w:val="24"/>
+          <w:szCs w:val="24"/>
+          <w:lang w:val="en-US"/>
+        </w:rPr>
+        <w:t>n – Sotiris Zdragkas</w:t>
+      </w:r>
+    </w:p>
+    <w:p>
+      <w:pPr>
+        <w:pStyle w:val="KeinLeerraum"/>
+        <w:rPr>
+          <w:sz w:val="24"/>
+          <w:szCs w:val="24"/>
+          <w:lang w:val="en-US"/>
+        </w:rPr>
+      </w:pPr>
+    </w:p>
+    <w:p>
+      <w:pPr>
+        <w:pStyle w:val="KeinLeerraum"/>
         <w:rPr>
           <w:b/>
-          <w:bCs/>
           <w:sz w:val="28"/>
           <w:szCs w:val="28"/>
           <w:u w:val="single"/>
@@ -184,7 +202,6 @@
       <w:r>
         <w:rPr>
           <w:b/>
-          <w:bCs/>
           <w:sz w:val="28"/>
           <w:szCs w:val="28"/>
           <w:u w:val="single"/>
@@ -195,7 +212,6 @@
       <w:r>
         <w:rPr>
           <w:b/>
-          <w:bCs/>
           <w:sz w:val="28"/>
           <w:szCs w:val="28"/>
           <w:u w:val="single"/>
@@ -206,7 +222,6 @@
       <w:r>
         <w:rPr>
           <w:b/>
-          <w:bCs/>
           <w:sz w:val="28"/>
           <w:szCs w:val="28"/>
           <w:u w:val="single"/>
@@ -217,11 +232,10 @@
     </w:p>
     <w:p>
       <w:pPr>
-        <w:pStyle w:val="NoSpacing"/>
+        <w:pStyle w:val="KeinLeerraum"/>
         <w:jc w:val="both"/>
         <w:rPr>
           <w:b/>
-          <w:bCs/>
           <w:sz w:val="24"/>
           <w:szCs w:val="24"/>
           <w:u w:val="single"/>
@@ -231,11 +245,10 @@
     </w:p>
     <w:p>
       <w:pPr>
-        <w:pStyle w:val="NoSpacing"/>
+        <w:pStyle w:val="KeinLeerraum"/>
         <w:jc w:val="both"/>
         <w:rPr>
           <w:b/>
-          <w:bCs/>
           <w:sz w:val="24"/>
           <w:szCs w:val="24"/>
           <w:u w:val="single"/>
@@ -245,7 +258,6 @@
       <w:r>
         <w:rPr>
           <w:b/>
-          <w:bCs/>
           <w:sz w:val="24"/>
           <w:szCs w:val="24"/>
           <w:u w:val="single"/>
@@ -256,7 +268,6 @@
       <w:r>
         <w:rPr>
           <w:b/>
-          <w:bCs/>
           <w:sz w:val="24"/>
           <w:szCs w:val="24"/>
           <w:u w:val="single"/>
@@ -267,7 +278,7 @@
     </w:p>
     <w:p>
       <w:pPr>
-        <w:pStyle w:val="NoSpacing"/>
+        <w:pStyle w:val="KeinLeerraum"/>
         <w:jc w:val="both"/>
         <w:rPr>
           <w:sz w:val="24"/>
@@ -278,19 +289,20 @@
       <w:r>
         <w:rPr>
           <w:noProof/>
-          <w:lang w:val="en-US"/>
+          <w:sz w:val="24"/>
+          <w:szCs w:val="24"/>
+          <w:lang w:eastAsia="de-DE"/>
         </w:rPr>
         <w:pict>
-          <v:group id="_x0000_s1031" style="position:absolute;left:0;text-align:left;margin-left:233.2pt;margin-top:3.8pt;width:267.65pt;height:317.85pt;z-index:251658240" coordorigin="6081,5350" coordsize="5353,6357">
-            <v:group id="_x0000_s1032" style="position:absolute;left:6081;top:6988;width:3058;height:2729" coordorigin="4175,12736" coordsize="3058,2729" o:regroupid="12">
-              <v:rect id="_x0000_s1033" style="position:absolute;left:4176;top:12736;width:3057;height:579">
+          <v:group id="_x0000_s1134" style="position:absolute;left:0;text-align:left;margin-left:233.2pt;margin-top:3.8pt;width:267.65pt;height:317.85pt;z-index:251827200" coordorigin="6081,5350" coordsize="5353,6357">
+            <v:group id="_x0000_s1056" style="position:absolute;left:6081;top:6988;width:3058;height:2729" coordorigin="4175,12736" coordsize="3058,2729" o:regroupid="12">
+              <v:rect id="_x0000_s1045" style="position:absolute;left:4176;top:12736;width:3057;height:579">
                 <v:textbox>
                   <w:txbxContent>
                     <w:p>
                       <w:pPr>
                         <w:rPr>
                           <w:b/>
-                          <w:bCs/>
                           <w:sz w:val="28"/>
                           <w:szCs w:val="28"/>
                           <w:lang w:val="en-US"/>
@@ -299,7 +311,6 @@
                       <w:r>
                         <w:rPr>
                           <w:b/>
-                          <w:bCs/>
                           <w:sz w:val="28"/>
                           <w:szCs w:val="28"/>
                           <w:lang w:val="en-US"/>
@@ -310,7 +321,7 @@
                   </w:txbxContent>
                 </v:textbox>
               </v:rect>
-              <v:rect id="_x0000_s1034" style="position:absolute;left:4176;top:13315;width:1939;height:430">
+              <v:rect id="_x0000_s1046" style="position:absolute;left:4176;top:13315;width:1939;height:430">
                 <v:textbox>
                   <w:txbxContent>
                     <w:p>
@@ -329,7 +340,7 @@
                   </w:txbxContent>
                 </v:textbox>
               </v:rect>
-              <v:rect id="_x0000_s1035" style="position:absolute;left:6115;top:13315;width:1118;height:430">
+              <v:rect id="_x0000_s1047" style="position:absolute;left:6115;top:13315;width:1118;height:430">
                 <v:textbox>
                   <w:txbxContent>
                     <w:p>
@@ -349,7 +360,7 @@
                   </w:txbxContent>
                 </v:textbox>
               </v:rect>
-              <v:rect id="_x0000_s1036" style="position:absolute;left:4175;top:13745;width:1939;height:430">
+              <v:rect id="_x0000_s1048" style="position:absolute;left:4175;top:13745;width:1939;height:430">
                 <v:textbox>
                   <w:txbxContent>
                     <w:p>
@@ -368,7 +379,7 @@
                   </w:txbxContent>
                 </v:textbox>
               </v:rect>
-              <v:rect id="_x0000_s1037" style="position:absolute;left:6114;top:13745;width:1118;height:430">
+              <v:rect id="_x0000_s1049" style="position:absolute;left:6114;top:13745;width:1118;height:430">
                 <v:textbox>
                   <w:txbxContent>
                     <w:p>
@@ -388,8 +399,8 @@
                   </w:txbxContent>
                 </v:textbox>
               </v:rect>
-              <v:rect id="_x0000_s1038" style="position:absolute;left:4175;top:14175;width:1939;height:430">
-                <v:textbox style="mso-next-textbox:#_x0000_s1038">
+              <v:rect id="_x0000_s1050" style="position:absolute;left:4175;top:14175;width:1939;height:430">
+                <v:textbox style="mso-next-textbox:#_x0000_s1050">
                   <w:txbxContent>
                     <w:p>
                       <w:pPr>
@@ -407,8 +418,8 @@
                   </w:txbxContent>
                 </v:textbox>
               </v:rect>
-              <v:rect id="_x0000_s1039" style="position:absolute;left:6114;top:14175;width:1118;height:430">
-                <v:textbox style="mso-next-textbox:#_x0000_s1039">
+              <v:rect id="_x0000_s1051" style="position:absolute;left:6114;top:14175;width:1118;height:430">
+                <v:textbox style="mso-next-textbox:#_x0000_s1051">
                   <w:txbxContent>
                     <w:p>
                       <w:pPr>
@@ -427,7 +438,7 @@
                   </w:txbxContent>
                 </v:textbox>
               </v:rect>
-              <v:rect id="_x0000_s1040" style="position:absolute;left:4175;top:14605;width:1939;height:430">
+              <v:rect id="_x0000_s1052" style="position:absolute;left:4175;top:14605;width:1939;height:430">
                 <v:textbox>
                   <w:txbxContent>
                     <w:p>
@@ -446,15 +457,15 @@
                   </w:txbxContent>
                 </v:textbox>
               </v:rect>
-              <v:rect id="_x0000_s1041" style="position:absolute;left:6114;top:14605;width:1118;height:430">
+              <v:rect id="_x0000_s1053" style="position:absolute;left:6114;top:14605;width:1118;height:430">
                 <v:textbox>
                   <w:txbxContent>
                     <w:p/>
                   </w:txbxContent>
                 </v:textbox>
               </v:rect>
-              <v:rect id="_x0000_s1042" style="position:absolute;left:4175;top:15035;width:1939;height:430">
-                <v:textbox style="mso-next-textbox:#_x0000_s1042">
+              <v:rect id="_x0000_s1054" style="position:absolute;left:4175;top:15035;width:1939;height:430">
+                <v:textbox style="mso-next-textbox:#_x0000_s1054">
                   <w:txbxContent>
                     <w:p>
                       <w:pPr>
@@ -472,8 +483,8 @@
                   </w:txbxContent>
                 </v:textbox>
               </v:rect>
-              <v:rect id="_x0000_s1043" style="position:absolute;left:6114;top:15035;width:1118;height:430">
-                <v:textbox style="mso-next-textbox:#_x0000_s1043">
+              <v:rect id="_x0000_s1055" style="position:absolute;left:6114;top:15035;width:1118;height:430">
+                <v:textbox style="mso-next-textbox:#_x0000_s1055">
                   <w:txbxContent>
                     <w:p>
                       <w:pPr>
@@ -493,13 +504,13 @@
                 </v:textbox>
               </v:rect>
             </v:group>
-            <v:group id="_x0000_s1044" style="position:absolute;left:9190;top:7886;width:2244;height:1577" coordorigin="9190,7886" coordsize="2244,1577">
+            <v:group id="_x0000_s1132" style="position:absolute;left:9190;top:7886;width:2244;height:1577" coordorigin="9190,7886" coordsize="2244,1577">
               <v:shapetype id="_x0000_t202" coordsize="21600,21600" o:spt="202" path="m,l,21600r21600,l21600,xe">
                 <v:stroke joinstyle="miter"/>
                 <v:path gradientshapeok="t" o:connecttype="rect"/>
               </v:shapetype>
-              <v:shape id="_x0000_s1045" type="#_x0000_t202" style="position:absolute;left:9210;top:7886;width:791;height:375" o:regroupid="13" stroked="f">
-                <v:textbox style="mso-next-textbox:#_x0000_s1045">
+              <v:shape id="_x0000_s1033" type="#_x0000_t202" style="position:absolute;left:9210;top:7886;width:791;height:375;mso-width-relative:margin;mso-height-relative:margin" o:regroupid="13" stroked="f">
+                <v:textbox style="mso-next-textbox:#_x0000_s1033">
                   <w:txbxContent>
                     <w:p>
                       <w:pPr>
@@ -521,24 +532,23 @@
                 <v:path arrowok="t" fillok="f" o:connecttype="none"/>
                 <o:lock v:ext="edit" shapetype="t"/>
               </v:shapetype>
-              <v:shape id="_x0000_s1046" type="#_x0000_t32" style="position:absolute;left:9190;top:8233;width:1563;height:0;flip:x" o:connectortype="straight" o:regroupid="13" strokeweight="1pt">
+              <v:shape id="_x0000_s1030" type="#_x0000_t32" style="position:absolute;left:9190;top:8233;width:1563;height:0;flip:x" o:connectortype="straight" o:regroupid="13" strokeweight="1pt">
                 <v:stroke endarrow="block"/>
               </v:shape>
-              <v:shape id="_x0000_s1047" type="#_x0000_t32" style="position:absolute;left:9190;top:8634;width:1563;height:0;flip:x" o:connectortype="straight" o:regroupid="13" strokeweight="1pt">
+              <v:shape id="_x0000_s1031" type="#_x0000_t32" style="position:absolute;left:9190;top:8634;width:1563;height:0;flip:x" o:connectortype="straight" o:regroupid="13" strokeweight="1pt">
                 <v:stroke endarrow="block"/>
               </v:shape>
-              <v:shape id="_x0000_s1048" type="#_x0000_t32" style="position:absolute;left:9190;top:9453;width:1563;height:0;flip:x" o:connectortype="straight" o:regroupid="13" strokeweight="1pt">
+              <v:shape id="_x0000_s1032" type="#_x0000_t32" style="position:absolute;left:9190;top:9453;width:1563;height:0;flip:x" o:connectortype="straight" o:regroupid="13" strokeweight="1pt">
                 <v:stroke endarrow="block"/>
               </v:shape>
-              <v:rect id="_x0000_s1049" style="position:absolute;left:9958;top:8225;width:1476;height:1238;v-text-anchor:middle" o:regroupid="13" fillcolor="#95b3d7">
-                <v:textbox style="mso-next-textbox:#_x0000_s1049">
+              <v:rect id="_x0000_s1027" style="position:absolute;left:9958;top:8225;width:1476;height:1238;v-text-anchor:middle" o:regroupid="13" fillcolor="#95b3d7 [1940]">
+                <v:textbox style="mso-next-textbox:#_x0000_s1027">
                   <w:txbxContent>
                     <w:p>
                       <w:pPr>
                         <w:jc w:val="center"/>
                         <w:rPr>
                           <w:b/>
-                          <w:bCs/>
                           <w:sz w:val="28"/>
                           <w:szCs w:val="28"/>
                         </w:rPr>
@@ -546,7 +556,6 @@
                       <w:r>
                         <w:rPr>
                           <w:b/>
-                          <w:bCs/>
                           <w:sz w:val="28"/>
                           <w:szCs w:val="28"/>
                           <w:lang w:val="en-US"/>
@@ -558,9 +567,9 @@
                 </v:textbox>
               </v:rect>
             </v:group>
-            <v:group id="_x0000_s1050" style="position:absolute;left:6082;top:5350;width:3057;height:1601" coordorigin="6082,5350" coordsize="3057,1601">
-              <v:shape id="_x0000_s1051" type="#_x0000_t202" style="position:absolute;left:6496;top:6431;width:1216;height:485" o:regroupid="14" stroked="f">
-                <v:textbox style="mso-next-textbox:#_x0000_s1051">
+            <v:group id="_x0000_s1133" style="position:absolute;left:6082;top:5350;width:3057;height:1601" coordorigin="6082,5350" coordsize="3057,1601">
+              <v:shape id="_x0000_s1037" type="#_x0000_t202" style="position:absolute;left:6496;top:6431;width:1216;height:485;mso-width-relative:margin;mso-height-relative:margin" o:regroupid="14" stroked="f">
+                <v:textbox style="mso-next-textbox:#_x0000_s1037">
                   <w:txbxContent>
                     <w:p>
                       <w:pPr>
@@ -578,18 +587,17 @@
                   </w:txbxContent>
                 </v:textbox>
               </v:shape>
-              <v:shape id="_x0000_s1052" type="#_x0000_t32" style="position:absolute;left:6610;top:6116;width:0;height:835" o:connectortype="straight" o:regroupid="14" strokeweight="1pt">
+              <v:shape id="_x0000_s1036" type="#_x0000_t32" style="position:absolute;left:6610;top:6116;width:0;height:835" o:connectortype="straight" o:regroupid="14" strokeweight="1pt">
                 <v:stroke endarrow="block"/>
               </v:shape>
-              <v:rect id="_x0000_s1053" style="position:absolute;left:6082;top:5350;width:3057;height:1032;v-text-anchor:middle" o:regroupid="14" fillcolor="#ffc000">
-                <v:textbox style="mso-next-textbox:#_x0000_s1053">
+              <v:rect id="_x0000_s1035" style="position:absolute;left:6082;top:5350;width:3057;height:1032;v-text-anchor:middle" o:regroupid="14" fillcolor="#ffc000">
+                <v:textbox style="mso-next-textbox:#_x0000_s1035">
                   <w:txbxContent>
                     <w:p>
                       <w:pPr>
                         <w:jc w:val="center"/>
                         <w:rPr>
                           <w:b/>
-                          <w:bCs/>
                           <w:sz w:val="28"/>
                           <w:szCs w:val="28"/>
                           <w:lang w:val="en-US"/>
@@ -598,7 +606,6 @@
                       <w:r>
                         <w:rPr>
                           <w:b/>
-                          <w:bCs/>
                           <w:sz w:val="28"/>
                           <w:szCs w:val="28"/>
                           <w:lang w:val="en-US"/>
@@ -610,9 +617,9 @@
                 </v:textbox>
               </v:rect>
             </v:group>
-            <v:group id="_x0000_s1054" style="position:absolute;left:6101;top:9727;width:3057;height:1980" coordorigin="6101,9727" coordsize="3057,1980">
-              <v:shape id="_x0000_s1055" type="#_x0000_t202" style="position:absolute;left:7305;top:10015;width:1513;height:478" o:regroupid="15" stroked="f">
-                <v:textbox style="mso-next-textbox:#_x0000_s1055">
+            <v:group id="_x0000_s1131" style="position:absolute;left:6101;top:9727;width:3057;height:1980" coordorigin="6101,9727" coordsize="3057,1980">
+              <v:shape id="_x0000_s1042" type="#_x0000_t202" style="position:absolute;left:7305;top:10015;width:1513;height:478;mso-width-relative:margin;mso-height-relative:margin" o:regroupid="15" stroked="f">
+                <v:textbox style="mso-next-textbox:#_x0000_s1042">
                   <w:txbxContent>
                     <w:p>
                       <w:pPr>
@@ -630,8 +637,8 @@
                   </w:txbxContent>
                 </v:textbox>
               </v:shape>
-              <v:shape id="_x0000_s1056" type="#_x0000_t202" style="position:absolute;left:6213;top:10015;width:903;height:478" o:regroupid="15" stroked="f">
-                <v:textbox style="mso-next-textbox:#_x0000_s1056">
+              <v:shape id="_x0000_s1041" type="#_x0000_t202" style="position:absolute;left:6213;top:10015;width:903;height:478;mso-width-relative:margin;mso-height-relative:margin" o:regroupid="15" stroked="f">
+                <v:textbox style="mso-next-textbox:#_x0000_s1041">
                   <w:txbxContent>
                     <w:p>
                       <w:pPr>
@@ -649,15 +656,14 @@
                   </w:txbxContent>
                 </v:textbox>
               </v:shape>
-              <v:rect id="_x0000_s1057" style="position:absolute;left:6101;top:10675;width:3057;height:1032;v-text-anchor:middle" o:regroupid="15" fillcolor="#9bbb59">
-                <v:textbox style="mso-next-textbox:#_x0000_s1057">
+              <v:rect id="_x0000_s1034" style="position:absolute;left:6101;top:10675;width:3057;height:1032;v-text-anchor:middle" o:regroupid="15" fillcolor="#9bbb59 [3206]">
+                <v:textbox style="mso-next-textbox:#_x0000_s1034">
                   <w:txbxContent>
                     <w:p>
                       <w:pPr>
                         <w:jc w:val="center"/>
                         <w:rPr>
                           <w:b/>
-                          <w:bCs/>
                           <w:sz w:val="28"/>
                           <w:szCs w:val="28"/>
                           <w:lang w:val="en-US"/>
@@ -666,7 +672,6 @@
                       <w:r>
                         <w:rPr>
                           <w:b/>
-                          <w:bCs/>
                           <w:sz w:val="28"/>
                           <w:szCs w:val="28"/>
                           <w:lang w:val="en-US"/>
@@ -676,7 +681,6 @@
                       <w:r>
                         <w:rPr>
                           <w:b/>
-                          <w:bCs/>
                           <w:sz w:val="28"/>
                           <w:szCs w:val="28"/>
                           <w:lang w:val="en-US"/>
@@ -686,7 +690,6 @@
                       <w:r>
                         <w:rPr>
                           <w:b/>
-                          <w:bCs/>
                           <w:sz w:val="28"/>
                           <w:szCs w:val="28"/>
                           <w:lang w:val="en-US"/>
@@ -697,10 +700,10 @@
                   </w:txbxContent>
                 </v:textbox>
               </v:rect>
-              <v:shape id="_x0000_s1058" type="#_x0000_t32" style="position:absolute;left:6307;top:9727;width:0;height:935" o:connectortype="straight" o:regroupid="15" strokeweight="1pt">
+              <v:shape id="_x0000_s1038" type="#_x0000_t32" style="position:absolute;left:6307;top:9727;width:0;height:935" o:connectortype="straight" o:regroupid="15" strokeweight="1pt">
                 <v:stroke endarrow="block"/>
               </v:shape>
-              <v:shape id="_x0000_s1059" type="#_x0000_t32" style="position:absolute;left:7401;top:9727;width:0;height:935" o:connectortype="straight" o:regroupid="15" strokeweight="1pt">
+              <v:shape id="_x0000_s1040" type="#_x0000_t32" style="position:absolute;left:7401;top:9727;width:0;height:935" o:connectortype="straight" o:regroupid="15" strokeweight="1pt">
                 <v:stroke startarrow="block"/>
               </v:shape>
             </v:group>
@@ -719,7 +722,6 @@
       <w:r>
         <w:rPr>
           <w:i/>
-          <w:iCs/>
           <w:sz w:val="24"/>
           <w:szCs w:val="24"/>
           <w:lang w:val="en-US"/>
@@ -728,12 +730,12 @@
       </w:r>
       <w:r>
         <w:rPr>
-          <w:rStyle w:val="FootnoteReference"/>
-          <w:sz w:val="24"/>
-          <w:szCs w:val="24"/>
-          <w:lang w:val="en-US"/>
-        </w:rPr>
-        <w:footnoteReference w:id="1"/>
+          <w:rStyle w:val="Funotenzeichen"/>
+          <w:sz w:val="24"/>
+          <w:szCs w:val="24"/>
+          <w:lang w:val="en-US"/>
+        </w:rPr>
+        <w:footnoteReference w:id="2"/>
       </w:r>
       <w:r>
         <w:rPr>
@@ -746,7 +748,7 @@
     </w:p>
     <w:p>
       <w:pPr>
-        <w:pStyle w:val="NoSpacing"/>
+        <w:pStyle w:val="KeinLeerraum"/>
         <w:jc w:val="both"/>
         <w:rPr>
           <w:sz w:val="24"/>
@@ -760,12 +762,28 @@
           <w:szCs w:val="24"/>
           <w:lang w:val="en-US"/>
         </w:rPr>
-        <w:t>The generator also brings in new genes into the population during the evolution-process.</w:t>
-      </w:r>
-    </w:p>
-    <w:p>
-      <w:pPr>
-        <w:pStyle w:val="NoSpacing"/>
+        <w:t>The generator also brings in new genes into the population</w:t>
+      </w:r>
+      <w:r>
+        <w:rPr>
+          <w:sz w:val="24"/>
+          <w:szCs w:val="24"/>
+          <w:lang w:val="en-US"/>
+        </w:rPr>
+        <w:t xml:space="preserve"> during the evolution-process</w:t>
+      </w:r>
+      <w:r>
+        <w:rPr>
+          <w:sz w:val="24"/>
+          <w:szCs w:val="24"/>
+          <w:lang w:val="en-US"/>
+        </w:rPr>
+        <w:t>.</w:t>
+      </w:r>
+    </w:p>
+    <w:p>
+      <w:pPr>
+        <w:pStyle w:val="KeinLeerraum"/>
         <w:jc w:val="both"/>
         <w:rPr>
           <w:sz w:val="24"/>
@@ -776,11 +794,10 @@
     </w:p>
     <w:p>
       <w:pPr>
-        <w:pStyle w:val="NoSpacing"/>
+        <w:pStyle w:val="KeinLeerraum"/>
         <w:jc w:val="both"/>
         <w:rPr>
           <w:b/>
-          <w:bCs/>
           <w:sz w:val="24"/>
           <w:szCs w:val="24"/>
           <w:u w:val="single"/>
@@ -790,7 +807,6 @@
       <w:r>
         <w:rPr>
           <w:b/>
-          <w:bCs/>
           <w:sz w:val="24"/>
           <w:szCs w:val="24"/>
           <w:u w:val="single"/>
@@ -801,7 +817,7 @@
     </w:p>
     <w:p>
       <w:pPr>
-        <w:pStyle w:val="NoSpacing"/>
+        <w:pStyle w:val="KeinLeerraum"/>
         <w:jc w:val="both"/>
         <w:rPr>
           <w:sz w:val="24"/>
@@ -820,7 +836,7 @@
     </w:p>
     <w:p>
       <w:pPr>
-        <w:pStyle w:val="NoSpacing"/>
+        <w:pStyle w:val="KeinLeerraum"/>
         <w:jc w:val="both"/>
         <w:rPr>
           <w:sz w:val="24"/>
@@ -831,11 +847,10 @@
     </w:p>
     <w:p>
       <w:pPr>
-        <w:pStyle w:val="NoSpacing"/>
+        <w:pStyle w:val="KeinLeerraum"/>
         <w:jc w:val="both"/>
         <w:rPr>
           <w:b/>
-          <w:bCs/>
           <w:sz w:val="24"/>
           <w:szCs w:val="24"/>
           <w:u w:val="single"/>
@@ -845,7 +860,6 @@
       <w:r>
         <w:rPr>
           <w:b/>
-          <w:bCs/>
           <w:sz w:val="24"/>
           <w:szCs w:val="24"/>
           <w:u w:val="single"/>
@@ -856,7 +870,7 @@
     </w:p>
     <w:p>
       <w:pPr>
-        <w:pStyle w:val="NoSpacing"/>
+        <w:pStyle w:val="KeinLeerraum"/>
         <w:jc w:val="both"/>
         <w:rPr>
           <w:sz w:val="24"/>
@@ -875,7 +889,7 @@
     </w:p>
     <w:p>
       <w:pPr>
-        <w:pStyle w:val="NoSpacing"/>
+        <w:pStyle w:val="KeinLeerraum"/>
         <w:numPr>
           <w:ilvl w:val="0"/>
           <w:numId w:val="1"/>
@@ -898,7 +912,7 @@
     </w:p>
     <w:p>
       <w:pPr>
-        <w:pStyle w:val="NoSpacing"/>
+        <w:pStyle w:val="KeinLeerraum"/>
         <w:numPr>
           <w:ilvl w:val="0"/>
           <w:numId w:val="1"/>
@@ -921,7 +935,7 @@
     </w:p>
     <w:p>
       <w:pPr>
-        <w:pStyle w:val="NoSpacing"/>
+        <w:pStyle w:val="KeinLeerraum"/>
         <w:jc w:val="both"/>
         <w:rPr>
           <w:sz w:val="24"/>
@@ -940,7 +954,6 @@
       <w:r>
         <w:rPr>
           <w:i/>
-          <w:iCs/>
           <w:sz w:val="24"/>
           <w:szCs w:val="24"/>
           <w:lang w:val="en-US"/>
@@ -949,12 +962,12 @@
       </w:r>
       <w:r>
         <w:rPr>
-          <w:rStyle w:val="FootnoteReference"/>
-          <w:sz w:val="24"/>
-          <w:szCs w:val="24"/>
-          <w:lang w:val="en-US"/>
-        </w:rPr>
-        <w:footnoteReference w:id="2"/>
+          <w:rStyle w:val="Funotenzeichen"/>
+          <w:sz w:val="24"/>
+          <w:szCs w:val="24"/>
+          <w:lang w:val="en-US"/>
+        </w:rPr>
+        <w:footnoteReference w:id="3"/>
       </w:r>
       <w:r>
         <w:rPr>
@@ -976,10 +989,9 @@
     </w:p>
     <w:p>
       <w:pPr>
-        <w:pStyle w:val="NoSpacing"/>
+        <w:pStyle w:val="KeinLeerraum"/>
         <w:rPr>
           <w:b/>
-          <w:bCs/>
           <w:sz w:val="28"/>
           <w:szCs w:val="28"/>
           <w:u w:val="single"/>
@@ -989,7 +1001,6 @@
       <w:r>
         <w:rPr>
           <w:b/>
-          <w:bCs/>
           <w:sz w:val="28"/>
           <w:szCs w:val="28"/>
           <w:u w:val="single"/>
@@ -1000,7 +1011,6 @@
       <w:r>
         <w:rPr>
           <w:b/>
-          <w:bCs/>
           <w:sz w:val="28"/>
           <w:szCs w:val="28"/>
           <w:u w:val="single"/>
@@ -1011,7 +1021,6 @@
       <w:r>
         <w:rPr>
           <w:b/>
-          <w:bCs/>
           <w:sz w:val="28"/>
           <w:szCs w:val="28"/>
           <w:u w:val="single"/>
@@ -1022,21 +1031,25 @@
     </w:p>
     <w:p>
       <w:pPr>
-        <w:pStyle w:val="NoSpacing"/>
-        <w:rPr>
-          <w:lang w:val="en-US"/>
-        </w:rPr>
-      </w:pPr>
-      <w:r>
-        <w:rPr>
+        <w:pStyle w:val="KeinLeerraum"/>
+        <w:rPr>
+          <w:lang w:val="en-US"/>
+        </w:rPr>
+      </w:pPr>
+      <w:r>
+        <w:rPr>
+          <w:b/>
           <w:noProof/>
-          <w:lang w:val="en-US"/>
+          <w:sz w:val="28"/>
+          <w:szCs w:val="28"/>
+          <w:u w:val="single"/>
+          <w:lang w:eastAsia="de-DE"/>
         </w:rPr>
         <w:pict>
-          <v:group id="_x0000_s1060" style="position:absolute;margin-left:2.8pt;margin-top:13.6pt;width:190.75pt;height:86pt;z-index:251657216" coordorigin="1926,13035" coordsize="3815,1720">
-            <v:group id="_x0000_s1061" style="position:absolute;left:2879;top:13465;width:1895;height:1290" coordorigin="2879,13465" coordsize="1895,1290">
-              <v:group id="_x0000_s1062" style="position:absolute;left:2879;top:13465;width:1407;height:1290" coordorigin="2879,13465" coordsize="1407,1290">
-                <v:rect id="_x0000_s1063" style="position:absolute;left:2879;top:13465;width:469;height:430">
+          <v:group id="_x0000_s1130" style="position:absolute;margin-left:2.8pt;margin-top:13.6pt;width:190.75pt;height:86pt;z-index:251807744" coordorigin="1926,13035" coordsize="3815,1720">
+            <v:group id="_x0000_s1128" style="position:absolute;left:2879;top:13465;width:1895;height:1290" coordorigin="2879,13465" coordsize="1895,1290">
+              <v:group id="_x0000_s1127" style="position:absolute;left:2879;top:13465;width:1407;height:1290" coordorigin="2879,13465" coordsize="1407,1290">
+                <v:rect id="_x0000_s1105" style="position:absolute;left:2879;top:13465;width:469;height:430">
                   <v:textbox>
                     <w:txbxContent>
                       <w:p>
@@ -1047,7 +1060,7 @@
                     </w:txbxContent>
                   </v:textbox>
                 </v:rect>
-                <v:rect id="_x0000_s1064" style="position:absolute;left:2879;top:13895;width:469;height:430">
+                <v:rect id="_x0000_s1106" style="position:absolute;left:2879;top:13895;width:469;height:430">
                   <v:textbox>
                     <w:txbxContent>
                       <w:p>
@@ -1058,7 +1071,7 @@
                     </w:txbxContent>
                   </v:textbox>
                 </v:rect>
-                <v:rect id="_x0000_s1065" style="position:absolute;left:2879;top:14325;width:469;height:430">
+                <v:rect id="_x0000_s1107" style="position:absolute;left:2879;top:14325;width:469;height:430">
                   <v:textbox>
                     <w:txbxContent>
                       <w:p>
@@ -1069,7 +1082,7 @@
                     </w:txbxContent>
                   </v:textbox>
                 </v:rect>
-                <v:rect id="_x0000_s1066" style="position:absolute;left:3348;top:13465;width:469;height:430">
+                <v:rect id="_x0000_s1108" style="position:absolute;left:3348;top:13465;width:469;height:430">
                   <v:textbox>
                     <w:txbxContent>
                       <w:p>
@@ -1080,7 +1093,7 @@
                     </w:txbxContent>
                   </v:textbox>
                 </v:rect>
-                <v:rect id="_x0000_s1067" style="position:absolute;left:3348;top:13895;width:469;height:430">
+                <v:rect id="_x0000_s1109" style="position:absolute;left:3348;top:13895;width:469;height:430">
                   <v:textbox>
                     <w:txbxContent>
                       <w:p>
@@ -1091,7 +1104,7 @@
                     </w:txbxContent>
                   </v:textbox>
                 </v:rect>
-                <v:rect id="_x0000_s1068" style="position:absolute;left:3348;top:14325;width:469;height:430">
+                <v:rect id="_x0000_s1110" style="position:absolute;left:3348;top:14325;width:469;height:430">
                   <v:textbox>
                     <w:txbxContent>
                       <w:p>
@@ -1102,7 +1115,7 @@
                     </w:txbxContent>
                   </v:textbox>
                 </v:rect>
-                <v:rect id="_x0000_s1069" style="position:absolute;left:3817;top:13465;width:469;height:430">
+                <v:rect id="_x0000_s1111" style="position:absolute;left:3817;top:13465;width:469;height:430">
                   <v:textbox>
                     <w:txbxContent>
                       <w:p>
@@ -1113,7 +1126,7 @@
                     </w:txbxContent>
                   </v:textbox>
                 </v:rect>
-                <v:rect id="_x0000_s1070" style="position:absolute;left:3817;top:13895;width:469;height:430">
+                <v:rect id="_x0000_s1112" style="position:absolute;left:3817;top:13895;width:469;height:430">
                   <v:textbox>
                     <w:txbxContent>
                       <w:p>
@@ -1124,7 +1137,7 @@
                     </w:txbxContent>
                   </v:textbox>
                 </v:rect>
-                <v:rect id="_x0000_s1071" style="position:absolute;left:3817;top:14325;width:469;height:430">
+                <v:rect id="_x0000_s1113" style="position:absolute;left:3817;top:14325;width:469;height:430">
                   <v:textbox>
                     <w:txbxContent>
                       <w:p>
@@ -1136,7 +1149,7 @@
                   </v:textbox>
                 </v:rect>
               </v:group>
-              <v:rect id="_x0000_s1072" style="position:absolute;left:4305;top:13484;width:469;height:430" stroked="f">
+              <v:rect id="_x0000_s1114" style="position:absolute;left:4305;top:13484;width:469;height:430" stroked="f">
                 <v:textbox>
                   <w:txbxContent>
                     <w:p>
@@ -1148,8 +1161,8 @@
                 </v:textbox>
               </v:rect>
             </v:group>
-            <v:group id="_x0000_s1073" style="position:absolute;left:2879;top:13035;width:2862;height:1720" coordorigin="2879,13035" coordsize="2862,1720">
-              <v:rect id="_x0000_s1074" style="position:absolute;left:2879;top:13035;width:2096;height:430">
+            <v:group id="_x0000_s1129" style="position:absolute;left:2879;top:13035;width:2862;height:1720" coordorigin="2879,13035" coordsize="2862,1720">
+              <v:rect id="_x0000_s1104" style="position:absolute;left:2879;top:13035;width:2096;height:430">
                 <v:textbox>
                   <w:txbxContent>
                     <w:p>
@@ -1160,7 +1173,7 @@
                   </w:txbxContent>
                 </v:textbox>
               </v:rect>
-              <v:rect id="_x0000_s1075" style="position:absolute;left:4975;top:13035;width:766;height:430">
+              <v:rect id="_x0000_s1118" style="position:absolute;left:4975;top:13035;width:766;height:430">
                 <v:textbox>
                   <w:txbxContent>
                     <w:p>
@@ -1171,7 +1184,7 @@
                   </w:txbxContent>
                 </v:textbox>
               </v:rect>
-              <v:rect id="_x0000_s1076" style="position:absolute;left:4978;top:13465;width:763;height:430" fillcolor="yellow">
+              <v:rect id="_x0000_s1120" style="position:absolute;left:4978;top:13465;width:763;height:430" fillcolor="yellow">
                 <v:fill opacity=".5"/>
                 <v:textbox>
                   <w:txbxContent>
@@ -1180,13 +1193,11 @@
                         <w:jc w:val="center"/>
                         <w:rPr>
                           <w:b/>
-                          <w:bCs/>
                         </w:rPr>
                       </w:pPr>
                       <w:r>
                         <w:rPr>
                           <w:b/>
-                          <w:bCs/>
                         </w:rPr>
                         <w:t>1</w:t>
                       </w:r>
@@ -1194,7 +1205,7 @@
                   </w:txbxContent>
                 </v:textbox>
               </v:rect>
-              <v:rect id="_x0000_s1077" style="position:absolute;left:4978;top:13892;width:763;height:430" fillcolor="yellow">
+              <v:rect id="_x0000_s1121" style="position:absolute;left:4978;top:13892;width:763;height:430" fillcolor="yellow">
                 <v:fill opacity=".5"/>
                 <v:textbox>
                   <w:txbxContent>
@@ -1203,13 +1214,11 @@
                         <w:jc w:val="center"/>
                         <w:rPr>
                           <w:b/>
-                          <w:bCs/>
                         </w:rPr>
                       </w:pPr>
                       <w:r>
                         <w:rPr>
                           <w:b/>
-                          <w:bCs/>
                         </w:rPr>
                         <w:t>2</w:t>
                       </w:r>
@@ -1217,7 +1226,7 @@
                   </w:txbxContent>
                 </v:textbox>
               </v:rect>
-              <v:rect id="_x0000_s1078" style="position:absolute;left:4975;top:14322;width:766;height:433">
+              <v:rect id="_x0000_s1122" style="position:absolute;left:4975;top:14322;width:766;height:433">
                 <v:textbox>
                   <w:txbxContent>
                     <w:p>
@@ -1232,8 +1241,8 @@
                 </v:textbox>
               </v:rect>
             </v:group>
-            <v:group id="_x0000_s1079" style="position:absolute;left:1926;top:13465;width:953;height:1287" coordorigin="1926,13465" coordsize="953,1287">
-              <v:rect id="_x0000_s1080" style="position:absolute;left:1926;top:13465;width:953;height:427" fillcolor="red">
+            <v:group id="_x0000_s1126" style="position:absolute;left:1926;top:13465;width:953;height:1287" coordorigin="1926,13465" coordsize="953,1287">
+              <v:rect id="_x0000_s1123" style="position:absolute;left:1926;top:13465;width:953;height:427" fillcolor="red">
                 <v:fill opacity="26214f"/>
                 <v:textbox>
                   <w:txbxContent>
@@ -1241,13 +1250,11 @@
                       <w:pPr>
                         <w:rPr>
                           <w:b/>
-                          <w:bCs/>
                         </w:rPr>
                       </w:pPr>
                       <w:r>
                         <w:rPr>
                           <w:b/>
-                          <w:bCs/>
                         </w:rPr>
                         <w:t>Curr1</w:t>
                       </w:r>
@@ -1255,7 +1262,7 @@
                   </w:txbxContent>
                 </v:textbox>
               </v:rect>
-              <v:rect id="_x0000_s1081" style="position:absolute;left:1926;top:13892;width:953;height:430" fillcolor="red">
+              <v:rect id="_x0000_s1124" style="position:absolute;left:1926;top:13892;width:953;height:430" fillcolor="red">
                 <v:fill opacity="26214f"/>
                 <v:textbox>
                   <w:txbxContent>
@@ -1263,13 +1270,11 @@
                       <w:pPr>
                         <w:rPr>
                           <w:b/>
-                          <w:bCs/>
                         </w:rPr>
                       </w:pPr>
                       <w:r>
                         <w:rPr>
                           <w:b/>
-                          <w:bCs/>
                         </w:rPr>
                         <w:t>Curr2</w:t>
                       </w:r>
@@ -1277,7 +1282,7 @@
                   </w:txbxContent>
                 </v:textbox>
               </v:rect>
-              <v:rect id="_x0000_s1082" style="position:absolute;left:1926;top:14322;width:953;height:430" fillcolor="red">
+              <v:rect id="_x0000_s1125" style="position:absolute;left:1926;top:14322;width:953;height:430" fillcolor="red">
                 <v:fill opacity="26214f"/>
                 <v:textbox>
                   <w:txbxContent>
@@ -1285,13 +1290,11 @@
                       <w:pPr>
                         <w:rPr>
                           <w:b/>
-                          <w:bCs/>
                         </w:rPr>
                       </w:pPr>
                       <w:r>
                         <w:rPr>
                           <w:b/>
-                          <w:bCs/>
                         </w:rPr>
                         <w:t>Curr3</w:t>
                       </w:r>
@@ -1307,7 +1310,7 @@
     </w:p>
     <w:p>
       <w:pPr>
-        <w:pStyle w:val="NoSpacing"/>
+        <w:pStyle w:val="KeinLeerraum"/>
         <w:rPr>
           <w:lang w:val="en-US"/>
         </w:rPr>
@@ -1333,7 +1336,6 @@
       <w:r>
         <w:rPr>
           <w:i/>
-          <w:iCs/>
           <w:lang w:val="en-US"/>
         </w:rPr>
         <w:t>“negotiator”</w:t>
@@ -1342,12 +1344,17 @@
         <w:rPr>
           <w:lang w:val="en-US"/>
         </w:rPr>
-        <w:t xml:space="preserve"> (Curr1, Curr2, …) for each curriculum. Each </w:t>
+        <w:t xml:space="preserve"> (Curr1, Curr2, …)</w:t>
+      </w:r>
+      <w:r>
+        <w:rPr>
+          <w:lang w:val="en-US"/>
+        </w:rPr>
+        <w:t xml:space="preserve"> for each curriculum. Each </w:t>
       </w:r>
       <w:r>
         <w:rPr>
           <w:i/>
-          <w:iCs/>
           <w:lang w:val="en-US"/>
         </w:rPr>
         <w:t>“negotiator”</w:t>
@@ -1361,7 +1368,7 @@
     </w:p>
     <w:p>
       <w:pPr>
-        <w:pStyle w:val="NoSpacing"/>
+        <w:pStyle w:val="KeinLeerraum"/>
         <w:rPr>
           <w:lang w:val="en-US"/>
         </w:rPr>
@@ -1375,18 +1382,17 @@
     </w:p>
     <w:p>
       <w:pPr>
-        <w:pStyle w:val="NoSpacing"/>
-        <w:rPr>
-          <w:lang w:val="en-US"/>
-        </w:rPr>
-      </w:pPr>
-    </w:p>
-    <w:p>
-      <w:pPr>
-        <w:pStyle w:val="NoSpacing"/>
+        <w:pStyle w:val="KeinLeerraum"/>
+        <w:rPr>
+          <w:lang w:val="en-US"/>
+        </w:rPr>
+      </w:pPr>
+    </w:p>
+    <w:p>
+      <w:pPr>
+        <w:pStyle w:val="KeinLeerraum"/>
         <w:rPr>
           <w:b/>
-          <w:bCs/>
           <w:sz w:val="28"/>
           <w:szCs w:val="28"/>
           <w:u w:val="single"/>
@@ -1396,7 +1402,6 @@
       <w:r>
         <w:rPr>
           <w:b/>
-          <w:bCs/>
           <w:sz w:val="28"/>
           <w:szCs w:val="28"/>
           <w:u w:val="single"/>
@@ -1404,30 +1409,366 @@
         </w:rPr>
         <w:br w:type="page"/>
       </w:r>
-    </w:p>
-    <w:p>
-      <w:pPr>
-        <w:rPr>
+      <w:r>
+        <w:rPr>
+          <w:noProof/>
+          <w:sz w:val="24"/>
+          <w:szCs w:val="24"/>
+          <w:lang w:eastAsia="de-DE"/>
+        </w:rPr>
+        <w:lastRenderedPageBreak/>
+        <w:pict>
+          <v:group id="_x0000_s1102" style="position:absolute;margin-left:-57.8pt;margin-top:30.25pt;width:288.7pt;height:385.5pt;z-index:251784192" coordorigin="1576,2039" coordsize="5774,7710">
+            <v:group id="_x0000_s1097" style="position:absolute;left:1576;top:6225;width:3532;height:3444" coordorigin="1800,5140" coordsize="3532,3444" o:regroupid="9">
+              <v:shape id="_x0000_s1094" type="#_x0000_t32" style="position:absolute;left:2808;top:7546;width:0;height:476" o:connectortype="straight" strokeweight="2.25pt">
+                <v:stroke endarrow="open"/>
+              </v:shape>
+              <v:oval id="_x0000_s1068" style="position:absolute;left:2530;top:8079;width:505;height:505" fillcolor="white [3201]" strokecolor="black [3200]" strokeweight="5pt">
+                <v:stroke linestyle="thickThin"/>
+                <v:shadow color="#868686"/>
+              </v:oval>
+              <v:shape id="_x0000_s1084" type="#_x0000_t32" style="position:absolute;left:2808;top:5140;width:2524;height:1;flip:x" o:connectortype="straight" strokeweight="2.25pt"/>
+              <v:shape id="_x0000_s1085" type="#_x0000_t32" style="position:absolute;left:2808;top:5140;width:0;height:1643" o:connectortype="straight" strokeweight="2.25pt">
+                <v:stroke endarrow="open"/>
+              </v:shape>
+              <v:roundrect id="_x0000_s1086" style="position:absolute;left:1800;top:6787;width:2012;height:797;v-text-anchor:middle" arcsize="10923f">
+                <v:textbox style="mso-next-textbox:#_x0000_s1086">
+                  <w:txbxContent>
+                    <w:p>
+                      <w:pPr>
+                        <w:jc w:val="center"/>
+                        <w:rPr>
+                          <w:sz w:val="24"/>
+                          <w:szCs w:val="24"/>
+                          <w:lang w:val="en-US"/>
+                        </w:rPr>
+                      </w:pPr>
+                      <w:r>
+                        <w:rPr>
+                          <w:sz w:val="24"/>
+                          <w:szCs w:val="24"/>
+                          <w:lang w:val="en-US"/>
+                        </w:rPr>
+                        <w:t>Adequate solution found</w:t>
+                      </w:r>
+                    </w:p>
+                  </w:txbxContent>
+                </v:textbox>
+              </v:roundrect>
+            </v:group>
+            <v:group id="_x0000_s1096" style="position:absolute;left:6921;top:3909;width:429;height:5407" coordorigin="7145,2824" coordsize="429,5407" o:regroupid="9">
+              <v:shape id="_x0000_s1091" type="#_x0000_t32" style="position:absolute;left:7145;top:8230;width:429;height:1;flip:x" o:connectortype="straight" strokeweight="2.25pt"/>
+              <v:shape id="_x0000_s1092" type="#_x0000_t32" style="position:absolute;left:7574;top:2824;width:0;height:5405;flip:y" o:connectortype="straight" strokeweight="2.25pt"/>
+              <v:shape id="_x0000_s1093" type="#_x0000_t32" style="position:absolute;left:7145;top:2824;width:429;height:1;flip:x" o:connectortype="straight" strokeweight="2.25pt">
+                <v:stroke endarrow="open"/>
+              </v:shape>
+            </v:group>
+            <v:group id="_x0000_s1100" style="position:absolute;left:3854;top:6402;width:3067;height:3347" coordorigin="3854,6402" coordsize="3067,3347">
+              <v:shape id="_x0000_s1077" type="#_x0000_t32" style="position:absolute;left:5385;top:6402;width:0;height:355" o:connectortype="straight" o:regroupid="11" strokeweight="2.25pt">
+                <v:stroke endarrow="open"/>
+              </v:shape>
+              <v:shape id="_x0000_s1078" type="#_x0000_t32" style="position:absolute;left:5385;top:7513;width:0;height:355" o:connectortype="straight" o:regroupid="11" strokeweight="2.25pt">
+                <v:stroke endarrow="open"/>
+              </v:shape>
+              <v:shape id="_x0000_s1079" type="#_x0000_t32" style="position:absolute;left:5385;top:8589;width:0;height:355" o:connectortype="straight" o:regroupid="11" strokeweight="2.25pt">
+                <v:stroke endarrow="open"/>
+              </v:shape>
+              <v:roundrect id="_x0000_s1071" style="position:absolute;left:3854;top:6803;width:3067;height:786;v-text-anchor:middle" arcsize="10923f" o:regroupid="11">
+                <v:textbox style="mso-next-textbox:#_x0000_s1071">
+                  <w:txbxContent>
+                    <w:p>
+                      <w:pPr>
+                        <w:jc w:val="center"/>
+                        <w:rPr>
+                          <w:sz w:val="24"/>
+                          <w:szCs w:val="24"/>
+                          <w:lang w:val="en-US"/>
+                        </w:rPr>
+                      </w:pPr>
+                      <w:r>
+                        <w:rPr>
+                          <w:sz w:val="24"/>
+                          <w:szCs w:val="24"/>
+                          <w:lang w:val="en-US"/>
+                        </w:rPr>
+                        <w:t>Genetist: Read m solutions based on their ratings.</w:t>
+                      </w:r>
+                    </w:p>
+                  </w:txbxContent>
+                </v:textbox>
+              </v:roundrect>
+              <v:roundrect id="_x0000_s1072" style="position:absolute;left:3854;top:7883;width:3067;height:786;v-text-anchor:middle" arcsize="10923f" o:regroupid="11">
+                <v:textbox style="mso-next-textbox:#_x0000_s1072">
+                  <w:txbxContent>
+                    <w:p>
+                      <w:pPr>
+                        <w:jc w:val="center"/>
+                        <w:rPr>
+                          <w:sz w:val="24"/>
+                          <w:szCs w:val="24"/>
+                          <w:lang w:val="en-US"/>
+                        </w:rPr>
+                      </w:pPr>
+                      <w:r>
+                        <w:rPr>
+                          <w:sz w:val="24"/>
+                          <w:szCs w:val="24"/>
+                          <w:lang w:val="en-US"/>
+                        </w:rPr>
+                        <w:t>Genetist: Recombination &amp; Mutation.</w:t>
+                      </w:r>
+                    </w:p>
+                  </w:txbxContent>
+                </v:textbox>
+              </v:roundrect>
+              <v:roundrect id="_x0000_s1073" style="position:absolute;left:3854;top:8963;width:3067;height:786;v-text-anchor:middle" arcsize="10923f" o:regroupid="11">
+                <v:textbox style="mso-next-textbox:#_x0000_s1073">
+                  <w:txbxContent>
+                    <w:p>
+                      <w:pPr>
+                        <w:jc w:val="center"/>
+                        <w:rPr>
+                          <w:sz w:val="24"/>
+                          <w:szCs w:val="24"/>
+                          <w:lang w:val="en-US"/>
+                        </w:rPr>
+                      </w:pPr>
+                      <w:r>
+                        <w:rPr>
+                          <w:sz w:val="24"/>
+                          <w:szCs w:val="24"/>
+                          <w:lang w:val="en-US"/>
+                        </w:rPr>
+                        <w:t>Genetist: Eliminate the worst k solutions.</w:t>
+                      </w:r>
+                    </w:p>
+                  </w:txbxContent>
+                </v:textbox>
+              </v:roundrect>
+            </v:group>
+            <v:group id="_x0000_s1101" style="position:absolute;left:2306;top:2039;width:4615;height:4477" coordorigin="2306,2039" coordsize="4615,4477">
+              <v:shape id="_x0000_s1088" type="#_x0000_t32" style="position:absolute;left:2712;top:2430;width:1254;height:0" o:connectortype="straight" o:regroupid="10" strokeweight="2.25pt">
+                <v:stroke endarrow="open"/>
+              </v:shape>
+              <v:oval id="_x0000_s1067" style="position:absolute;left:2306;top:2172;width:505;height:505" o:regroupid="10" fillcolor="black [3200]" strokecolor="#f2f2f2 [3041]" strokeweight="3pt">
+                <v:shadow on="t" type="perspective" color="#7f7f7f [1601]" opacity=".5" offset="1pt" offset2="-1pt"/>
+              </v:oval>
+              <v:roundrect id="_x0000_s1074" style="position:absolute;left:4029;top:2039;width:2536;height:797;v-text-anchor:middle" arcsize="10923f" o:regroupid="10">
+                <v:textbox style="mso-next-textbox:#_x0000_s1074">
+                  <w:txbxContent>
+                    <w:p>
+                      <w:pPr>
+                        <w:jc w:val="center"/>
+                        <w:rPr>
+                          <w:sz w:val="24"/>
+                          <w:szCs w:val="24"/>
+                          <w:lang w:val="en-US"/>
+                        </w:rPr>
+                      </w:pPr>
+                      <w:r>
+                        <w:rPr>
+                          <w:sz w:val="24"/>
+                          <w:szCs w:val="24"/>
+                          <w:lang w:val="en-US"/>
+                        </w:rPr>
+                        <w:t>Find a “good” solution</w:t>
+                      </w:r>
+                    </w:p>
+                  </w:txbxContent>
+                </v:textbox>
+              </v:roundrect>
+              <v:shape id="_x0000_s1087" type="#_x0000_t32" style="position:absolute;left:5385;top:5576;width:0;height:355" o:connectortype="straight" o:regroupid="10" strokeweight="2.25pt">
+                <v:stroke endarrow="open"/>
+              </v:shape>
+              <v:shape id="_x0000_s1076" type="#_x0000_t32" style="position:absolute;left:5385;top:4470;width:0;height:355" o:connectortype="straight" o:regroupid="10" strokeweight="2.25pt">
+                <v:stroke endarrow="open"/>
+              </v:shape>
+              <v:roundrect id="_x0000_s1069" style="position:absolute;left:3854;top:3248;width:3067;height:1309;v-text-anchor:middle" arcsize="10923f" o:regroupid="10">
+                <v:textbox style="mso-next-textbox:#_x0000_s1069">
+                  <w:txbxContent>
+                    <w:p>
+                      <w:pPr>
+                        <w:jc w:val="center"/>
+                        <w:rPr>
+                          <w:sz w:val="24"/>
+                          <w:szCs w:val="24"/>
+                          <w:lang w:val="en-US"/>
+                        </w:rPr>
+                      </w:pPr>
+                      <w:r>
+                        <w:rPr>
+                          <w:sz w:val="24"/>
+                          <w:szCs w:val="24"/>
+                          <w:lang w:val="en-US"/>
+                        </w:rPr>
+                        <w:t xml:space="preserve">Generator: </w:t>
+                      </w:r>
+                      <w:r>
+                        <w:rPr>
+                          <w:sz w:val="24"/>
+                          <w:szCs w:val="24"/>
+                          <w:lang w:val="en-US"/>
+                        </w:rPr>
+                        <w:t xml:space="preserve">Fill up the solution table </w:t>
+                      </w:r>
+                      <w:r>
+                        <w:rPr>
+                          <w:sz w:val="24"/>
+                          <w:szCs w:val="24"/>
+                          <w:lang w:val="en-US"/>
+                        </w:rPr>
+                        <w:t>until</w:t>
+                      </w:r>
+                      <w:r>
+                        <w:rPr>
+                          <w:sz w:val="24"/>
+                          <w:szCs w:val="24"/>
+                          <w:lang w:val="en-US"/>
+                        </w:rPr>
+                        <w:t xml:space="preserve"> n feasible solutions</w:t>
+                      </w:r>
+                      <w:r>
+                        <w:rPr>
+                          <w:sz w:val="24"/>
+                          <w:szCs w:val="24"/>
+                          <w:lang w:val="en-US"/>
+                        </w:rPr>
+                        <w:t>.</w:t>
+                      </w:r>
+                    </w:p>
+                  </w:txbxContent>
+                </v:textbox>
+              </v:roundrect>
+              <v:roundrect id="_x0000_s1070" style="position:absolute;left:3854;top:4855;width:3067;height:797;v-text-anchor:middle" arcsize="10923f" o:regroupid="10">
+                <v:textbox style="mso-next-textbox:#_x0000_s1070">
+                  <w:txbxContent>
+                    <w:p>
+                      <w:pPr>
+                        <w:jc w:val="center"/>
+                        <w:rPr>
+                          <w:sz w:val="24"/>
+                          <w:szCs w:val="24"/>
+                          <w:lang w:val="en-US"/>
+                        </w:rPr>
+                      </w:pPr>
+                      <w:r>
+                        <w:rPr>
+                          <w:sz w:val="24"/>
+                          <w:szCs w:val="24"/>
+                          <w:lang w:val="en-US"/>
+                        </w:rPr>
+                        <w:t>Evaluator: Give a rating for every solution.</w:t>
+                      </w:r>
+                    </w:p>
+                  </w:txbxContent>
+                </v:textbox>
+              </v:roundrect>
+              <v:shape id="_x0000_s1089" type="#_x0000_t32" style="position:absolute;left:5328;top:2836;width:0;height:355" o:connectortype="straight" o:regroupid="10" strokeweight="2.25pt">
+                <v:stroke endarrow="open"/>
+              </v:shape>
+              <v:shapetype id="_x0000_t4" coordsize="21600,21600" o:spt="4" path="m10800,l,10800,10800,21600,21600,10800xe">
+                <v:stroke joinstyle="miter"/>
+                <v:path gradientshapeok="t" o:connecttype="rect" textboxrect="5400,5400,16200,16200"/>
+              </v:shapetype>
+              <v:shape id="_x0000_s1080" type="#_x0000_t4" style="position:absolute;left:5108;top:5950;width:566;height:566" o:regroupid="10" strokeweight="1.5pt"/>
+            </v:group>
+            <w10:wrap type="square"/>
+          </v:group>
+        </w:pict>
+      </w:r>
+      <w:r>
+        <w:rPr>
+          <w:b/>
           <w:sz w:val="28"/>
           <w:szCs w:val="28"/>
-          <w:lang w:val="en-US"/>
-        </w:rPr>
-      </w:pPr>
-      <w:r>
-        <w:rPr>
+          <w:u w:val="single"/>
+          <w:lang w:val="en-US"/>
+        </w:rPr>
+        <w:t>Activity Diagram:</w:t>
+      </w:r>
+      <w:r>
+        <w:rPr>
+          <w:sz w:val="28"/>
+          <w:szCs w:val="28"/>
+          <w:lang w:val="en-US"/>
+        </w:rPr>
+        <w:tab/>
+      </w:r>
+      <w:r>
+        <w:rPr>
+          <w:sz w:val="28"/>
+          <w:szCs w:val="28"/>
+          <w:lang w:val="en-US"/>
+        </w:rPr>
+        <w:tab/>
+      </w:r>
+      <w:r>
+        <w:rPr>
+          <w:sz w:val="28"/>
+          <w:szCs w:val="28"/>
+          <w:lang w:val="en-US"/>
+        </w:rPr>
+        <w:tab/>
+      </w:r>
+      <w:r>
+        <w:rPr>
+          <w:sz w:val="28"/>
+          <w:szCs w:val="28"/>
+          <w:lang w:val="en-US"/>
+        </w:rPr>
+        <w:tab/>
+      </w:r>
+      <w:r>
+        <w:rPr>
+          <w:sz w:val="28"/>
+          <w:szCs w:val="28"/>
+          <w:lang w:val="en-US"/>
+        </w:rPr>
+        <w:tab/>
+      </w:r>
+      <w:r>
+        <w:rPr>
+          <w:sz w:val="28"/>
+          <w:szCs w:val="28"/>
+          <w:lang w:val="en-US"/>
+        </w:rPr>
+        <w:tab/>
+      </w:r>
+      <w:r>
+        <w:rPr>
+          <w:sz w:val="28"/>
+          <w:szCs w:val="28"/>
+          <w:lang w:val="en-US"/>
+        </w:rPr>
+        <w:tab/>
+      </w:r>
+    </w:p>
+    <w:p>
+      <w:pPr>
+        <w:rPr>
+          <w:sz w:val="24"/>
+          <w:szCs w:val="24"/>
+          <w:lang w:val="en-US"/>
+        </w:rPr>
+      </w:pPr>
+      <w:r>
+        <w:rPr>
+          <w:b/>
           <w:noProof/>
+          <w:sz w:val="28"/>
+          <w:szCs w:val="28"/>
+          <w:u w:val="single"/>
           <w:lang w:val="en-US"/>
         </w:rPr>
         <w:pict>
-          <v:shape id="_x0000_s1083" type="#_x0000_t202" style="position:absolute;margin-left:266.65pt;margin-top:-1.1pt;width:240pt;height:308pt;z-index:251659264" strokecolor="gray">
+          <v:shape id="_x0000_s1136" type="#_x0000_t202" style="position:absolute;margin-left:18.4pt;margin-top:24.2pt;width:240pt;height:291pt;z-index:251829248;mso-width-relative:margin;mso-height-relative:margin" strokecolor="gray [1629]">
             <v:textbox>
               <w:txbxContent>
                 <w:p>
                   <w:pPr>
-                    <w:pStyle w:val="NoSpacing"/>
+                    <w:pStyle w:val="KeinLeerraum"/>
                     <w:rPr>
                       <w:b/>
-                      <w:bCs/>
                       <w:sz w:val="28"/>
                       <w:szCs w:val="28"/>
                       <w:u w:val="single"/>
@@ -1437,7 +1778,6 @@
                   <w:r>
                     <w:rPr>
                       <w:b/>
-                      <w:bCs/>
                       <w:sz w:val="28"/>
                       <w:szCs w:val="28"/>
                       <w:u w:val="single"/>
@@ -1448,7 +1788,7 @@
                 </w:p>
                 <w:p>
                   <w:pPr>
-                    <w:pStyle w:val="NoSpacing"/>
+                    <w:pStyle w:val="KeinLeerraum"/>
                     <w:rPr>
                       <w:lang w:val="en-US"/>
                     </w:rPr>
@@ -1456,7 +1796,7 @@
                 </w:p>
                 <w:p>
                   <w:pPr>
-                    <w:pStyle w:val="NoSpacing"/>
+                    <w:pStyle w:val="KeinLeerraum"/>
                     <w:rPr>
                       <w:lang w:val="en-US"/>
                     </w:rPr>
@@ -1476,7 +1816,7 @@
                 </w:p>
                 <w:p>
                   <w:pPr>
-                    <w:pStyle w:val="NoSpacing"/>
+                    <w:pStyle w:val="KeinLeerraum"/>
                     <w:rPr>
                       <w:lang w:val="en-US"/>
                     </w:rPr>
@@ -1490,18 +1830,10 @@
                 </w:p>
                 <w:tbl>
                   <w:tblPr>
+                    <w:tblStyle w:val="Tabellengitternetz"/>
                     <w:tblW w:w="4649" w:type="dxa"/>
-                    <w:tblInd w:w="-106" w:type="dxa"/>
-                    <w:tblBorders>
-                      <w:top w:val="single" w:sz="4" w:space="0" w:color="000000"/>
-                      <w:left w:val="single" w:sz="4" w:space="0" w:color="000000"/>
-                      <w:bottom w:val="single" w:sz="4" w:space="0" w:color="000000"/>
-                      <w:right w:val="single" w:sz="4" w:space="0" w:color="000000"/>
-                      <w:insideH w:val="single" w:sz="4" w:space="0" w:color="000000"/>
-                      <w:insideV w:val="single" w:sz="4" w:space="0" w:color="000000"/>
-                    </w:tblBorders>
                     <w:tblLayout w:type="fixed"/>
-                    <w:tblLook w:val="00A0"/>
+                    <w:tblLook w:val="04A0"/>
                   </w:tblPr>
                   <w:tblGrid>
                     <w:gridCol w:w="1217"/>
@@ -1516,21 +1848,22 @@
                     <w:tc>
                       <w:tcPr>
                         <w:tcW w:w="1217" w:type="dxa"/>
+                        <w:tcBorders>
+                          <w:bottom w:val="single" w:sz="4" w:space="0" w:color="000000" w:themeColor="text1"/>
+                        </w:tcBorders>
                         <w:shd w:val="pct15" w:color="auto" w:fill="auto"/>
                       </w:tcPr>
                       <w:p>
                         <w:pPr>
-                          <w:pStyle w:val="NoSpacing"/>
+                          <w:pStyle w:val="KeinLeerraum"/>
                           <w:rPr>
                             <w:b/>
-                            <w:bCs/>
                             <w:lang w:val="en-US"/>
                           </w:rPr>
                         </w:pPr>
                         <w:r>
                           <w:rPr>
                             <w:b/>
-                            <w:bCs/>
                             <w:lang w:val="en-US"/>
                           </w:rPr>
                           <w:t>Soft constr. Curr1</w:t>
@@ -1540,21 +1873,22 @@
                     <w:tc>
                       <w:tcPr>
                         <w:tcW w:w="1217" w:type="dxa"/>
+                        <w:tcBorders>
+                          <w:bottom w:val="single" w:sz="4" w:space="0" w:color="000000" w:themeColor="text1"/>
+                        </w:tcBorders>
                         <w:shd w:val="pct15" w:color="auto" w:fill="auto"/>
                       </w:tcPr>
                       <w:p>
                         <w:pPr>
-                          <w:pStyle w:val="NoSpacing"/>
+                          <w:pStyle w:val="KeinLeerraum"/>
                           <w:rPr>
                             <w:b/>
-                            <w:bCs/>
                             <w:lang w:val="en-US"/>
                           </w:rPr>
                         </w:pPr>
                         <w:r>
                           <w:rPr>
                             <w:b/>
-                            <w:bCs/>
                             <w:lang w:val="en-US"/>
                           </w:rPr>
                           <w:t>Soft constr. Curr2</w:t>
@@ -1564,22 +1898,23 @@
                     <w:tc>
                       <w:tcPr>
                         <w:tcW w:w="1218" w:type="dxa"/>
+                        <w:tcBorders>
+                          <w:bottom w:val="single" w:sz="4" w:space="0" w:color="000000" w:themeColor="text1"/>
+                        </w:tcBorders>
                         <w:shd w:val="pct15" w:color="auto" w:fill="auto"/>
                       </w:tcPr>
                       <w:p>
                         <w:pPr>
-                          <w:pStyle w:val="NoSpacing"/>
+                          <w:pStyle w:val="KeinLeerraum"/>
                           <w:jc w:val="both"/>
                           <w:rPr>
                             <w:b/>
-                            <w:bCs/>
                             <w:lang w:val="en-US"/>
                           </w:rPr>
                         </w:pPr>
                         <w:r>
                           <w:rPr>
                             <w:b/>
-                            <w:bCs/>
                             <w:lang w:val="en-US"/>
                           </w:rPr>
                           <w:t>Soft constr. Curr3</w:t>
@@ -1589,22 +1924,23 @@
                     <w:tc>
                       <w:tcPr>
                         <w:tcW w:w="997" w:type="dxa"/>
+                        <w:tcBorders>
+                          <w:bottom w:val="single" w:sz="4" w:space="0" w:color="000000" w:themeColor="text1"/>
+                        </w:tcBorders>
                         <w:shd w:val="pct15" w:color="auto" w:fill="auto"/>
                       </w:tcPr>
                       <w:p>
                         <w:pPr>
-                          <w:pStyle w:val="NoSpacing"/>
+                          <w:pStyle w:val="KeinLeerraum"/>
                           <w:jc w:val="both"/>
                           <w:rPr>
                             <w:b/>
-                            <w:bCs/>
                             <w:lang w:val="en-US"/>
                           </w:rPr>
                         </w:pPr>
                         <w:r>
                           <w:rPr>
                             <w:b/>
-                            <w:bCs/>
                             <w:lang w:val="en-US"/>
                           </w:rPr>
                           <w:t>Fairness</w:t>
@@ -1619,11 +1955,14 @@
                     <w:tc>
                       <w:tcPr>
                         <w:tcW w:w="1217" w:type="dxa"/>
+                        <w:tcBorders>
+                          <w:bottom w:val="single" w:sz="4" w:space="0" w:color="000000" w:themeColor="text1"/>
+                        </w:tcBorders>
                         <w:shd w:val="clear" w:color="auto" w:fill="FFC000"/>
                       </w:tcPr>
                       <w:p>
                         <w:pPr>
-                          <w:pStyle w:val="NoSpacing"/>
+                          <w:pStyle w:val="KeinLeerraum"/>
                           <w:rPr>
                             <w:lang w:val="en-US"/>
                           </w:rPr>
@@ -1639,11 +1978,14 @@
                     <w:tc>
                       <w:tcPr>
                         <w:tcW w:w="1217" w:type="dxa"/>
+                        <w:tcBorders>
+                          <w:bottom w:val="single" w:sz="4" w:space="0" w:color="000000" w:themeColor="text1"/>
+                        </w:tcBorders>
                         <w:shd w:val="clear" w:color="auto" w:fill="FFC000"/>
                       </w:tcPr>
                       <w:p>
                         <w:pPr>
-                          <w:pStyle w:val="NoSpacing"/>
+                          <w:pStyle w:val="KeinLeerraum"/>
                           <w:rPr>
                             <w:lang w:val="en-US"/>
                           </w:rPr>
@@ -1659,11 +2001,14 @@
                     <w:tc>
                       <w:tcPr>
                         <w:tcW w:w="1218" w:type="dxa"/>
+                        <w:tcBorders>
+                          <w:bottom w:val="single" w:sz="4" w:space="0" w:color="000000" w:themeColor="text1"/>
+                        </w:tcBorders>
                         <w:shd w:val="clear" w:color="auto" w:fill="FFC000"/>
                       </w:tcPr>
                       <w:p>
                         <w:pPr>
-                          <w:pStyle w:val="NoSpacing"/>
+                          <w:pStyle w:val="KeinLeerraum"/>
                           <w:rPr>
                             <w:lang w:val="en-US"/>
                           </w:rPr>
@@ -1679,10 +2024,14 @@
                     <w:tc>
                       <w:tcPr>
                         <w:tcW w:w="997" w:type="dxa"/>
+                        <w:tcBorders>
+                          <w:bottom w:val="single" w:sz="4" w:space="0" w:color="000000" w:themeColor="text1"/>
+                        </w:tcBorders>
+                        <w:shd w:val="clear" w:color="auto" w:fill="auto"/>
                       </w:tcPr>
                       <w:p>
                         <w:pPr>
-                          <w:pStyle w:val="NoSpacing"/>
+                          <w:pStyle w:val="KeinLeerraum"/>
                           <w:rPr>
                             <w:lang w:val="en-US"/>
                           </w:rPr>
@@ -1707,7 +2056,7 @@
                       </w:tcPr>
                       <w:p>
                         <w:pPr>
-                          <w:pStyle w:val="NoSpacing"/>
+                          <w:pStyle w:val="KeinLeerraum"/>
                           <w:rPr>
                             <w:lang w:val="en-US"/>
                           </w:rPr>
@@ -1727,7 +2076,7 @@
                       </w:tcPr>
                       <w:p>
                         <w:pPr>
-                          <w:pStyle w:val="NoSpacing"/>
+                          <w:pStyle w:val="KeinLeerraum"/>
                           <w:rPr>
                             <w:lang w:val="en-US"/>
                           </w:rPr>
@@ -1747,7 +2096,7 @@
                       </w:tcPr>
                       <w:p>
                         <w:pPr>
-                          <w:pStyle w:val="NoSpacing"/>
+                          <w:pStyle w:val="KeinLeerraum"/>
                           <w:rPr>
                             <w:lang w:val="en-US"/>
                           </w:rPr>
@@ -1763,10 +2112,11 @@
                     <w:tc>
                       <w:tcPr>
                         <w:tcW w:w="997" w:type="dxa"/>
+                        <w:shd w:val="clear" w:color="auto" w:fill="auto"/>
                       </w:tcPr>
                       <w:p>
                         <w:pPr>
-                          <w:pStyle w:val="NoSpacing"/>
+                          <w:pStyle w:val="KeinLeerraum"/>
                           <w:rPr>
                             <w:lang w:val="en-US"/>
                           </w:rPr>
@@ -1775,13 +2125,7 @@
                           <w:rPr>
                             <w:lang w:val="en-US"/>
                           </w:rPr>
-                          <w:t>30</w:t>
-                        </w:r>
-                        <w:r>
-                          <w:rPr>
-                            <w:lang w:val="en-US"/>
-                          </w:rPr>
-                          <w:t>0</w:t>
+                          <w:t>450</w:t>
                         </w:r>
                       </w:p>
                     </w:tc>
@@ -1789,7 +2133,7 @@
                 </w:tbl>
                 <w:p>
                   <w:pPr>
-                    <w:pStyle w:val="NoSpacing"/>
+                    <w:pStyle w:val="KeinLeerraum"/>
                     <w:rPr>
                       <w:lang w:val="en-US"/>
                     </w:rPr>
@@ -1797,7 +2141,7 @@
                 </w:p>
                 <w:p>
                   <w:pPr>
-                    <w:pStyle w:val="NoSpacing"/>
+                    <w:pStyle w:val="KeinLeerraum"/>
                     <w:rPr>
                       <w:lang w:val="en-US"/>
                     </w:rPr>
@@ -1806,12 +2150,18 @@
                     <w:rPr>
                       <w:lang w:val="en-US"/>
                     </w:rPr>
-                    <w:t>The fairness points are calculated based on the absolute difference of maximum or minimum penalty (whichever creates higher difference) and the average difference to the other curricula.</w:t>
+                    <w:t xml:space="preserve">The fairness points are calculated </w:t>
+                  </w:r>
+                  <w:r>
+                    <w:rPr>
+                      <w:lang w:val="en-US"/>
+                    </w:rPr>
+                    <w:t>based on the absolute difference and the average difference to the other curricula.</w:t>
                   </w:r>
                 </w:p>
                 <w:p>
                   <w:pPr>
-                    <w:pStyle w:val="NoSpacing"/>
+                    <w:pStyle w:val="KeinLeerraum"/>
                     <w:rPr>
                       <w:lang w:val="en-US"/>
                     </w:rPr>
@@ -1825,7 +2175,7 @@
                 </w:p>
                 <w:p>
                   <w:pPr>
-                    <w:pStyle w:val="NoSpacing"/>
+                    <w:pStyle w:val="KeinLeerraum"/>
                     <w:rPr>
                       <w:lang w:val="en-US"/>
                     </w:rPr>
@@ -1833,7 +2183,7 @@
                 </w:p>
                 <w:p>
                   <w:pPr>
-                    <w:pStyle w:val="NoSpacing"/>
+                    <w:pStyle w:val="KeinLeerraum"/>
                     <w:rPr>
                       <w:lang w:val="en-US"/>
                     </w:rPr>
@@ -1852,685 +2202,402 @@
       </w:r>
       <w:r>
         <w:rPr>
+          <w:sz w:val="24"/>
+          <w:szCs w:val="24"/>
+          <w:lang w:val="en-US"/>
+        </w:rPr>
+        <w:tab/>
+      </w:r>
+      <w:r>
+        <w:rPr>
+          <w:sz w:val="24"/>
+          <w:szCs w:val="24"/>
+          <w:lang w:val="en-US"/>
+        </w:rPr>
+        <w:tab/>
+      </w:r>
+    </w:p>
+    <w:p>
+      <w:pPr>
+        <w:pStyle w:val="KeinLeerraum"/>
+        <w:rPr>
+          <w:sz w:val="24"/>
+          <w:szCs w:val="24"/>
+          <w:lang w:val="en-US"/>
+        </w:rPr>
+      </w:pPr>
+      <w:r>
+        <w:rPr>
+          <w:sz w:val="24"/>
+          <w:szCs w:val="24"/>
+          <w:lang w:val="en-US"/>
+        </w:rPr>
+        <w:tab/>
+      </w:r>
+      <w:r>
+        <w:rPr>
+          <w:sz w:val="24"/>
+          <w:szCs w:val="24"/>
+          <w:lang w:val="en-US"/>
+        </w:rPr>
+        <w:tab/>
+      </w:r>
+    </w:p>
+    <w:p>
+      <w:pPr>
+        <w:pStyle w:val="KeinLeerraum"/>
+        <w:rPr>
+          <w:sz w:val="24"/>
+          <w:szCs w:val="24"/>
+          <w:lang w:val="en-US"/>
+        </w:rPr>
+      </w:pPr>
+    </w:p>
+    <w:p>
+      <w:pPr>
+        <w:pStyle w:val="KeinLeerraum"/>
+        <w:rPr>
+          <w:sz w:val="24"/>
+          <w:szCs w:val="24"/>
+          <w:lang w:val="en-US"/>
+        </w:rPr>
+      </w:pPr>
+    </w:p>
+    <w:p>
+      <w:pPr>
+        <w:pStyle w:val="KeinLeerraum"/>
+        <w:rPr>
+          <w:sz w:val="24"/>
+          <w:szCs w:val="24"/>
+          <w:lang w:val="en-US"/>
+        </w:rPr>
+      </w:pPr>
+    </w:p>
+    <w:p>
+      <w:pPr>
+        <w:pStyle w:val="KeinLeerraum"/>
+        <w:rPr>
+          <w:sz w:val="24"/>
+          <w:szCs w:val="24"/>
+          <w:lang w:val="en-US"/>
+        </w:rPr>
+      </w:pPr>
+    </w:p>
+    <w:p>
+      <w:pPr>
+        <w:pStyle w:val="KeinLeerraum"/>
+        <w:rPr>
+          <w:sz w:val="24"/>
+          <w:szCs w:val="24"/>
+          <w:lang w:val="en-US"/>
+        </w:rPr>
+      </w:pPr>
+    </w:p>
+    <w:p>
+      <w:pPr>
+        <w:pStyle w:val="KeinLeerraum"/>
+        <w:rPr>
+          <w:sz w:val="24"/>
+          <w:szCs w:val="24"/>
+          <w:lang w:val="en-US"/>
+        </w:rPr>
+      </w:pPr>
+    </w:p>
+    <w:p>
+      <w:pPr>
+        <w:pStyle w:val="KeinLeerraum"/>
+        <w:rPr>
+          <w:sz w:val="24"/>
+          <w:szCs w:val="24"/>
+          <w:lang w:val="en-US"/>
+        </w:rPr>
+      </w:pPr>
+    </w:p>
+    <w:p>
+      <w:pPr>
+        <w:pStyle w:val="KeinLeerraum"/>
+        <w:rPr>
+          <w:sz w:val="24"/>
+          <w:szCs w:val="24"/>
+          <w:lang w:val="en-US"/>
+        </w:rPr>
+      </w:pPr>
+    </w:p>
+    <w:p>
+      <w:pPr>
+        <w:pStyle w:val="KeinLeerraum"/>
+        <w:rPr>
+          <w:sz w:val="24"/>
+          <w:szCs w:val="24"/>
+          <w:lang w:val="en-US"/>
+        </w:rPr>
+      </w:pPr>
+    </w:p>
+    <w:p>
+      <w:pPr>
+        <w:pStyle w:val="KeinLeerraum"/>
+        <w:rPr>
+          <w:sz w:val="24"/>
+          <w:szCs w:val="24"/>
+          <w:lang w:val="en-US"/>
+        </w:rPr>
+      </w:pPr>
+    </w:p>
+    <w:p>
+      <w:pPr>
+        <w:pStyle w:val="KeinLeerraum"/>
+        <w:rPr>
+          <w:sz w:val="24"/>
+          <w:szCs w:val="24"/>
+          <w:lang w:val="en-US"/>
+        </w:rPr>
+      </w:pPr>
+    </w:p>
+    <w:p>
+      <w:pPr>
+        <w:pStyle w:val="KeinLeerraum"/>
+        <w:rPr>
+          <w:sz w:val="24"/>
+          <w:szCs w:val="24"/>
+          <w:lang w:val="en-US"/>
+        </w:rPr>
+      </w:pPr>
+    </w:p>
+    <w:p>
+      <w:pPr>
+        <w:pStyle w:val="KeinLeerraum"/>
+        <w:rPr>
+          <w:sz w:val="24"/>
+          <w:szCs w:val="24"/>
+          <w:lang w:val="en-US"/>
+        </w:rPr>
+      </w:pPr>
+    </w:p>
+    <w:p>
+      <w:pPr>
+        <w:pStyle w:val="KeinLeerraum"/>
+        <w:rPr>
+          <w:sz w:val="24"/>
+          <w:szCs w:val="24"/>
+          <w:lang w:val="en-US"/>
+        </w:rPr>
+      </w:pPr>
+    </w:p>
+    <w:p>
+      <w:pPr>
+        <w:pStyle w:val="KeinLeerraum"/>
+        <w:rPr>
+          <w:sz w:val="24"/>
+          <w:szCs w:val="24"/>
+          <w:lang w:val="en-US"/>
+        </w:rPr>
+      </w:pPr>
+    </w:p>
+    <w:p>
+      <w:pPr>
+        <w:pStyle w:val="KeinLeerraum"/>
+        <w:rPr>
+          <w:sz w:val="24"/>
+          <w:szCs w:val="24"/>
+          <w:lang w:val="en-US"/>
+        </w:rPr>
+      </w:pPr>
+    </w:p>
+    <w:p>
+      <w:pPr>
+        <w:pStyle w:val="KeinLeerraum"/>
+        <w:rPr>
+          <w:sz w:val="24"/>
+          <w:szCs w:val="24"/>
+          <w:lang w:val="en-US"/>
+        </w:rPr>
+      </w:pPr>
+    </w:p>
+    <w:p>
+      <w:pPr>
+        <w:pStyle w:val="KeinLeerraum"/>
+        <w:rPr>
+          <w:sz w:val="24"/>
+          <w:szCs w:val="24"/>
+          <w:lang w:val="en-US"/>
+        </w:rPr>
+      </w:pPr>
+    </w:p>
+    <w:p>
+      <w:pPr>
+        <w:pStyle w:val="KeinLeerraum"/>
+        <w:rPr>
+          <w:sz w:val="24"/>
+          <w:szCs w:val="24"/>
+          <w:lang w:val="en-US"/>
+        </w:rPr>
+      </w:pPr>
+    </w:p>
+    <w:p>
+      <w:pPr>
+        <w:pStyle w:val="KeinLeerraum"/>
+        <w:rPr>
+          <w:sz w:val="24"/>
+          <w:szCs w:val="24"/>
+          <w:lang w:val="en-US"/>
+        </w:rPr>
+      </w:pPr>
+    </w:p>
+    <w:p>
+      <w:pPr>
+        <w:pStyle w:val="KeinLeerraum"/>
+        <w:rPr>
+          <w:sz w:val="24"/>
+          <w:szCs w:val="24"/>
+          <w:lang w:val="en-US"/>
+        </w:rPr>
+      </w:pPr>
+    </w:p>
+    <w:p>
+      <w:pPr>
+        <w:pStyle w:val="KeinLeerraum"/>
+        <w:rPr>
+          <w:sz w:val="24"/>
+          <w:szCs w:val="24"/>
+          <w:lang w:val="en-US"/>
+        </w:rPr>
+      </w:pPr>
+    </w:p>
+    <w:p>
+      <w:pPr>
+        <w:pStyle w:val="KeinLeerraum"/>
+        <w:rPr>
+          <w:sz w:val="24"/>
+          <w:szCs w:val="24"/>
+          <w:lang w:val="en-US"/>
+        </w:rPr>
+      </w:pPr>
+    </w:p>
+    <w:p>
+      <w:pPr>
+        <w:pStyle w:val="KeinLeerraum"/>
+        <w:rPr>
+          <w:sz w:val="24"/>
+          <w:szCs w:val="24"/>
+          <w:lang w:val="en-US"/>
+        </w:rPr>
+      </w:pPr>
+    </w:p>
+    <w:p>
+      <w:pPr>
+        <w:pStyle w:val="KeinLeerraum"/>
+        <w:rPr>
           <w:b/>
-          <w:bCs/>
+          <w:sz w:val="16"/>
+          <w:szCs w:val="16"/>
+          <w:u w:val="single"/>
+          <w:lang w:val="en-US"/>
+        </w:rPr>
+      </w:pPr>
+    </w:p>
+    <w:p>
+      <w:pPr>
+        <w:pStyle w:val="KeinLeerraum"/>
+        <w:rPr>
+          <w:b/>
           <w:sz w:val="28"/>
           <w:szCs w:val="28"/>
           <w:u w:val="single"/>
           <w:lang w:val="en-US"/>
         </w:rPr>
-        <w:t>Activity Diagram:</w:t>
-      </w:r>
-      <w:r>
-        <w:rPr>
-          <w:sz w:val="28"/>
-          <w:szCs w:val="28"/>
-          <w:lang w:val="en-US"/>
-        </w:rPr>
-        <w:tab/>
-      </w:r>
-      <w:r>
-        <w:rPr>
-          <w:sz w:val="28"/>
-          <w:szCs w:val="28"/>
-          <w:lang w:val="en-US"/>
-        </w:rPr>
-        <w:tab/>
-      </w:r>
-      <w:r>
-        <w:rPr>
-          <w:sz w:val="28"/>
-          <w:szCs w:val="28"/>
-          <w:lang w:val="en-US"/>
-        </w:rPr>
-        <w:tab/>
-      </w:r>
-      <w:r>
-        <w:rPr>
-          <w:sz w:val="28"/>
-          <w:szCs w:val="28"/>
-          <w:lang w:val="en-US"/>
-        </w:rPr>
-        <w:tab/>
-      </w:r>
-      <w:r>
-        <w:rPr>
-          <w:sz w:val="28"/>
-          <w:szCs w:val="28"/>
-          <w:lang w:val="en-US"/>
-        </w:rPr>
-        <w:tab/>
-      </w:r>
-      <w:r>
-        <w:rPr>
-          <w:sz w:val="28"/>
-          <w:szCs w:val="28"/>
-          <w:lang w:val="en-US"/>
-        </w:rPr>
-        <w:tab/>
-      </w:r>
-      <w:r>
-        <w:rPr>
-          <w:sz w:val="28"/>
-          <w:szCs w:val="28"/>
-          <w:lang w:val="en-US"/>
-        </w:rPr>
-        <w:tab/>
-      </w:r>
-    </w:p>
-    <w:p>
-      <w:pPr>
-        <w:rPr>
-          <w:sz w:val="24"/>
-          <w:szCs w:val="24"/>
-          <w:lang w:val="en-US"/>
-        </w:rPr>
-      </w:pPr>
-      <w:r>
-        <w:rPr>
-          <w:noProof/>
-          <w:lang w:val="en-US"/>
-        </w:rPr>
-        <w:pict>
-          <v:group id="_x0000_s1084" style="position:absolute;margin-left:-46.55pt;margin-top:.6pt;width:288.7pt;height:385.5pt;z-index:251656192" coordorigin="1576,2039" coordsize="5774,7710">
-            <v:group id="_x0000_s1085" style="position:absolute;left:1576;top:6225;width:3532;height:3444" coordorigin="1800,5140" coordsize="3532,3444" o:regroupid="9">
-              <v:shape id="_x0000_s1086" type="#_x0000_t32" style="position:absolute;left:2808;top:7546;width:0;height:476" o:connectortype="straight" strokeweight="2.25pt">
-                <v:stroke endarrow="open"/>
-              </v:shape>
-              <v:oval id="_x0000_s1087" style="position:absolute;left:2530;top:8079;width:505;height:505" strokeweight="5pt">
-                <v:stroke linestyle="thickThin"/>
-                <v:shadow color="#868686"/>
-              </v:oval>
-              <v:shape id="_x0000_s1088" type="#_x0000_t32" style="position:absolute;left:2808;top:5140;width:2524;height:1;flip:x" o:connectortype="straight" strokeweight="2.25pt"/>
-              <v:shape id="_x0000_s1089" type="#_x0000_t32" style="position:absolute;left:2808;top:5140;width:0;height:1643" o:connectortype="straight" strokeweight="2.25pt">
-                <v:stroke endarrow="open"/>
-              </v:shape>
-              <v:roundrect id="_x0000_s1090" style="position:absolute;left:1800;top:6787;width:2012;height:797;v-text-anchor:middle" arcsize="10923f">
-                <v:textbox style="mso-next-textbox:#_x0000_s1090">
-                  <w:txbxContent>
-                    <w:p>
-                      <w:pPr>
-                        <w:jc w:val="center"/>
-                        <w:rPr>
-                          <w:sz w:val="24"/>
-                          <w:szCs w:val="24"/>
-                          <w:lang w:val="en-US"/>
-                        </w:rPr>
-                      </w:pPr>
-                      <w:r>
-                        <w:rPr>
-                          <w:sz w:val="24"/>
-                          <w:szCs w:val="24"/>
-                          <w:lang w:val="en-US"/>
-                        </w:rPr>
-                        <w:t>Adequate solution found</w:t>
-                      </w:r>
-                    </w:p>
-                  </w:txbxContent>
-                </v:textbox>
-              </v:roundrect>
-            </v:group>
-            <v:group id="_x0000_s1091" style="position:absolute;left:6921;top:3909;width:429;height:5407" coordorigin="7145,2824" coordsize="429,5407" o:regroupid="9">
-              <v:shape id="_x0000_s1092" type="#_x0000_t32" style="position:absolute;left:7145;top:8230;width:429;height:1;flip:x" o:connectortype="straight" strokeweight="2.25pt"/>
-              <v:shape id="_x0000_s1093" type="#_x0000_t32" style="position:absolute;left:7574;top:2824;width:0;height:5405;flip:y" o:connectortype="straight" strokeweight="2.25pt"/>
-              <v:shape id="_x0000_s1094" type="#_x0000_t32" style="position:absolute;left:7145;top:2824;width:429;height:1;flip:x" o:connectortype="straight" strokeweight="2.25pt">
-                <v:stroke endarrow="open"/>
-              </v:shape>
-            </v:group>
-            <v:group id="_x0000_s1095" style="position:absolute;left:3854;top:6402;width:3067;height:3347" coordorigin="3854,6402" coordsize="3067,3347">
-              <v:shape id="_x0000_s1096" type="#_x0000_t32" style="position:absolute;left:5385;top:6402;width:0;height:355" o:connectortype="straight" o:regroupid="11" strokeweight="2.25pt">
-                <v:stroke endarrow="open"/>
-              </v:shape>
-              <v:shape id="_x0000_s1097" type="#_x0000_t32" style="position:absolute;left:5385;top:7513;width:0;height:355" o:connectortype="straight" o:regroupid="11" strokeweight="2.25pt">
-                <v:stroke endarrow="open"/>
-              </v:shape>
-              <v:shape id="_x0000_s1098" type="#_x0000_t32" style="position:absolute;left:5385;top:8589;width:0;height:355" o:connectortype="straight" o:regroupid="11" strokeweight="2.25pt">
-                <v:stroke endarrow="open"/>
-              </v:shape>
-              <v:roundrect id="_x0000_s1099" style="position:absolute;left:3854;top:6803;width:3067;height:786;v-text-anchor:middle" arcsize="10923f" o:regroupid="11">
-                <v:textbox style="mso-next-textbox:#_x0000_s1099">
-                  <w:txbxContent>
-                    <w:p>
-                      <w:pPr>
-                        <w:jc w:val="center"/>
-                        <w:rPr>
-                          <w:sz w:val="24"/>
-                          <w:szCs w:val="24"/>
-                          <w:lang w:val="en-US"/>
-                        </w:rPr>
-                      </w:pPr>
-                      <w:r>
-                        <w:rPr>
-                          <w:sz w:val="24"/>
-                          <w:szCs w:val="24"/>
-                          <w:lang w:val="en-US"/>
-                        </w:rPr>
-                        <w:t>Genetist: Read m solutions based on their ratings.</w:t>
-                      </w:r>
-                    </w:p>
-                  </w:txbxContent>
-                </v:textbox>
-              </v:roundrect>
-              <v:roundrect id="_x0000_s1100" style="position:absolute;left:3854;top:7883;width:3067;height:786;v-text-anchor:middle" arcsize="10923f" o:regroupid="11">
-                <v:textbox style="mso-next-textbox:#_x0000_s1100">
-                  <w:txbxContent>
-                    <w:p>
-                      <w:pPr>
-                        <w:jc w:val="center"/>
-                        <w:rPr>
-                          <w:sz w:val="24"/>
-                          <w:szCs w:val="24"/>
-                          <w:lang w:val="en-US"/>
-                        </w:rPr>
-                      </w:pPr>
-                      <w:r>
-                        <w:rPr>
-                          <w:sz w:val="24"/>
-                          <w:szCs w:val="24"/>
-                          <w:lang w:val="en-US"/>
-                        </w:rPr>
-                        <w:t>Genetist: Recombination &amp; Mutation.</w:t>
-                      </w:r>
-                    </w:p>
-                  </w:txbxContent>
-                </v:textbox>
-              </v:roundrect>
-              <v:roundrect id="_x0000_s1101" style="position:absolute;left:3854;top:8963;width:3067;height:786;v-text-anchor:middle" arcsize="10923f" o:regroupid="11">
-                <v:textbox style="mso-next-textbox:#_x0000_s1101">
-                  <w:txbxContent>
-                    <w:p>
-                      <w:pPr>
-                        <w:jc w:val="center"/>
-                        <w:rPr>
-                          <w:sz w:val="24"/>
-                          <w:szCs w:val="24"/>
-                          <w:lang w:val="en-US"/>
-                        </w:rPr>
-                      </w:pPr>
-                      <w:r>
-                        <w:rPr>
-                          <w:sz w:val="24"/>
-                          <w:szCs w:val="24"/>
-                          <w:lang w:val="en-US"/>
-                        </w:rPr>
-                        <w:t>Genetist: Eliminate the worst k solutions.</w:t>
-                      </w:r>
-                    </w:p>
-                  </w:txbxContent>
-                </v:textbox>
-              </v:roundrect>
-            </v:group>
-            <v:group id="_x0000_s1102" style="position:absolute;left:2306;top:2039;width:4615;height:4477" coordorigin="2306,2039" coordsize="4615,4477">
-              <v:shape id="_x0000_s1103" type="#_x0000_t32" style="position:absolute;left:2712;top:2430;width:1254;height:0" o:connectortype="straight" o:regroupid="10" strokeweight="2.25pt">
-                <v:stroke endarrow="open"/>
-              </v:shape>
-              <v:oval id="_x0000_s1104" style="position:absolute;left:2306;top:2172;width:505;height:505" o:regroupid="10" fillcolor="black" strokecolor="#f2f2f2" strokeweight="3pt">
-                <v:shadow on="t" type="perspective" color="#7f7f7f" opacity=".5" offset="1pt" offset2="-1pt"/>
-              </v:oval>
-              <v:roundrect id="_x0000_s1105" style="position:absolute;left:4029;top:2039;width:2536;height:797;v-text-anchor:middle" arcsize="10923f" o:regroupid="10">
-                <v:textbox style="mso-next-textbox:#_x0000_s1105">
-                  <w:txbxContent>
-                    <w:p>
-                      <w:pPr>
-                        <w:jc w:val="center"/>
-                        <w:rPr>
-                          <w:sz w:val="24"/>
-                          <w:szCs w:val="24"/>
-                          <w:lang w:val="en-US"/>
-                        </w:rPr>
-                      </w:pPr>
-                      <w:r>
-                        <w:rPr>
-                          <w:sz w:val="24"/>
-                          <w:szCs w:val="24"/>
-                          <w:lang w:val="en-US"/>
-                        </w:rPr>
-                        <w:t>Find a “good” solution</w:t>
-                      </w:r>
-                    </w:p>
-                  </w:txbxContent>
-                </v:textbox>
-              </v:roundrect>
-              <v:shape id="_x0000_s1106" type="#_x0000_t32" style="position:absolute;left:5385;top:5576;width:0;height:355" o:connectortype="straight" o:regroupid="10" strokeweight="2.25pt">
-                <v:stroke endarrow="open"/>
-              </v:shape>
-              <v:shape id="_x0000_s1107" type="#_x0000_t32" style="position:absolute;left:5385;top:4470;width:0;height:355" o:connectortype="straight" o:regroupid="10" strokeweight="2.25pt">
-                <v:stroke endarrow="open"/>
-              </v:shape>
-              <v:roundrect id="_x0000_s1108" style="position:absolute;left:3854;top:3248;width:3067;height:1309;v-text-anchor:middle" arcsize="10923f" o:regroupid="10">
-                <v:textbox style="mso-next-textbox:#_x0000_s1108">
-                  <w:txbxContent>
-                    <w:p>
-                      <w:pPr>
-                        <w:jc w:val="center"/>
-                        <w:rPr>
-                          <w:sz w:val="24"/>
-                          <w:szCs w:val="24"/>
-                          <w:lang w:val="en-US"/>
-                        </w:rPr>
-                      </w:pPr>
-                      <w:r>
-                        <w:rPr>
-                          <w:sz w:val="24"/>
-                          <w:szCs w:val="24"/>
-                          <w:lang w:val="en-US"/>
-                        </w:rPr>
-                        <w:t xml:space="preserve">Generator: </w:t>
-                      </w:r>
-                      <w:r>
-                        <w:rPr>
-                          <w:sz w:val="24"/>
-                          <w:szCs w:val="24"/>
-                          <w:lang w:val="en-US"/>
-                        </w:rPr>
-                        <w:t xml:space="preserve">Fill up the solution table </w:t>
-                      </w:r>
-                      <w:r>
-                        <w:rPr>
-                          <w:sz w:val="24"/>
-                          <w:szCs w:val="24"/>
-                          <w:lang w:val="en-US"/>
-                        </w:rPr>
-                        <w:t>until</w:t>
-                      </w:r>
-                      <w:r>
-                        <w:rPr>
-                          <w:sz w:val="24"/>
-                          <w:szCs w:val="24"/>
-                          <w:lang w:val="en-US"/>
-                        </w:rPr>
-                        <w:t xml:space="preserve"> n feasible solutions</w:t>
-                      </w:r>
-                      <w:r>
-                        <w:rPr>
-                          <w:sz w:val="24"/>
-                          <w:szCs w:val="24"/>
-                          <w:lang w:val="en-US"/>
-                        </w:rPr>
-                        <w:t>.</w:t>
-                      </w:r>
-                    </w:p>
-                  </w:txbxContent>
-                </v:textbox>
-              </v:roundrect>
-              <v:roundrect id="_x0000_s1109" style="position:absolute;left:3854;top:4855;width:3067;height:797;v-text-anchor:middle" arcsize="10923f" o:regroupid="10">
-                <v:textbox style="mso-next-textbox:#_x0000_s1109">
-                  <w:txbxContent>
-                    <w:p>
-                      <w:pPr>
-                        <w:jc w:val="center"/>
-                        <w:rPr>
-                          <w:sz w:val="24"/>
-                          <w:szCs w:val="24"/>
-                          <w:lang w:val="en-US"/>
-                        </w:rPr>
-                      </w:pPr>
-                      <w:r>
-                        <w:rPr>
-                          <w:sz w:val="24"/>
-                          <w:szCs w:val="24"/>
-                          <w:lang w:val="en-US"/>
-                        </w:rPr>
-                        <w:t>Evaluator: Give a rating for every solution.</w:t>
-                      </w:r>
-                    </w:p>
-                  </w:txbxContent>
-                </v:textbox>
-              </v:roundrect>
-              <v:shape id="_x0000_s1110" type="#_x0000_t32" style="position:absolute;left:5328;top:2836;width:0;height:355" o:connectortype="straight" o:regroupid="10" strokeweight="2.25pt">
-                <v:stroke endarrow="open"/>
-              </v:shape>
-              <v:shapetype id="_x0000_t4" coordsize="21600,21600" o:spt="4" path="m10800,l,10800,10800,21600,21600,10800xe">
-                <v:stroke joinstyle="miter"/>
-                <v:path gradientshapeok="t" o:connecttype="rect" textboxrect="5400,5400,16200,16200"/>
-              </v:shapetype>
-              <v:shape id="_x0000_s1111" type="#_x0000_t4" style="position:absolute;left:5108;top:5950;width:566;height:566" o:regroupid="10" strokeweight="1.5pt"/>
-            </v:group>
-            <w10:wrap type="square"/>
-          </v:group>
-        </w:pict>
-      </w:r>
-      <w:r>
-        <w:rPr>
-          <w:sz w:val="24"/>
-          <w:szCs w:val="24"/>
-          <w:lang w:val="en-US"/>
-        </w:rPr>
-        <w:tab/>
-      </w:r>
-      <w:r>
-        <w:rPr>
-          <w:sz w:val="24"/>
-          <w:szCs w:val="24"/>
-          <w:lang w:val="en-US"/>
-        </w:rPr>
-        <w:tab/>
-      </w:r>
-    </w:p>
-    <w:p>
-      <w:pPr>
-        <w:pStyle w:val="NoSpacing"/>
-        <w:rPr>
-          <w:sz w:val="24"/>
-          <w:szCs w:val="24"/>
-          <w:lang w:val="en-US"/>
-        </w:rPr>
-      </w:pPr>
-      <w:r>
-        <w:rPr>
-          <w:sz w:val="24"/>
-          <w:szCs w:val="24"/>
-          <w:lang w:val="en-US"/>
-        </w:rPr>
-        <w:tab/>
-      </w:r>
-      <w:r>
-        <w:rPr>
-          <w:sz w:val="24"/>
-          <w:szCs w:val="24"/>
-          <w:lang w:val="en-US"/>
-        </w:rPr>
-        <w:tab/>
-      </w:r>
-    </w:p>
-    <w:p>
-      <w:pPr>
-        <w:pStyle w:val="NoSpacing"/>
-        <w:rPr>
-          <w:sz w:val="24"/>
-          <w:szCs w:val="24"/>
-          <w:lang w:val="en-US"/>
-        </w:rPr>
-      </w:pPr>
-    </w:p>
-    <w:p>
-      <w:pPr>
-        <w:pStyle w:val="NoSpacing"/>
-        <w:rPr>
-          <w:sz w:val="24"/>
-          <w:szCs w:val="24"/>
-          <w:lang w:val="en-US"/>
-        </w:rPr>
-      </w:pPr>
-    </w:p>
-    <w:p>
-      <w:pPr>
-        <w:pStyle w:val="NoSpacing"/>
-        <w:rPr>
-          <w:sz w:val="24"/>
-          <w:szCs w:val="24"/>
-          <w:lang w:val="en-US"/>
-        </w:rPr>
-      </w:pPr>
-    </w:p>
-    <w:p>
-      <w:pPr>
-        <w:pStyle w:val="NoSpacing"/>
-        <w:rPr>
-          <w:sz w:val="24"/>
-          <w:szCs w:val="24"/>
-          <w:lang w:val="en-US"/>
-        </w:rPr>
-      </w:pPr>
-    </w:p>
-    <w:p>
-      <w:pPr>
-        <w:pStyle w:val="NoSpacing"/>
-        <w:rPr>
-          <w:sz w:val="24"/>
-          <w:szCs w:val="24"/>
-          <w:lang w:val="en-US"/>
-        </w:rPr>
-      </w:pPr>
-    </w:p>
-    <w:p>
-      <w:pPr>
-        <w:pStyle w:val="NoSpacing"/>
-        <w:rPr>
-          <w:sz w:val="24"/>
-          <w:szCs w:val="24"/>
-          <w:lang w:val="en-US"/>
-        </w:rPr>
-      </w:pPr>
-    </w:p>
-    <w:p>
-      <w:pPr>
-        <w:pStyle w:val="NoSpacing"/>
-        <w:rPr>
-          <w:sz w:val="24"/>
-          <w:szCs w:val="24"/>
-          <w:lang w:val="en-US"/>
-        </w:rPr>
-      </w:pPr>
-    </w:p>
-    <w:p>
-      <w:pPr>
-        <w:pStyle w:val="NoSpacing"/>
-        <w:rPr>
-          <w:sz w:val="24"/>
-          <w:szCs w:val="24"/>
-          <w:lang w:val="en-US"/>
-        </w:rPr>
-      </w:pPr>
-    </w:p>
-    <w:p>
-      <w:pPr>
-        <w:pStyle w:val="NoSpacing"/>
-        <w:rPr>
-          <w:sz w:val="24"/>
-          <w:szCs w:val="24"/>
-          <w:lang w:val="en-US"/>
-        </w:rPr>
-      </w:pPr>
-    </w:p>
-    <w:p>
-      <w:pPr>
-        <w:pStyle w:val="NoSpacing"/>
-        <w:rPr>
-          <w:sz w:val="24"/>
-          <w:szCs w:val="24"/>
-          <w:lang w:val="en-US"/>
-        </w:rPr>
-      </w:pPr>
-    </w:p>
-    <w:p>
-      <w:pPr>
-        <w:pStyle w:val="NoSpacing"/>
-        <w:rPr>
-          <w:sz w:val="24"/>
-          <w:szCs w:val="24"/>
-          <w:lang w:val="en-US"/>
-        </w:rPr>
-      </w:pPr>
-    </w:p>
-    <w:p>
-      <w:pPr>
-        <w:pStyle w:val="NoSpacing"/>
-        <w:rPr>
-          <w:sz w:val="24"/>
-          <w:szCs w:val="24"/>
-          <w:lang w:val="en-US"/>
-        </w:rPr>
-      </w:pPr>
-    </w:p>
-    <w:p>
-      <w:pPr>
-        <w:pStyle w:val="NoSpacing"/>
-        <w:rPr>
-          <w:sz w:val="24"/>
-          <w:szCs w:val="24"/>
-          <w:lang w:val="en-US"/>
-        </w:rPr>
-      </w:pPr>
-    </w:p>
-    <w:p>
-      <w:pPr>
-        <w:pStyle w:val="NoSpacing"/>
-        <w:rPr>
-          <w:sz w:val="24"/>
-          <w:szCs w:val="24"/>
-          <w:lang w:val="en-US"/>
-        </w:rPr>
-      </w:pPr>
-    </w:p>
-    <w:p>
-      <w:pPr>
-        <w:pStyle w:val="NoSpacing"/>
-        <w:rPr>
-          <w:sz w:val="24"/>
-          <w:szCs w:val="24"/>
-          <w:lang w:val="en-US"/>
-        </w:rPr>
-      </w:pPr>
-    </w:p>
-    <w:p>
-      <w:pPr>
-        <w:pStyle w:val="NoSpacing"/>
-        <w:rPr>
-          <w:sz w:val="24"/>
-          <w:szCs w:val="24"/>
-          <w:lang w:val="en-US"/>
-        </w:rPr>
-      </w:pPr>
-    </w:p>
-    <w:p>
-      <w:pPr>
-        <w:pStyle w:val="NoSpacing"/>
-        <w:rPr>
-          <w:sz w:val="24"/>
-          <w:szCs w:val="24"/>
-          <w:lang w:val="en-US"/>
-        </w:rPr>
-      </w:pPr>
-    </w:p>
-    <w:p>
-      <w:pPr>
-        <w:pStyle w:val="NoSpacing"/>
-        <w:rPr>
-          <w:sz w:val="24"/>
-          <w:szCs w:val="24"/>
-          <w:lang w:val="en-US"/>
-        </w:rPr>
-      </w:pPr>
-    </w:p>
-    <w:p>
-      <w:pPr>
-        <w:pStyle w:val="NoSpacing"/>
-        <w:rPr>
-          <w:sz w:val="24"/>
-          <w:szCs w:val="24"/>
-          <w:lang w:val="en-US"/>
-        </w:rPr>
-      </w:pPr>
-    </w:p>
-    <w:p>
-      <w:pPr>
-        <w:pStyle w:val="NoSpacing"/>
-        <w:rPr>
-          <w:sz w:val="24"/>
-          <w:szCs w:val="24"/>
-          <w:lang w:val="en-US"/>
-        </w:rPr>
-      </w:pPr>
-    </w:p>
-    <w:p>
-      <w:pPr>
-        <w:pStyle w:val="NoSpacing"/>
-        <w:rPr>
-          <w:sz w:val="24"/>
-          <w:szCs w:val="24"/>
-          <w:lang w:val="en-US"/>
-        </w:rPr>
-      </w:pPr>
-    </w:p>
-    <w:p>
-      <w:pPr>
-        <w:pStyle w:val="NoSpacing"/>
-        <w:rPr>
-          <w:sz w:val="24"/>
-          <w:szCs w:val="24"/>
-          <w:lang w:val="en-US"/>
-        </w:rPr>
-      </w:pPr>
-    </w:p>
-    <w:p>
-      <w:pPr>
-        <w:pStyle w:val="NoSpacing"/>
-        <w:rPr>
-          <w:sz w:val="24"/>
-          <w:szCs w:val="24"/>
-          <w:lang w:val="en-US"/>
-        </w:rPr>
-      </w:pPr>
-    </w:p>
-    <w:p>
-      <w:pPr>
-        <w:pStyle w:val="NoSpacing"/>
-        <w:rPr>
-          <w:sz w:val="24"/>
-          <w:szCs w:val="24"/>
-          <w:lang w:val="en-US"/>
-        </w:rPr>
-      </w:pPr>
-    </w:p>
-    <w:p>
-      <w:pPr>
-        <w:pStyle w:val="NoSpacing"/>
+      </w:pPr>
+      <w:r>
         <w:rPr>
           <w:b/>
-          <w:bCs/>
-          <w:sz w:val="16"/>
-          <w:szCs w:val="16"/>
-          <w:u w:val="single"/>
-          <w:lang w:val="en-US"/>
-        </w:rPr>
-      </w:pPr>
-    </w:p>
-    <w:p>
-      <w:pPr>
-        <w:pStyle w:val="NoSpacing"/>
-        <w:rPr>
-          <w:b/>
-          <w:bCs/>
           <w:sz w:val="28"/>
           <w:szCs w:val="28"/>
           <w:u w:val="single"/>
           <w:lang w:val="en-US"/>
         </w:rPr>
-      </w:pPr>
+        <w:t>Measurement</w:t>
+      </w:r>
       <w:r>
         <w:rPr>
           <w:b/>
-          <w:bCs/>
           <w:sz w:val="28"/>
           <w:szCs w:val="28"/>
           <w:u w:val="single"/>
           <w:lang w:val="en-US"/>
         </w:rPr>
-        <w:t>Measurements:</w:t>
-      </w:r>
-    </w:p>
-    <w:p>
-      <w:pPr>
-        <w:pStyle w:val="NoSpacing"/>
-        <w:rPr>
-          <w:sz w:val="24"/>
-          <w:szCs w:val="24"/>
-          <w:lang w:val="en-US"/>
-        </w:rPr>
-      </w:pPr>
-      <w:r>
-        <w:rPr>
-          <w:sz w:val="24"/>
-          <w:szCs w:val="24"/>
-          <w:lang w:val="en-US"/>
-        </w:rPr>
-        <w:t>To represent the quality of our heuristic, here are some significant results of the algorithm. A detailed list with multiple runs on each instance can be found in the repository (address on top of page1). Significant values are marked. In the table of measurements you can see, that (sadly) fair solutions do not have a low penalty value :-(</w:t>
-      </w:r>
-    </w:p>
-    <w:p>
-      <w:pPr>
-        <w:pStyle w:val="NoSpacing"/>
+        <w:t>s</w:t>
+      </w:r>
+      <w:r>
+        <w:rPr>
+          <w:b/>
+          <w:sz w:val="28"/>
+          <w:szCs w:val="28"/>
+          <w:u w:val="single"/>
+          <w:lang w:val="en-US"/>
+        </w:rPr>
+        <w:t>:</w:t>
+      </w:r>
+    </w:p>
+    <w:p>
+      <w:pPr>
+        <w:pStyle w:val="KeinLeerraum"/>
+        <w:rPr>
+          <w:sz w:val="24"/>
+          <w:szCs w:val="24"/>
+          <w:lang w:val="en-US"/>
+        </w:rPr>
+      </w:pPr>
+      <w:r>
+        <w:rPr>
+          <w:sz w:val="24"/>
+          <w:szCs w:val="24"/>
+          <w:lang w:val="en-US"/>
+        </w:rPr>
+        <w:t>To represent the quality of our heuristic, here are some significant results of the algorithm</w:t>
+      </w:r>
+      <w:r>
+        <w:rPr>
+          <w:sz w:val="24"/>
+          <w:szCs w:val="24"/>
+          <w:lang w:val="en-US"/>
+        </w:rPr>
+        <w:t xml:space="preserve">. A detailed list with multiple runs </w:t>
+      </w:r>
+      <w:r>
+        <w:rPr>
+          <w:sz w:val="24"/>
+          <w:szCs w:val="24"/>
+          <w:lang w:val="en-US"/>
+        </w:rPr>
+        <w:t>on each instance can be found in the repository (address on top of page1).</w:t>
+      </w:r>
+      <w:r>
+        <w:rPr>
+          <w:sz w:val="24"/>
+          <w:szCs w:val="24"/>
+          <w:lang w:val="en-US"/>
+        </w:rPr>
+        <w:t xml:space="preserve"> Significant values are marked.</w:t>
+      </w:r>
+      <w:r>
+        <w:rPr>
+          <w:sz w:val="24"/>
+          <w:szCs w:val="24"/>
+          <w:lang w:val="en-US"/>
+        </w:rPr>
+        <w:t xml:space="preserve"> In the table of measurements you can see, that (sadly) fair solutions must not have a low penal</w:t>
+      </w:r>
+      <w:r>
+        <w:rPr>
+          <w:sz w:val="24"/>
+          <w:szCs w:val="24"/>
+          <w:lang w:val="en-US"/>
+        </w:rPr>
+        <w:t>ty value :-(</w:t>
+      </w:r>
+    </w:p>
+    <w:p>
+      <w:pPr>
+        <w:pStyle w:val="KeinLeerraum"/>
         <w:rPr>
           <w:sz w:val="20"/>
           <w:szCs w:val="20"/>
@@ -2540,18 +2607,10 @@
     </w:p>
     <w:tbl>
       <w:tblPr>
+        <w:tblStyle w:val="Tabellengitternetz"/>
         <w:tblW w:w="9932" w:type="dxa"/>
-        <w:tblInd w:w="-106" w:type="dxa"/>
-        <w:tblBorders>
-          <w:top w:val="single" w:sz="4" w:space="0" w:color="000000"/>
-          <w:left w:val="single" w:sz="4" w:space="0" w:color="000000"/>
-          <w:bottom w:val="single" w:sz="4" w:space="0" w:color="000000"/>
-          <w:right w:val="single" w:sz="4" w:space="0" w:color="000000"/>
-          <w:insideH w:val="single" w:sz="4" w:space="0" w:color="000000"/>
-          <w:insideV w:val="single" w:sz="4" w:space="0" w:color="000000"/>
-        </w:tblBorders>
         <w:tblLayout w:type="fixed"/>
-        <w:tblLook w:val="00A0"/>
+        <w:tblLook w:val="04A0"/>
       </w:tblPr>
       <w:tblGrid>
         <w:gridCol w:w="1101"/>
@@ -2571,7 +2630,7 @@
           </w:tcPr>
           <w:p>
             <w:pPr>
-              <w:pStyle w:val="NoSpacing"/>
+              <w:pStyle w:val="KeinLeerraum"/>
               <w:rPr>
                 <w:sz w:val="24"/>
                 <w:szCs w:val="24"/>
@@ -2594,7 +2653,7 @@
           </w:tcPr>
           <w:p>
             <w:pPr>
-              <w:pStyle w:val="NoSpacing"/>
+              <w:pStyle w:val="KeinLeerraum"/>
               <w:rPr>
                 <w:sz w:val="24"/>
                 <w:szCs w:val="24"/>
@@ -2617,7 +2676,7 @@
           </w:tcPr>
           <w:p>
             <w:pPr>
-              <w:pStyle w:val="NoSpacing"/>
+              <w:pStyle w:val="KeinLeerraum"/>
               <w:rPr>
                 <w:sz w:val="24"/>
                 <w:szCs w:val="24"/>
@@ -2630,7 +2689,15 @@
                 <w:szCs w:val="24"/>
                 <w:lang w:val="en-US"/>
               </w:rPr>
-              <w:t>Best solution penalty</w:t>
+              <w:t>Best solution penal</w:t>
+            </w:r>
+            <w:r>
+              <w:rPr>
+                <w:sz w:val="24"/>
+                <w:szCs w:val="24"/>
+                <w:lang w:val="en-US"/>
+              </w:rPr>
+              <w:t>ty</w:t>
             </w:r>
           </w:p>
         </w:tc>
@@ -2640,7 +2707,7 @@
           </w:tcPr>
           <w:p>
             <w:pPr>
-              <w:pStyle w:val="NoSpacing"/>
+              <w:pStyle w:val="KeinLeerraum"/>
               <w:rPr>
                 <w:sz w:val="24"/>
                 <w:szCs w:val="24"/>
@@ -2663,7 +2730,7 @@
           </w:tcPr>
           <w:p>
             <w:pPr>
-              <w:pStyle w:val="NoSpacing"/>
+              <w:pStyle w:val="KeinLeerraum"/>
               <w:rPr>
                 <w:sz w:val="24"/>
                 <w:szCs w:val="24"/>
@@ -2686,7 +2753,7 @@
           </w:tcPr>
           <w:p>
             <w:pPr>
-              <w:pStyle w:val="NoSpacing"/>
+              <w:pStyle w:val="KeinLeerraum"/>
               <w:rPr>
                 <w:sz w:val="24"/>
                 <w:szCs w:val="24"/>
@@ -2714,7 +2781,7 @@
           </w:tcPr>
           <w:p>
             <w:pPr>
-              <w:pStyle w:val="NoSpacing"/>
+              <w:pStyle w:val="KeinLeerraum"/>
               <w:rPr>
                 <w:sz w:val="24"/>
                 <w:szCs w:val="24"/>
@@ -2737,7 +2804,7 @@
           </w:tcPr>
           <w:p>
             <w:pPr>
-              <w:pStyle w:val="NoSpacing"/>
+              <w:pStyle w:val="KeinLeerraum"/>
               <w:rPr>
                 <w:sz w:val="24"/>
                 <w:szCs w:val="24"/>
@@ -2760,7 +2827,7 @@
           </w:tcPr>
           <w:p>
             <w:pPr>
-              <w:pStyle w:val="NoSpacing"/>
+              <w:pStyle w:val="KeinLeerraum"/>
               <w:rPr>
                 <w:sz w:val="24"/>
                 <w:szCs w:val="24"/>
@@ -2783,7 +2850,7 @@
           </w:tcPr>
           <w:p>
             <w:pPr>
-              <w:pStyle w:val="NoSpacing"/>
+              <w:pStyle w:val="KeinLeerraum"/>
               <w:rPr>
                 <w:sz w:val="24"/>
                 <w:szCs w:val="24"/>
@@ -2806,7 +2873,7 @@
           </w:tcPr>
           <w:p>
             <w:pPr>
-              <w:pStyle w:val="NoSpacing"/>
+              <w:pStyle w:val="KeinLeerraum"/>
               <w:rPr>
                 <w:sz w:val="24"/>
                 <w:szCs w:val="24"/>
@@ -2829,7 +2896,7 @@
           </w:tcPr>
           <w:p>
             <w:pPr>
-              <w:pStyle w:val="NoSpacing"/>
+              <w:pStyle w:val="KeinLeerraum"/>
               <w:rPr>
                 <w:sz w:val="24"/>
                 <w:szCs w:val="24"/>
@@ -2857,7 +2924,7 @@
           </w:tcPr>
           <w:p>
             <w:pPr>
-              <w:pStyle w:val="NoSpacing"/>
+              <w:pStyle w:val="KeinLeerraum"/>
               <w:rPr>
                 <w:sz w:val="24"/>
                 <w:szCs w:val="24"/>
@@ -2880,7 +2947,7 @@
           </w:tcPr>
           <w:p>
             <w:pPr>
-              <w:pStyle w:val="NoSpacing"/>
+              <w:pStyle w:val="KeinLeerraum"/>
               <w:rPr>
                 <w:sz w:val="24"/>
                 <w:szCs w:val="24"/>
@@ -2903,7 +2970,7 @@
           </w:tcPr>
           <w:p>
             <w:pPr>
-              <w:pStyle w:val="NoSpacing"/>
+              <w:pStyle w:val="KeinLeerraum"/>
               <w:rPr>
                 <w:sz w:val="24"/>
                 <w:szCs w:val="24"/>
@@ -2926,7 +2993,7 @@
           </w:tcPr>
           <w:p>
             <w:pPr>
-              <w:pStyle w:val="NoSpacing"/>
+              <w:pStyle w:val="KeinLeerraum"/>
               <w:rPr>
                 <w:sz w:val="24"/>
                 <w:szCs w:val="24"/>
@@ -2949,7 +3016,7 @@
           </w:tcPr>
           <w:p>
             <w:pPr>
-              <w:pStyle w:val="NoSpacing"/>
+              <w:pStyle w:val="KeinLeerraum"/>
               <w:rPr>
                 <w:sz w:val="24"/>
                 <w:szCs w:val="24"/>
@@ -2969,10 +3036,13 @@
         <w:tc>
           <w:tcPr>
             <w:tcW w:w="1767" w:type="dxa"/>
+            <w:tcBorders>
+              <w:bottom w:val="single" w:sz="4" w:space="0" w:color="000000" w:themeColor="text1"/>
+            </w:tcBorders>
           </w:tcPr>
           <w:p>
             <w:pPr>
-              <w:pStyle w:val="NoSpacing"/>
+              <w:pStyle w:val="KeinLeerraum"/>
               <w:rPr>
                 <w:sz w:val="24"/>
                 <w:szCs w:val="24"/>
@@ -3000,7 +3070,7 @@
           </w:tcPr>
           <w:p>
             <w:pPr>
-              <w:pStyle w:val="NoSpacing"/>
+              <w:pStyle w:val="KeinLeerraum"/>
               <w:rPr>
                 <w:sz w:val="24"/>
                 <w:szCs w:val="24"/>
@@ -3023,7 +3093,7 @@
           </w:tcPr>
           <w:p>
             <w:pPr>
-              <w:pStyle w:val="NoSpacing"/>
+              <w:pStyle w:val="KeinLeerraum"/>
               <w:rPr>
                 <w:sz w:val="24"/>
                 <w:szCs w:val="24"/>
@@ -3046,7 +3116,7 @@
           </w:tcPr>
           <w:p>
             <w:pPr>
-              <w:pStyle w:val="NoSpacing"/>
+              <w:pStyle w:val="KeinLeerraum"/>
               <w:rPr>
                 <w:sz w:val="24"/>
                 <w:szCs w:val="24"/>
@@ -3069,7 +3139,7 @@
           </w:tcPr>
           <w:p>
             <w:pPr>
-              <w:pStyle w:val="NoSpacing"/>
+              <w:pStyle w:val="KeinLeerraum"/>
               <w:rPr>
                 <w:sz w:val="24"/>
                 <w:szCs w:val="24"/>
@@ -3092,7 +3162,7 @@
           </w:tcPr>
           <w:p>
             <w:pPr>
-              <w:pStyle w:val="NoSpacing"/>
+              <w:pStyle w:val="KeinLeerraum"/>
               <w:rPr>
                 <w:sz w:val="24"/>
                 <w:szCs w:val="24"/>
@@ -3112,10 +3182,11 @@
         <w:tc>
           <w:tcPr>
             <w:tcW w:w="1767" w:type="dxa"/>
+            <w:shd w:val="clear" w:color="auto" w:fill="auto"/>
           </w:tcPr>
           <w:p>
             <w:pPr>
-              <w:pStyle w:val="NoSpacing"/>
+              <w:pStyle w:val="KeinLeerraum"/>
               <w:rPr>
                 <w:sz w:val="24"/>
                 <w:szCs w:val="24"/>
@@ -3143,7 +3214,7 @@
           </w:tcPr>
           <w:p>
             <w:pPr>
-              <w:pStyle w:val="NoSpacing"/>
+              <w:pStyle w:val="KeinLeerraum"/>
               <w:rPr>
                 <w:sz w:val="24"/>
                 <w:szCs w:val="24"/>
@@ -3166,7 +3237,7 @@
           </w:tcPr>
           <w:p>
             <w:pPr>
-              <w:pStyle w:val="NoSpacing"/>
+              <w:pStyle w:val="KeinLeerraum"/>
               <w:rPr>
                 <w:sz w:val="24"/>
                 <w:szCs w:val="24"/>
@@ -3189,7 +3260,7 @@
           </w:tcPr>
           <w:p>
             <w:pPr>
-              <w:pStyle w:val="NoSpacing"/>
+              <w:pStyle w:val="KeinLeerraum"/>
               <w:rPr>
                 <w:sz w:val="24"/>
                 <w:szCs w:val="24"/>
@@ -3212,7 +3283,7 @@
           </w:tcPr>
           <w:p>
             <w:pPr>
-              <w:pStyle w:val="NoSpacing"/>
+              <w:pStyle w:val="KeinLeerraum"/>
               <w:rPr>
                 <w:sz w:val="24"/>
                 <w:szCs w:val="24"/>
@@ -3235,7 +3306,7 @@
           </w:tcPr>
           <w:p>
             <w:pPr>
-              <w:pStyle w:val="NoSpacing"/>
+              <w:pStyle w:val="KeinLeerraum"/>
               <w:rPr>
                 <w:sz w:val="24"/>
                 <w:szCs w:val="24"/>
@@ -3258,7 +3329,7 @@
           </w:tcPr>
           <w:p>
             <w:pPr>
-              <w:pStyle w:val="NoSpacing"/>
+              <w:pStyle w:val="KeinLeerraum"/>
               <w:rPr>
                 <w:sz w:val="24"/>
                 <w:szCs w:val="24"/>
@@ -3286,7 +3357,7 @@
           </w:tcPr>
           <w:p>
             <w:pPr>
-              <w:pStyle w:val="NoSpacing"/>
+              <w:pStyle w:val="KeinLeerraum"/>
               <w:rPr>
                 <w:sz w:val="24"/>
                 <w:szCs w:val="24"/>
@@ -3309,7 +3380,7 @@
           </w:tcPr>
           <w:p>
             <w:pPr>
-              <w:pStyle w:val="NoSpacing"/>
+              <w:pStyle w:val="KeinLeerraum"/>
               <w:rPr>
                 <w:sz w:val="24"/>
                 <w:szCs w:val="24"/>
@@ -3332,7 +3403,7 @@
           </w:tcPr>
           <w:p>
             <w:pPr>
-              <w:pStyle w:val="NoSpacing"/>
+              <w:pStyle w:val="KeinLeerraum"/>
               <w:rPr>
                 <w:sz w:val="24"/>
                 <w:szCs w:val="24"/>
@@ -3355,7 +3426,7 @@
           </w:tcPr>
           <w:p>
             <w:pPr>
-              <w:pStyle w:val="NoSpacing"/>
+              <w:pStyle w:val="KeinLeerraum"/>
               <w:rPr>
                 <w:sz w:val="24"/>
                 <w:szCs w:val="24"/>
@@ -3378,7 +3449,7 @@
           </w:tcPr>
           <w:p>
             <w:pPr>
-              <w:pStyle w:val="NoSpacing"/>
+              <w:pStyle w:val="KeinLeerraum"/>
               <w:rPr>
                 <w:sz w:val="24"/>
                 <w:szCs w:val="24"/>
@@ -3401,7 +3472,7 @@
           </w:tcPr>
           <w:p>
             <w:pPr>
-              <w:pStyle w:val="NoSpacing"/>
+              <w:pStyle w:val="KeinLeerraum"/>
               <w:rPr>
                 <w:sz w:val="24"/>
                 <w:szCs w:val="24"/>
@@ -3429,7 +3500,7 @@
           </w:tcPr>
           <w:p>
             <w:pPr>
-              <w:pStyle w:val="NoSpacing"/>
+              <w:pStyle w:val="KeinLeerraum"/>
               <w:rPr>
                 <w:sz w:val="24"/>
                 <w:szCs w:val="24"/>
@@ -3452,7 +3523,7 @@
           </w:tcPr>
           <w:p>
             <w:pPr>
-              <w:pStyle w:val="NoSpacing"/>
+              <w:pStyle w:val="KeinLeerraum"/>
               <w:rPr>
                 <w:sz w:val="24"/>
                 <w:szCs w:val="24"/>
@@ -3475,7 +3546,7 @@
           </w:tcPr>
           <w:p>
             <w:pPr>
-              <w:pStyle w:val="NoSpacing"/>
+              <w:pStyle w:val="KeinLeerraum"/>
               <w:rPr>
                 <w:sz w:val="24"/>
                 <w:szCs w:val="24"/>
@@ -3498,7 +3569,7 @@
           </w:tcPr>
           <w:p>
             <w:pPr>
-              <w:pStyle w:val="NoSpacing"/>
+              <w:pStyle w:val="KeinLeerraum"/>
               <w:rPr>
                 <w:sz w:val="24"/>
                 <w:szCs w:val="24"/>
@@ -3521,7 +3592,7 @@
           </w:tcPr>
           <w:p>
             <w:pPr>
-              <w:pStyle w:val="NoSpacing"/>
+              <w:pStyle w:val="KeinLeerraum"/>
               <w:rPr>
                 <w:sz w:val="24"/>
                 <w:szCs w:val="24"/>
@@ -3544,7 +3615,7 @@
           </w:tcPr>
           <w:p>
             <w:pPr>
-              <w:pStyle w:val="NoSpacing"/>
+              <w:pStyle w:val="KeinLeerraum"/>
               <w:rPr>
                 <w:sz w:val="24"/>
                 <w:szCs w:val="24"/>
@@ -3565,10 +3636,9 @@
     </w:tbl>
     <w:p>
       <w:pPr>
-        <w:pStyle w:val="NoSpacing"/>
+        <w:pStyle w:val="KeinLeerraum"/>
         <w:rPr>
           <w:b/>
-          <w:bCs/>
           <w:sz w:val="16"/>
           <w:szCs w:val="16"/>
           <w:u w:val="single"/>
@@ -3578,10 +3648,9 @@
     </w:p>
     <w:p>
       <w:pPr>
-        <w:pStyle w:val="NoSpacing"/>
+        <w:pStyle w:val="KeinLeerraum"/>
         <w:rPr>
           <w:b/>
-          <w:bCs/>
           <w:sz w:val="28"/>
           <w:szCs w:val="28"/>
           <w:u w:val="single"/>
@@ -3591,7 +3660,6 @@
       <w:r>
         <w:rPr>
           <w:b/>
-          <w:bCs/>
           <w:sz w:val="28"/>
           <w:szCs w:val="28"/>
           <w:u w:val="single"/>
@@ -3602,42 +3670,58 @@
     </w:p>
     <w:p>
       <w:pPr>
-        <w:pStyle w:val="NoSpacing"/>
-        <w:rPr>
-          <w:sz w:val="24"/>
-          <w:szCs w:val="24"/>
-          <w:lang w:val="en-US"/>
-        </w:rPr>
-      </w:pPr>
-      <w:r>
-        <w:rPr>
-          <w:sz w:val="24"/>
-          <w:szCs w:val="24"/>
-          <w:lang w:val="en-US"/>
-        </w:rPr>
-        <w:t>Based on the negotiation approach, not the best solutions will be used for reproduction, but the fairest solutions.</w:t>
-      </w:r>
-    </w:p>
-    <w:p>
-      <w:pPr>
-        <w:pStyle w:val="NoSpacing"/>
-        <w:rPr>
-          <w:sz w:val="24"/>
-          <w:szCs w:val="24"/>
-          <w:lang w:val="en-US"/>
-        </w:rPr>
-      </w:pPr>
-      <w:r>
-        <w:rPr>
-          <w:sz w:val="24"/>
-          <w:szCs w:val="24"/>
-          <w:lang w:val="en-US"/>
-        </w:rPr>
-        <w:t>All in all the Algorithm will approximate to the fairest all in all solution.</w:t>
+        <w:pStyle w:val="KeinLeerraum"/>
+        <w:rPr>
+          <w:sz w:val="24"/>
+          <w:szCs w:val="24"/>
+          <w:lang w:val="en-US"/>
+        </w:rPr>
+      </w:pPr>
+      <w:r>
+        <w:rPr>
+          <w:sz w:val="24"/>
+          <w:szCs w:val="24"/>
+          <w:lang w:val="en-US"/>
+        </w:rPr>
+        <w:t>Based on the negotiation approach</w:t>
+      </w:r>
+      <w:r>
+        <w:rPr>
+          <w:sz w:val="24"/>
+          <w:szCs w:val="24"/>
+          <w:lang w:val="en-US"/>
+        </w:rPr>
+        <w:t>, not the best solutions will be used for reproduction, but the fairest solutions.</w:t>
+      </w:r>
+    </w:p>
+    <w:p>
+      <w:pPr>
+        <w:pStyle w:val="KeinLeerraum"/>
+        <w:rPr>
+          <w:sz w:val="24"/>
+          <w:szCs w:val="24"/>
+          <w:lang w:val="en-US"/>
+        </w:rPr>
+      </w:pPr>
+      <w:r>
+        <w:rPr>
+          <w:sz w:val="24"/>
+          <w:szCs w:val="24"/>
+          <w:lang w:val="en-US"/>
+        </w:rPr>
+        <w:t xml:space="preserve">All in all the Algorithm will approximate to the fairest all in all </w:t>
+      </w:r>
+      <w:r>
+        <w:rPr>
+          <w:sz w:val="24"/>
+          <w:szCs w:val="24"/>
+          <w:lang w:val="en-US"/>
+        </w:rPr>
+        <w:t>solution.</w:t>
       </w:r>
     </w:p>
     <w:sectPr>
-      <w:footerReference w:type="default" r:id="rId8"/>
+      <w:footerReference w:type="default" r:id="rId9"/>
       <w:pgSz w:w="11906" w:h="16838"/>
       <w:pgMar w:top="1304" w:right="1418" w:bottom="1134" w:left="1418" w:header="709" w:footer="709" w:gutter="0"/>
       <w:cols w:space="708"/>
@@ -3649,20 +3733,20 @@
 
 <file path=word/endnotes.xml><?xml version="1.0" encoding="utf-8"?>
 <w:endnotes xmlns:ve="http://schemas.openxmlformats.org/markup-compatibility/2006" xmlns:o="urn:schemas-microsoft-com:office:office" xmlns:r="http://schemas.openxmlformats.org/officeDocument/2006/relationships" xmlns:m="http://schemas.openxmlformats.org/officeDocument/2006/math" xmlns:v="urn:schemas-microsoft-com:vml" xmlns:wp="http://schemas.openxmlformats.org/drawingml/2006/wordprocessingDrawing" xmlns:w10="urn:schemas-microsoft-com:office:word" xmlns:w="http://schemas.openxmlformats.org/wordprocessingml/2006/main" xmlns:wne="http://schemas.microsoft.com/office/word/2006/wordml">
-  <w:endnote w:type="separator" w:id="-1">
-    <w:p>
-      <w:pPr>
-        <w:pStyle w:val="NoSpacing"/>
+  <w:endnote w:type="separator" w:id="0">
+    <w:p>
+      <w:pPr>
+        <w:pStyle w:val="KeinLeerraum"/>
       </w:pPr>
       <w:r>
         <w:separator/>
       </w:r>
     </w:p>
   </w:endnote>
-  <w:endnote w:type="continuationSeparator" w:id="0">
-    <w:p>
-      <w:pPr>
-        <w:pStyle w:val="NoSpacing"/>
+  <w:endnote w:type="continuationSeparator" w:id="1">
+    <w:p>
+      <w:pPr>
+        <w:pStyle w:val="KeinLeerraum"/>
       </w:pPr>
       <w:r>
         <w:continuationSeparator/>
@@ -3674,95 +3758,106 @@
 
 <file path=word/footer1.xml><?xml version="1.0" encoding="utf-8"?>
 <w:ftr xmlns:ve="http://schemas.openxmlformats.org/markup-compatibility/2006" xmlns:o="urn:schemas-microsoft-com:office:office" xmlns:r="http://schemas.openxmlformats.org/officeDocument/2006/relationships" xmlns:m="http://schemas.openxmlformats.org/officeDocument/2006/math" xmlns:v="urn:schemas-microsoft-com:vml" xmlns:wp="http://schemas.openxmlformats.org/drawingml/2006/wordprocessingDrawing" xmlns:w10="urn:schemas-microsoft-com:office:word" xmlns:w="http://schemas.openxmlformats.org/wordprocessingml/2006/main" xmlns:wne="http://schemas.microsoft.com/office/word/2006/wordml">
-  <w:p>
-    <w:pPr>
-      <w:pStyle w:val="Footer"/>
-      <w:jc w:val="right"/>
-    </w:pPr>
-    <w:r>
-      <w:rPr>
-        <w:noProof/>
-        <w:lang w:val="en-US"/>
-      </w:rPr>
-      <w:pict>
-        <v:group id="_x0000_s2049" style="position:absolute;left:0;text-align:left;margin-left:0;margin-top:806.8pt;width:593.7pt;height:15pt;z-index:251660288;mso-position-horizontal:center;mso-position-horizontal-relative:page;mso-position-vertical-relative:page" coordorigin=",14970" coordsize="12255,300">
-          <v:shapetype id="_x0000_t202" coordsize="21600,21600" o:spt="202" path="m,l,21600r21600,l21600,xe">
-            <v:stroke joinstyle="miter"/>
-            <v:path gradientshapeok="t" o:connecttype="rect"/>
-          </v:shapetype>
-          <v:shape id="_x0000_s2050" type="#_x0000_t202" style="position:absolute;left:10803;top:14982;width:659;height:288" filled="f" stroked="f">
-            <v:textbox style="mso-next-textbox:#_x0000_s2050" inset="0,0,0,0">
-              <w:txbxContent>
-                <w:p>
-                  <w:pPr>
-                    <w:jc w:val="center"/>
-                  </w:pPr>
-                  <w:fldSimple w:instr=" PAGE    \* MERGEFORMAT ">
-                    <w:r>
-                      <w:rPr>
-                        <w:noProof/>
-                        <w:color w:val="8C8C8C"/>
-                      </w:rPr>
-                      <w:t>1</w:t>
-                    </w:r>
-                  </w:fldSimple>
-                </w:p>
-              </w:txbxContent>
-            </v:textbox>
-          </v:shape>
-          <v:group id="_x0000_s2051" style="position:absolute;top:14970;width:12255;height:230;flip:x" coordorigin="-8,14978" coordsize="12255,230">
-            <v:shapetype id="_x0000_t34" coordsize="21600,21600" o:spt="34" o:oned="t" adj="10800" path="m,l@0,0@0,21600,21600,21600e" filled="f">
-              <v:stroke joinstyle="miter"/>
-              <v:formulas>
-                <v:f eqn="val #0"/>
-              </v:formulas>
-              <v:path arrowok="t" fillok="f" o:connecttype="none"/>
-              <v:handles>
-                <v:h position="#0,center"/>
-              </v:handles>
-              <o:lock v:ext="edit" shapetype="t"/>
-            </v:shapetype>
-            <v:shape id="_x0000_s2052" type="#_x0000_t34" style="position:absolute;left:-8;top:14978;width:1260;height:230;flip:y" o:connectortype="elbow" adj=",1024457,257" strokecolor="#a5a5a5"/>
-            <v:shape id="_x0000_s2053" type="#_x0000_t34" style="position:absolute;left:1252;top:14978;width:10995;height:230;rotation:180" o:connectortype="elbow" adj="20904,-1024457,-24046" strokecolor="#a5a5a5"/>
-          </v:group>
-          <w10:wrap anchorx="page" anchory="page"/>
-        </v:group>
-      </w:pict>
-    </w:r>
-  </w:p>
+  <w:sdt>
+    <w:sdtPr>
+      <w:id w:val="4522179"/>
+      <w:docPartObj>
+        <w:docPartGallery w:val="Page Numbers (Bottom of Page)"/>
+        <w:docPartUnique/>
+      </w:docPartObj>
+    </w:sdtPr>
+    <w:sdtContent>
+      <w:p>
+        <w:pPr>
+          <w:pStyle w:val="Fuzeile"/>
+          <w:jc w:val="right"/>
+        </w:pPr>
+        <w:r>
+          <w:rPr>
+            <w:noProof/>
+            <w:lang w:eastAsia="zh-TW"/>
+          </w:rPr>
+          <w:pict>
+            <v:group id="_x0000_s3077" style="position:absolute;left:0;text-align:left;margin-left:0;margin-top:0;width:611.15pt;height:15pt;z-index:251660288;mso-width-percent:1000;mso-position-horizontal:center;mso-position-horizontal-relative:page;mso-position-vertical:center;mso-position-vertical-relative:bottom-margin-area;mso-width-percent:1000" coordorigin=",14970" coordsize="12255,300">
+              <v:shapetype id="_x0000_t202" coordsize="21600,21600" o:spt="202" path="m,l,21600r21600,l21600,xe">
+                <v:stroke joinstyle="miter"/>
+                <v:path gradientshapeok="t" o:connecttype="rect"/>
+              </v:shapetype>
+              <v:shape id="_x0000_s3078" type="#_x0000_t202" style="position:absolute;left:10803;top:14982;width:659;height:288" filled="f" stroked="f">
+                <v:textbox style="mso-next-textbox:#_x0000_s3078" inset="0,0,0,0">
+                  <w:txbxContent>
+                    <w:p>
+                      <w:pPr>
+                        <w:jc w:val="center"/>
+                      </w:pPr>
+                      <w:fldSimple w:instr=" PAGE    \* MERGEFORMAT ">
+                        <w:r>
+                          <w:rPr>
+                            <w:noProof/>
+                            <w:color w:val="8C8C8C" w:themeColor="background1" w:themeShade="8C"/>
+                          </w:rPr>
+                          <w:t>1</w:t>
+                        </w:r>
+                      </w:fldSimple>
+                    </w:p>
+                  </w:txbxContent>
+                </v:textbox>
+              </v:shape>
+              <v:group id="_x0000_s3079" style="position:absolute;top:14970;width:12255;height:230;flip:x" coordorigin="-8,14978" coordsize="12255,230">
+                <v:shapetype id="_x0000_t34" coordsize="21600,21600" o:spt="34" o:oned="t" adj="10800" path="m,l@0,0@0,21600,21600,21600e" filled="f">
+                  <v:stroke joinstyle="miter"/>
+                  <v:formulas>
+                    <v:f eqn="val #0"/>
+                  </v:formulas>
+                  <v:path arrowok="t" fillok="f" o:connecttype="none"/>
+                  <v:handles>
+                    <v:h position="#0,center"/>
+                  </v:handles>
+                  <o:lock v:ext="edit" shapetype="t"/>
+                </v:shapetype>
+                <v:shape id="_x0000_s3080" type="#_x0000_t34" style="position:absolute;left:-8;top:14978;width:1260;height:230;flip:y" o:connectortype="elbow" adj=",1024457,257" strokecolor="#a5a5a5 [2092]"/>
+                <v:shape id="_x0000_s3081" type="#_x0000_t34" style="position:absolute;left:1252;top:14978;width:10995;height:230;rotation:180" o:connectortype="elbow" adj="20904,-1024457,-24046" strokecolor="#a5a5a5 [2092]"/>
+              </v:group>
+              <w10:wrap anchorx="page" anchory="page"/>
+            </v:group>
+          </w:pict>
+        </w:r>
+      </w:p>
+    </w:sdtContent>
+  </w:sdt>
 </w:ftr>
 </file>
 
 <file path=word/footnotes.xml><?xml version="1.0" encoding="utf-8"?>
 <w:footnotes xmlns:ve="http://schemas.openxmlformats.org/markup-compatibility/2006" xmlns:o="urn:schemas-microsoft-com:office:office" xmlns:r="http://schemas.openxmlformats.org/officeDocument/2006/relationships" xmlns:m="http://schemas.openxmlformats.org/officeDocument/2006/math" xmlns:v="urn:schemas-microsoft-com:vml" xmlns:wp="http://schemas.openxmlformats.org/drawingml/2006/wordprocessingDrawing" xmlns:w10="urn:schemas-microsoft-com:office:word" xmlns:w="http://schemas.openxmlformats.org/wordprocessingml/2006/main" xmlns:wne="http://schemas.microsoft.com/office/word/2006/wordml">
-  <w:footnote w:type="separator" w:id="-1">
-    <w:p>
-      <w:pPr>
-        <w:pStyle w:val="NoSpacing"/>
+  <w:footnote w:type="separator" w:id="0">
+    <w:p>
+      <w:pPr>
+        <w:pStyle w:val="KeinLeerraum"/>
       </w:pPr>
       <w:r>
         <w:separator/>
       </w:r>
     </w:p>
   </w:footnote>
-  <w:footnote w:type="continuationSeparator" w:id="0">
-    <w:p>
-      <w:pPr>
-        <w:pStyle w:val="NoSpacing"/>
+  <w:footnote w:type="continuationSeparator" w:id="1">
+    <w:p>
+      <w:pPr>
+        <w:pStyle w:val="KeinLeerraum"/>
       </w:pPr>
       <w:r>
         <w:continuationSeparator/>
       </w:r>
     </w:p>
   </w:footnote>
-  <w:footnote w:id="1">
-    <w:p>
-      <w:pPr>
-        <w:pStyle w:val="FootnoteText"/>
-      </w:pPr>
-      <w:r>
-        <w:rPr>
-          <w:rStyle w:val="FootnoteReference"/>
+  <w:footnote w:id="2">
+    <w:p>
+      <w:pPr>
+        <w:pStyle w:val="Funotentext"/>
+      </w:pPr>
+      <w:r>
+        <w:rPr>
+          <w:rStyle w:val="Funotenzeichen"/>
         </w:rPr>
         <w:footnoteRef/>
       </w:r>
@@ -3779,14 +3874,14 @@
       </w:hyperlink>
     </w:p>
   </w:footnote>
-  <w:footnote w:id="2">
-    <w:p>
-      <w:pPr>
-        <w:pStyle w:val="FootnoteText"/>
-      </w:pPr>
-      <w:r>
-        <w:rPr>
-          <w:rStyle w:val="FootnoteReference"/>
+  <w:footnote w:id="3">
+    <w:p>
+      <w:pPr>
+        <w:pStyle w:val="Funotentext"/>
+      </w:pPr>
+      <w:r>
+        <w:rPr>
+          <w:rStyle w:val="Funotenzeichen"/>
         </w:rPr>
         <w:footnoteRef/>
       </w:r>
@@ -3821,10 +3916,10 @@
         <w:ind w:left="720" w:hanging="360"/>
       </w:pPr>
       <w:rPr>
-        <w:rFonts w:ascii="Symbol" w:hAnsi="Symbol" w:cs="Symbol" w:hint="default"/>
+        <w:rFonts w:ascii="Symbol" w:hAnsi="Symbol" w:hint="default"/>
       </w:rPr>
     </w:lvl>
-    <w:lvl w:ilvl="1" w:tplc="04070003">
+    <w:lvl w:ilvl="1" w:tplc="04070003" w:tentative="1">
       <w:start w:val="1"/>
       <w:numFmt w:val="bullet"/>
       <w:lvlText w:val="o"/>
@@ -3836,7 +3931,7 @@
         <w:rFonts w:ascii="Courier New" w:hAnsi="Courier New" w:cs="Courier New" w:hint="default"/>
       </w:rPr>
     </w:lvl>
-    <w:lvl w:ilvl="2" w:tplc="04070005">
+    <w:lvl w:ilvl="2" w:tplc="04070005" w:tentative="1">
       <w:start w:val="1"/>
       <w:numFmt w:val="bullet"/>
       <w:lvlText w:val=""/>
@@ -3845,10 +3940,10 @@
         <w:ind w:left="2160" w:hanging="360"/>
       </w:pPr>
       <w:rPr>
-        <w:rFonts w:ascii="Wingdings" w:hAnsi="Wingdings" w:cs="Wingdings" w:hint="default"/>
+        <w:rFonts w:ascii="Wingdings" w:hAnsi="Wingdings" w:hint="default"/>
       </w:rPr>
     </w:lvl>
-    <w:lvl w:ilvl="3" w:tplc="04070001">
+    <w:lvl w:ilvl="3" w:tplc="04070001" w:tentative="1">
       <w:start w:val="1"/>
       <w:numFmt w:val="bullet"/>
       <w:lvlText w:val=""/>
@@ -3857,10 +3952,10 @@
         <w:ind w:left="2880" w:hanging="360"/>
       </w:pPr>
       <w:rPr>
-        <w:rFonts w:ascii="Symbol" w:hAnsi="Symbol" w:cs="Symbol" w:hint="default"/>
+        <w:rFonts w:ascii="Symbol" w:hAnsi="Symbol" w:hint="default"/>
       </w:rPr>
     </w:lvl>
-    <w:lvl w:ilvl="4" w:tplc="04070003">
+    <w:lvl w:ilvl="4" w:tplc="04070003" w:tentative="1">
       <w:start w:val="1"/>
       <w:numFmt w:val="bullet"/>
       <w:lvlText w:val="o"/>
@@ -3872,7 +3967,7 @@
         <w:rFonts w:ascii="Courier New" w:hAnsi="Courier New" w:cs="Courier New" w:hint="default"/>
       </w:rPr>
     </w:lvl>
-    <w:lvl w:ilvl="5" w:tplc="04070005">
+    <w:lvl w:ilvl="5" w:tplc="04070005" w:tentative="1">
       <w:start w:val="1"/>
       <w:numFmt w:val="bullet"/>
       <w:lvlText w:val=""/>
@@ -3881,10 +3976,10 @@
         <w:ind w:left="4320" w:hanging="360"/>
       </w:pPr>
       <w:rPr>
-        <w:rFonts w:ascii="Wingdings" w:hAnsi="Wingdings" w:cs="Wingdings" w:hint="default"/>
+        <w:rFonts w:ascii="Wingdings" w:hAnsi="Wingdings" w:hint="default"/>
       </w:rPr>
     </w:lvl>
-    <w:lvl w:ilvl="6" w:tplc="04070001">
+    <w:lvl w:ilvl="6" w:tplc="04070001" w:tentative="1">
       <w:start w:val="1"/>
       <w:numFmt w:val="bullet"/>
       <w:lvlText w:val=""/>
@@ -3893,10 +3988,10 @@
         <w:ind w:left="5040" w:hanging="360"/>
       </w:pPr>
       <w:rPr>
-        <w:rFonts w:ascii="Symbol" w:hAnsi="Symbol" w:cs="Symbol" w:hint="default"/>
+        <w:rFonts w:ascii="Symbol" w:hAnsi="Symbol" w:hint="default"/>
       </w:rPr>
     </w:lvl>
-    <w:lvl w:ilvl="7" w:tplc="04070003">
+    <w:lvl w:ilvl="7" w:tplc="04070003" w:tentative="1">
       <w:start w:val="1"/>
       <w:numFmt w:val="bullet"/>
       <w:lvlText w:val="o"/>
@@ -3908,7 +4003,7 @@
         <w:rFonts w:ascii="Courier New" w:hAnsi="Courier New" w:cs="Courier New" w:hint="default"/>
       </w:rPr>
     </w:lvl>
-    <w:lvl w:ilvl="8" w:tplc="04070005">
+    <w:lvl w:ilvl="8" w:tplc="04070005" w:tentative="1">
       <w:start w:val="1"/>
       <w:numFmt w:val="bullet"/>
       <w:lvlText w:val=""/>
@@ -3917,7 +4012,7 @@
         <w:ind w:left="6480" w:hanging="360"/>
       </w:pPr>
       <w:rPr>
-        <w:rFonts w:ascii="Wingdings" w:hAnsi="Wingdings" w:cs="Wingdings" w:hint="default"/>
+        <w:rFonts w:ascii="Wingdings" w:hAnsi="Wingdings" w:hint="default"/>
       </w:rPr>
     </w:lvl>
   </w:abstractNum>
@@ -3932,41 +4027,45 @@
   <w:docDefaults>
     <w:rPrDefault>
       <w:rPr>
-        <w:rFonts w:ascii="Calibri" w:eastAsia="Calibri" w:hAnsi="Calibri" w:cs="Times New Roman"/>
+        <w:rFonts w:asciiTheme="minorHAnsi" w:eastAsiaTheme="minorHAnsi" w:hAnsiTheme="minorHAnsi" w:cstheme="minorBidi"/>
         <w:sz w:val="22"/>
         <w:szCs w:val="22"/>
-        <w:lang w:val="en-US" w:eastAsia="en-US" w:bidi="ar-SA"/>
+        <w:lang w:val="de-DE" w:eastAsia="en-US" w:bidi="ar-SA"/>
       </w:rPr>
     </w:rPrDefault>
-    <w:pPrDefault/>
+    <w:pPrDefault>
+      <w:pPr>
+        <w:spacing w:after="200" w:line="276" w:lineRule="auto"/>
+      </w:pPr>
+    </w:pPrDefault>
   </w:docDefaults>
   <w:latentStyles w:defLockedState="0" w:defUIPriority="99" w:defSemiHidden="1" w:defUnhideWhenUsed="1" w:defQFormat="0" w:count="267">
-    <w:lsdException w:name="Normal" w:locked="1" w:semiHidden="0" w:uiPriority="0" w:unhideWhenUsed="0" w:qFormat="1"/>
-    <w:lsdException w:name="heading 1" w:locked="1" w:semiHidden="0" w:uiPriority="0" w:unhideWhenUsed="0" w:qFormat="1"/>
-    <w:lsdException w:name="heading 2" w:locked="1" w:uiPriority="0" w:qFormat="1"/>
-    <w:lsdException w:name="heading 3" w:locked="1" w:uiPriority="0" w:qFormat="1"/>
-    <w:lsdException w:name="heading 4" w:locked="1" w:uiPriority="0" w:qFormat="1"/>
-    <w:lsdException w:name="heading 5" w:locked="1" w:uiPriority="0" w:qFormat="1"/>
-    <w:lsdException w:name="heading 6" w:locked="1" w:uiPriority="0" w:qFormat="1"/>
-    <w:lsdException w:name="heading 7" w:locked="1" w:uiPriority="0" w:qFormat="1"/>
-    <w:lsdException w:name="heading 8" w:locked="1" w:uiPriority="0" w:qFormat="1"/>
-    <w:lsdException w:name="heading 9" w:locked="1" w:uiPriority="0" w:qFormat="1"/>
-    <w:lsdException w:name="toc 1" w:locked="1" w:semiHidden="0" w:uiPriority="0" w:unhideWhenUsed="0"/>
-    <w:lsdException w:name="toc 2" w:locked="1" w:semiHidden="0" w:uiPriority="0" w:unhideWhenUsed="0"/>
-    <w:lsdException w:name="toc 3" w:locked="1" w:semiHidden="0" w:uiPriority="0" w:unhideWhenUsed="0"/>
-    <w:lsdException w:name="toc 4" w:locked="1" w:semiHidden="0" w:uiPriority="0" w:unhideWhenUsed="0"/>
-    <w:lsdException w:name="toc 5" w:locked="1" w:semiHidden="0" w:uiPriority="0" w:unhideWhenUsed="0"/>
-    <w:lsdException w:name="toc 6" w:locked="1" w:semiHidden="0" w:uiPriority="0" w:unhideWhenUsed="0"/>
-    <w:lsdException w:name="toc 7" w:locked="1" w:semiHidden="0" w:uiPriority="0" w:unhideWhenUsed="0"/>
-    <w:lsdException w:name="toc 8" w:locked="1" w:semiHidden="0" w:uiPriority="0" w:unhideWhenUsed="0"/>
-    <w:lsdException w:name="toc 9" w:locked="1" w:semiHidden="0" w:uiPriority="0" w:unhideWhenUsed="0"/>
-    <w:lsdException w:name="caption" w:locked="1" w:uiPriority="0" w:qFormat="1"/>
-    <w:lsdException w:name="Title" w:locked="1" w:semiHidden="0" w:uiPriority="0" w:unhideWhenUsed="0" w:qFormat="1"/>
-    <w:lsdException w:name="Default Paragraph Font" w:locked="1" w:semiHidden="0" w:uiPriority="0" w:unhideWhenUsed="0"/>
-    <w:lsdException w:name="Subtitle" w:locked="1" w:semiHidden="0" w:uiPriority="0" w:unhideWhenUsed="0" w:qFormat="1"/>
-    <w:lsdException w:name="Strong" w:locked="1" w:semiHidden="0" w:uiPriority="0" w:unhideWhenUsed="0" w:qFormat="1"/>
-    <w:lsdException w:name="Emphasis" w:locked="1" w:semiHidden="0" w:uiPriority="0" w:unhideWhenUsed="0" w:qFormat="1"/>
-    <w:lsdException w:name="Table Grid" w:locked="1" w:semiHidden="0" w:uiPriority="0" w:unhideWhenUsed="0"/>
+    <w:lsdException w:name="Normal" w:semiHidden="0" w:uiPriority="0" w:unhideWhenUsed="0" w:qFormat="1"/>
+    <w:lsdException w:name="heading 1" w:semiHidden="0" w:uiPriority="9" w:unhideWhenUsed="0" w:qFormat="1"/>
+    <w:lsdException w:name="heading 2" w:uiPriority="9" w:qFormat="1"/>
+    <w:lsdException w:name="heading 3" w:uiPriority="9" w:qFormat="1"/>
+    <w:lsdException w:name="heading 4" w:uiPriority="9" w:qFormat="1"/>
+    <w:lsdException w:name="heading 5" w:uiPriority="9" w:qFormat="1"/>
+    <w:lsdException w:name="heading 6" w:uiPriority="9" w:qFormat="1"/>
+    <w:lsdException w:name="heading 7" w:uiPriority="9" w:qFormat="1"/>
+    <w:lsdException w:name="heading 8" w:uiPriority="9" w:qFormat="1"/>
+    <w:lsdException w:name="heading 9" w:uiPriority="9" w:qFormat="1"/>
+    <w:lsdException w:name="toc 1" w:uiPriority="39"/>
+    <w:lsdException w:name="toc 2" w:uiPriority="39"/>
+    <w:lsdException w:name="toc 3" w:uiPriority="39"/>
+    <w:lsdException w:name="toc 4" w:uiPriority="39"/>
+    <w:lsdException w:name="toc 5" w:uiPriority="39"/>
+    <w:lsdException w:name="toc 6" w:uiPriority="39"/>
+    <w:lsdException w:name="toc 7" w:uiPriority="39"/>
+    <w:lsdException w:name="toc 8" w:uiPriority="39"/>
+    <w:lsdException w:name="toc 9" w:uiPriority="39"/>
+    <w:lsdException w:name="caption" w:uiPriority="35" w:qFormat="1"/>
+    <w:lsdException w:name="Title" w:semiHidden="0" w:uiPriority="10" w:unhideWhenUsed="0" w:qFormat="1"/>
+    <w:lsdException w:name="Default Paragraph Font" w:uiPriority="1"/>
+    <w:lsdException w:name="Subtitle" w:semiHidden="0" w:uiPriority="11" w:unhideWhenUsed="0" w:qFormat="1"/>
+    <w:lsdException w:name="Strong" w:semiHidden="0" w:uiPriority="22" w:unhideWhenUsed="0" w:qFormat="1"/>
+    <w:lsdException w:name="Emphasis" w:semiHidden="0" w:uiPriority="20" w:unhideWhenUsed="0" w:qFormat="1"/>
+    <w:lsdException w:name="Table Grid" w:semiHidden="0" w:uiPriority="59" w:unhideWhenUsed="0"/>
     <w:lsdException w:name="Placeholder Text" w:unhideWhenUsed="0"/>
     <w:lsdException w:name="No Spacing" w:semiHidden="0" w:uiPriority="1" w:unhideWhenUsed="0" w:qFormat="1"/>
     <w:lsdException w:name="Light Shading" w:semiHidden="0" w:uiPriority="60" w:unhideWhenUsed="0"/>
@@ -4079,24 +4178,18 @@
     <w:lsdException w:name="Bibliography" w:uiPriority="37"/>
     <w:lsdException w:name="TOC Heading" w:uiPriority="39" w:qFormat="1"/>
   </w:latentStyles>
-  <w:style w:type="paragraph" w:default="1" w:styleId="Normal">
+  <w:style w:type="paragraph" w:default="1" w:styleId="Standard">
     <w:name w:val="Normal"/>
     <w:qFormat/>
     <w:rsid w:val="00B653D3"/>
-    <w:pPr>
-      <w:spacing w:after="200" w:line="276" w:lineRule="auto"/>
-    </w:pPr>
-    <w:rPr>
-      <w:rFonts w:cs="Calibri"/>
-      <w:lang w:val="de-DE"/>
-    </w:rPr>
   </w:style>
-  <w:style w:type="character" w:default="1" w:styleId="DefaultParagraphFont">
+  <w:style w:type="character" w:default="1" w:styleId="Absatz-Standardschriftart">
     <w:name w:val="Default Paragraph Font"/>
-    <w:uiPriority w:val="99"/>
+    <w:uiPriority w:val="1"/>
     <w:semiHidden/>
+    <w:unhideWhenUsed/>
   </w:style>
-  <w:style w:type="table" w:default="1" w:styleId="TableNormal">
+  <w:style w:type="table" w:default="1" w:styleId="NormaleTabelle">
     <w:name w:val="Normal Table"/>
     <w:uiPriority w:val="99"/>
     <w:semiHidden/>
@@ -4112,40 +4205,38 @@
       </w:tblCellMar>
     </w:tblPr>
   </w:style>
-  <w:style w:type="numbering" w:default="1" w:styleId="NoList">
+  <w:style w:type="numbering" w:default="1" w:styleId="KeineListe">
     <w:name w:val="No List"/>
     <w:uiPriority w:val="99"/>
     <w:semiHidden/>
     <w:unhideWhenUsed/>
   </w:style>
-  <w:style w:type="paragraph" w:styleId="NoSpacing">
+  <w:style w:type="paragraph" w:styleId="KeinLeerraum">
     <w:name w:val="No Spacing"/>
-    <w:uiPriority w:val="99"/>
+    <w:uiPriority w:val="1"/>
     <w:qFormat/>
     <w:rsid w:val="00992771"/>
-    <w:rPr>
-      <w:rFonts w:cs="Calibri"/>
-      <w:lang w:val="de-DE"/>
-    </w:rPr>
+    <w:pPr>
+      <w:spacing w:after="0" w:line="240" w:lineRule="auto"/>
+    </w:pPr>
   </w:style>
-  <w:style w:type="table" w:styleId="TableGrid">
+  <w:style w:type="table" w:styleId="Tabellengitternetz">
     <w:name w:val="Table Grid"/>
-    <w:basedOn w:val="TableNormal"/>
-    <w:uiPriority w:val="99"/>
+    <w:basedOn w:val="NormaleTabelle"/>
+    <w:uiPriority w:val="59"/>
     <w:rsid w:val="005A19D1"/>
-    <w:rPr>
-      <w:rFonts w:cs="Calibri"/>
-      <w:sz w:val="20"/>
-      <w:szCs w:val="20"/>
-    </w:rPr>
+    <w:pPr>
+      <w:spacing w:after="0" w:line="240" w:lineRule="auto"/>
+    </w:pPr>
     <w:tblPr>
+      <w:tblInd w:w="0" w:type="dxa"/>
       <w:tblBorders>
-        <w:top w:val="single" w:sz="4" w:space="0" w:color="000000"/>
-        <w:left w:val="single" w:sz="4" w:space="0" w:color="000000"/>
-        <w:bottom w:val="single" w:sz="4" w:space="0" w:color="000000"/>
-        <w:right w:val="single" w:sz="4" w:space="0" w:color="000000"/>
-        <w:insideH w:val="single" w:sz="4" w:space="0" w:color="000000"/>
-        <w:insideV w:val="single" w:sz="4" w:space="0" w:color="000000"/>
+        <w:top w:val="single" w:sz="4" w:space="0" w:color="000000" w:themeColor="text1"/>
+        <w:left w:val="single" w:sz="4" w:space="0" w:color="000000" w:themeColor="text1"/>
+        <w:bottom w:val="single" w:sz="4" w:space="0" w:color="000000" w:themeColor="text1"/>
+        <w:right w:val="single" w:sz="4" w:space="0" w:color="000000" w:themeColor="text1"/>
+        <w:insideH w:val="single" w:sz="4" w:space="0" w:color="000000" w:themeColor="text1"/>
+        <w:insideV w:val="single" w:sz="4" w:space="0" w:color="000000" w:themeColor="text1"/>
       </w:tblBorders>
       <w:tblCellMar>
         <w:top w:w="0" w:type="dxa"/>
@@ -4155,12 +4246,13 @@
       </w:tblCellMar>
     </w:tblPr>
   </w:style>
-  <w:style w:type="paragraph" w:styleId="BalloonText">
+  <w:style w:type="paragraph" w:styleId="Sprechblasentext">
     <w:name w:val="Balloon Text"/>
-    <w:basedOn w:val="Normal"/>
-    <w:link w:val="BalloonTextChar"/>
+    <w:basedOn w:val="Standard"/>
+    <w:link w:val="SprechblasentextZchn"/>
     <w:uiPriority w:val="99"/>
     <w:semiHidden/>
+    <w:unhideWhenUsed/>
     <w:rsid w:val="005A19D1"/>
     <w:pPr>
       <w:spacing w:after="0" w:line="240" w:lineRule="auto"/>
@@ -4171,13 +4263,12 @@
       <w:szCs w:val="16"/>
     </w:rPr>
   </w:style>
-  <w:style w:type="character" w:customStyle="1" w:styleId="BalloonTextChar">
-    <w:name w:val="Balloon Text Char"/>
-    <w:basedOn w:val="DefaultParagraphFont"/>
-    <w:link w:val="BalloonText"/>
+  <w:style w:type="character" w:customStyle="1" w:styleId="SprechblasentextZchn">
+    <w:name w:val="Sprechblasentext Zchn"/>
+    <w:basedOn w:val="Absatz-Standardschriftart"/>
+    <w:link w:val="Sprechblasentext"/>
     <w:uiPriority w:val="99"/>
     <w:semiHidden/>
-    <w:locked/>
     <w:rsid w:val="005A19D1"/>
     <w:rPr>
       <w:rFonts w:ascii="Tahoma" w:hAnsi="Tahoma" w:cs="Tahoma"/>
@@ -4185,12 +4276,13 @@
       <w:szCs w:val="16"/>
     </w:rPr>
   </w:style>
-  <w:style w:type="paragraph" w:styleId="Header">
+  <w:style w:type="paragraph" w:styleId="Kopfzeile">
     <w:name w:val="header"/>
-    <w:basedOn w:val="Normal"/>
-    <w:link w:val="HeaderChar"/>
+    <w:basedOn w:val="Standard"/>
+    <w:link w:val="KopfzeileZchn"/>
     <w:uiPriority w:val="99"/>
     <w:semiHidden/>
+    <w:unhideWhenUsed/>
     <w:rsid w:val="00DA6A0E"/>
     <w:pPr>
       <w:tabs>
@@ -4200,20 +4292,20 @@
       <w:spacing w:after="0" w:line="240" w:lineRule="auto"/>
     </w:pPr>
   </w:style>
-  <w:style w:type="character" w:customStyle="1" w:styleId="HeaderChar">
-    <w:name w:val="Header Char"/>
-    <w:basedOn w:val="DefaultParagraphFont"/>
-    <w:link w:val="Header"/>
+  <w:style w:type="character" w:customStyle="1" w:styleId="KopfzeileZchn">
+    <w:name w:val="Kopfzeile Zchn"/>
+    <w:basedOn w:val="Absatz-Standardschriftart"/>
+    <w:link w:val="Kopfzeile"/>
     <w:uiPriority w:val="99"/>
     <w:semiHidden/>
-    <w:locked/>
     <w:rsid w:val="00DA6A0E"/>
   </w:style>
-  <w:style w:type="paragraph" w:styleId="Footer">
+  <w:style w:type="paragraph" w:styleId="Fuzeile">
     <w:name w:val="footer"/>
-    <w:basedOn w:val="Normal"/>
-    <w:link w:val="FooterChar"/>
+    <w:basedOn w:val="Standard"/>
+    <w:link w:val="FuzeileZchn"/>
     <w:uiPriority w:val="99"/>
+    <w:unhideWhenUsed/>
     <w:rsid w:val="00DA6A0E"/>
     <w:pPr>
       <w:tabs>
@@ -4223,20 +4315,20 @@
       <w:spacing w:after="0" w:line="240" w:lineRule="auto"/>
     </w:pPr>
   </w:style>
-  <w:style w:type="character" w:customStyle="1" w:styleId="FooterChar">
-    <w:name w:val="Footer Char"/>
-    <w:basedOn w:val="DefaultParagraphFont"/>
-    <w:link w:val="Footer"/>
+  <w:style w:type="character" w:customStyle="1" w:styleId="FuzeileZchn">
+    <w:name w:val="Fußzeile Zchn"/>
+    <w:basedOn w:val="Absatz-Standardschriftart"/>
+    <w:link w:val="Fuzeile"/>
     <w:uiPriority w:val="99"/>
-    <w:locked/>
     <w:rsid w:val="00DA6A0E"/>
   </w:style>
-  <w:style w:type="paragraph" w:styleId="FootnoteText">
+  <w:style w:type="paragraph" w:styleId="Funotentext">
     <w:name w:val="footnote text"/>
-    <w:basedOn w:val="Normal"/>
-    <w:link w:val="FootnoteTextChar"/>
+    <w:basedOn w:val="Standard"/>
+    <w:link w:val="FunotentextZchn"/>
     <w:uiPriority w:val="99"/>
     <w:semiHidden/>
+    <w:unhideWhenUsed/>
     <w:rsid w:val="00BE483F"/>
     <w:pPr>
       <w:spacing w:after="0" w:line="240" w:lineRule="auto"/>
@@ -4246,24 +4338,24 @@
       <w:szCs w:val="20"/>
     </w:rPr>
   </w:style>
-  <w:style w:type="character" w:customStyle="1" w:styleId="FootnoteTextChar">
-    <w:name w:val="Footnote Text Char"/>
-    <w:basedOn w:val="DefaultParagraphFont"/>
-    <w:link w:val="FootnoteText"/>
+  <w:style w:type="character" w:customStyle="1" w:styleId="FunotentextZchn">
+    <w:name w:val="Fußnotentext Zchn"/>
+    <w:basedOn w:val="Absatz-Standardschriftart"/>
+    <w:link w:val="Funotentext"/>
     <w:uiPriority w:val="99"/>
     <w:semiHidden/>
-    <w:locked/>
     <w:rsid w:val="00BE483F"/>
     <w:rPr>
       <w:sz w:val="20"/>
       <w:szCs w:val="20"/>
     </w:rPr>
   </w:style>
-  <w:style w:type="character" w:styleId="FootnoteReference">
+  <w:style w:type="character" w:styleId="Funotenzeichen">
     <w:name w:val="footnote reference"/>
-    <w:basedOn w:val="DefaultParagraphFont"/>
+    <w:basedOn w:val="Absatz-Standardschriftart"/>
     <w:uiPriority w:val="99"/>
     <w:semiHidden/>
+    <w:unhideWhenUsed/>
     <w:rsid w:val="00BE483F"/>
     <w:rPr>
       <w:vertAlign w:val="superscript"/>
@@ -4271,11 +4363,12 @@
   </w:style>
   <w:style w:type="character" w:styleId="Hyperlink">
     <w:name w:val="Hyperlink"/>
-    <w:basedOn w:val="DefaultParagraphFont"/>
+    <w:basedOn w:val="Absatz-Standardschriftart"/>
     <w:uiPriority w:val="99"/>
+    <w:unhideWhenUsed/>
     <w:rsid w:val="00BE483F"/>
     <w:rPr>
-      <w:color w:val="0000FF"/>
+      <w:color w:val="0000FF" w:themeColor="hyperlink"/>
       <w:u w:val="single"/>
     </w:rPr>
   </w:style>
@@ -4563,4 +4656,16 @@
   <a:objectDefaults/>
   <a:extraClrSchemeLst/>
 </a:theme>
+</file>
+
+<file path=customXml/item1.xml><?xml version="1.0" encoding="utf-8"?>
+<b:Sources xmlns:b="http://schemas.openxmlformats.org/officeDocument/2006/bibliography" xmlns="http://schemas.openxmlformats.org/officeDocument/2006/bibliography" SelectedStyle="\APA.XSL" StyleName="APA"/>
+</file>
+
+<file path=customXml/itemProps1.xml><?xml version="1.0" encoding="utf-8"?>
+<ds:datastoreItem xmlns:ds="http://schemas.openxmlformats.org/officeDocument/2006/customXml" ds:itemID="{C8C29AC6-A56D-4C99-9D0F-D539D1A7D739}">
+  <ds:schemaRefs>
+    <ds:schemaRef ds:uri="http://schemas.openxmlformats.org/officeDocument/2006/bibliography"/>
+  </ds:schemaRefs>
+</ds:datastoreItem>
 </file>
</xml_diff>

<commit_message>
-Scientific Paper with part of Alex (Recombination / Mutation) -New diagrams of quality of algorithm
</commit_message>
<xml_diff>
--- a/TimeTabling/doc/scientific paper.docx
+++ b/TimeTabling/doc/scientific paper.docx
@@ -2514,7 +2514,7 @@
           <w:u w:val="single"/>
           <w:lang w:val="en-US"/>
         </w:rPr>
-        <w:t>Measurement</w:t>
+        <w:t>Recombination strategy</w:t>
       </w:r>
       <w:r>
         <w:rPr>
@@ -2524,16 +2524,6 @@
           <w:u w:val="single"/>
           <w:lang w:val="en-US"/>
         </w:rPr>
-        <w:t>s</w:t>
-      </w:r>
-      <w:r>
-        <w:rPr>
-          <w:b/>
-          <w:sz w:val="28"/>
-          <w:szCs w:val="28"/>
-          <w:u w:val="single"/>
-          <w:lang w:val="en-US"/>
-        </w:rPr>
         <w:t>:</w:t>
       </w:r>
     </w:p>
@@ -2541,1183 +2531,102 @@
       <w:pPr>
         <w:pStyle w:val="KeinLeerraum"/>
         <w:rPr>
-          <w:sz w:val="24"/>
-          <w:szCs w:val="24"/>
-          <w:lang w:val="en-US"/>
-        </w:rPr>
-      </w:pPr>
-      <w:r>
-        <w:rPr>
-          <w:sz w:val="24"/>
-          <w:szCs w:val="24"/>
-          <w:lang w:val="en-US"/>
-        </w:rPr>
-        <w:t>To represent the quality of our heuristic, here are some significant results of the algorithm</w:t>
-      </w:r>
-      <w:r>
-        <w:rPr>
-          <w:sz w:val="24"/>
-          <w:szCs w:val="24"/>
-          <w:lang w:val="en-US"/>
-        </w:rPr>
-        <w:t xml:space="preserve">. A detailed list with multiple runs </w:t>
-      </w:r>
-      <w:r>
-        <w:rPr>
-          <w:sz w:val="24"/>
-          <w:szCs w:val="24"/>
-          <w:lang w:val="en-US"/>
-        </w:rPr>
-        <w:t>on each instance can be found in the repository (address on top of page1).</w:t>
-      </w:r>
-      <w:r>
-        <w:rPr>
-          <w:sz w:val="24"/>
-          <w:szCs w:val="24"/>
-          <w:lang w:val="en-US"/>
-        </w:rPr>
-        <w:t xml:space="preserve"> Significant values are marked.</w:t>
-      </w:r>
-      <w:r>
-        <w:rPr>
-          <w:sz w:val="24"/>
-          <w:szCs w:val="24"/>
-          <w:lang w:val="en-US"/>
-        </w:rPr>
-        <w:t xml:space="preserve"> In the table of measurements you can see, that (sadly) fair solutions must not have a low penal</w:t>
-      </w:r>
-      <w:r>
-        <w:rPr>
-          <w:sz w:val="24"/>
-          <w:szCs w:val="24"/>
-          <w:lang w:val="en-US"/>
-        </w:rPr>
-        <w:t>ty value :-(</w:t>
-      </w:r>
-    </w:p>
-    <w:p>
-      <w:pPr>
-        <w:pStyle w:val="KeinLeerraum"/>
-        <w:rPr>
-          <w:sz w:val="20"/>
-          <w:szCs w:val="20"/>
-          <w:lang w:val="en-US"/>
-        </w:rPr>
-      </w:pPr>
-    </w:p>
-    <w:tbl>
-      <w:tblPr>
-        <w:tblStyle w:val="Tabellengitternetz"/>
-        <w:tblW w:w="9932" w:type="dxa"/>
-        <w:tblLayout w:type="fixed"/>
-        <w:tblLook w:val="04A0"/>
-      </w:tblPr>
-      <w:tblGrid>
-        <w:gridCol w:w="1101"/>
-        <w:gridCol w:w="1766"/>
-        <w:gridCol w:w="1766"/>
-        <w:gridCol w:w="1766"/>
-        <w:gridCol w:w="1766"/>
-        <w:gridCol w:w="1767"/>
-      </w:tblGrid>
-      <w:tr>
-        <w:trPr>
-          <w:trHeight w:val="641"/>
-        </w:trPr>
-        <w:tc>
-          <w:tcPr>
-            <w:tcW w:w="1101" w:type="dxa"/>
-          </w:tcPr>
-          <w:p>
-            <w:pPr>
-              <w:pStyle w:val="KeinLeerraum"/>
-              <w:rPr>
-                <w:sz w:val="24"/>
-                <w:szCs w:val="24"/>
-                <w:lang w:val="en-US"/>
-              </w:rPr>
-            </w:pPr>
-            <w:r>
-              <w:rPr>
-                <w:sz w:val="24"/>
-                <w:szCs w:val="24"/>
-                <w:lang w:val="en-US"/>
-              </w:rPr>
-              <w:t>Instance</w:t>
-            </w:r>
-          </w:p>
-        </w:tc>
-        <w:tc>
-          <w:tcPr>
-            <w:tcW w:w="1766" w:type="dxa"/>
-          </w:tcPr>
-          <w:p>
-            <w:pPr>
-              <w:pStyle w:val="KeinLeerraum"/>
-              <w:rPr>
-                <w:sz w:val="24"/>
-                <w:szCs w:val="24"/>
-                <w:lang w:val="en-US"/>
-              </w:rPr>
-            </w:pPr>
-            <w:r>
-              <w:rPr>
-                <w:sz w:val="24"/>
-                <w:szCs w:val="24"/>
-                <w:lang w:val="en-US"/>
-              </w:rPr>
-              <w:t># of Iterations</w:t>
-            </w:r>
-          </w:p>
-        </w:tc>
-        <w:tc>
-          <w:tcPr>
-            <w:tcW w:w="1766" w:type="dxa"/>
-          </w:tcPr>
-          <w:p>
-            <w:pPr>
-              <w:pStyle w:val="KeinLeerraum"/>
-              <w:rPr>
-                <w:sz w:val="24"/>
-                <w:szCs w:val="24"/>
-                <w:lang w:val="en-US"/>
-              </w:rPr>
-            </w:pPr>
-            <w:r>
-              <w:rPr>
-                <w:sz w:val="24"/>
-                <w:szCs w:val="24"/>
-                <w:lang w:val="en-US"/>
-              </w:rPr>
-              <w:t>Best solution penal</w:t>
-            </w:r>
-            <w:r>
-              <w:rPr>
-                <w:sz w:val="24"/>
-                <w:szCs w:val="24"/>
-                <w:lang w:val="en-US"/>
-              </w:rPr>
-              <w:t>ty</w:t>
-            </w:r>
-          </w:p>
-        </w:tc>
-        <w:tc>
-          <w:tcPr>
-            <w:tcW w:w="1766" w:type="dxa"/>
-          </w:tcPr>
-          <w:p>
-            <w:pPr>
-              <w:pStyle w:val="KeinLeerraum"/>
-              <w:rPr>
-                <w:sz w:val="24"/>
-                <w:szCs w:val="24"/>
-                <w:lang w:val="en-US"/>
-              </w:rPr>
-            </w:pPr>
-            <w:r>
-              <w:rPr>
-                <w:sz w:val="24"/>
-                <w:szCs w:val="24"/>
-                <w:lang w:val="en-US"/>
-              </w:rPr>
-              <w:t>Fairness of best solution</w:t>
-            </w:r>
-          </w:p>
-        </w:tc>
-        <w:tc>
-          <w:tcPr>
-            <w:tcW w:w="1766" w:type="dxa"/>
-          </w:tcPr>
-          <w:p>
-            <w:pPr>
-              <w:pStyle w:val="KeinLeerraum"/>
-              <w:rPr>
-                <w:sz w:val="24"/>
-                <w:szCs w:val="24"/>
-                <w:lang w:val="en-US"/>
-              </w:rPr>
-            </w:pPr>
-            <w:r>
-              <w:rPr>
-                <w:sz w:val="24"/>
-                <w:szCs w:val="24"/>
-                <w:lang w:val="en-US"/>
-              </w:rPr>
-              <w:t>Fairest solution penalty</w:t>
-            </w:r>
-          </w:p>
-        </w:tc>
-        <w:tc>
-          <w:tcPr>
-            <w:tcW w:w="1767" w:type="dxa"/>
-          </w:tcPr>
-          <w:p>
-            <w:pPr>
-              <w:pStyle w:val="KeinLeerraum"/>
-              <w:rPr>
-                <w:sz w:val="24"/>
-                <w:szCs w:val="24"/>
-                <w:lang w:val="en-US"/>
-              </w:rPr>
-            </w:pPr>
-            <w:r>
-              <w:rPr>
-                <w:sz w:val="24"/>
-                <w:szCs w:val="24"/>
-                <w:lang w:val="en-US"/>
-              </w:rPr>
-              <w:t>Faireness of fairest solution</w:t>
-            </w:r>
-          </w:p>
-        </w:tc>
-      </w:tr>
-      <w:tr>
-        <w:trPr>
-          <w:trHeight w:val="312"/>
-        </w:trPr>
-        <w:tc>
-          <w:tcPr>
-            <w:tcW w:w="1101" w:type="dxa"/>
-          </w:tcPr>
-          <w:p>
-            <w:pPr>
-              <w:pStyle w:val="KeinLeerraum"/>
-              <w:rPr>
-                <w:sz w:val="24"/>
-                <w:szCs w:val="24"/>
-                <w:lang w:val="en-US"/>
-              </w:rPr>
-            </w:pPr>
-            <w:r>
-              <w:rPr>
-                <w:sz w:val="24"/>
-                <w:szCs w:val="24"/>
-                <w:lang w:val="en-US"/>
-              </w:rPr>
-              <w:t>1</w:t>
-            </w:r>
-          </w:p>
-        </w:tc>
-        <w:tc>
-          <w:tcPr>
-            <w:tcW w:w="1766" w:type="dxa"/>
-          </w:tcPr>
-          <w:p>
-            <w:pPr>
-              <w:pStyle w:val="KeinLeerraum"/>
-              <w:rPr>
-                <w:sz w:val="24"/>
-                <w:szCs w:val="24"/>
-                <w:lang w:val="en-US"/>
-              </w:rPr>
-            </w:pPr>
-            <w:r>
-              <w:rPr>
-                <w:sz w:val="24"/>
-                <w:szCs w:val="24"/>
-                <w:lang w:val="en-US"/>
-              </w:rPr>
-              <w:t>100</w:t>
-            </w:r>
-          </w:p>
-        </w:tc>
-        <w:tc>
-          <w:tcPr>
-            <w:tcW w:w="1766" w:type="dxa"/>
-          </w:tcPr>
-          <w:p>
-            <w:pPr>
-              <w:pStyle w:val="KeinLeerraum"/>
-              <w:rPr>
-                <w:sz w:val="24"/>
-                <w:szCs w:val="24"/>
-                <w:lang w:val="en-US"/>
-              </w:rPr>
-            </w:pPr>
-            <w:r>
-              <w:rPr>
-                <w:sz w:val="24"/>
-                <w:szCs w:val="24"/>
-                <w:lang w:val="en-US"/>
-              </w:rPr>
-              <w:t>1301</w:t>
-            </w:r>
-          </w:p>
-        </w:tc>
-        <w:tc>
-          <w:tcPr>
-            <w:tcW w:w="1766" w:type="dxa"/>
-          </w:tcPr>
-          <w:p>
-            <w:pPr>
-              <w:pStyle w:val="KeinLeerraum"/>
-              <w:rPr>
-                <w:sz w:val="24"/>
-                <w:szCs w:val="24"/>
-                <w:lang w:val="en-US"/>
-              </w:rPr>
-            </w:pPr>
-            <w:r>
-              <w:rPr>
-                <w:sz w:val="24"/>
-                <w:szCs w:val="24"/>
-                <w:lang w:val="en-US"/>
-              </w:rPr>
-              <w:t>446</w:t>
-            </w:r>
-          </w:p>
-        </w:tc>
-        <w:tc>
-          <w:tcPr>
-            <w:tcW w:w="1766" w:type="dxa"/>
-          </w:tcPr>
-          <w:p>
-            <w:pPr>
-              <w:pStyle w:val="KeinLeerraum"/>
-              <w:rPr>
-                <w:sz w:val="24"/>
-                <w:szCs w:val="24"/>
-                <w:lang w:val="en-US"/>
-              </w:rPr>
-            </w:pPr>
-            <w:r>
-              <w:rPr>
-                <w:sz w:val="24"/>
-                <w:szCs w:val="24"/>
-                <w:lang w:val="en-US"/>
-              </w:rPr>
-              <w:t>1998</w:t>
-            </w:r>
-          </w:p>
-        </w:tc>
-        <w:tc>
-          <w:tcPr>
-            <w:tcW w:w="1767" w:type="dxa"/>
-          </w:tcPr>
-          <w:p>
-            <w:pPr>
-              <w:pStyle w:val="KeinLeerraum"/>
-              <w:rPr>
-                <w:sz w:val="24"/>
-                <w:szCs w:val="24"/>
-                <w:lang w:val="en-US"/>
-              </w:rPr>
-            </w:pPr>
-            <w:r>
-              <w:rPr>
-                <w:sz w:val="24"/>
-                <w:szCs w:val="24"/>
-                <w:lang w:val="en-US"/>
-              </w:rPr>
-              <w:t>384</w:t>
-            </w:r>
-          </w:p>
-        </w:tc>
-      </w:tr>
-      <w:tr>
-        <w:trPr>
-          <w:trHeight w:val="296"/>
-        </w:trPr>
-        <w:tc>
-          <w:tcPr>
-            <w:tcW w:w="1101" w:type="dxa"/>
-          </w:tcPr>
-          <w:p>
-            <w:pPr>
-              <w:pStyle w:val="KeinLeerraum"/>
-              <w:rPr>
-                <w:sz w:val="24"/>
-                <w:szCs w:val="24"/>
-                <w:lang w:val="en-US"/>
-              </w:rPr>
-            </w:pPr>
-            <w:r>
-              <w:rPr>
-                <w:sz w:val="24"/>
-                <w:szCs w:val="24"/>
-                <w:lang w:val="en-US"/>
-              </w:rPr>
-              <w:t>1</w:t>
-            </w:r>
-          </w:p>
-        </w:tc>
-        <w:tc>
-          <w:tcPr>
-            <w:tcW w:w="1766" w:type="dxa"/>
-          </w:tcPr>
-          <w:p>
-            <w:pPr>
-              <w:pStyle w:val="KeinLeerraum"/>
-              <w:rPr>
-                <w:sz w:val="24"/>
-                <w:szCs w:val="24"/>
-                <w:lang w:val="en-US"/>
-              </w:rPr>
-            </w:pPr>
-            <w:r>
-              <w:rPr>
-                <w:sz w:val="24"/>
-                <w:szCs w:val="24"/>
-                <w:lang w:val="en-US"/>
-              </w:rPr>
-              <w:t>1000</w:t>
-            </w:r>
-          </w:p>
-        </w:tc>
-        <w:tc>
-          <w:tcPr>
-            <w:tcW w:w="1766" w:type="dxa"/>
-          </w:tcPr>
-          <w:p>
-            <w:pPr>
-              <w:pStyle w:val="KeinLeerraum"/>
-              <w:rPr>
-                <w:sz w:val="24"/>
-                <w:szCs w:val="24"/>
-                <w:lang w:val="en-US"/>
-              </w:rPr>
-            </w:pPr>
-            <w:r>
-              <w:rPr>
-                <w:sz w:val="24"/>
-                <w:szCs w:val="24"/>
-                <w:lang w:val="en-US"/>
-              </w:rPr>
-              <w:t>1077</w:t>
-            </w:r>
-          </w:p>
-        </w:tc>
-        <w:tc>
-          <w:tcPr>
-            <w:tcW w:w="1766" w:type="dxa"/>
-          </w:tcPr>
-          <w:p>
-            <w:pPr>
-              <w:pStyle w:val="KeinLeerraum"/>
-              <w:rPr>
-                <w:sz w:val="24"/>
-                <w:szCs w:val="24"/>
-                <w:lang w:val="en-US"/>
-              </w:rPr>
-            </w:pPr>
-            <w:r>
-              <w:rPr>
-                <w:sz w:val="24"/>
-                <w:szCs w:val="24"/>
-                <w:lang w:val="en-US"/>
-              </w:rPr>
-              <w:t>671</w:t>
-            </w:r>
-          </w:p>
-        </w:tc>
-        <w:tc>
-          <w:tcPr>
-            <w:tcW w:w="1766" w:type="dxa"/>
-          </w:tcPr>
-          <w:p>
-            <w:pPr>
-              <w:pStyle w:val="KeinLeerraum"/>
-              <w:rPr>
-                <w:sz w:val="24"/>
-                <w:szCs w:val="24"/>
-                <w:lang w:val="en-US"/>
-              </w:rPr>
-            </w:pPr>
-            <w:r>
-              <w:rPr>
-                <w:sz w:val="24"/>
-                <w:szCs w:val="24"/>
-                <w:lang w:val="en-US"/>
-              </w:rPr>
-              <w:t>3256</w:t>
-            </w:r>
-          </w:p>
-        </w:tc>
-        <w:tc>
-          <w:tcPr>
-            <w:tcW w:w="1767" w:type="dxa"/>
-            <w:tcBorders>
-              <w:bottom w:val="single" w:sz="4" w:space="0" w:color="000000" w:themeColor="text1"/>
-            </w:tcBorders>
-          </w:tcPr>
-          <w:p>
-            <w:pPr>
-              <w:pStyle w:val="KeinLeerraum"/>
-              <w:rPr>
-                <w:sz w:val="24"/>
-                <w:szCs w:val="24"/>
-                <w:lang w:val="en-US"/>
-              </w:rPr>
-            </w:pPr>
-            <w:r>
-              <w:rPr>
-                <w:sz w:val="24"/>
-                <w:szCs w:val="24"/>
-                <w:lang w:val="en-US"/>
-              </w:rPr>
-              <w:t>75</w:t>
-            </w:r>
-          </w:p>
-        </w:tc>
-      </w:tr>
-      <w:tr>
-        <w:trPr>
-          <w:trHeight w:val="312"/>
-        </w:trPr>
-        <w:tc>
-          <w:tcPr>
-            <w:tcW w:w="1101" w:type="dxa"/>
-          </w:tcPr>
-          <w:p>
-            <w:pPr>
-              <w:pStyle w:val="KeinLeerraum"/>
-              <w:rPr>
-                <w:sz w:val="24"/>
-                <w:szCs w:val="24"/>
-                <w:lang w:val="en-US"/>
-              </w:rPr>
-            </w:pPr>
-            <w:r>
-              <w:rPr>
-                <w:sz w:val="24"/>
-                <w:szCs w:val="24"/>
-                <w:lang w:val="en-US"/>
-              </w:rPr>
-              <w:t>8</w:t>
-            </w:r>
-          </w:p>
-        </w:tc>
-        <w:tc>
-          <w:tcPr>
-            <w:tcW w:w="1766" w:type="dxa"/>
-          </w:tcPr>
-          <w:p>
-            <w:pPr>
-              <w:pStyle w:val="KeinLeerraum"/>
-              <w:rPr>
-                <w:sz w:val="24"/>
-                <w:szCs w:val="24"/>
-                <w:lang w:val="en-US"/>
-              </w:rPr>
-            </w:pPr>
-            <w:r>
-              <w:rPr>
-                <w:sz w:val="24"/>
-                <w:szCs w:val="24"/>
-                <w:lang w:val="en-US"/>
-              </w:rPr>
-              <w:t>100</w:t>
-            </w:r>
-          </w:p>
-        </w:tc>
-        <w:tc>
-          <w:tcPr>
-            <w:tcW w:w="1766" w:type="dxa"/>
-          </w:tcPr>
-          <w:p>
-            <w:pPr>
-              <w:pStyle w:val="KeinLeerraum"/>
-              <w:rPr>
-                <w:sz w:val="24"/>
-                <w:szCs w:val="24"/>
-                <w:lang w:val="en-US"/>
-              </w:rPr>
-            </w:pPr>
-            <w:r>
-              <w:rPr>
-                <w:sz w:val="24"/>
-                <w:szCs w:val="24"/>
-                <w:lang w:val="en-US"/>
-              </w:rPr>
-              <w:t>8560</w:t>
-            </w:r>
-          </w:p>
-        </w:tc>
-        <w:tc>
-          <w:tcPr>
-            <w:tcW w:w="1766" w:type="dxa"/>
-          </w:tcPr>
-          <w:p>
-            <w:pPr>
-              <w:pStyle w:val="KeinLeerraum"/>
-              <w:rPr>
-                <w:sz w:val="24"/>
-                <w:szCs w:val="24"/>
-                <w:lang w:val="en-US"/>
-              </w:rPr>
-            </w:pPr>
-            <w:r>
-              <w:rPr>
-                <w:sz w:val="24"/>
-                <w:szCs w:val="24"/>
-                <w:lang w:val="en-US"/>
-              </w:rPr>
-              <w:t>149</w:t>
-            </w:r>
-          </w:p>
-        </w:tc>
-        <w:tc>
-          <w:tcPr>
-            <w:tcW w:w="1766" w:type="dxa"/>
-          </w:tcPr>
-          <w:p>
-            <w:pPr>
-              <w:pStyle w:val="KeinLeerraum"/>
-              <w:rPr>
-                <w:sz w:val="24"/>
-                <w:szCs w:val="24"/>
-                <w:lang w:val="en-US"/>
-              </w:rPr>
-            </w:pPr>
-            <w:r>
-              <w:rPr>
-                <w:sz w:val="24"/>
-                <w:szCs w:val="24"/>
-                <w:lang w:val="en-US"/>
-              </w:rPr>
-              <w:t>11308</w:t>
-            </w:r>
-          </w:p>
-        </w:tc>
-        <w:tc>
-          <w:tcPr>
-            <w:tcW w:w="1767" w:type="dxa"/>
-            <w:shd w:val="clear" w:color="auto" w:fill="auto"/>
-          </w:tcPr>
-          <w:p>
-            <w:pPr>
-              <w:pStyle w:val="KeinLeerraum"/>
-              <w:rPr>
-                <w:sz w:val="24"/>
-                <w:szCs w:val="24"/>
-                <w:lang w:val="en-US"/>
-              </w:rPr>
-            </w:pPr>
-            <w:r>
-              <w:rPr>
-                <w:sz w:val="24"/>
-                <w:szCs w:val="24"/>
-                <w:lang w:val="en-US"/>
-              </w:rPr>
-              <w:t>113</w:t>
-            </w:r>
-          </w:p>
-        </w:tc>
-      </w:tr>
-      <w:tr>
-        <w:trPr>
-          <w:trHeight w:val="296"/>
-        </w:trPr>
-        <w:tc>
-          <w:tcPr>
-            <w:tcW w:w="1101" w:type="dxa"/>
-          </w:tcPr>
-          <w:p>
-            <w:pPr>
-              <w:pStyle w:val="KeinLeerraum"/>
-              <w:rPr>
-                <w:sz w:val="24"/>
-                <w:szCs w:val="24"/>
-                <w:lang w:val="en-US"/>
-              </w:rPr>
-            </w:pPr>
-            <w:r>
-              <w:rPr>
-                <w:sz w:val="24"/>
-                <w:szCs w:val="24"/>
-                <w:lang w:val="en-US"/>
-              </w:rPr>
-              <w:t>8</w:t>
-            </w:r>
-          </w:p>
-        </w:tc>
-        <w:tc>
-          <w:tcPr>
-            <w:tcW w:w="1766" w:type="dxa"/>
-          </w:tcPr>
-          <w:p>
-            <w:pPr>
-              <w:pStyle w:val="KeinLeerraum"/>
-              <w:rPr>
-                <w:sz w:val="24"/>
-                <w:szCs w:val="24"/>
-                <w:lang w:val="en-US"/>
-              </w:rPr>
-            </w:pPr>
-            <w:r>
-              <w:rPr>
-                <w:sz w:val="24"/>
-                <w:szCs w:val="24"/>
-                <w:lang w:val="en-US"/>
-              </w:rPr>
-              <w:t>1000</w:t>
-            </w:r>
-          </w:p>
-        </w:tc>
-        <w:tc>
-          <w:tcPr>
-            <w:tcW w:w="1766" w:type="dxa"/>
-          </w:tcPr>
-          <w:p>
-            <w:pPr>
-              <w:pStyle w:val="KeinLeerraum"/>
-              <w:rPr>
-                <w:sz w:val="24"/>
-                <w:szCs w:val="24"/>
-                <w:lang w:val="en-US"/>
-              </w:rPr>
-            </w:pPr>
-            <w:r>
-              <w:rPr>
-                <w:sz w:val="24"/>
-                <w:szCs w:val="24"/>
-                <w:lang w:val="en-US"/>
-              </w:rPr>
-              <w:t>7388</w:t>
-            </w:r>
-          </w:p>
-        </w:tc>
-        <w:tc>
-          <w:tcPr>
-            <w:tcW w:w="1766" w:type="dxa"/>
-          </w:tcPr>
-          <w:p>
-            <w:pPr>
-              <w:pStyle w:val="KeinLeerraum"/>
-              <w:rPr>
-                <w:sz w:val="24"/>
-                <w:szCs w:val="24"/>
-                <w:lang w:val="en-US"/>
-              </w:rPr>
-            </w:pPr>
-            <w:r>
-              <w:rPr>
-                <w:sz w:val="24"/>
-                <w:szCs w:val="24"/>
-                <w:lang w:val="en-US"/>
-              </w:rPr>
-              <w:t>2279</w:t>
-            </w:r>
-          </w:p>
-        </w:tc>
-        <w:tc>
-          <w:tcPr>
-            <w:tcW w:w="1766" w:type="dxa"/>
-          </w:tcPr>
-          <w:p>
-            <w:pPr>
-              <w:pStyle w:val="KeinLeerraum"/>
-              <w:rPr>
-                <w:sz w:val="24"/>
-                <w:szCs w:val="24"/>
-                <w:lang w:val="en-US"/>
-              </w:rPr>
-            </w:pPr>
-            <w:r>
-              <w:rPr>
-                <w:sz w:val="24"/>
-                <w:szCs w:val="24"/>
-                <w:lang w:val="en-US"/>
-              </w:rPr>
-              <w:t>8829</w:t>
-            </w:r>
-          </w:p>
-        </w:tc>
-        <w:tc>
-          <w:tcPr>
-            <w:tcW w:w="1767" w:type="dxa"/>
-          </w:tcPr>
-          <w:p>
-            <w:pPr>
-              <w:pStyle w:val="KeinLeerraum"/>
-              <w:rPr>
-                <w:sz w:val="24"/>
-                <w:szCs w:val="24"/>
-                <w:lang w:val="en-US"/>
-              </w:rPr>
-            </w:pPr>
-            <w:r>
-              <w:rPr>
-                <w:sz w:val="24"/>
-                <w:szCs w:val="24"/>
-                <w:lang w:val="en-US"/>
-              </w:rPr>
-              <w:t>533</w:t>
-            </w:r>
-          </w:p>
-        </w:tc>
-      </w:tr>
-      <w:tr>
-        <w:trPr>
-          <w:trHeight w:val="296"/>
-        </w:trPr>
-        <w:tc>
-          <w:tcPr>
-            <w:tcW w:w="1101" w:type="dxa"/>
-          </w:tcPr>
-          <w:p>
-            <w:pPr>
-              <w:pStyle w:val="KeinLeerraum"/>
-              <w:rPr>
-                <w:sz w:val="24"/>
-                <w:szCs w:val="24"/>
-                <w:lang w:val="en-US"/>
-              </w:rPr>
-            </w:pPr>
-            <w:r>
-              <w:rPr>
-                <w:sz w:val="24"/>
-                <w:szCs w:val="24"/>
-                <w:lang w:val="en-US"/>
-              </w:rPr>
-              <w:t>11</w:t>
-            </w:r>
-          </w:p>
-        </w:tc>
-        <w:tc>
-          <w:tcPr>
-            <w:tcW w:w="1766" w:type="dxa"/>
-          </w:tcPr>
-          <w:p>
-            <w:pPr>
-              <w:pStyle w:val="KeinLeerraum"/>
-              <w:rPr>
-                <w:sz w:val="24"/>
-                <w:szCs w:val="24"/>
-                <w:lang w:val="en-US"/>
-              </w:rPr>
-            </w:pPr>
-            <w:r>
-              <w:rPr>
-                <w:sz w:val="24"/>
-                <w:szCs w:val="24"/>
-                <w:lang w:val="en-US"/>
-              </w:rPr>
-              <w:t>100</w:t>
-            </w:r>
-          </w:p>
-        </w:tc>
-        <w:tc>
-          <w:tcPr>
-            <w:tcW w:w="1766" w:type="dxa"/>
-          </w:tcPr>
-          <w:p>
-            <w:pPr>
-              <w:pStyle w:val="KeinLeerraum"/>
-              <w:rPr>
-                <w:sz w:val="24"/>
-                <w:szCs w:val="24"/>
-                <w:lang w:val="en-US"/>
-              </w:rPr>
-            </w:pPr>
-            <w:r>
-              <w:rPr>
-                <w:sz w:val="24"/>
-                <w:szCs w:val="24"/>
-                <w:lang w:val="en-US"/>
-              </w:rPr>
-              <w:t>1828</w:t>
-            </w:r>
-          </w:p>
-        </w:tc>
-        <w:tc>
-          <w:tcPr>
-            <w:tcW w:w="1766" w:type="dxa"/>
-          </w:tcPr>
-          <w:p>
-            <w:pPr>
-              <w:pStyle w:val="KeinLeerraum"/>
-              <w:rPr>
-                <w:sz w:val="24"/>
-                <w:szCs w:val="24"/>
-                <w:lang w:val="en-US"/>
-              </w:rPr>
-            </w:pPr>
-            <w:r>
-              <w:rPr>
-                <w:sz w:val="24"/>
-                <w:szCs w:val="24"/>
-                <w:lang w:val="en-US"/>
-              </w:rPr>
-              <w:t>663</w:t>
-            </w:r>
-          </w:p>
-        </w:tc>
-        <w:tc>
-          <w:tcPr>
-            <w:tcW w:w="1766" w:type="dxa"/>
-          </w:tcPr>
-          <w:p>
-            <w:pPr>
-              <w:pStyle w:val="KeinLeerraum"/>
-              <w:rPr>
-                <w:sz w:val="24"/>
-                <w:szCs w:val="24"/>
-                <w:lang w:val="en-US"/>
-              </w:rPr>
-            </w:pPr>
-            <w:r>
-              <w:rPr>
-                <w:sz w:val="24"/>
-                <w:szCs w:val="24"/>
-                <w:lang w:val="en-US"/>
-              </w:rPr>
-              <w:t>4194</w:t>
-            </w:r>
-          </w:p>
-        </w:tc>
-        <w:tc>
-          <w:tcPr>
-            <w:tcW w:w="1767" w:type="dxa"/>
-          </w:tcPr>
-          <w:p>
-            <w:pPr>
-              <w:pStyle w:val="KeinLeerraum"/>
-              <w:rPr>
-                <w:sz w:val="24"/>
-                <w:szCs w:val="24"/>
-                <w:lang w:val="en-US"/>
-              </w:rPr>
-            </w:pPr>
-            <w:r>
-              <w:rPr>
-                <w:sz w:val="24"/>
-                <w:szCs w:val="24"/>
-                <w:lang w:val="en-US"/>
-              </w:rPr>
-              <w:t>6</w:t>
-            </w:r>
-          </w:p>
-        </w:tc>
-      </w:tr>
-      <w:tr>
-        <w:trPr>
-          <w:trHeight w:val="296"/>
-        </w:trPr>
-        <w:tc>
-          <w:tcPr>
-            <w:tcW w:w="1101" w:type="dxa"/>
-          </w:tcPr>
-          <w:p>
-            <w:pPr>
-              <w:pStyle w:val="KeinLeerraum"/>
-              <w:rPr>
-                <w:sz w:val="24"/>
-                <w:szCs w:val="24"/>
-                <w:lang w:val="en-US"/>
-              </w:rPr>
-            </w:pPr>
-            <w:r>
-              <w:rPr>
-                <w:sz w:val="24"/>
-                <w:szCs w:val="24"/>
-                <w:lang w:val="en-US"/>
-              </w:rPr>
-              <w:t>11</w:t>
-            </w:r>
-          </w:p>
-        </w:tc>
-        <w:tc>
-          <w:tcPr>
-            <w:tcW w:w="1766" w:type="dxa"/>
-          </w:tcPr>
-          <w:p>
-            <w:pPr>
-              <w:pStyle w:val="KeinLeerraum"/>
-              <w:rPr>
-                <w:sz w:val="24"/>
-                <w:szCs w:val="24"/>
-                <w:lang w:val="en-US"/>
-              </w:rPr>
-            </w:pPr>
-            <w:r>
-              <w:rPr>
-                <w:sz w:val="24"/>
-                <w:szCs w:val="24"/>
-                <w:lang w:val="en-US"/>
-              </w:rPr>
-              <w:t>1000</w:t>
-            </w:r>
-          </w:p>
-        </w:tc>
-        <w:tc>
-          <w:tcPr>
-            <w:tcW w:w="1766" w:type="dxa"/>
-          </w:tcPr>
-          <w:p>
-            <w:pPr>
-              <w:pStyle w:val="KeinLeerraum"/>
-              <w:rPr>
-                <w:sz w:val="24"/>
-                <w:szCs w:val="24"/>
-                <w:lang w:val="en-US"/>
-              </w:rPr>
-            </w:pPr>
-            <w:r>
-              <w:rPr>
-                <w:sz w:val="24"/>
-                <w:szCs w:val="24"/>
-                <w:lang w:val="en-US"/>
-              </w:rPr>
-              <w:t>1448</w:t>
-            </w:r>
-          </w:p>
-        </w:tc>
-        <w:tc>
-          <w:tcPr>
-            <w:tcW w:w="1766" w:type="dxa"/>
-          </w:tcPr>
-          <w:p>
-            <w:pPr>
-              <w:pStyle w:val="KeinLeerraum"/>
-              <w:rPr>
-                <w:sz w:val="24"/>
-                <w:szCs w:val="24"/>
-                <w:lang w:val="en-US"/>
-              </w:rPr>
-            </w:pPr>
-            <w:r>
-              <w:rPr>
-                <w:sz w:val="24"/>
-                <w:szCs w:val="24"/>
-                <w:lang w:val="en-US"/>
-              </w:rPr>
-              <w:t>297</w:t>
-            </w:r>
-          </w:p>
-        </w:tc>
-        <w:tc>
-          <w:tcPr>
-            <w:tcW w:w="1766" w:type="dxa"/>
-          </w:tcPr>
-          <w:p>
-            <w:pPr>
-              <w:pStyle w:val="KeinLeerraum"/>
-              <w:rPr>
-                <w:sz w:val="24"/>
-                <w:szCs w:val="24"/>
-                <w:lang w:val="en-US"/>
-              </w:rPr>
-            </w:pPr>
-            <w:r>
-              <w:rPr>
-                <w:sz w:val="24"/>
-                <w:szCs w:val="24"/>
-                <w:lang w:val="en-US"/>
-              </w:rPr>
-              <w:t>2288</w:t>
-            </w:r>
-          </w:p>
-        </w:tc>
-        <w:tc>
-          <w:tcPr>
-            <w:tcW w:w="1767" w:type="dxa"/>
-          </w:tcPr>
-          <w:p>
-            <w:pPr>
-              <w:pStyle w:val="KeinLeerraum"/>
-              <w:rPr>
-                <w:sz w:val="24"/>
-                <w:szCs w:val="24"/>
-                <w:lang w:val="en-US"/>
-              </w:rPr>
-            </w:pPr>
-            <w:r>
-              <w:rPr>
-                <w:sz w:val="24"/>
-                <w:szCs w:val="24"/>
-                <w:lang w:val="en-US"/>
-              </w:rPr>
-              <w:t>10</w:t>
-            </w:r>
-          </w:p>
-        </w:tc>
-      </w:tr>
-    </w:tbl>
-    <w:p>
-      <w:pPr>
-        <w:pStyle w:val="KeinLeerraum"/>
-        <w:rPr>
-          <w:b/>
-          <w:sz w:val="16"/>
-          <w:szCs w:val="16"/>
-          <w:u w:val="single"/>
-          <w:lang w:val="en-US"/>
-        </w:rPr>
-      </w:pPr>
-    </w:p>
-    <w:p>
-      <w:pPr>
-        <w:pStyle w:val="KeinLeerraum"/>
-        <w:rPr>
-          <w:b/>
-          <w:sz w:val="28"/>
-          <w:szCs w:val="28"/>
-          <w:u w:val="single"/>
-          <w:lang w:val="en-US"/>
-        </w:rPr>
-      </w:pPr>
-      <w:r>
-        <w:rPr>
-          <w:b/>
-          <w:sz w:val="28"/>
-          <w:szCs w:val="28"/>
-          <w:u w:val="single"/>
-          <w:lang w:val="en-US"/>
-        </w:rPr>
-        <w:t>Summary:</w:t>
-      </w:r>
-    </w:p>
-    <w:p>
-      <w:pPr>
-        <w:pStyle w:val="KeinLeerraum"/>
-        <w:rPr>
-          <w:sz w:val="24"/>
-          <w:szCs w:val="24"/>
-          <w:lang w:val="en-US"/>
-        </w:rPr>
-      </w:pPr>
-      <w:r>
-        <w:rPr>
-          <w:sz w:val="24"/>
-          <w:szCs w:val="24"/>
-          <w:lang w:val="en-US"/>
-        </w:rPr>
-        <w:t>Based on the negotiation approach</w:t>
-      </w:r>
-      <w:r>
-        <w:rPr>
-          <w:sz w:val="24"/>
-          <w:szCs w:val="24"/>
-          <w:lang w:val="en-US"/>
-        </w:rPr>
-        <w:t>, not the best solutions will be used for reproduction, but the fairest solutions.</w:t>
-      </w:r>
-    </w:p>
-    <w:p>
-      <w:pPr>
-        <w:pStyle w:val="KeinLeerraum"/>
-        <w:rPr>
-          <w:sz w:val="24"/>
-          <w:szCs w:val="24"/>
-          <w:lang w:val="en-US"/>
-        </w:rPr>
-      </w:pPr>
-      <w:r>
-        <w:rPr>
-          <w:sz w:val="24"/>
-          <w:szCs w:val="24"/>
-          <w:lang w:val="en-US"/>
-        </w:rPr>
-        <w:t xml:space="preserve">All in all the Algorithm will approximate to the fairest all in all </w:t>
-      </w:r>
-      <w:r>
-        <w:rPr>
-          <w:sz w:val="24"/>
-          <w:szCs w:val="24"/>
-          <w:lang w:val="en-US"/>
-        </w:rPr>
-        <w:t>solution.</w:t>
+          <w:sz w:val="23"/>
+          <w:szCs w:val="23"/>
+          <w:lang w:val="en-US"/>
+        </w:rPr>
+      </w:pPr>
+      <w:r>
+        <w:rPr>
+          <w:sz w:val="23"/>
+          <w:szCs w:val="23"/>
+          <w:lang w:val="en-US"/>
+        </w:rPr>
+        <w:t>This recombination strategy performs recombination by taking one half of all courses from one solution and the other half from the other solution.</w:t>
+      </w:r>
+    </w:p>
+    <w:p>
+      <w:pPr>
+        <w:pStyle w:val="KeinLeerraum"/>
+        <w:rPr>
+          <w:sz w:val="23"/>
+          <w:szCs w:val="23"/>
+          <w:lang w:val="en-US"/>
+        </w:rPr>
+      </w:pPr>
+    </w:p>
+    <w:p>
+      <w:pPr>
+        <w:pStyle w:val="KeinLeerraum"/>
+        <w:rPr>
+          <w:sz w:val="23"/>
+          <w:szCs w:val="23"/>
+          <w:lang w:val="en-US"/>
+        </w:rPr>
+      </w:pPr>
+      <w:r>
+        <w:rPr>
+          <w:sz w:val="23"/>
+          <w:szCs w:val="23"/>
+          <w:lang w:val="en-US"/>
+        </w:rPr>
+        <w:t>Of course, multiple hard constraint violations can occur during this procedure. The individual lectures are assigned to the new solution one after the other. When placing each assignment, it is checked if this specific assignment will be hard constraint valid. If it is not, the lecture to be assigned will be stored in a separate list containing all lectures yet to be assigned. The position where that course should be originally assigned is also stored. The same will be done, if a course cannot be placed because there is already another assignment belonging to those provided by the other solution.</w:t>
+      </w:r>
+    </w:p>
+    <w:p>
+      <w:pPr>
+        <w:pStyle w:val="KeinLeerraum"/>
+        <w:rPr>
+          <w:sz w:val="23"/>
+          <w:szCs w:val="23"/>
+          <w:lang w:val="en-US"/>
+        </w:rPr>
+      </w:pPr>
+    </w:p>
+    <w:p>
+      <w:pPr>
+        <w:pStyle w:val="KeinLeerraum"/>
+        <w:rPr>
+          <w:sz w:val="23"/>
+          <w:szCs w:val="23"/>
+          <w:lang w:val="en-US"/>
+        </w:rPr>
+      </w:pPr>
+      <w:r>
+        <w:rPr>
+          <w:sz w:val="23"/>
+          <w:szCs w:val="23"/>
+          <w:lang w:val="en-US"/>
+        </w:rPr>
+        <w:t>At the end of the recombination an attempt is made to assign all remaining lectures. Starting from the original locations where they should have been assigned but where it was not possible, new locations are computed. This is done by first checking the other rooms in the period. If this fails it will be either placed at a lower period or at a higher period. This depends on the distance to the nearest valid empty slot, which will be computed.</w:t>
+      </w:r>
+    </w:p>
+    <w:p>
+      <w:pPr>
+        <w:pStyle w:val="KeinLeerraum"/>
+        <w:rPr>
+          <w:sz w:val="23"/>
+          <w:szCs w:val="23"/>
+          <w:lang w:val="en-US"/>
+        </w:rPr>
+      </w:pPr>
+    </w:p>
+    <w:p>
+      <w:pPr>
+        <w:pStyle w:val="KeinLeerraum"/>
+        <w:rPr>
+          <w:sz w:val="23"/>
+          <w:szCs w:val="23"/>
+          <w:lang w:val="en-US"/>
+        </w:rPr>
+      </w:pPr>
+      <w:r>
+        <w:rPr>
+          <w:sz w:val="23"/>
+          <w:szCs w:val="23"/>
+          <w:lang w:val="en-US"/>
+        </w:rPr>
+        <w:t>If at least one lecture cannot be assigned, &lt;tt&gt;null&lt;/tt&gt; will be returned as the result of the recombination. In this case the two solutions can be considered as being not compatible with each other.</w:t>
       </w:r>
     </w:p>
     <w:sectPr>
@@ -3796,7 +2705,7 @@
                             <w:noProof/>
                             <w:color w:val="8C8C8C" w:themeColor="background1" w:themeShade="8C"/>
                           </w:rPr>
-                          <w:t>1</w:t>
+                          <w:t>2</w:t>
                         </w:r>
                       </w:fldSimple>
                     </w:p>

</xml_diff>